<commit_message>
10/5/22 - Further notes
- Blockchain interaction basics - hot wallet UI
- Hashing
- Block components and blockchain construction
- Public/private key
- Popular blockchain consensus mechanisms, PoW/PoS
</commit_message>
<xml_diff>
--- a/Course notes.docx
+++ b/Course notes.docx
@@ -97,15 +97,7 @@
       </w:r>
       <w:proofErr w:type="spellEnd"/>
       <w:r>
-        <w:t xml:space="preserve"> of added powers of Turing-completeness, value-awareness, blockchain-</w:t>
-      </w:r>
-      <w:proofErr w:type="gramStart"/>
-      <w:r>
-        <w:t>awareness</w:t>
-      </w:r>
-      <w:proofErr w:type="gramEnd"/>
-      <w:r>
-        <w:t xml:space="preserve"> and state</w:t>
+        <w:t xml:space="preserve"> of added powers of Turing-completeness, value-awareness, blockchain-awareness and state</w:t>
       </w:r>
     </w:p>
     <w:p>
@@ -187,15 +179,7 @@
         </w:numPr>
       </w:pPr>
       <w:r>
-        <w:t xml:space="preserve">Account’s contract </w:t>
-      </w:r>
-      <w:proofErr w:type="gramStart"/>
-      <w:r>
-        <w:t>code, if</w:t>
-      </w:r>
-      <w:proofErr w:type="gramEnd"/>
-      <w:r>
-        <w:t xml:space="preserve"> present</w:t>
+        <w:t>Account’s contract code, if present</w:t>
       </w:r>
     </w:p>
     <w:p>
@@ -282,15 +266,7 @@
         <w:t>A “message”</w:t>
       </w:r>
       <w:r>
-        <w:t xml:space="preserve"> – an Ethereum message can be created by an external entity or contract, whereas a BTC transaction can only be created externally (from </w:t>
-      </w:r>
-      <w:proofErr w:type="gramStart"/>
-      <w:r>
-        <w:t>account to account</w:t>
-      </w:r>
-      <w:proofErr w:type="gramEnd"/>
-      <w:r>
-        <w:t xml:space="preserve"> transaction)</w:t>
+        <w:t xml:space="preserve"> – an Ethereum message can be created by an external entity or contract, whereas a BTC transaction can only be created externally (from account to account transaction)</w:t>
       </w:r>
     </w:p>
     <w:p>
@@ -402,15 +378,7 @@
       </w:r>
       <w:proofErr w:type="spellEnd"/>
       <w:r>
-        <w:t xml:space="preserve">/infinite loops in code, each transaction needs to set a limit to the </w:t>
-      </w:r>
-      <w:proofErr w:type="gramStart"/>
-      <w:r>
-        <w:t>amount</w:t>
-      </w:r>
-      <w:proofErr w:type="gramEnd"/>
-      <w:r>
-        <w:t xml:space="preserve"> of computational steps of code execution. STARTGAS is this limit, GASPRICE is </w:t>
+        <w:t xml:space="preserve">/infinite loops in code, each transaction needs to set a limit to the amount of computational steps of code execution. STARTGAS is this limit, GASPRICE is </w:t>
       </w:r>
       <w:r>
         <w:lastRenderedPageBreak/>
@@ -485,15 +453,7 @@
         </w:numPr>
       </w:pPr>
       <w:r>
-        <w:t xml:space="preserve">The Ethereum state transition function, </w:t>
-      </w:r>
-      <w:proofErr w:type="gramStart"/>
-      <w:r>
-        <w:t>APPLY(</w:t>
-      </w:r>
-      <w:proofErr w:type="gramEnd"/>
-      <w:r>
-        <w:t>S, TX) -&gt; S’ can be defined as follows:</w:t>
+        <w:t>The Ethereum state transition function, APPLY(S, TX) -&gt; S’ can be defined as follows:</w:t>
       </w:r>
     </w:p>
     <w:p>
@@ -976,15 +936,7 @@
         </w:numPr>
       </w:pPr>
       <w:r>
-        <w:t xml:space="preserve">Contract’s </w:t>
-      </w:r>
-      <w:proofErr w:type="gramStart"/>
-      <w:r>
-        <w:t>long term</w:t>
-      </w:r>
-      <w:proofErr w:type="gramEnd"/>
-      <w:r>
-        <w:t xml:space="preserve"> storage – a key/value store where keys and values are both 32 bytes. Unlike stack and memory which reset after computation ends, storage persists for long term</w:t>
+        <w:t>Contract’s long term storage – a key/value store where keys and values are both 32 bytes. Unlike stack and memory which reset after computation ends, storage persists for long term</w:t>
       </w:r>
     </w:p>
     <w:p>
@@ -1021,15 +973,7 @@
       </w:pPr>
       <w:r>
         <w:lastRenderedPageBreak/>
-        <w:t xml:space="preserve">Code can also access the value, </w:t>
-      </w:r>
-      <w:proofErr w:type="gramStart"/>
-      <w:r>
-        <w:t>sender</w:t>
-      </w:r>
-      <w:proofErr w:type="gramEnd"/>
-      <w:r>
-        <w:t xml:space="preserve"> and data of the incoming message as well as block header data. Code can also return a byte array of data as an output</w:t>
+        <w:t>Code can also access the value, sender and data of the incoming message as well as block header data. Code can also return a byte array of data as an output</w:t>
       </w:r>
     </w:p>
     <w:p>
@@ -1088,15 +1032,7 @@
         </w:numPr>
       </w:pPr>
       <w:r>
-        <w:t xml:space="preserve">Blockchain and mining – the Ethereum blockchain is </w:t>
-      </w:r>
-      <w:proofErr w:type="gramStart"/>
-      <w:r>
-        <w:t>similar to</w:t>
-      </w:r>
-      <w:proofErr w:type="gramEnd"/>
-      <w:r>
-        <w:t xml:space="preserve"> the BTC blockchain but with some differences</w:t>
+        <w:t>Blockchain and mining – the Ethereum blockchain is similar to the BTC blockchain but with some differences</w:t>
       </w:r>
     </w:p>
     <w:p>
@@ -1203,13 +1139,8 @@
           <w:numId w:val="4"/>
         </w:numPr>
       </w:pPr>
-      <w:proofErr w:type="gramStart"/>
-      <w:r>
-        <w:t>Miners</w:t>
-      </w:r>
-      <w:proofErr w:type="gramEnd"/>
-      <w:r>
-        <w:t xml:space="preserve"> compute SHA256 on slightly modified versions of the block header millions of times over, until one node eventually comes up with a version whose hash is less than the target (2^190)</w:t>
+      <w:r>
+        <w:t>Miners compute SHA256 on slightly modified versions of the block header millions of times over, until one node eventually comes up with a version whose hash is less than the target (2^190)</w:t>
       </w:r>
     </w:p>
     <w:p>
@@ -1244,15 +1175,7 @@
         </w:numPr>
       </w:pPr>
       <w:r>
-        <w:t xml:space="preserve">Let </w:t>
-      </w:r>
-      <w:proofErr w:type="gramStart"/>
-      <w:r>
-        <w:t>S[</w:t>
-      </w:r>
-      <w:proofErr w:type="gramEnd"/>
-      <w:r>
-        <w:t xml:space="preserve">0] be the STATE_ROOT of the </w:t>
+        <w:t xml:space="preserve">Let S[0] be the STATE_ROOT of the </w:t>
       </w:r>
       <w:r>
         <w:rPr>
@@ -1289,13 +1212,8 @@
         <w:t>i</w:t>
       </w:r>
       <w:proofErr w:type="spellEnd"/>
-      <w:proofErr w:type="gramStart"/>
-      <w:r>
-        <w:t>],TX</w:t>
-      </w:r>
-      <w:proofErr w:type="gramEnd"/>
-      <w:r>
-        <w:t>[</w:t>
+      <w:r>
+        <w:t>],TX[</w:t>
       </w:r>
       <w:proofErr w:type="spellStart"/>
       <w:r>
@@ -1303,15 +1221,7 @@
       </w:r>
       <w:proofErr w:type="spellEnd"/>
       <w:r>
-        <w:t xml:space="preserve">]). If any applications </w:t>
-      </w:r>
-      <w:proofErr w:type="gramStart"/>
-      <w:r>
-        <w:t>returns</w:t>
-      </w:r>
-      <w:proofErr w:type="gramEnd"/>
-      <w:r>
-        <w:t xml:space="preserve"> an error or if total gas consumed in block up to this point exceeds GASLIMIT, return an error</w:t>
+        <w:t>]). If any applications returns an error or if total gas consumed in block up to this point exceeds GASLIMIT, return an error</w:t>
       </w:r>
     </w:p>
     <w:p>
@@ -1335,15 +1245,7 @@
         </w:numPr>
       </w:pPr>
       <w:r>
-        <w:t xml:space="preserve">Check if S_FINAL is same as the STATE_ROOT – if it is, block is valid; </w:t>
-      </w:r>
-      <w:proofErr w:type="gramStart"/>
-      <w:r>
-        <w:t>otherwise</w:t>
-      </w:r>
-      <w:proofErr w:type="gramEnd"/>
-      <w:r>
-        <w:t xml:space="preserve"> it is not</w:t>
+        <w:t>Check if S_FINAL is same as the STATE_ROOT – if it is, block is valid; otherwise it is not</w:t>
       </w:r>
       <w:r>
         <w:t xml:space="preserve"> </w:t>
@@ -1609,15 +1511,7 @@
         </w:numPr>
       </w:pPr>
       <w:r>
-        <w:t xml:space="preserve">Eventually, information of the fraud would trickle </w:t>
-      </w:r>
-      <w:proofErr w:type="gramStart"/>
-      <w:r>
-        <w:t>out</w:t>
-      </w:r>
-      <w:proofErr w:type="gramEnd"/>
-      <w:r>
-        <w:t xml:space="preserve"> but it would be too late</w:t>
+        <w:t>Eventually, information of the fraud would trickle out but it would be too late</w:t>
       </w:r>
     </w:p>
     <w:p>
@@ -1683,15 +1577,7 @@
         </w:numPr>
       </w:pPr>
       <w:r>
-        <w:t xml:space="preserve">Ethereum client – serve as web browser and include support for </w:t>
-      </w:r>
-      <w:proofErr w:type="gramStart"/>
-      <w:r>
-        <w:t>a</w:t>
-      </w:r>
-      <w:proofErr w:type="gramEnd"/>
-      <w:r>
-        <w:t xml:space="preserve"> ETH </w:t>
+        <w:t xml:space="preserve">Ethereum client – serve as web browser and include support for a ETH </w:t>
       </w:r>
       <w:proofErr w:type="spellStart"/>
       <w:r>
@@ -1901,13 +1787,8 @@
       </w:r>
       <w:proofErr w:type="spellEnd"/>
       <w:r>
-        <w:t xml:space="preserve"> in the network, assigning them to shards they need to work on. Also facilitates comms between shards by receiving/storing shard TX data that is accessible by other shards. This gives shards a snapshot of state to keep everything </w:t>
-      </w:r>
-      <w:proofErr w:type="gramStart"/>
-      <w:r>
-        <w:t>up-to-date</w:t>
-      </w:r>
-      <w:proofErr w:type="gramEnd"/>
+        <w:t xml:space="preserve"> in the network, assigning them to shards they need to work on. Also facilitates comms between shards by receiving/storing shard TX data that is accessible by other shards. This gives shards a snapshot of state to keep everything up-to-date</w:t>
+      </w:r>
     </w:p>
     <w:p>
       <w:pPr>
@@ -1954,15 +1835,7 @@
         </w:numPr>
       </w:pPr>
       <w:r>
-        <w:t xml:space="preserve">Validators perform validation </w:t>
-      </w:r>
-      <w:proofErr w:type="gramStart"/>
-      <w:r>
-        <w:t>similar to</w:t>
-      </w:r>
-      <w:proofErr w:type="gramEnd"/>
-      <w:r>
-        <w:t xml:space="preserve"> miners in </w:t>
+        <w:t xml:space="preserve">Validators perform validation similar to miners in </w:t>
       </w:r>
       <w:proofErr w:type="spellStart"/>
       <w:r>
@@ -2142,15 +2015,7 @@
         <w:t xml:space="preserve">At least 128 validators are required to attest to each shard block – known as a ‘committee’, which is selected at random. </w:t>
       </w:r>
       <w:r>
-        <w:t xml:space="preserve">The committee has a </w:t>
-      </w:r>
-      <w:proofErr w:type="gramStart"/>
-      <w:r>
-        <w:t>time-frame</w:t>
-      </w:r>
-      <w:proofErr w:type="gramEnd"/>
-      <w:r>
-        <w:t xml:space="preserve"> to propose/validate a shard block, known as a ‘slot’. Only one valid block is created per slot, and there are 32 slots in an ‘epoch’ – after each epoch, 32 blocks are processed, the committee is disbanded and reformed with different, random participants.</w:t>
+        <w:t>The committee has a time-frame to propose/validate a shard block, known as a ‘slot’. Only one valid block is created per slot, and there are 32 slots in an ‘epoch’ – after each epoch, 32 blocks are processed, the committee is disbanded and reformed with different, random participants.</w:t>
       </w:r>
     </w:p>
     <w:p>
@@ -2208,15 +2073,7 @@
         </w:numPr>
       </w:pPr>
       <w:r>
-        <w:t xml:space="preserve">51% attack risk still exists but is </w:t>
-      </w:r>
-      <w:proofErr w:type="gramStart"/>
-      <w:r>
-        <w:t>more risky</w:t>
-      </w:r>
-      <w:proofErr w:type="gramEnd"/>
-      <w:r>
-        <w:t xml:space="preserve"> for attackers</w:t>
+        <w:t>51% attack risk still exists but is more risky for attackers</w:t>
       </w:r>
     </w:p>
     <w:p>
@@ -2310,6 +2167,1560 @@
     <w:p/>
     <w:p>
       <w:r>
+        <w:t xml:space="preserve">10/4/22 - Back to the video - </w:t>
+      </w:r>
+      <w:hyperlink r:id="rId9" w:history="1">
+        <w:r>
+          <w:rPr>
+            <w:rStyle w:val="Hyperlink"/>
+          </w:rPr>
+          <w:t>https://www.youtube.com/watch?v=M576WGiDBdQ&amp;t=2015s</w:t>
+        </w:r>
+      </w:hyperlink>
+    </w:p>
+    <w:p>
+      <w:pPr>
+        <w:pStyle w:val="ListParagraph"/>
+        <w:numPr>
+          <w:ilvl w:val="0"/>
+          <w:numId w:val="7"/>
+        </w:numPr>
+      </w:pPr>
+      <w:r>
+        <w:t>Why blockchain?</w:t>
+      </w:r>
+    </w:p>
+    <w:p>
+      <w:pPr>
+        <w:pStyle w:val="ListParagraph"/>
+        <w:numPr>
+          <w:ilvl w:val="1"/>
+          <w:numId w:val="7"/>
+        </w:numPr>
+      </w:pPr>
+      <w:r>
+        <w:t>Decentralised</w:t>
+      </w:r>
+    </w:p>
+    <w:p>
+      <w:pPr>
+        <w:pStyle w:val="ListParagraph"/>
+        <w:numPr>
+          <w:ilvl w:val="1"/>
+          <w:numId w:val="7"/>
+        </w:numPr>
+      </w:pPr>
+      <w:r>
+        <w:t xml:space="preserve">Transparency </w:t>
+      </w:r>
+      <w:r>
+        <w:t>&amp;</w:t>
+      </w:r>
+      <w:r>
+        <w:t xml:space="preserve"> flexibility</w:t>
+      </w:r>
+    </w:p>
+    <w:p>
+      <w:pPr>
+        <w:pStyle w:val="ListParagraph"/>
+        <w:numPr>
+          <w:ilvl w:val="1"/>
+          <w:numId w:val="7"/>
+        </w:numPr>
+      </w:pPr>
+      <w:r>
+        <w:t>Speed &amp; efficiency</w:t>
+      </w:r>
+    </w:p>
+    <w:p>
+      <w:pPr>
+        <w:pStyle w:val="ListParagraph"/>
+        <w:numPr>
+          <w:ilvl w:val="1"/>
+          <w:numId w:val="7"/>
+        </w:numPr>
+      </w:pPr>
+      <w:r>
+        <w:t>Security &amp; immutability</w:t>
+      </w:r>
+    </w:p>
+    <w:p>
+      <w:pPr>
+        <w:pStyle w:val="ListParagraph"/>
+        <w:numPr>
+          <w:ilvl w:val="1"/>
+          <w:numId w:val="7"/>
+        </w:numPr>
+      </w:pPr>
+      <w:r>
+        <w:t>Removal of counterparty risk</w:t>
+      </w:r>
+    </w:p>
+    <w:p>
+      <w:pPr>
+        <w:pStyle w:val="ListParagraph"/>
+        <w:numPr>
+          <w:ilvl w:val="1"/>
+          <w:numId w:val="7"/>
+        </w:numPr>
+      </w:pPr>
+      <w:r>
+        <w:t xml:space="preserve">Trust minimised / </w:t>
+      </w:r>
+      <w:proofErr w:type="spellStart"/>
+      <w:r>
+        <w:t>trustless</w:t>
+      </w:r>
+      <w:proofErr w:type="spellEnd"/>
+      <w:r>
+        <w:t xml:space="preserve"> agreements</w:t>
+      </w:r>
+    </w:p>
+    <w:p>
+      <w:pPr>
+        <w:pStyle w:val="ListParagraph"/>
+        <w:numPr>
+          <w:ilvl w:val="2"/>
+          <w:numId w:val="7"/>
+        </w:numPr>
+      </w:pPr>
+      <w:r>
+        <w:t>Insurance company – misaligned incentives between company and opt-in participants</w:t>
+      </w:r>
+    </w:p>
+    <w:p>
+      <w:pPr>
+        <w:pStyle w:val="ListParagraph"/>
+        <w:numPr>
+          <w:ilvl w:val="1"/>
+          <w:numId w:val="7"/>
+        </w:numPr>
+      </w:pPr>
+      <w:r>
+        <w:lastRenderedPageBreak/>
+        <w:t>Hybrid smart contracts – on and off-chain systems</w:t>
+      </w:r>
+    </w:p>
+    <w:p>
+      <w:pPr>
+        <w:pStyle w:val="ListParagraph"/>
+        <w:numPr>
+          <w:ilvl w:val="0"/>
+          <w:numId w:val="7"/>
+        </w:numPr>
+      </w:pPr>
+      <w:r>
+        <w:t>Ethereum blockchain interaction basics</w:t>
+      </w:r>
+    </w:p>
+    <w:p>
+      <w:pPr>
+        <w:pStyle w:val="ListParagraph"/>
+        <w:numPr>
+          <w:ilvl w:val="1"/>
+          <w:numId w:val="7"/>
+        </w:numPr>
+      </w:pPr>
+      <w:r>
+        <w:t xml:space="preserve">Sending test ETH - </w:t>
+      </w:r>
+      <w:hyperlink r:id="rId10" w:history="1">
+        <w:r>
+          <w:rPr>
+            <w:rStyle w:val="Hyperlink"/>
+          </w:rPr>
+          <w:t>https://rinkebyfaucet.com/</w:t>
+        </w:r>
+      </w:hyperlink>
+      <w:r>
+        <w:t xml:space="preserve"> </w:t>
+      </w:r>
+    </w:p>
+    <w:p>
+      <w:pPr>
+        <w:pStyle w:val="ListParagraph"/>
+        <w:numPr>
+          <w:ilvl w:val="2"/>
+          <w:numId w:val="7"/>
+        </w:numPr>
+      </w:pPr>
+      <w:r>
+        <w:t xml:space="preserve">Check via rinkeby.etherscan.io - </w:t>
+      </w:r>
+      <w:hyperlink r:id="rId11" w:history="1">
+        <w:r>
+          <w:rPr>
+            <w:rStyle w:val="Hyperlink"/>
+          </w:rPr>
+          <w:t>https://rinkeby.etherscan.io/tx/0xdef78f24e31359a2460daffc36e9054eef3a80d2160135cec8b25a593413763f</w:t>
+        </w:r>
+      </w:hyperlink>
+    </w:p>
+    <w:p>
+      <w:pPr>
+        <w:pStyle w:val="ListParagraph"/>
+        <w:numPr>
+          <w:ilvl w:val="1"/>
+          <w:numId w:val="7"/>
+        </w:numPr>
+      </w:pPr>
+      <w:r>
+        <w:t xml:space="preserve">Elements on </w:t>
+      </w:r>
+      <w:proofErr w:type="spellStart"/>
+      <w:r>
+        <w:t>etherscan</w:t>
+      </w:r>
+      <w:proofErr w:type="spellEnd"/>
+    </w:p>
+    <w:p>
+      <w:pPr>
+        <w:pStyle w:val="ListParagraph"/>
+        <w:numPr>
+          <w:ilvl w:val="2"/>
+          <w:numId w:val="7"/>
+        </w:numPr>
+      </w:pPr>
+      <w:r>
+        <w:t>TX hash</w:t>
+      </w:r>
+    </w:p>
+    <w:p>
+      <w:pPr>
+        <w:pStyle w:val="ListParagraph"/>
+        <w:numPr>
+          <w:ilvl w:val="2"/>
+          <w:numId w:val="7"/>
+        </w:numPr>
+      </w:pPr>
+      <w:r>
+        <w:t>Block #</w:t>
+      </w:r>
+    </w:p>
+    <w:p>
+      <w:pPr>
+        <w:pStyle w:val="ListParagraph"/>
+        <w:numPr>
+          <w:ilvl w:val="2"/>
+          <w:numId w:val="7"/>
+        </w:numPr>
+      </w:pPr>
+      <w:r>
+        <w:t>From / To addresses</w:t>
+      </w:r>
+    </w:p>
+    <w:p>
+      <w:pPr>
+        <w:pStyle w:val="ListParagraph"/>
+        <w:numPr>
+          <w:ilvl w:val="2"/>
+          <w:numId w:val="7"/>
+        </w:numPr>
+      </w:pPr>
+      <w:r>
+        <w:t>Transaction value / transaction fee</w:t>
+      </w:r>
+    </w:p>
+    <w:p>
+      <w:pPr>
+        <w:pStyle w:val="ListParagraph"/>
+        <w:numPr>
+          <w:ilvl w:val="2"/>
+          <w:numId w:val="7"/>
+        </w:numPr>
+      </w:pPr>
+      <w:r>
+        <w:t>Gas price / gas limit / gas fee</w:t>
+      </w:r>
+    </w:p>
+    <w:p>
+      <w:pPr>
+        <w:pStyle w:val="ListParagraph"/>
+        <w:numPr>
+          <w:ilvl w:val="3"/>
+          <w:numId w:val="7"/>
+        </w:numPr>
+      </w:pPr>
+      <w:r>
+        <w:t>Gas limit – total gas that can be consumed in TX</w:t>
+      </w:r>
+    </w:p>
+    <w:p>
+      <w:pPr>
+        <w:pStyle w:val="ListParagraph"/>
+        <w:numPr>
+          <w:ilvl w:val="3"/>
+          <w:numId w:val="7"/>
+        </w:numPr>
+      </w:pPr>
+      <w:r>
+        <w:t>Gas fee = gas required * gas price</w:t>
+      </w:r>
+    </w:p>
+    <w:p>
+      <w:pPr>
+        <w:pStyle w:val="ListParagraph"/>
+        <w:numPr>
+          <w:ilvl w:val="3"/>
+          <w:numId w:val="7"/>
+        </w:numPr>
+      </w:pPr>
+      <w:r>
+        <w:t>As determined by computational steps + byte size</w:t>
+      </w:r>
+    </w:p>
+    <w:p>
+      <w:pPr>
+        <w:pStyle w:val="ListParagraph"/>
+        <w:numPr>
+          <w:ilvl w:val="2"/>
+          <w:numId w:val="7"/>
+        </w:numPr>
+      </w:pPr>
+      <w:r>
+        <w:t>There is a difference between computational fee / total transaction fee (miner reward)</w:t>
+      </w:r>
+    </w:p>
+    <w:p>
+      <w:pPr>
+        <w:pStyle w:val="ListParagraph"/>
+        <w:numPr>
+          <w:ilvl w:val="3"/>
+          <w:numId w:val="7"/>
+        </w:numPr>
+      </w:pPr>
+      <w:r>
+        <w:t>Set the gas price to set the extent to which you incentivise miners</w:t>
+      </w:r>
+    </w:p>
+    <w:p>
+      <w:pPr>
+        <w:pStyle w:val="ListParagraph"/>
+        <w:numPr>
+          <w:ilvl w:val="3"/>
+          <w:numId w:val="7"/>
+        </w:numPr>
+      </w:pPr>
+      <w:r>
+        <w:t>Do miner’s get any surplus remaining after computation up to the gas limit?? **</w:t>
+      </w:r>
+    </w:p>
+    <w:p>
+      <w:pPr>
+        <w:pStyle w:val="ListParagraph"/>
+        <w:numPr>
+          <w:ilvl w:val="4"/>
+          <w:numId w:val="7"/>
+        </w:numPr>
+      </w:pPr>
+      <w:r>
+        <w:t>Miners reach out for transactions from ‘</w:t>
+      </w:r>
+      <w:proofErr w:type="spellStart"/>
+      <w:r>
+        <w:t>mempools</w:t>
+      </w:r>
+      <w:proofErr w:type="spellEnd"/>
+      <w:r>
+        <w:t xml:space="preserve">’ – mechanism that allows blockchains to store unconfirmed transactions. All valid TXs enter a </w:t>
+      </w:r>
+      <w:proofErr w:type="spellStart"/>
+      <w:r>
+        <w:t>mempool</w:t>
+      </w:r>
+      <w:proofErr w:type="spellEnd"/>
+      <w:r>
+        <w:t xml:space="preserve"> before being broadcast to miners (to be included into new blocks)</w:t>
+      </w:r>
+    </w:p>
+    <w:p>
+      <w:pPr>
+        <w:pStyle w:val="ListParagraph"/>
+        <w:numPr>
+          <w:ilvl w:val="4"/>
+          <w:numId w:val="7"/>
+        </w:numPr>
+      </w:pPr>
+      <w:r>
+        <w:t>‘</w:t>
+      </w:r>
+      <w:proofErr w:type="spellStart"/>
+      <w:r>
+        <w:t>Mempool</w:t>
+      </w:r>
+      <w:proofErr w:type="spellEnd"/>
+      <w:r>
+        <w:t xml:space="preserve"> sniping’ – tactics to get TXs broadcast into blocks as soon as possible</w:t>
+      </w:r>
+    </w:p>
+    <w:p>
+      <w:pPr>
+        <w:pStyle w:val="ListParagraph"/>
+        <w:numPr>
+          <w:ilvl w:val="2"/>
+          <w:numId w:val="7"/>
+        </w:numPr>
+      </w:pPr>
+      <w:r>
+        <w:t xml:space="preserve">Checking gas prices - </w:t>
+      </w:r>
+      <w:hyperlink r:id="rId12" w:history="1">
+        <w:r>
+          <w:rPr>
+            <w:rStyle w:val="Hyperlink"/>
+          </w:rPr>
+          <w:t>https://ethgasstation.info/?currency=USD</w:t>
+        </w:r>
+      </w:hyperlink>
+    </w:p>
+    <w:p>
+      <w:pPr>
+        <w:pStyle w:val="ListParagraph"/>
+        <w:numPr>
+          <w:ilvl w:val="0"/>
+          <w:numId w:val="7"/>
+        </w:numPr>
+      </w:pPr>
+      <w:r>
+        <w:t xml:space="preserve">Understanding the </w:t>
+      </w:r>
+      <w:proofErr w:type="spellStart"/>
+      <w:r>
+        <w:t>freakin</w:t>
+      </w:r>
+      <w:proofErr w:type="spellEnd"/>
+      <w:r>
+        <w:t>’ blockchain – LFG</w:t>
+      </w:r>
+    </w:p>
+    <w:p>
+      <w:pPr>
+        <w:pStyle w:val="ListParagraph"/>
+        <w:numPr>
+          <w:ilvl w:val="1"/>
+          <w:numId w:val="7"/>
+        </w:numPr>
+      </w:pPr>
+      <w:r>
+        <w:t xml:space="preserve">Hash functions - </w:t>
+      </w:r>
+      <w:hyperlink r:id="rId13" w:history="1">
+        <w:r>
+          <w:rPr>
+            <w:rStyle w:val="Hyperlink"/>
+          </w:rPr>
+          <w:t>https://andersbrownworth.com/blockchain/hash</w:t>
+        </w:r>
+      </w:hyperlink>
+    </w:p>
+    <w:p>
+      <w:pPr>
+        <w:pStyle w:val="ListParagraph"/>
+        <w:numPr>
+          <w:ilvl w:val="2"/>
+          <w:numId w:val="7"/>
+        </w:numPr>
+      </w:pPr>
+      <w:r>
+        <w:t xml:space="preserve">A hash is a unique, fixed length string used to identify a piece of data – created by placing the data into a ‘hash function’ </w:t>
+      </w:r>
+      <w:proofErr w:type="spellStart"/>
+      <w:r>
+        <w:t>e.g</w:t>
+      </w:r>
+      <w:proofErr w:type="spellEnd"/>
+      <w:r>
+        <w:t xml:space="preserve"> SHA256</w:t>
+      </w:r>
+    </w:p>
+    <w:p>
+      <w:pPr>
+        <w:pStyle w:val="ListParagraph"/>
+        <w:numPr>
+          <w:ilvl w:val="2"/>
+          <w:numId w:val="7"/>
+        </w:numPr>
+      </w:pPr>
+      <w:r>
+        <w:t>Ethereum – Keccak256</w:t>
+      </w:r>
+    </w:p>
+    <w:p>
+      <w:pPr>
+        <w:pStyle w:val="ListParagraph"/>
+        <w:numPr>
+          <w:ilvl w:val="2"/>
+          <w:numId w:val="7"/>
+        </w:numPr>
+      </w:pPr>
+      <w:r>
+        <w:t>From Haseeb Qureshi – a hash to have 3 characteristics</w:t>
+      </w:r>
+    </w:p>
+    <w:p>
+      <w:pPr>
+        <w:pStyle w:val="ListParagraph"/>
+        <w:numPr>
+          <w:ilvl w:val="3"/>
+          <w:numId w:val="7"/>
+        </w:numPr>
+      </w:pPr>
+      <w:r>
+        <w:t>Deterministic – a hash function always produces the same output given a consistent input</w:t>
+      </w:r>
+    </w:p>
+    <w:p>
+      <w:pPr>
+        <w:pStyle w:val="ListParagraph"/>
+        <w:numPr>
+          <w:ilvl w:val="3"/>
+          <w:numId w:val="7"/>
+        </w:numPr>
+      </w:pPr>
+      <w:r>
+        <w:t>Fixed output size</w:t>
+      </w:r>
+    </w:p>
+    <w:p>
+      <w:pPr>
+        <w:pStyle w:val="ListParagraph"/>
+        <w:numPr>
+          <w:ilvl w:val="3"/>
+          <w:numId w:val="7"/>
+        </w:numPr>
+      </w:pPr>
+      <w:r>
+        <w:t>Uniform – hashes are distributed uniformly over the output space (incrementing the input by 1 will not linearly increase the output by 1)</w:t>
+      </w:r>
+    </w:p>
+    <w:p>
+      <w:pPr>
+        <w:pStyle w:val="ListParagraph"/>
+        <w:numPr>
+          <w:ilvl w:val="3"/>
+          <w:numId w:val="7"/>
+        </w:numPr>
+      </w:pPr>
+      <w:r>
+        <w:t>One way – computationally intractable to invert the hash function and compute the preimage</w:t>
+      </w:r>
+    </w:p>
+    <w:p>
+      <w:pPr>
+        <w:pStyle w:val="ListParagraph"/>
+        <w:numPr>
+          <w:ilvl w:val="3"/>
+          <w:numId w:val="7"/>
+        </w:numPr>
+      </w:pPr>
+      <w:r>
+        <w:t>Exhibit Avalanche effect – if any single bit changes, the rest gets jumbled. Two very similar inputs should have no discernible relationships between their outputs</w:t>
+      </w:r>
+    </w:p>
+    <w:p>
+      <w:pPr>
+        <w:pStyle w:val="ListParagraph"/>
+        <w:numPr>
+          <w:ilvl w:val="3"/>
+          <w:numId w:val="7"/>
+        </w:numPr>
+      </w:pPr>
+      <w:r>
+        <w:t xml:space="preserve">Collision resistant – SHA256 – 2^256 possible outputs </w:t>
+      </w:r>
+    </w:p>
+    <w:p>
+      <w:pPr>
+        <w:pStyle w:val="ListParagraph"/>
+        <w:numPr>
+          <w:ilvl w:val="1"/>
+          <w:numId w:val="7"/>
+        </w:numPr>
+      </w:pPr>
+      <w:r>
+        <w:t>SHA256 test</w:t>
+      </w:r>
+    </w:p>
+    <w:p>
+      <w:r>
+        <w:lastRenderedPageBreak/>
+        <w:drawing>
+          <wp:inline distT="0" distB="0" distL="0" distR="0" wp14:anchorId="363E27E9" wp14:editId="30A9E226">
+            <wp:extent cx="5731510" cy="2680970"/>
+            <wp:effectExtent l="0" t="0" r="2540" b="5080"/>
+            <wp:docPr id="6" name="Picture 6"/>
+            <wp:cNvGraphicFramePr>
+              <a:graphicFrameLocks xmlns:a="http://schemas.openxmlformats.org/drawingml/2006/main" noChangeAspect="1"/>
+            </wp:cNvGraphicFramePr>
+            <a:graphic xmlns:a="http://schemas.openxmlformats.org/drawingml/2006/main">
+              <a:graphicData uri="http://schemas.openxmlformats.org/drawingml/2006/picture">
+                <pic:pic xmlns:pic="http://schemas.openxmlformats.org/drawingml/2006/picture">
+                  <pic:nvPicPr>
+                    <pic:cNvPr id="1" name=""/>
+                    <pic:cNvPicPr/>
+                  </pic:nvPicPr>
+                  <pic:blipFill>
+                    <a:blip r:embed="rId14"/>
+                    <a:stretch>
+                      <a:fillRect/>
+                    </a:stretch>
+                  </pic:blipFill>
+                  <pic:spPr>
+                    <a:xfrm>
+                      <a:off x="0" y="0"/>
+                      <a:ext cx="5731510" cy="2680970"/>
+                    </a:xfrm>
+                    <a:prstGeom prst="rect">
+                      <a:avLst/>
+                    </a:prstGeom>
+                  </pic:spPr>
+                </pic:pic>
+              </a:graphicData>
+            </a:graphic>
+          </wp:inline>
+        </w:drawing>
+      </w:r>
+    </w:p>
+    <w:p>
+      <w:pPr>
+        <w:pStyle w:val="ListParagraph"/>
+        <w:numPr>
+          <w:ilvl w:val="0"/>
+          <w:numId w:val="8"/>
+        </w:numPr>
+      </w:pPr>
+      <w:r>
+        <w:t>Block / nonce / data -&gt; hash function -&gt; hash output</w:t>
+      </w:r>
+    </w:p>
+    <w:p>
+      <w:pPr>
+        <w:pStyle w:val="ListParagraph"/>
+        <w:numPr>
+          <w:ilvl w:val="1"/>
+          <w:numId w:val="8"/>
+        </w:numPr>
+      </w:pPr>
+      <w:r>
+        <w:t>The problem that miners solve – given specific data and block information, what is the nonce that will give a hash output starting with 4 zeros?</w:t>
+      </w:r>
+    </w:p>
+    <w:p>
+      <w:pPr>
+        <w:pStyle w:val="ListParagraph"/>
+        <w:numPr>
+          <w:ilvl w:val="1"/>
+          <w:numId w:val="8"/>
+        </w:numPr>
+      </w:pPr>
+      <w:r>
+        <w:t>There is also difficulty adjustment on block mining – ensuring 10 min / block output regardless of network computational power – dynamic hash rate determines quantity of frontrunning zeros</w:t>
+      </w:r>
+    </w:p>
+    <w:p>
+      <w:pPr>
+        <w:pStyle w:val="ListParagraph"/>
+        <w:numPr>
+          <w:ilvl w:val="0"/>
+          <w:numId w:val="8"/>
+        </w:numPr>
+      </w:pPr>
+      <w:r>
+        <w:rPr>
+          <w:noProof/>
+        </w:rPr>
+        <w:drawing>
+          <wp:inline distT="0" distB="0" distL="0" distR="0" wp14:anchorId="389A1165" wp14:editId="7772A1DD">
+            <wp:extent cx="4495996" cy="2419350"/>
+            <wp:effectExtent l="0" t="0" r="0" b="0"/>
+            <wp:docPr id="7" name="Picture 7"/>
+            <wp:cNvGraphicFramePr>
+              <a:graphicFrameLocks xmlns:a="http://schemas.openxmlformats.org/drawingml/2006/main" noChangeAspect="1"/>
+            </wp:cNvGraphicFramePr>
+            <a:graphic xmlns:a="http://schemas.openxmlformats.org/drawingml/2006/main">
+              <a:graphicData uri="http://schemas.openxmlformats.org/drawingml/2006/picture">
+                <pic:pic xmlns:pic="http://schemas.openxmlformats.org/drawingml/2006/picture">
+                  <pic:nvPicPr>
+                    <pic:cNvPr id="1" name=""/>
+                    <pic:cNvPicPr/>
+                  </pic:nvPicPr>
+                  <pic:blipFill>
+                    <a:blip r:embed="rId15"/>
+                    <a:stretch>
+                      <a:fillRect/>
+                    </a:stretch>
+                  </pic:blipFill>
+                  <pic:spPr>
+                    <a:xfrm>
+                      <a:off x="0" y="0"/>
+                      <a:ext cx="4497568" cy="2420196"/>
+                    </a:xfrm>
+                    <a:prstGeom prst="rect">
+                      <a:avLst/>
+                    </a:prstGeom>
+                  </pic:spPr>
+                </pic:pic>
+              </a:graphicData>
+            </a:graphic>
+          </wp:inline>
+        </w:drawing>
+      </w:r>
+    </w:p>
+    <w:p>
+      <w:pPr>
+        <w:pStyle w:val="ListParagraph"/>
+        <w:numPr>
+          <w:ilvl w:val="0"/>
+          <w:numId w:val="8"/>
+        </w:numPr>
+      </w:pPr>
+      <w:r>
+        <w:t>A blockchain – includes in addition to block #, nonce and data, the previous block’s hash</w:t>
+      </w:r>
+    </w:p>
+    <w:p>
+      <w:pPr>
+        <w:pStyle w:val="ListParagraph"/>
+        <w:numPr>
+          <w:ilvl w:val="0"/>
+          <w:numId w:val="8"/>
+        </w:numPr>
+      </w:pPr>
+      <w:r>
+        <w:lastRenderedPageBreak/>
+        <w:drawing>
+          <wp:inline distT="0" distB="0" distL="0" distR="0" wp14:anchorId="225914E0" wp14:editId="65F0A49E">
+            <wp:extent cx="5234778" cy="2609850"/>
+            <wp:effectExtent l="0" t="0" r="4445" b="0"/>
+            <wp:docPr id="8" name="Picture 8"/>
+            <wp:cNvGraphicFramePr>
+              <a:graphicFrameLocks xmlns:a="http://schemas.openxmlformats.org/drawingml/2006/main" noChangeAspect="1"/>
+            </wp:cNvGraphicFramePr>
+            <a:graphic xmlns:a="http://schemas.openxmlformats.org/drawingml/2006/main">
+              <a:graphicData uri="http://schemas.openxmlformats.org/drawingml/2006/picture">
+                <pic:pic xmlns:pic="http://schemas.openxmlformats.org/drawingml/2006/picture">
+                  <pic:nvPicPr>
+                    <pic:cNvPr id="1" name=""/>
+                    <pic:cNvPicPr/>
+                  </pic:nvPicPr>
+                  <pic:blipFill>
+                    <a:blip r:embed="rId16"/>
+                    <a:stretch>
+                      <a:fillRect/>
+                    </a:stretch>
+                  </pic:blipFill>
+                  <pic:spPr>
+                    <a:xfrm>
+                      <a:off x="0" y="0"/>
+                      <a:ext cx="5246834" cy="2615861"/>
+                    </a:xfrm>
+                    <a:prstGeom prst="rect">
+                      <a:avLst/>
+                    </a:prstGeom>
+                  </pic:spPr>
+                </pic:pic>
+              </a:graphicData>
+            </a:graphic>
+          </wp:inline>
+        </w:drawing>
+      </w:r>
+    </w:p>
+    <w:p>
+      <w:pPr>
+        <w:pStyle w:val="ListParagraph"/>
+        <w:numPr>
+          <w:ilvl w:val="0"/>
+          <w:numId w:val="8"/>
+        </w:numPr>
+        <w:ind w:left="360"/>
+      </w:pPr>
+      <w:r>
+        <w:t>Then distributed:</w:t>
+      </w:r>
+    </w:p>
+    <w:p>
+      <w:r>
+        <w:drawing>
+          <wp:inline distT="0" distB="0" distL="0" distR="0" wp14:anchorId="45A9AC02" wp14:editId="386A56F2">
+            <wp:extent cx="4010025" cy="5912412"/>
+            <wp:effectExtent l="0" t="0" r="0" b="0"/>
+            <wp:docPr id="10" name="Picture 10"/>
+            <wp:cNvGraphicFramePr>
+              <a:graphicFrameLocks xmlns:a="http://schemas.openxmlformats.org/drawingml/2006/main" noChangeAspect="1"/>
+            </wp:cNvGraphicFramePr>
+            <a:graphic xmlns:a="http://schemas.openxmlformats.org/drawingml/2006/main">
+              <a:graphicData uri="http://schemas.openxmlformats.org/drawingml/2006/picture">
+                <pic:pic xmlns:pic="http://schemas.openxmlformats.org/drawingml/2006/picture">
+                  <pic:nvPicPr>
+                    <pic:cNvPr id="1" name=""/>
+                    <pic:cNvPicPr/>
+                  </pic:nvPicPr>
+                  <pic:blipFill>
+                    <a:blip r:embed="rId17"/>
+                    <a:stretch>
+                      <a:fillRect/>
+                    </a:stretch>
+                  </pic:blipFill>
+                  <pic:spPr>
+                    <a:xfrm>
+                      <a:off x="0" y="0"/>
+                      <a:ext cx="4017499" cy="5923431"/>
+                    </a:xfrm>
+                    <a:prstGeom prst="rect">
+                      <a:avLst/>
+                    </a:prstGeom>
+                  </pic:spPr>
+                </pic:pic>
+              </a:graphicData>
+            </a:graphic>
+          </wp:inline>
+        </w:drawing>
+      </w:r>
+    </w:p>
+    <w:p>
+      <w:pPr>
+        <w:pStyle w:val="ListParagraph"/>
+        <w:numPr>
+          <w:ilvl w:val="0"/>
+          <w:numId w:val="9"/>
+        </w:numPr>
+      </w:pPr>
+      <w:r>
+        <w:lastRenderedPageBreak/>
+        <w:t xml:space="preserve">Sender/recipient mechanics – public/private keys - </w:t>
+      </w:r>
+      <w:r>
+        <w:t>https://andersbrownworth.com/blockchain/public-private-keys/keys</w:t>
+      </w:r>
+    </w:p>
+    <w:p>
+      <w:r>
+        <w:drawing>
+          <wp:inline distT="0" distB="0" distL="0" distR="0" wp14:anchorId="2067CA4F" wp14:editId="7584039C">
+            <wp:extent cx="5731510" cy="1514475"/>
+            <wp:effectExtent l="0" t="0" r="2540" b="9525"/>
+            <wp:docPr id="11" name="Picture 11"/>
+            <wp:cNvGraphicFramePr>
+              <a:graphicFrameLocks xmlns:a="http://schemas.openxmlformats.org/drawingml/2006/main" noChangeAspect="1"/>
+            </wp:cNvGraphicFramePr>
+            <a:graphic xmlns:a="http://schemas.openxmlformats.org/drawingml/2006/main">
+              <a:graphicData uri="http://schemas.openxmlformats.org/drawingml/2006/picture">
+                <pic:pic xmlns:pic="http://schemas.openxmlformats.org/drawingml/2006/picture">
+                  <pic:nvPicPr>
+                    <pic:cNvPr id="1" name=""/>
+                    <pic:cNvPicPr/>
+                  </pic:nvPicPr>
+                  <pic:blipFill rotWithShape="1">
+                    <a:blip r:embed="rId18"/>
+                    <a:srcRect b="69920"/>
+                    <a:stretch/>
+                  </pic:blipFill>
+                  <pic:spPr bwMode="auto">
+                    <a:xfrm>
+                      <a:off x="0" y="0"/>
+                      <a:ext cx="5731510" cy="1514475"/>
+                    </a:xfrm>
+                    <a:prstGeom prst="rect">
+                      <a:avLst/>
+                    </a:prstGeom>
+                    <a:ln>
+                      <a:noFill/>
+                    </a:ln>
+                    <a:extLst>
+                      <a:ext uri="{53640926-AAD7-44D8-BBD7-CCE9431645EC}">
+                        <a14:shadowObscured xmlns:a14="http://schemas.microsoft.com/office/drawing/2010/main"/>
+                      </a:ext>
+                    </a:extLst>
+                  </pic:spPr>
+                </pic:pic>
+              </a:graphicData>
+            </a:graphic>
+          </wp:inline>
+        </w:drawing>
+      </w:r>
+    </w:p>
+    <w:p>
+      <w:pPr>
+        <w:pStyle w:val="ListParagraph"/>
+        <w:numPr>
+          <w:ilvl w:val="1"/>
+          <w:numId w:val="9"/>
+        </w:numPr>
+      </w:pPr>
+      <w:r>
+        <w:t>A private key is needed to sign and approve TX messages but it is impossible to decrypt a message signature back to the private key</w:t>
+      </w:r>
+    </w:p>
+    <w:p>
+      <w:pPr>
+        <w:pStyle w:val="ListParagraph"/>
+        <w:numPr>
+          <w:ilvl w:val="1"/>
+          <w:numId w:val="9"/>
+        </w:numPr>
+      </w:pPr>
+      <w:r>
+        <w:t>Validation – made possible by using the public key + message signature</w:t>
+      </w:r>
+    </w:p>
+    <w:p>
+      <w:pPr>
+        <w:pStyle w:val="ListParagraph"/>
+        <w:numPr>
+          <w:ilvl w:val="2"/>
+          <w:numId w:val="9"/>
+        </w:numPr>
+      </w:pPr>
+      <w:r>
+        <w:t>The unique public key has to match up with the unique message signature – so indirectly verifying ownership of the private key</w:t>
+      </w:r>
+    </w:p>
+    <w:p>
+      <w:pPr>
+        <w:pStyle w:val="ListParagraph"/>
+        <w:numPr>
+          <w:ilvl w:val="2"/>
+          <w:numId w:val="9"/>
+        </w:numPr>
+      </w:pPr>
+      <w:r>
+        <w:t>For the message signature to be output, it is unique to both the message contained AND the private key information – so by crosschecking the TX is linked to the message signature, this is an indirect signal that the TX is valid?</w:t>
+      </w:r>
+    </w:p>
+    <w:p>
+      <w:pPr>
+        <w:pStyle w:val="ListParagraph"/>
+        <w:numPr>
+          <w:ilvl w:val="2"/>
+          <w:numId w:val="9"/>
+        </w:numPr>
+      </w:pPr>
+      <w:r>
+        <w:t>Transactions steps:</w:t>
+      </w:r>
+    </w:p>
+    <w:p>
+      <w:pPr>
+        <w:pStyle w:val="ListParagraph"/>
+        <w:numPr>
+          <w:ilvl w:val="3"/>
+          <w:numId w:val="9"/>
+        </w:numPr>
+      </w:pPr>
+      <w:r>
+        <w:t>Private key + message -&gt; Signed transaction hash</w:t>
+      </w:r>
+    </w:p>
+    <w:p>
+      <w:pPr>
+        <w:pStyle w:val="ListParagraph"/>
+        <w:numPr>
+          <w:ilvl w:val="3"/>
+          <w:numId w:val="9"/>
+        </w:numPr>
+      </w:pPr>
+      <w:r>
+        <w:t>Knowing the public key + message -&gt; Crosscheck to the same signed transaction hash</w:t>
+      </w:r>
+    </w:p>
+    <w:p>
+      <w:r>
+        <w:rPr>
+          <w:noProof/>
+        </w:rPr>
+        <mc:AlternateContent>
+          <mc:Choice Requires="wps">
+            <w:drawing>
+              <wp:anchor distT="0" distB="0" distL="114300" distR="114300" simplePos="0" relativeHeight="251660288" behindDoc="0" locked="0" layoutInCell="1" allowOverlap="1" wp14:anchorId="7253CC27" wp14:editId="65E6F153">
+                <wp:simplePos x="0" y="0"/>
+                <wp:positionH relativeFrom="column">
+                  <wp:posOffset>495300</wp:posOffset>
+                </wp:positionH>
+                <wp:positionV relativeFrom="paragraph">
+                  <wp:posOffset>1026160</wp:posOffset>
+                </wp:positionV>
+                <wp:extent cx="1885950" cy="1857375"/>
+                <wp:effectExtent l="38100" t="38100" r="19050" b="28575"/>
+                <wp:wrapNone/>
+                <wp:docPr id="21" name="Straight Arrow Connector 21"/>
+                <wp:cNvGraphicFramePr/>
+                <a:graphic xmlns:a="http://schemas.openxmlformats.org/drawingml/2006/main">
+                  <a:graphicData uri="http://schemas.microsoft.com/office/word/2010/wordprocessingShape">
+                    <wps:wsp>
+                      <wps:cNvCnPr/>
+                      <wps:spPr>
+                        <a:xfrm flipH="1" flipV="1">
+                          <a:off x="0" y="0"/>
+                          <a:ext cx="1885950" cy="1857375"/>
+                        </a:xfrm>
+                        <a:prstGeom prst="straightConnector1">
+                          <a:avLst/>
+                        </a:prstGeom>
+                        <a:ln>
+                          <a:tailEnd type="triangle"/>
+                        </a:ln>
+                      </wps:spPr>
+                      <wps:style>
+                        <a:lnRef idx="1">
+                          <a:schemeClr val="accent1"/>
+                        </a:lnRef>
+                        <a:fillRef idx="0">
+                          <a:schemeClr val="accent1"/>
+                        </a:fillRef>
+                        <a:effectRef idx="0">
+                          <a:schemeClr val="accent1"/>
+                        </a:effectRef>
+                        <a:fontRef idx="minor">
+                          <a:schemeClr val="tx1"/>
+                        </a:fontRef>
+                      </wps:style>
+                      <wps:bodyPr/>
+                    </wps:wsp>
+                  </a:graphicData>
+                </a:graphic>
+              </wp:anchor>
+            </w:drawing>
+          </mc:Choice>
+          <mc:Fallback>
+            <w:pict>
+              <v:shapetype w14:anchorId="7665BD4E" id="_x0000_t32" coordsize="21600,21600" o:spt="32" o:oned="t" path="m,l21600,21600e" filled="f">
+                <v:path arrowok="t" fillok="f" o:connecttype="none"/>
+                <o:lock v:ext="edit" shapetype="t"/>
+              </v:shapetype>
+              <v:shape id="Straight Arrow Connector 21" o:spid="_x0000_s1026" type="#_x0000_t32" style="position:absolute;margin-left:39pt;margin-top:80.8pt;width:148.5pt;height:146.25pt;flip:x y;z-index:251660288;visibility:visible;mso-wrap-style:square;mso-wrap-distance-left:9pt;mso-wrap-distance-top:0;mso-wrap-distance-right:9pt;mso-wrap-distance-bottom:0;mso-position-horizontal:absolute;mso-position-horizontal-relative:text;mso-position-vertical:absolute;mso-position-vertical-relative:text" o:gfxdata="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" strokecolor="#4472c4 [3204]" strokeweight=".5pt">
+                <v:stroke endarrow="block" joinstyle="miter"/>
+              </v:shape>
+            </w:pict>
+          </mc:Fallback>
+        </mc:AlternateContent>
+      </w:r>
+      <w:r>
+        <w:rPr>
+          <w:noProof/>
+        </w:rPr>
+        <w:drawing>
+          <wp:inline distT="0" distB="0" distL="0" distR="0" wp14:anchorId="06B0BDD0" wp14:editId="5167DEBA">
+            <wp:extent cx="5731510" cy="2145030"/>
+            <wp:effectExtent l="0" t="0" r="2540" b="7620"/>
+            <wp:docPr id="18" name="Picture 18"/>
+            <wp:cNvGraphicFramePr>
+              <a:graphicFrameLocks xmlns:a="http://schemas.openxmlformats.org/drawingml/2006/main" noChangeAspect="1"/>
+            </wp:cNvGraphicFramePr>
+            <a:graphic xmlns:a="http://schemas.openxmlformats.org/drawingml/2006/main">
+              <a:graphicData uri="http://schemas.openxmlformats.org/drawingml/2006/picture">
+                <pic:pic xmlns:pic="http://schemas.openxmlformats.org/drawingml/2006/picture">
+                  <pic:nvPicPr>
+                    <pic:cNvPr id="1" name=""/>
+                    <pic:cNvPicPr/>
+                  </pic:nvPicPr>
+                  <pic:blipFill>
+                    <a:blip r:embed="rId19"/>
+                    <a:stretch>
+                      <a:fillRect/>
+                    </a:stretch>
+                  </pic:blipFill>
+                  <pic:spPr>
+                    <a:xfrm>
+                      <a:off x="0" y="0"/>
+                      <a:ext cx="5731510" cy="2145030"/>
+                    </a:xfrm>
+                    <a:prstGeom prst="rect">
+                      <a:avLst/>
+                    </a:prstGeom>
+                  </pic:spPr>
+                </pic:pic>
+              </a:graphicData>
+            </a:graphic>
+          </wp:inline>
+        </w:drawing>
+      </w:r>
+    </w:p>
+    <w:p>
+      <w:r>
+        <w:rPr>
+          <w:noProof/>
+        </w:rPr>
+        <mc:AlternateContent>
+          <mc:Choice Requires="wps">
+            <w:drawing>
+              <wp:anchor distT="0" distB="0" distL="114300" distR="114300" simplePos="0" relativeHeight="251659264" behindDoc="0" locked="0" layoutInCell="1" allowOverlap="1" wp14:anchorId="7EEF601F" wp14:editId="4EFA627D">
+                <wp:simplePos x="0" y="0"/>
+                <wp:positionH relativeFrom="column">
+                  <wp:posOffset>495300</wp:posOffset>
+                </wp:positionH>
+                <wp:positionV relativeFrom="paragraph">
+                  <wp:posOffset>844549</wp:posOffset>
+                </wp:positionV>
+                <wp:extent cx="1800225" cy="142875"/>
+                <wp:effectExtent l="0" t="57150" r="28575" b="28575"/>
+                <wp:wrapNone/>
+                <wp:docPr id="20" name="Straight Arrow Connector 20"/>
+                <wp:cNvGraphicFramePr/>
+                <a:graphic xmlns:a="http://schemas.openxmlformats.org/drawingml/2006/main">
+                  <a:graphicData uri="http://schemas.microsoft.com/office/word/2010/wordprocessingShape">
+                    <wps:wsp>
+                      <wps:cNvCnPr/>
+                      <wps:spPr>
+                        <a:xfrm flipV="1">
+                          <a:off x="0" y="0"/>
+                          <a:ext cx="1800225" cy="142875"/>
+                        </a:xfrm>
+                        <a:prstGeom prst="straightConnector1">
+                          <a:avLst/>
+                        </a:prstGeom>
+                        <a:ln>
+                          <a:tailEnd type="triangle"/>
+                        </a:ln>
+                      </wps:spPr>
+                      <wps:style>
+                        <a:lnRef idx="1">
+                          <a:schemeClr val="accent1"/>
+                        </a:lnRef>
+                        <a:fillRef idx="0">
+                          <a:schemeClr val="accent1"/>
+                        </a:fillRef>
+                        <a:effectRef idx="0">
+                          <a:schemeClr val="accent1"/>
+                        </a:effectRef>
+                        <a:fontRef idx="minor">
+                          <a:schemeClr val="tx1"/>
+                        </a:fontRef>
+                      </wps:style>
+                      <wps:bodyPr/>
+                    </wps:wsp>
+                  </a:graphicData>
+                </a:graphic>
+                <wp14:sizeRelH relativeFrom="margin">
+                  <wp14:pctWidth>0</wp14:pctWidth>
+                </wp14:sizeRelH>
+                <wp14:sizeRelV relativeFrom="margin">
+                  <wp14:pctHeight>0</wp14:pctHeight>
+                </wp14:sizeRelV>
+              </wp:anchor>
+            </w:drawing>
+          </mc:Choice>
+          <mc:Fallback>
+            <w:pict>
+              <v:shape w14:anchorId="35AE01ED" id="Straight Arrow Connector 20" o:spid="_x0000_s1026" type="#_x0000_t32" style="position:absolute;margin-left:39pt;margin-top:66.5pt;width:141.75pt;height:11.25pt;flip:y;z-index:251659264;visibility:visible;mso-wrap-style:square;mso-width-percent:0;mso-height-percent:0;mso-wrap-distance-left:9pt;mso-wrap-distance-top:0;mso-wrap-distance-right:9pt;mso-wrap-distance-bottom:0;mso-position-horizontal:absolute;mso-position-horizontal-relative:text;mso-position-vertical:absolute;mso-position-vertical-relative:text;mso-width-percent:0;mso-height-percent:0;mso-width-relative:margin;mso-height-relative:margin" o:gfxdata="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" strokecolor="#4472c4 [3204]" strokeweight=".5pt">
+                <v:stroke endarrow="block" joinstyle="miter"/>
+              </v:shape>
+            </w:pict>
+          </mc:Fallback>
+        </mc:AlternateContent>
+      </w:r>
+      <w:r>
+        <w:rPr>
+          <w:noProof/>
+        </w:rPr>
+        <w:drawing>
+          <wp:inline distT="0" distB="0" distL="0" distR="0" wp14:anchorId="5F6F20E4" wp14:editId="1CB572AF">
+            <wp:extent cx="5731510" cy="1703070"/>
+            <wp:effectExtent l="0" t="0" r="2540" b="0"/>
+            <wp:docPr id="19" name="Picture 19"/>
+            <wp:cNvGraphicFramePr>
+              <a:graphicFrameLocks xmlns:a="http://schemas.openxmlformats.org/drawingml/2006/main" noChangeAspect="1"/>
+            </wp:cNvGraphicFramePr>
+            <a:graphic xmlns:a="http://schemas.openxmlformats.org/drawingml/2006/main">
+              <a:graphicData uri="http://schemas.openxmlformats.org/drawingml/2006/picture">
+                <pic:pic xmlns:pic="http://schemas.openxmlformats.org/drawingml/2006/picture">
+                  <pic:nvPicPr>
+                    <pic:cNvPr id="1" name=""/>
+                    <pic:cNvPicPr/>
+                  </pic:nvPicPr>
+                  <pic:blipFill>
+                    <a:blip r:embed="rId20"/>
+                    <a:stretch>
+                      <a:fillRect/>
+                    </a:stretch>
+                  </pic:blipFill>
+                  <pic:spPr>
+                    <a:xfrm>
+                      <a:off x="0" y="0"/>
+                      <a:ext cx="5731510" cy="1703070"/>
+                    </a:xfrm>
+                    <a:prstGeom prst="rect">
+                      <a:avLst/>
+                    </a:prstGeom>
+                  </pic:spPr>
+                </pic:pic>
+              </a:graphicData>
+            </a:graphic>
+          </wp:inline>
+        </w:drawing>
+      </w:r>
+    </w:p>
+    <w:p/>
+    <w:p>
+      <w:pPr>
+        <w:pStyle w:val="ListParagraph"/>
+        <w:numPr>
+          <w:ilvl w:val="0"/>
+          <w:numId w:val="10"/>
+        </w:numPr>
+      </w:pPr>
+      <w:r>
+        <w:lastRenderedPageBreak/>
+        <w:t>Popular blockchain consensus mechanisms (chain selection, Sybil resistance)</w:t>
+      </w:r>
+    </w:p>
+    <w:p>
+      <w:pPr>
+        <w:pStyle w:val="ListParagraph"/>
+        <w:numPr>
+          <w:ilvl w:val="1"/>
+          <w:numId w:val="10"/>
+        </w:numPr>
+      </w:pPr>
+      <w:r>
+        <w:t xml:space="preserve">Proof of Work - </w:t>
+      </w:r>
+      <w:r>
+        <w:tab/>
+        <w:t>Sybil resistance mechanism</w:t>
+      </w:r>
+      <w:r>
+        <w:t xml:space="preserve"> – preventing bad actors from creating fake nodes to declare “I did the work and deserve the reward!”</w:t>
+      </w:r>
+    </w:p>
+    <w:p>
+      <w:pPr>
+        <w:pStyle w:val="ListParagraph"/>
+        <w:numPr>
+          <w:ilvl w:val="2"/>
+          <w:numId w:val="10"/>
+        </w:numPr>
+      </w:pPr>
+      <w:r>
+        <w:t>The necessity of computational power + difficulty adjustment</w:t>
+      </w:r>
+    </w:p>
+    <w:p>
+      <w:pPr>
+        <w:pStyle w:val="ListParagraph"/>
+        <w:numPr>
+          <w:ilvl w:val="2"/>
+          <w:numId w:val="10"/>
+        </w:numPr>
+      </w:pPr>
+      <w:r>
+        <w:t>How to determine which is the truest chain?</w:t>
+      </w:r>
+    </w:p>
+    <w:p>
+      <w:pPr>
+        <w:pStyle w:val="ListParagraph"/>
+        <w:numPr>
+          <w:ilvl w:val="3"/>
+          <w:numId w:val="10"/>
+        </w:numPr>
+      </w:pPr>
+      <w:r>
+        <w:t xml:space="preserve">BTC – Nakamoto consensus – longest chain wins, using # block confirmations to bet that the chain is true </w:t>
+      </w:r>
+    </w:p>
+    <w:p>
+      <w:pPr>
+        <w:pStyle w:val="ListParagraph"/>
+        <w:numPr>
+          <w:ilvl w:val="2"/>
+          <w:numId w:val="10"/>
+        </w:numPr>
+      </w:pPr>
+      <w:r>
+        <w:t xml:space="preserve">Nakamoto consensus = </w:t>
+      </w:r>
+      <w:proofErr w:type="spellStart"/>
+      <w:r>
+        <w:t>PoW</w:t>
+      </w:r>
+      <w:proofErr w:type="spellEnd"/>
+      <w:r>
+        <w:t xml:space="preserve"> + longest chain rule</w:t>
+      </w:r>
+    </w:p>
+    <w:p>
+      <w:pPr>
+        <w:pStyle w:val="ListParagraph"/>
+        <w:numPr>
+          <w:ilvl w:val="2"/>
+          <w:numId w:val="10"/>
+        </w:numPr>
+      </w:pPr>
+      <w:r>
+        <w:t xml:space="preserve">Block rewards – </w:t>
+      </w:r>
+      <w:proofErr w:type="spellStart"/>
+      <w:r>
+        <w:t>PoW</w:t>
+      </w:r>
+      <w:proofErr w:type="spellEnd"/>
+      <w:r>
+        <w:t xml:space="preserve"> rewards miners via rewards</w:t>
+      </w:r>
+    </w:p>
+    <w:p>
+      <w:pPr>
+        <w:pStyle w:val="ListParagraph"/>
+        <w:numPr>
+          <w:ilvl w:val="3"/>
+          <w:numId w:val="10"/>
+        </w:numPr>
+      </w:pPr>
+      <w:r>
+        <w:t>Transaction fee (gas) vs block rewards</w:t>
+      </w:r>
+    </w:p>
+    <w:p>
+      <w:pPr>
+        <w:pStyle w:val="ListParagraph"/>
+        <w:numPr>
+          <w:ilvl w:val="3"/>
+          <w:numId w:val="10"/>
+        </w:numPr>
+      </w:pPr>
+      <w:r>
+        <w:t>Block reward – pre-programmed quantity of rewards for securing blocks</w:t>
+      </w:r>
+    </w:p>
+    <w:p>
+      <w:pPr>
+        <w:pStyle w:val="ListParagraph"/>
+        <w:numPr>
+          <w:ilvl w:val="2"/>
+          <w:numId w:val="10"/>
+        </w:numPr>
+      </w:pPr>
+      <w:r>
+        <w:t>Sybil attack – creating # pseudo-anonymous accounts</w:t>
+      </w:r>
+    </w:p>
+    <w:p>
+      <w:pPr>
+        <w:pStyle w:val="ListParagraph"/>
+        <w:numPr>
+          <w:ilvl w:val="2"/>
+          <w:numId w:val="10"/>
+        </w:numPr>
+      </w:pPr>
+      <w:r>
+        <w:t>51% attack – node overwhelm</w:t>
+      </w:r>
+    </w:p>
+    <w:p>
+      <w:pPr>
+        <w:pStyle w:val="ListParagraph"/>
+        <w:numPr>
+          <w:ilvl w:val="1"/>
+          <w:numId w:val="10"/>
+        </w:numPr>
+      </w:pPr>
+      <w:r>
+        <w:t xml:space="preserve">Proof of Stake </w:t>
+      </w:r>
+      <w:r>
+        <w:t>–</w:t>
+      </w:r>
+      <w:r>
+        <w:t xml:space="preserve"> </w:t>
+      </w:r>
+      <w:r>
+        <w:t xml:space="preserve">Avalanche, Solana, </w:t>
+      </w:r>
+      <w:proofErr w:type="spellStart"/>
+      <w:r>
+        <w:t>Polkadot</w:t>
+      </w:r>
+      <w:proofErr w:type="spellEnd"/>
+      <w:r>
+        <w:t>, Polygon</w:t>
+      </w:r>
+    </w:p>
+    <w:p>
+      <w:pPr>
+        <w:pStyle w:val="ListParagraph"/>
+        <w:numPr>
+          <w:ilvl w:val="2"/>
+          <w:numId w:val="10"/>
+        </w:numPr>
+      </w:pPr>
+      <w:r>
+        <w:t>No miners, yes validators</w:t>
+      </w:r>
+    </w:p>
+    <w:p>
+      <w:pPr>
+        <w:pStyle w:val="ListParagraph"/>
+        <w:numPr>
+          <w:ilvl w:val="2"/>
+          <w:numId w:val="10"/>
+        </w:numPr>
+      </w:pPr>
+      <w:proofErr w:type="spellStart"/>
+      <w:r>
+        <w:t>PoS</w:t>
+      </w:r>
+      <w:proofErr w:type="spellEnd"/>
+      <w:r>
+        <w:t xml:space="preserve"> – different Sybil resistance mechanism</w:t>
+      </w:r>
+    </w:p>
+    <w:p>
+      <w:pPr>
+        <w:pStyle w:val="ListParagraph"/>
+        <w:numPr>
+          <w:ilvl w:val="3"/>
+          <w:numId w:val="10"/>
+        </w:numPr>
+      </w:pPr>
+      <w:r>
+        <w:t>Staked ETH – skin in the game to become validator, rewards for good behaviour, penalties for bad behaviour</w:t>
+      </w:r>
+    </w:p>
+    <w:p>
+      <w:pPr>
+        <w:pStyle w:val="ListParagraph"/>
+        <w:numPr>
+          <w:ilvl w:val="2"/>
+          <w:numId w:val="10"/>
+        </w:numPr>
+      </w:pPr>
+      <w:r>
+        <w:t>Validator nodes are randomly chosen to propose new blocks -&gt; committees -&gt; epochs -&gt; reshuffle -&gt; committe</w:t>
+      </w:r>
+      <w:r>
+        <w:t>e</w:t>
+      </w:r>
+      <w:r>
+        <w:t>s -&gt; …</w:t>
+      </w:r>
+    </w:p>
+    <w:p>
+      <w:pPr>
+        <w:pStyle w:val="ListParagraph"/>
+        <w:numPr>
+          <w:ilvl w:val="3"/>
+          <w:numId w:val="10"/>
+        </w:numPr>
+      </w:pPr>
+      <w:r>
+        <w:t xml:space="preserve">What is random? </w:t>
+      </w:r>
+      <w:proofErr w:type="spellStart"/>
+      <w:r>
+        <w:t>RanDAO</w:t>
+      </w:r>
+      <w:proofErr w:type="spellEnd"/>
+    </w:p>
+    <w:p>
+      <w:pPr>
+        <w:pStyle w:val="ListParagraph"/>
+        <w:numPr>
+          <w:ilvl w:val="2"/>
+          <w:numId w:val="10"/>
+        </w:numPr>
+      </w:pPr>
+      <w:r>
+        <w:t>Remember: very easy to verify that a node / transaction is valid</w:t>
+      </w:r>
+    </w:p>
+    <w:p>
+      <w:pPr>
+        <w:pStyle w:val="ListParagraph"/>
+        <w:numPr>
+          <w:ilvl w:val="2"/>
+          <w:numId w:val="10"/>
+        </w:numPr>
+      </w:pPr>
+      <w:r>
+        <w:t>Energy efficient – single node, mass validation</w:t>
+      </w:r>
+    </w:p>
+    <w:p>
+      <w:pPr>
+        <w:pStyle w:val="ListParagraph"/>
+        <w:numPr>
+          <w:ilvl w:val="2"/>
+          <w:numId w:val="10"/>
+        </w:numPr>
+      </w:pPr>
+      <w:r>
+        <w:t>How decentralised is ‘decentralised enough’?</w:t>
+      </w:r>
+    </w:p>
+    <w:p>
+      <w:pPr>
+        <w:pStyle w:val="ListParagraph"/>
+        <w:numPr>
+          <w:ilvl w:val="2"/>
+          <w:numId w:val="10"/>
+        </w:numPr>
+      </w:pPr>
+      <w:r>
+        <w:t xml:space="preserve">Scalability – more TX power, cheaper &amp; more transactions – </w:t>
+      </w:r>
+      <w:proofErr w:type="spellStart"/>
+      <w:r>
+        <w:t>Sharding</w:t>
+      </w:r>
+      <w:proofErr w:type="spellEnd"/>
+    </w:p>
+    <w:p>
+      <w:pPr>
+        <w:pStyle w:val="ListParagraph"/>
+        <w:numPr>
+          <w:ilvl w:val="3"/>
+          <w:numId w:val="10"/>
+        </w:numPr>
+      </w:pPr>
+      <w:r>
+        <w:t>Main chain + multiple side chains</w:t>
+      </w:r>
+    </w:p>
+    <w:p>
+      <w:pPr>
+        <w:pStyle w:val="ListParagraph"/>
+        <w:numPr>
+          <w:ilvl w:val="2"/>
+          <w:numId w:val="10"/>
+        </w:numPr>
+      </w:pPr>
+      <w:r>
+        <w:t>Layers</w:t>
+      </w:r>
+    </w:p>
+    <w:p>
+      <w:pPr>
+        <w:pStyle w:val="ListParagraph"/>
+        <w:numPr>
+          <w:ilvl w:val="3"/>
+          <w:numId w:val="10"/>
+        </w:numPr>
+      </w:pPr>
+      <w:r>
+        <w:t>L1 - Base layer blockchain implementations</w:t>
+      </w:r>
+    </w:p>
+    <w:p>
+      <w:pPr>
+        <w:pStyle w:val="ListParagraph"/>
+        <w:numPr>
+          <w:ilvl w:val="3"/>
+          <w:numId w:val="10"/>
+        </w:numPr>
+      </w:pPr>
+      <w:r>
+        <w:t xml:space="preserve">L2 – Any application built on top of L1 </w:t>
+      </w:r>
+    </w:p>
+    <w:p/>
+    <w:p>
+      <w:r>
+        <w:br w:type="page"/>
+      </w:r>
+    </w:p>
+    <w:p>
+      <w:r>
+        <w:lastRenderedPageBreak/>
         <w:t>Questions:</w:t>
       </w:r>
     </w:p>
@@ -2334,7 +3745,13 @@
         </w:numPr>
       </w:pPr>
       <w:r>
-        <w:t>Reputation system to vet connections into smart contracts</w:t>
+        <w:t xml:space="preserve">Reputation system to vet </w:t>
+      </w:r>
+      <w:r>
+        <w:t xml:space="preserve">and bridge ‘real world’ </w:t>
+      </w:r>
+      <w:r>
+        <w:t>connections into smart contracts</w:t>
       </w:r>
     </w:p>
     <w:p>
@@ -2352,6 +3769,30 @@
       <w:proofErr w:type="spellEnd"/>
       <w:r>
         <w:t xml:space="preserve"> – connecting smart contracts with off-chain data and services </w:t>
+      </w:r>
+    </w:p>
+    <w:p>
+      <w:pPr>
+        <w:pStyle w:val="ListParagraph"/>
+        <w:numPr>
+          <w:ilvl w:val="1"/>
+          <w:numId w:val="1"/>
+        </w:numPr>
+      </w:pPr>
+      <w:r>
+        <w:t>Results in hybrid smart contracts</w:t>
+      </w:r>
+    </w:p>
+    <w:p>
+      <w:pPr>
+        <w:pStyle w:val="ListParagraph"/>
+        <w:numPr>
+          <w:ilvl w:val="0"/>
+          <w:numId w:val="1"/>
+        </w:numPr>
+      </w:pPr>
+      <w:r>
+        <w:t>Who holds the keys to smart contracts?</w:t>
       </w:r>
     </w:p>
     <w:p/>
@@ -2595,6 +4036,119 @@
     </w:lvl>
   </w:abstractNum>
   <w:abstractNum w:abstractNumId="2" w15:restartNumberingAfterBreak="0">
+    <w:nsid w:val="44006C4A"/>
+    <w:multiLevelType w:val="hybridMultilevel"/>
+    <w:tmpl w:val="34AE69EA"/>
+    <w:lvl w:ilvl="0" w:tplc="0C090001">
+      <w:start w:val="1"/>
+      <w:numFmt w:val="bullet"/>
+      <w:lvlText w:val=""/>
+      <w:lvlJc w:val="left"/>
+      <w:pPr>
+        <w:ind w:left="720" w:hanging="360"/>
+      </w:pPr>
+      <w:rPr>
+        <w:rFonts w:ascii="Symbol" w:hAnsi="Symbol" w:hint="default"/>
+      </w:rPr>
+    </w:lvl>
+    <w:lvl w:ilvl="1" w:tplc="0C090003">
+      <w:start w:val="1"/>
+      <w:numFmt w:val="bullet"/>
+      <w:lvlText w:val="o"/>
+      <w:lvlJc w:val="left"/>
+      <w:pPr>
+        <w:ind w:left="1440" w:hanging="360"/>
+      </w:pPr>
+      <w:rPr>
+        <w:rFonts w:ascii="Courier New" w:hAnsi="Courier New" w:cs="Courier New" w:hint="default"/>
+      </w:rPr>
+    </w:lvl>
+    <w:lvl w:ilvl="2" w:tplc="0C090005">
+      <w:start w:val="1"/>
+      <w:numFmt w:val="bullet"/>
+      <w:lvlText w:val=""/>
+      <w:lvlJc w:val="left"/>
+      <w:pPr>
+        <w:ind w:left="2160" w:hanging="360"/>
+      </w:pPr>
+      <w:rPr>
+        <w:rFonts w:ascii="Wingdings" w:hAnsi="Wingdings" w:hint="default"/>
+      </w:rPr>
+    </w:lvl>
+    <w:lvl w:ilvl="3" w:tplc="0C090001">
+      <w:start w:val="1"/>
+      <w:numFmt w:val="bullet"/>
+      <w:lvlText w:val=""/>
+      <w:lvlJc w:val="left"/>
+      <w:pPr>
+        <w:ind w:left="2880" w:hanging="360"/>
+      </w:pPr>
+      <w:rPr>
+        <w:rFonts w:ascii="Symbol" w:hAnsi="Symbol" w:hint="default"/>
+      </w:rPr>
+    </w:lvl>
+    <w:lvl w:ilvl="4" w:tplc="0C090003" w:tentative="1">
+      <w:start w:val="1"/>
+      <w:numFmt w:val="bullet"/>
+      <w:lvlText w:val="o"/>
+      <w:lvlJc w:val="left"/>
+      <w:pPr>
+        <w:ind w:left="3600" w:hanging="360"/>
+      </w:pPr>
+      <w:rPr>
+        <w:rFonts w:ascii="Courier New" w:hAnsi="Courier New" w:cs="Courier New" w:hint="default"/>
+      </w:rPr>
+    </w:lvl>
+    <w:lvl w:ilvl="5" w:tplc="0C090005" w:tentative="1">
+      <w:start w:val="1"/>
+      <w:numFmt w:val="bullet"/>
+      <w:lvlText w:val=""/>
+      <w:lvlJc w:val="left"/>
+      <w:pPr>
+        <w:ind w:left="4320" w:hanging="360"/>
+      </w:pPr>
+      <w:rPr>
+        <w:rFonts w:ascii="Wingdings" w:hAnsi="Wingdings" w:hint="default"/>
+      </w:rPr>
+    </w:lvl>
+    <w:lvl w:ilvl="6" w:tplc="0C090001" w:tentative="1">
+      <w:start w:val="1"/>
+      <w:numFmt w:val="bullet"/>
+      <w:lvlText w:val=""/>
+      <w:lvlJc w:val="left"/>
+      <w:pPr>
+        <w:ind w:left="5040" w:hanging="360"/>
+      </w:pPr>
+      <w:rPr>
+        <w:rFonts w:ascii="Symbol" w:hAnsi="Symbol" w:hint="default"/>
+      </w:rPr>
+    </w:lvl>
+    <w:lvl w:ilvl="7" w:tplc="0C090003" w:tentative="1">
+      <w:start w:val="1"/>
+      <w:numFmt w:val="bullet"/>
+      <w:lvlText w:val="o"/>
+      <w:lvlJc w:val="left"/>
+      <w:pPr>
+        <w:ind w:left="5760" w:hanging="360"/>
+      </w:pPr>
+      <w:rPr>
+        <w:rFonts w:ascii="Courier New" w:hAnsi="Courier New" w:cs="Courier New" w:hint="default"/>
+      </w:rPr>
+    </w:lvl>
+    <w:lvl w:ilvl="8" w:tplc="0C090005" w:tentative="1">
+      <w:start w:val="1"/>
+      <w:numFmt w:val="bullet"/>
+      <w:lvlText w:val=""/>
+      <w:lvlJc w:val="left"/>
+      <w:pPr>
+        <w:ind w:left="6480" w:hanging="360"/>
+      </w:pPr>
+      <w:rPr>
+        <w:rFonts w:ascii="Wingdings" w:hAnsi="Wingdings" w:hint="default"/>
+      </w:rPr>
+    </w:lvl>
+  </w:abstractNum>
+  <w:abstractNum w:abstractNumId="3" w15:restartNumberingAfterBreak="0">
     <w:nsid w:val="4A6A031B"/>
     <w:multiLevelType w:val="hybridMultilevel"/>
     <w:tmpl w:val="A9A6B6A4"/>
@@ -2707,7 +4261,120 @@
       </w:rPr>
     </w:lvl>
   </w:abstractNum>
-  <w:abstractNum w:abstractNumId="3" w15:restartNumberingAfterBreak="0">
+  <w:abstractNum w:abstractNumId="4" w15:restartNumberingAfterBreak="0">
+    <w:nsid w:val="4B553B3D"/>
+    <w:multiLevelType w:val="hybridMultilevel"/>
+    <w:tmpl w:val="A5A8AE44"/>
+    <w:lvl w:ilvl="0" w:tplc="0C090001">
+      <w:start w:val="1"/>
+      <w:numFmt w:val="bullet"/>
+      <w:lvlText w:val=""/>
+      <w:lvlJc w:val="left"/>
+      <w:pPr>
+        <w:ind w:left="1080" w:hanging="360"/>
+      </w:pPr>
+      <w:rPr>
+        <w:rFonts w:ascii="Symbol" w:hAnsi="Symbol" w:hint="default"/>
+      </w:rPr>
+    </w:lvl>
+    <w:lvl w:ilvl="1" w:tplc="0C090003">
+      <w:start w:val="1"/>
+      <w:numFmt w:val="bullet"/>
+      <w:lvlText w:val="o"/>
+      <w:lvlJc w:val="left"/>
+      <w:pPr>
+        <w:ind w:left="1800" w:hanging="360"/>
+      </w:pPr>
+      <w:rPr>
+        <w:rFonts w:ascii="Courier New" w:hAnsi="Courier New" w:cs="Courier New" w:hint="default"/>
+      </w:rPr>
+    </w:lvl>
+    <w:lvl w:ilvl="2" w:tplc="0C090005" w:tentative="1">
+      <w:start w:val="1"/>
+      <w:numFmt w:val="bullet"/>
+      <w:lvlText w:val=""/>
+      <w:lvlJc w:val="left"/>
+      <w:pPr>
+        <w:ind w:left="2520" w:hanging="360"/>
+      </w:pPr>
+      <w:rPr>
+        <w:rFonts w:ascii="Wingdings" w:hAnsi="Wingdings" w:hint="default"/>
+      </w:rPr>
+    </w:lvl>
+    <w:lvl w:ilvl="3" w:tplc="0C090001" w:tentative="1">
+      <w:start w:val="1"/>
+      <w:numFmt w:val="bullet"/>
+      <w:lvlText w:val=""/>
+      <w:lvlJc w:val="left"/>
+      <w:pPr>
+        <w:ind w:left="3240" w:hanging="360"/>
+      </w:pPr>
+      <w:rPr>
+        <w:rFonts w:ascii="Symbol" w:hAnsi="Symbol" w:hint="default"/>
+      </w:rPr>
+    </w:lvl>
+    <w:lvl w:ilvl="4" w:tplc="0C090003" w:tentative="1">
+      <w:start w:val="1"/>
+      <w:numFmt w:val="bullet"/>
+      <w:lvlText w:val="o"/>
+      <w:lvlJc w:val="left"/>
+      <w:pPr>
+        <w:ind w:left="3960" w:hanging="360"/>
+      </w:pPr>
+      <w:rPr>
+        <w:rFonts w:ascii="Courier New" w:hAnsi="Courier New" w:cs="Courier New" w:hint="default"/>
+      </w:rPr>
+    </w:lvl>
+    <w:lvl w:ilvl="5" w:tplc="0C090005" w:tentative="1">
+      <w:start w:val="1"/>
+      <w:numFmt w:val="bullet"/>
+      <w:lvlText w:val=""/>
+      <w:lvlJc w:val="left"/>
+      <w:pPr>
+        <w:ind w:left="4680" w:hanging="360"/>
+      </w:pPr>
+      <w:rPr>
+        <w:rFonts w:ascii="Wingdings" w:hAnsi="Wingdings" w:hint="default"/>
+      </w:rPr>
+    </w:lvl>
+    <w:lvl w:ilvl="6" w:tplc="0C090001" w:tentative="1">
+      <w:start w:val="1"/>
+      <w:numFmt w:val="bullet"/>
+      <w:lvlText w:val=""/>
+      <w:lvlJc w:val="left"/>
+      <w:pPr>
+        <w:ind w:left="5400" w:hanging="360"/>
+      </w:pPr>
+      <w:rPr>
+        <w:rFonts w:ascii="Symbol" w:hAnsi="Symbol" w:hint="default"/>
+      </w:rPr>
+    </w:lvl>
+    <w:lvl w:ilvl="7" w:tplc="0C090003" w:tentative="1">
+      <w:start w:val="1"/>
+      <w:numFmt w:val="bullet"/>
+      <w:lvlText w:val="o"/>
+      <w:lvlJc w:val="left"/>
+      <w:pPr>
+        <w:ind w:left="6120" w:hanging="360"/>
+      </w:pPr>
+      <w:rPr>
+        <w:rFonts w:ascii="Courier New" w:hAnsi="Courier New" w:cs="Courier New" w:hint="default"/>
+      </w:rPr>
+    </w:lvl>
+    <w:lvl w:ilvl="8" w:tplc="0C090005" w:tentative="1">
+      <w:start w:val="1"/>
+      <w:numFmt w:val="bullet"/>
+      <w:lvlText w:val=""/>
+      <w:lvlJc w:val="left"/>
+      <w:pPr>
+        <w:ind w:left="6840" w:hanging="360"/>
+      </w:pPr>
+      <w:rPr>
+        <w:rFonts w:ascii="Wingdings" w:hAnsi="Wingdings" w:hint="default"/>
+      </w:rPr>
+    </w:lvl>
+  </w:abstractNum>
+  <w:abstractNum w:abstractNumId="5" w15:restartNumberingAfterBreak="0">
     <w:nsid w:val="5D316AD5"/>
     <w:multiLevelType w:val="hybridMultilevel"/>
     <w:tmpl w:val="6CCC5448"/>
@@ -2820,7 +4487,120 @@
       </w:rPr>
     </w:lvl>
   </w:abstractNum>
-  <w:abstractNum w:abstractNumId="4" w15:restartNumberingAfterBreak="0">
+  <w:abstractNum w:abstractNumId="6" w15:restartNumberingAfterBreak="0">
+    <w:nsid w:val="62953BB5"/>
+    <w:multiLevelType w:val="hybridMultilevel"/>
+    <w:tmpl w:val="DC52F544"/>
+    <w:lvl w:ilvl="0" w:tplc="0C090001">
+      <w:start w:val="1"/>
+      <w:numFmt w:val="bullet"/>
+      <w:lvlText w:val=""/>
+      <w:lvlJc w:val="left"/>
+      <w:pPr>
+        <w:ind w:left="720" w:hanging="360"/>
+      </w:pPr>
+      <w:rPr>
+        <w:rFonts w:ascii="Symbol" w:hAnsi="Symbol" w:hint="default"/>
+      </w:rPr>
+    </w:lvl>
+    <w:lvl w:ilvl="1" w:tplc="0C090003">
+      <w:start w:val="1"/>
+      <w:numFmt w:val="bullet"/>
+      <w:lvlText w:val="o"/>
+      <w:lvlJc w:val="left"/>
+      <w:pPr>
+        <w:ind w:left="1440" w:hanging="360"/>
+      </w:pPr>
+      <w:rPr>
+        <w:rFonts w:ascii="Courier New" w:hAnsi="Courier New" w:cs="Courier New" w:hint="default"/>
+      </w:rPr>
+    </w:lvl>
+    <w:lvl w:ilvl="2" w:tplc="0C090005">
+      <w:start w:val="1"/>
+      <w:numFmt w:val="bullet"/>
+      <w:lvlText w:val=""/>
+      <w:lvlJc w:val="left"/>
+      <w:pPr>
+        <w:ind w:left="2160" w:hanging="360"/>
+      </w:pPr>
+      <w:rPr>
+        <w:rFonts w:ascii="Wingdings" w:hAnsi="Wingdings" w:hint="default"/>
+      </w:rPr>
+    </w:lvl>
+    <w:lvl w:ilvl="3" w:tplc="0C090001">
+      <w:start w:val="1"/>
+      <w:numFmt w:val="bullet"/>
+      <w:lvlText w:val=""/>
+      <w:lvlJc w:val="left"/>
+      <w:pPr>
+        <w:ind w:left="2880" w:hanging="360"/>
+      </w:pPr>
+      <w:rPr>
+        <w:rFonts w:ascii="Symbol" w:hAnsi="Symbol" w:hint="default"/>
+      </w:rPr>
+    </w:lvl>
+    <w:lvl w:ilvl="4" w:tplc="0C090003" w:tentative="1">
+      <w:start w:val="1"/>
+      <w:numFmt w:val="bullet"/>
+      <w:lvlText w:val="o"/>
+      <w:lvlJc w:val="left"/>
+      <w:pPr>
+        <w:ind w:left="3600" w:hanging="360"/>
+      </w:pPr>
+      <w:rPr>
+        <w:rFonts w:ascii="Courier New" w:hAnsi="Courier New" w:cs="Courier New" w:hint="default"/>
+      </w:rPr>
+    </w:lvl>
+    <w:lvl w:ilvl="5" w:tplc="0C090005" w:tentative="1">
+      <w:start w:val="1"/>
+      <w:numFmt w:val="bullet"/>
+      <w:lvlText w:val=""/>
+      <w:lvlJc w:val="left"/>
+      <w:pPr>
+        <w:ind w:left="4320" w:hanging="360"/>
+      </w:pPr>
+      <w:rPr>
+        <w:rFonts w:ascii="Wingdings" w:hAnsi="Wingdings" w:hint="default"/>
+      </w:rPr>
+    </w:lvl>
+    <w:lvl w:ilvl="6" w:tplc="0C090001" w:tentative="1">
+      <w:start w:val="1"/>
+      <w:numFmt w:val="bullet"/>
+      <w:lvlText w:val=""/>
+      <w:lvlJc w:val="left"/>
+      <w:pPr>
+        <w:ind w:left="5040" w:hanging="360"/>
+      </w:pPr>
+      <w:rPr>
+        <w:rFonts w:ascii="Symbol" w:hAnsi="Symbol" w:hint="default"/>
+      </w:rPr>
+    </w:lvl>
+    <w:lvl w:ilvl="7" w:tplc="0C090003" w:tentative="1">
+      <w:start w:val="1"/>
+      <w:numFmt w:val="bullet"/>
+      <w:lvlText w:val="o"/>
+      <w:lvlJc w:val="left"/>
+      <w:pPr>
+        <w:ind w:left="5760" w:hanging="360"/>
+      </w:pPr>
+      <w:rPr>
+        <w:rFonts w:ascii="Courier New" w:hAnsi="Courier New" w:cs="Courier New" w:hint="default"/>
+      </w:rPr>
+    </w:lvl>
+    <w:lvl w:ilvl="8" w:tplc="0C090005" w:tentative="1">
+      <w:start w:val="1"/>
+      <w:numFmt w:val="bullet"/>
+      <w:lvlText w:val=""/>
+      <w:lvlJc w:val="left"/>
+      <w:pPr>
+        <w:ind w:left="6480" w:hanging="360"/>
+      </w:pPr>
+      <w:rPr>
+        <w:rFonts w:ascii="Wingdings" w:hAnsi="Wingdings" w:hint="default"/>
+      </w:rPr>
+    </w:lvl>
+  </w:abstractNum>
+  <w:abstractNum w:abstractNumId="7" w15:restartNumberingAfterBreak="0">
     <w:nsid w:val="6917723A"/>
     <w:multiLevelType w:val="hybridMultilevel"/>
     <w:tmpl w:val="F0267E3E"/>
@@ -2933,7 +4713,7 @@
       </w:rPr>
     </w:lvl>
   </w:abstractNum>
-  <w:abstractNum w:abstractNumId="5" w15:restartNumberingAfterBreak="0">
+  <w:abstractNum w:abstractNumId="8" w15:restartNumberingAfterBreak="0">
     <w:nsid w:val="75B7311D"/>
     <w:multiLevelType w:val="hybridMultilevel"/>
     <w:tmpl w:val="B5CCC7A6"/>
@@ -2986,6 +4766,119 @@
       </w:rPr>
     </w:lvl>
     <w:lvl w:ilvl="4" w:tplc="0C090003" w:tentative="1">
+      <w:start w:val="1"/>
+      <w:numFmt w:val="bullet"/>
+      <w:lvlText w:val="o"/>
+      <w:lvlJc w:val="left"/>
+      <w:pPr>
+        <w:ind w:left="3600" w:hanging="360"/>
+      </w:pPr>
+      <w:rPr>
+        <w:rFonts w:ascii="Courier New" w:hAnsi="Courier New" w:cs="Courier New" w:hint="default"/>
+      </w:rPr>
+    </w:lvl>
+    <w:lvl w:ilvl="5" w:tplc="0C090005" w:tentative="1">
+      <w:start w:val="1"/>
+      <w:numFmt w:val="bullet"/>
+      <w:lvlText w:val=""/>
+      <w:lvlJc w:val="left"/>
+      <w:pPr>
+        <w:ind w:left="4320" w:hanging="360"/>
+      </w:pPr>
+      <w:rPr>
+        <w:rFonts w:ascii="Wingdings" w:hAnsi="Wingdings" w:hint="default"/>
+      </w:rPr>
+    </w:lvl>
+    <w:lvl w:ilvl="6" w:tplc="0C090001" w:tentative="1">
+      <w:start w:val="1"/>
+      <w:numFmt w:val="bullet"/>
+      <w:lvlText w:val=""/>
+      <w:lvlJc w:val="left"/>
+      <w:pPr>
+        <w:ind w:left="5040" w:hanging="360"/>
+      </w:pPr>
+      <w:rPr>
+        <w:rFonts w:ascii="Symbol" w:hAnsi="Symbol" w:hint="default"/>
+      </w:rPr>
+    </w:lvl>
+    <w:lvl w:ilvl="7" w:tplc="0C090003" w:tentative="1">
+      <w:start w:val="1"/>
+      <w:numFmt w:val="bullet"/>
+      <w:lvlText w:val="o"/>
+      <w:lvlJc w:val="left"/>
+      <w:pPr>
+        <w:ind w:left="5760" w:hanging="360"/>
+      </w:pPr>
+      <w:rPr>
+        <w:rFonts w:ascii="Courier New" w:hAnsi="Courier New" w:cs="Courier New" w:hint="default"/>
+      </w:rPr>
+    </w:lvl>
+    <w:lvl w:ilvl="8" w:tplc="0C090005" w:tentative="1">
+      <w:start w:val="1"/>
+      <w:numFmt w:val="bullet"/>
+      <w:lvlText w:val=""/>
+      <w:lvlJc w:val="left"/>
+      <w:pPr>
+        <w:ind w:left="6480" w:hanging="360"/>
+      </w:pPr>
+      <w:rPr>
+        <w:rFonts w:ascii="Wingdings" w:hAnsi="Wingdings" w:hint="default"/>
+      </w:rPr>
+    </w:lvl>
+  </w:abstractNum>
+  <w:abstractNum w:abstractNumId="9" w15:restartNumberingAfterBreak="0">
+    <w:nsid w:val="7B570534"/>
+    <w:multiLevelType w:val="hybridMultilevel"/>
+    <w:tmpl w:val="7DBACA02"/>
+    <w:lvl w:ilvl="0" w:tplc="0C090001">
+      <w:start w:val="1"/>
+      <w:numFmt w:val="bullet"/>
+      <w:lvlText w:val=""/>
+      <w:lvlJc w:val="left"/>
+      <w:pPr>
+        <w:ind w:left="720" w:hanging="360"/>
+      </w:pPr>
+      <w:rPr>
+        <w:rFonts w:ascii="Symbol" w:hAnsi="Symbol" w:hint="default"/>
+      </w:rPr>
+    </w:lvl>
+    <w:lvl w:ilvl="1" w:tplc="0C090003">
+      <w:start w:val="1"/>
+      <w:numFmt w:val="bullet"/>
+      <w:lvlText w:val="o"/>
+      <w:lvlJc w:val="left"/>
+      <w:pPr>
+        <w:ind w:left="1440" w:hanging="360"/>
+      </w:pPr>
+      <w:rPr>
+        <w:rFonts w:ascii="Courier New" w:hAnsi="Courier New" w:cs="Courier New" w:hint="default"/>
+      </w:rPr>
+    </w:lvl>
+    <w:lvl w:ilvl="2" w:tplc="0C090005">
+      <w:start w:val="1"/>
+      <w:numFmt w:val="bullet"/>
+      <w:lvlText w:val=""/>
+      <w:lvlJc w:val="left"/>
+      <w:pPr>
+        <w:ind w:left="2160" w:hanging="360"/>
+      </w:pPr>
+      <w:rPr>
+        <w:rFonts w:ascii="Wingdings" w:hAnsi="Wingdings" w:hint="default"/>
+      </w:rPr>
+    </w:lvl>
+    <w:lvl w:ilvl="3" w:tplc="0C090001">
+      <w:start w:val="1"/>
+      <w:numFmt w:val="bullet"/>
+      <w:lvlText w:val=""/>
+      <w:lvlJc w:val="left"/>
+      <w:pPr>
+        <w:ind w:left="2880" w:hanging="360"/>
+      </w:pPr>
+      <w:rPr>
+        <w:rFonts w:ascii="Symbol" w:hAnsi="Symbol" w:hint="default"/>
+      </w:rPr>
+    </w:lvl>
+    <w:lvl w:ilvl="4" w:tplc="0C090003">
       <w:start w:val="1"/>
       <w:numFmt w:val="bullet"/>
       <w:lvlText w:val="o"/>
@@ -3050,18 +4943,30 @@
     <w:abstractNumId w:val="0"/>
   </w:num>
   <w:num w:numId="2">
+    <w:abstractNumId w:val="8"/>
+  </w:num>
+  <w:num w:numId="3">
     <w:abstractNumId w:val="5"/>
   </w:num>
-  <w:num w:numId="3">
-    <w:abstractNumId w:val="3"/>
-  </w:num>
   <w:num w:numId="4">
-    <w:abstractNumId w:val="4"/>
+    <w:abstractNumId w:val="7"/>
   </w:num>
   <w:num w:numId="5">
     <w:abstractNumId w:val="1"/>
   </w:num>
   <w:num w:numId="6">
+    <w:abstractNumId w:val="3"/>
+  </w:num>
+  <w:num w:numId="7">
+    <w:abstractNumId w:val="9"/>
+  </w:num>
+  <w:num w:numId="8">
+    <w:abstractNumId w:val="4"/>
+  </w:num>
+  <w:num w:numId="9">
+    <w:abstractNumId w:val="6"/>
+  </w:num>
+  <w:num w:numId="10">
     <w:abstractNumId w:val="2"/>
   </w:num>
 </w:numbering>
@@ -3504,6 +5409,29 @@
       <w:contextualSpacing/>
     </w:pPr>
   </w:style>
+  <w:style w:type="character" w:styleId="Hyperlink">
+    <w:name w:val="Hyperlink"/>
+    <w:basedOn w:val="DefaultParagraphFont"/>
+    <w:uiPriority w:val="99"/>
+    <w:unhideWhenUsed/>
+    <w:rsid w:val="00671FEF"/>
+    <w:rPr>
+      <w:color w:val="0563C1" w:themeColor="hyperlink"/>
+      <w:u w:val="single"/>
+    </w:rPr>
+  </w:style>
+  <w:style w:type="character" w:styleId="UnresolvedMention">
+    <w:name w:val="Unresolved Mention"/>
+    <w:basedOn w:val="DefaultParagraphFont"/>
+    <w:uiPriority w:val="99"/>
+    <w:semiHidden/>
+    <w:unhideWhenUsed/>
+    <w:rsid w:val="00671FEF"/>
+    <w:rPr>
+      <w:color w:val="605E5C"/>
+      <w:shd w:val="clear" w:color="auto" w:fill="E1DFDD"/>
+    </w:rPr>
+  </w:style>
 </w:styles>
 </file>
 

</xml_diff>

<commit_message>
17/4 - Deploying smart contract on Rinkeby 🥂
</commit_message>
<xml_diff>
--- a/Course notes.docx
+++ b/Course notes.docx
@@ -57,15 +57,7 @@
         </w:numPr>
       </w:pPr>
       <w:r>
-        <w:t xml:space="preserve">Smart contracts in Bitcoin lack Turing completeness – does not support all computation </w:t>
-      </w:r>
-      <w:proofErr w:type="spellStart"/>
-      <w:r>
-        <w:t>e.g</w:t>
-      </w:r>
-      <w:proofErr w:type="spellEnd"/>
-      <w:r>
-        <w:t xml:space="preserve"> programmability restrictions?</w:t>
+        <w:t>Smart contracts in Bitcoin lack Turing completeness – does not support all computation e.g programmability restrictions?</w:t>
       </w:r>
     </w:p>
     <w:p>
@@ -89,15 +81,7 @@
         </w:numPr>
       </w:pPr>
       <w:r>
-        <w:t xml:space="preserve">Smart contracts – cryptographic ‘boxes’ that contain value and can only unlock if certain conditions are met – cannot be done on BTC </w:t>
-      </w:r>
-      <w:proofErr w:type="spellStart"/>
-      <w:r>
-        <w:t>bc</w:t>
-      </w:r>
-      <w:proofErr w:type="spellEnd"/>
-      <w:r>
-        <w:t xml:space="preserve"> of added powers of Turing-completeness, value-awareness, blockchain-awareness and state</w:t>
+        <w:t>Smart contracts – cryptographic ‘boxes’ that contain value and can only unlock if certain conditions are met – cannot be done on BTC bc of added powers of Turing-completeness, value-awareness, blockchain-awareness and state</w:t>
       </w:r>
     </w:p>
     <w:p>
@@ -290,15 +274,7 @@
         </w:numPr>
       </w:pPr>
       <w:r>
-        <w:t xml:space="preserve">The </w:t>
-      </w:r>
-      <w:proofErr w:type="spellStart"/>
-      <w:r>
-        <w:t>receipient</w:t>
-      </w:r>
-      <w:proofErr w:type="spellEnd"/>
-      <w:r>
-        <w:t>, if it is a contract account, has the option to return a response</w:t>
+        <w:t>The receipient, if it is a contract account, has the option to return a response</w:t>
       </w:r>
     </w:p>
     <w:p>
@@ -370,15 +346,7 @@
         </w:numPr>
       </w:pPr>
       <w:r>
-        <w:t xml:space="preserve">‘STARTGAS’ and ‘GAS PRICE’ – to prevent exponential </w:t>
-      </w:r>
-      <w:proofErr w:type="spellStart"/>
-      <w:r>
-        <w:t>blowup</w:t>
-      </w:r>
-      <w:proofErr w:type="spellEnd"/>
-      <w:r>
-        <w:t xml:space="preserve">/infinite loops in code, each transaction needs to set a limit to the amount of computational steps of code execution. STARTGAS is this limit, GASPRICE is </w:t>
+        <w:t xml:space="preserve">‘STARTGAS’ and ‘GAS PRICE’ – to prevent exponential blowup/infinite loops in code, each transaction needs to set a limit to the amount of computational steps of code execution. STARTGAS is this limit, GASPRICE is </w:t>
       </w:r>
       <w:r>
         <w:lastRenderedPageBreak/>
@@ -535,15 +503,7 @@
         </w:numPr>
       </w:pPr>
       <w:r>
-        <w:t xml:space="preserve">If the value transfer failed </w:t>
-      </w:r>
-      <w:proofErr w:type="spellStart"/>
-      <w:r>
-        <w:t>bc</w:t>
-      </w:r>
-      <w:proofErr w:type="spellEnd"/>
-      <w:r>
-        <w:t xml:space="preserve"> the sender did not have enough money, or code execution ran out of gas, revert all state changes except payment of fees, and add the fees to the miner’s account</w:t>
+        <w:t>If the value transfer failed bc the sender did not have enough money, or code execution ran out of gas, revert all state changes except payment of fees, and add the fees to the miner’s account</w:t>
       </w:r>
     </w:p>
     <w:p>
@@ -660,15 +620,7 @@
         </w:numPr>
       </w:pPr>
       <w:r>
-        <w:t xml:space="preserve">Check that the sender has at least 2000 * 0.001 = 2 ether (currency is in ETH no </w:t>
-      </w:r>
-      <w:proofErr w:type="spellStart"/>
-      <w:r>
-        <w:t>gwei</w:t>
-      </w:r>
-      <w:proofErr w:type="spellEnd"/>
-      <w:r>
-        <w:t>). Then subtract from sender’s balance.</w:t>
+        <w:t>Check that the sender has at least 2000 * 0.001 = 2 ether (currency is in ETH no gwei). Then subtract from sender’s balance.</w:t>
       </w:r>
     </w:p>
     <w:p>
@@ -679,13 +631,8 @@
           <w:numId w:val="3"/>
         </w:numPr>
       </w:pPr>
-      <w:proofErr w:type="spellStart"/>
-      <w:r>
-        <w:t>Initalise</w:t>
-      </w:r>
-      <w:proofErr w:type="spellEnd"/>
-      <w:r>
-        <w:t xml:space="preserve"> GAS = 2000. Assuming transaction is 170 bytes long and byte-fee is 5, subtract 170 * 5 so that there is 1150 gas left</w:t>
+      <w:r>
+        <w:t>Initalise GAS = 2000. Assuming transaction is 170 bytes long and byte-fee is 5, subtract 170 * 5 so that there is 1150 gas left</w:t>
       </w:r>
     </w:p>
     <w:p>
@@ -746,23 +693,7 @@
         </w:numPr>
       </w:pPr>
       <w:r>
-        <w:t xml:space="preserve">If there was no contract at the receiving end, total </w:t>
-      </w:r>
-      <w:proofErr w:type="spellStart"/>
-      <w:r>
-        <w:t>tx</w:t>
-      </w:r>
-      <w:proofErr w:type="spellEnd"/>
-      <w:r>
-        <w:t xml:space="preserve"> fee would be equal to provided GASPRICE multiplied by length of transaction in bytes. Data sent alongside the </w:t>
-      </w:r>
-      <w:proofErr w:type="spellStart"/>
-      <w:r>
-        <w:t>tx</w:t>
-      </w:r>
-      <w:proofErr w:type="spellEnd"/>
-      <w:r>
-        <w:t xml:space="preserve"> would be irrelevant.</w:t>
+        <w:t>If there was no contract at the receiving end, total tx fee would be equal to provided GASPRICE multiplied by length of transaction in bytes. Data sent alongside the tx would be irrelevant.</w:t>
       </w:r>
     </w:p>
     <w:p>
@@ -804,15 +735,7 @@
     <w:p/>
     <w:p>
       <w:r>
-        <w:t xml:space="preserve">** </w:t>
-      </w:r>
-      <w:proofErr w:type="spellStart"/>
-      <w:r>
-        <w:t>Metamask</w:t>
-      </w:r>
-      <w:proofErr w:type="spellEnd"/>
-      <w:r>
-        <w:t xml:space="preserve"> – Nonce counter. Does not seem to display on Etherscan.io</w:t>
+        <w:t>** Metamask – Nonce counter. Does not seem to display on Etherscan.io</w:t>
       </w:r>
     </w:p>
     <w:p>
@@ -995,15 +918,7 @@
         <w:t xml:space="preserve">tuple </w:t>
       </w:r>
       <w:r>
-        <w:t>(</w:t>
-      </w:r>
-      <w:proofErr w:type="spellStart"/>
-      <w:r>
-        <w:t>block_state</w:t>
-      </w:r>
-      <w:proofErr w:type="spellEnd"/>
-      <w:r>
-        <w:t>, transaction, message, code, memory, stack, pc, gas)</w:t>
+        <w:t>(block_state, transaction, message, code, memory, stack, pc, gas)</w:t>
       </w:r>
     </w:p>
     <w:p>
@@ -1014,13 +929,8 @@
           <w:numId w:val="4"/>
         </w:numPr>
       </w:pPr>
-      <w:proofErr w:type="spellStart"/>
-      <w:r>
-        <w:t>Block_state</w:t>
-      </w:r>
-      <w:proofErr w:type="spellEnd"/>
-      <w:r>
-        <w:t xml:space="preserve"> – global state containing all accounts, including balances and storage</w:t>
+      <w:r>
+        <w:t>Block_state – global state containing all accounts, including balances and storage</w:t>
       </w:r>
     </w:p>
     <w:p>
@@ -1122,13 +1032,8 @@
           <w:numId w:val="4"/>
         </w:numPr>
       </w:pPr>
-      <w:proofErr w:type="spellStart"/>
-      <w:r>
-        <w:t>PoW</w:t>
-      </w:r>
-      <w:proofErr w:type="spellEnd"/>
-      <w:r>
-        <w:t xml:space="preserve"> – run iterations to find a special number, the miner that successfully does this secures the block reward and pushes the latest block onto the blockchain</w:t>
+      <w:r>
+        <w:t>PoW – run iterations to find a special number, the miner that successfully does this secures the block reward and pushes the latest block onto the blockchain</w:t>
       </w:r>
     </w:p>
     <w:p>
@@ -1152,15 +1057,7 @@
         </w:numPr>
       </w:pPr>
       <w:r>
-        <w:t xml:space="preserve">But how to easily check if a </w:t>
-      </w:r>
-      <w:proofErr w:type="spellStart"/>
-      <w:r>
-        <w:t>PoW</w:t>
-      </w:r>
-      <w:proofErr w:type="spellEnd"/>
-      <w:r>
-        <w:t xml:space="preserve"> is valid?</w:t>
+        <w:t>But how to easily check if a PoW is valid?</w:t>
       </w:r>
       <w:r>
         <w:t xml:space="preserve"> **</w:t>
@@ -1197,31 +1094,7 @@
         </w:numPr>
       </w:pPr>
       <w:r>
-        <w:t xml:space="preserve">Let TX be the block’s transaction list, with n transactions. For all in 0…n-1, </w:t>
-      </w:r>
-      <w:proofErr w:type="spellStart"/>
-      <w:r>
-        <w:t>setS</w:t>
-      </w:r>
-      <w:proofErr w:type="spellEnd"/>
-      <w:r>
-        <w:t>[i+1] = APPLY(S[</w:t>
-      </w:r>
-      <w:proofErr w:type="spellStart"/>
-      <w:r>
-        <w:t>i</w:t>
-      </w:r>
-      <w:proofErr w:type="spellEnd"/>
-      <w:r>
-        <w:t>],TX[</w:t>
-      </w:r>
-      <w:proofErr w:type="spellStart"/>
-      <w:r>
-        <w:t>i</w:t>
-      </w:r>
-      <w:proofErr w:type="spellEnd"/>
-      <w:r>
-        <w:t>]). If any applications returns an error or if total gas consumed in block up to this point exceeds GASLIMIT, return an error</w:t>
+        <w:t>Let TX be the block’s transaction list, with n transactions. For all in 0…n-1, setS[i+1] = APPLY(S[i],TX[i]). If any applications returns an error or if total gas consumed in block up to this point exceeds GASLIMIT, return an error</w:t>
       </w:r>
     </w:p>
     <w:p>
@@ -1557,15 +1430,7 @@
         </w:numPr>
       </w:pPr>
       <w:r>
-        <w:t xml:space="preserve">User friendliness challenge – a complete </w:t>
-      </w:r>
-      <w:proofErr w:type="spellStart"/>
-      <w:r>
-        <w:t>Dapp</w:t>
-      </w:r>
-      <w:proofErr w:type="spellEnd"/>
-      <w:r>
-        <w:t xml:space="preserve"> – consist of both low-level business logic components and high-level graphical user interface components</w:t>
+        <w:t>User friendliness challenge – a complete Dapp – consist of both low-level business logic components and high-level graphical user interface components</w:t>
       </w:r>
     </w:p>
     <w:p>
@@ -1577,15 +1442,7 @@
         </w:numPr>
       </w:pPr>
       <w:r>
-        <w:t xml:space="preserve">Ethereum client – serve as web browser and include support for a ETH </w:t>
-      </w:r>
-      <w:proofErr w:type="spellStart"/>
-      <w:r>
-        <w:t>Javascript</w:t>
-      </w:r>
-      <w:proofErr w:type="spellEnd"/>
-      <w:r>
-        <w:t xml:space="preserve"> API object, which can be used to interact with the Ethereum blockchain</w:t>
+        <w:t>Ethereum client – serve as web browser and include support for a ETH Javascript API object, which can be used to interact with the Ethereum blockchain</w:t>
       </w:r>
     </w:p>
     <w:p>
@@ -1686,15 +1543,7 @@
         </w:numPr>
       </w:pPr>
       <w:r>
-        <w:t xml:space="preserve">Validation is important for introducing shard chains – extra, cheaper storage layers for applications and rollups to store data. Enable layer 2 solutions to offer low transaction fees while having the </w:t>
-      </w:r>
-      <w:proofErr w:type="spellStart"/>
-      <w:r>
-        <w:t>mainnet</w:t>
-      </w:r>
-      <w:proofErr w:type="spellEnd"/>
-      <w:r>
-        <w:t xml:space="preserve"> security</w:t>
+        <w:t>Validation is important for introducing shard chains – extra, cheaper storage layers for applications and rollups to store data. Enable layer 2 solutions to offer low transaction fees while having the mainnet security</w:t>
       </w:r>
     </w:p>
     <w:p>
@@ -1705,13 +1554,8 @@
           <w:numId w:val="6"/>
         </w:numPr>
       </w:pPr>
-      <w:proofErr w:type="spellStart"/>
-      <w:r>
-        <w:t>Sharding</w:t>
-      </w:r>
-      <w:proofErr w:type="spellEnd"/>
-      <w:r>
-        <w:t xml:space="preserve"> – splitting a database horizontally to spread the load </w:t>
+      <w:r>
+        <w:t xml:space="preserve">Sharding – splitting a database horizontally to spread the load </w:t>
       </w:r>
     </w:p>
     <w:p>
@@ -1759,15 +1603,7 @@
         </w:numPr>
       </w:pPr>
       <w:r>
-        <w:t xml:space="preserve">Rollups “layer 2” – allow </w:t>
-      </w:r>
-      <w:proofErr w:type="spellStart"/>
-      <w:r>
-        <w:t>dapps</w:t>
-      </w:r>
-      <w:proofErr w:type="spellEnd"/>
-      <w:r>
-        <w:t xml:space="preserve"> to bundle or roll up transactions to a single transaction off-chain, generate a cryptographic proof and then submit to chain (reducing the data needed for the TX)</w:t>
+        <w:t>Rollups “layer 2” – allow dapps to bundle or roll up transactions to a single transaction off-chain, generate a cryptographic proof and then submit to chain (reducing the data needed for the TX)</w:t>
       </w:r>
     </w:p>
     <w:p>
@@ -1779,15 +1615,7 @@
         </w:numPr>
       </w:pPr>
       <w:r>
-        <w:t xml:space="preserve">The Beacon Chain contains all the logic for keeping shards secure and synced – coordinating </w:t>
-      </w:r>
-      <w:proofErr w:type="spellStart"/>
-      <w:r>
-        <w:t>stakers</w:t>
-      </w:r>
-      <w:proofErr w:type="spellEnd"/>
-      <w:r>
-        <w:t xml:space="preserve"> in the network, assigning them to shards they need to work on. Also facilitates comms between shards by receiving/storing shard TX data that is accessible by other shards. This gives shards a snapshot of state to keep everything up-to-date</w:t>
+        <w:t>The Beacon Chain contains all the logic for keeping shards secure and synced – coordinating stakers in the network, assigning them to shards they need to work on. Also facilitates comms between shards by receiving/storing shard TX data that is accessible by other shards. This gives shards a snapshot of state to keep everything up-to-date</w:t>
       </w:r>
     </w:p>
     <w:p>
@@ -1835,15 +1663,7 @@
         </w:numPr>
       </w:pPr>
       <w:r>
-        <w:t xml:space="preserve">Validators perform validation similar to miners in </w:t>
-      </w:r>
-      <w:proofErr w:type="spellStart"/>
-      <w:r>
-        <w:t>PoW</w:t>
-      </w:r>
-      <w:proofErr w:type="spellEnd"/>
-      <w:r>
-        <w:t xml:space="preserve"> – ordering TXs, creating new blocks so that all nodes can agree on the state of the network</w:t>
+        <w:t>Validators perform validation similar to miners in PoW – ordering TXs, creating new blocks so that all nodes can agree on the state of the network</w:t>
       </w:r>
     </w:p>
     <w:p>
@@ -1869,13 +1689,8 @@
           <w:numId w:val="6"/>
         </w:numPr>
       </w:pPr>
-      <w:proofErr w:type="spellStart"/>
-      <w:r>
-        <w:t>PoS</w:t>
-      </w:r>
-      <w:proofErr w:type="spellEnd"/>
-      <w:r>
-        <w:t xml:space="preserve"> – activates validators upon receipt of enough stake – currently 32 ETH</w:t>
+      <w:r>
+        <w:t>PoS – activates validators upon receipt of enough stake – currently 32 ETH</w:t>
       </w:r>
     </w:p>
     <w:p>
@@ -1910,21 +1725,8 @@
           <w:numId w:val="6"/>
         </w:numPr>
       </w:pPr>
-      <w:proofErr w:type="spellStart"/>
-      <w:r>
-        <w:t>PoS</w:t>
-      </w:r>
-      <w:proofErr w:type="spellEnd"/>
-      <w:r>
-        <w:t xml:space="preserve"> validators are selected randomly and are not competing, they just need to create blocks when chosen and validate proposed blocks when not – this validation is known as attesting </w:t>
-      </w:r>
-      <w:proofErr w:type="spellStart"/>
-      <w:r>
-        <w:t>e.g</w:t>
-      </w:r>
-      <w:proofErr w:type="spellEnd"/>
-      <w:r>
-        <w:t xml:space="preserve"> “this block looks good to me.”</w:t>
+      <w:r>
+        <w:t>PoS validators are selected randomly and are not competing, they just need to create blocks when chosen and validate proposed blocks when not – this validation is known as attesting e.g “this block looks good to me.”</w:t>
       </w:r>
     </w:p>
     <w:p>
@@ -1960,15 +1762,7 @@
         </w:numPr>
       </w:pPr>
       <w:r>
-        <w:t xml:space="preserve">The Beacon Chain (via </w:t>
-      </w:r>
-      <w:proofErr w:type="spellStart"/>
-      <w:r>
-        <w:t>PoS</w:t>
-      </w:r>
-      <w:proofErr w:type="spellEnd"/>
-      <w:r>
-        <w:t>) unlocks the roadmap for 64 shard chains – each having a shared understanding of the state of the network</w:t>
+        <w:t>The Beacon Chain (via PoS) unlocks the roadmap for 64 shard chains – each having a shared understanding of the state of the network</w:t>
       </w:r>
     </w:p>
     <w:p>
@@ -2145,23 +1939,7 @@
         </w:numPr>
       </w:pPr>
       <w:r>
-        <w:t xml:space="preserve">The point when Ethereum </w:t>
-      </w:r>
-      <w:proofErr w:type="spellStart"/>
-      <w:r>
-        <w:t>mainnet</w:t>
-      </w:r>
-      <w:proofErr w:type="spellEnd"/>
-      <w:r>
-        <w:t xml:space="preserve"> will merge with Beacon chain – marking the end of </w:t>
-      </w:r>
-      <w:proofErr w:type="spellStart"/>
-      <w:r>
-        <w:t>PoW</w:t>
-      </w:r>
-      <w:proofErr w:type="spellEnd"/>
-      <w:r>
-        <w:t xml:space="preserve"> for Ethereum</w:t>
+        <w:t>The point when Ethereum mainnet will merge with Beacon chain – marking the end of PoW for Ethereum</w:t>
       </w:r>
     </w:p>
     <w:p/>
@@ -2265,15 +2043,7 @@
         </w:numPr>
       </w:pPr>
       <w:r>
-        <w:t xml:space="preserve">Trust minimised / </w:t>
-      </w:r>
-      <w:proofErr w:type="spellStart"/>
-      <w:r>
-        <w:t>trustless</w:t>
-      </w:r>
-      <w:proofErr w:type="spellEnd"/>
-      <w:r>
-        <w:t xml:space="preserve"> agreements</w:t>
+        <w:t>Trust minimised / trustless agreements</w:t>
       </w:r>
     </w:p>
     <w:p>
@@ -2365,13 +2135,8 @@
         </w:numPr>
       </w:pPr>
       <w:r>
-        <w:t xml:space="preserve">Elements on </w:t>
-      </w:r>
-      <w:proofErr w:type="spellStart"/>
-      <w:r>
-        <w:t>etherscan</w:t>
-      </w:r>
-      <w:proofErr w:type="spellEnd"/>
+        <w:t>Elements on etherscan</w:t>
+      </w:r>
     </w:p>
     <w:p>
       <w:pPr>
@@ -2514,23 +2279,7 @@
         </w:numPr>
       </w:pPr>
       <w:r>
-        <w:t>Miners reach out for transactions from ‘</w:t>
-      </w:r>
-      <w:proofErr w:type="spellStart"/>
-      <w:r>
-        <w:t>mempools</w:t>
-      </w:r>
-      <w:proofErr w:type="spellEnd"/>
-      <w:r>
-        <w:t xml:space="preserve">’ – mechanism that allows blockchains to store unconfirmed transactions. All valid TXs enter a </w:t>
-      </w:r>
-      <w:proofErr w:type="spellStart"/>
-      <w:r>
-        <w:t>mempool</w:t>
-      </w:r>
-      <w:proofErr w:type="spellEnd"/>
-      <w:r>
-        <w:t xml:space="preserve"> before being broadcast to miners (to be included into new blocks)</w:t>
+        <w:t>Miners reach out for transactions from ‘mempools’ – mechanism that allows blockchains to store unconfirmed transactions. All valid TXs enter a mempool before being broadcast to miners (to be included into new blocks)</w:t>
       </w:r>
     </w:p>
     <w:p>
@@ -2542,15 +2291,7 @@
         </w:numPr>
       </w:pPr>
       <w:r>
-        <w:t>‘</w:t>
-      </w:r>
-      <w:proofErr w:type="spellStart"/>
-      <w:r>
-        <w:t>Mempool</w:t>
-      </w:r>
-      <w:proofErr w:type="spellEnd"/>
-      <w:r>
-        <w:t xml:space="preserve"> sniping’ – tactics to get TXs broadcast into blocks as soon as possible</w:t>
+        <w:t>‘Mempool sniping’ – tactics to get TXs broadcast into blocks as soon as possible</w:t>
       </w:r>
     </w:p>
     <w:p>
@@ -2582,15 +2323,7 @@
         </w:numPr>
       </w:pPr>
       <w:r>
-        <w:t xml:space="preserve">Understanding the </w:t>
-      </w:r>
-      <w:proofErr w:type="spellStart"/>
-      <w:r>
-        <w:t>freakin</w:t>
-      </w:r>
-      <w:proofErr w:type="spellEnd"/>
-      <w:r>
-        <w:t>’ blockchain – LFG</w:t>
+        <w:t>Understanding the freakin’ blockchain – LFG</w:t>
       </w:r>
     </w:p>
     <w:p>
@@ -2622,15 +2355,7 @@
         </w:numPr>
       </w:pPr>
       <w:r>
-        <w:t xml:space="preserve">A hash is a unique, fixed length string used to identify a piece of data – created by placing the data into a ‘hash function’ </w:t>
-      </w:r>
-      <w:proofErr w:type="spellStart"/>
-      <w:r>
-        <w:t>e.g</w:t>
-      </w:r>
-      <w:proofErr w:type="spellEnd"/>
-      <w:r>
-        <w:t xml:space="preserve"> SHA256</w:t>
+        <w:t>A hash is a unique, fixed length string used to identify a piece of data – created by placing the data into a ‘hash function’ e.g SHA256</w:t>
       </w:r>
     </w:p>
     <w:p>
@@ -2743,6 +2468,9 @@
     </w:p>
     <w:p>
       <w:r>
+        <w:rPr>
+          <w:noProof/>
+        </w:rPr>
         <w:lastRenderedPageBreak/>
         <w:drawing>
           <wp:inline distT="0" distB="0" distL="0" distR="0" wp14:anchorId="363E27E9" wp14:editId="30A9E226">
@@ -2887,6 +2615,9 @@
         </w:numPr>
       </w:pPr>
       <w:r>
+        <w:rPr>
+          <w:noProof/>
+        </w:rPr>
         <w:lastRenderedPageBreak/>
         <w:drawing>
           <wp:inline distT="0" distB="0" distL="0" distR="0" wp14:anchorId="225914E0" wp14:editId="65F0A49E">
@@ -2940,6 +2671,9 @@
     </w:p>
     <w:p>
       <w:r>
+        <w:rPr>
+          <w:noProof/>
+        </w:rPr>
         <w:drawing>
           <wp:inline distT="0" distB="0" distL="0" distR="0" wp14:anchorId="45A9AC02" wp14:editId="386A56F2">
             <wp:extent cx="4010025" cy="5912412"/>
@@ -2995,6 +2729,9 @@
     </w:p>
     <w:p>
       <w:r>
+        <w:rPr>
+          <w:noProof/>
+        </w:rPr>
         <w:drawing>
           <wp:inline distT="0" distB="0" distL="0" distR="0" wp14:anchorId="2067CA4F" wp14:editId="7584039C">
             <wp:extent cx="5731510" cy="1514475"/>
@@ -3427,15 +3164,7 @@
         </w:numPr>
       </w:pPr>
       <w:r>
-        <w:t xml:space="preserve">Nakamoto consensus = </w:t>
-      </w:r>
-      <w:proofErr w:type="spellStart"/>
-      <w:r>
-        <w:t>PoW</w:t>
-      </w:r>
-      <w:proofErr w:type="spellEnd"/>
-      <w:r>
-        <w:t xml:space="preserve"> + longest chain rule</w:t>
+        <w:t>Nakamoto consensus = PoW + longest chain rule</w:t>
       </w:r>
     </w:p>
     <w:p>
@@ -3447,15 +3176,7 @@
         </w:numPr>
       </w:pPr>
       <w:r>
-        <w:t xml:space="preserve">Block rewards – </w:t>
-      </w:r>
-      <w:proofErr w:type="spellStart"/>
-      <w:r>
-        <w:t>PoW</w:t>
-      </w:r>
-      <w:proofErr w:type="spellEnd"/>
-      <w:r>
-        <w:t xml:space="preserve"> rewards miners via rewards</w:t>
+        <w:t>Block rewards – PoW rewards miners via rewards</w:t>
       </w:r>
     </w:p>
     <w:p>
@@ -3524,15 +3245,7 @@
         <w:t xml:space="preserve"> </w:t>
       </w:r>
       <w:r>
-        <w:t xml:space="preserve">Avalanche, Solana, </w:t>
-      </w:r>
-      <w:proofErr w:type="spellStart"/>
-      <w:r>
-        <w:t>Polkadot</w:t>
-      </w:r>
-      <w:proofErr w:type="spellEnd"/>
-      <w:r>
-        <w:t>, Polygon</w:t>
+        <w:t>Avalanche, Solana, Polkadot, Polygon</w:t>
       </w:r>
     </w:p>
     <w:p>
@@ -3555,13 +3268,8 @@
           <w:numId w:val="10"/>
         </w:numPr>
       </w:pPr>
-      <w:proofErr w:type="spellStart"/>
-      <w:r>
-        <w:t>PoS</w:t>
-      </w:r>
-      <w:proofErr w:type="spellEnd"/>
-      <w:r>
-        <w:t xml:space="preserve"> – different Sybil resistance mechanism</w:t>
+      <w:r>
+        <w:t>PoS – different Sybil resistance mechanism</w:t>
       </w:r>
     </w:p>
     <w:p>
@@ -3603,13 +3311,8 @@
         </w:numPr>
       </w:pPr>
       <w:r>
-        <w:t xml:space="preserve">What is random? </w:t>
-      </w:r>
-      <w:proofErr w:type="spellStart"/>
-      <w:r>
-        <w:t>RanDAO</w:t>
-      </w:r>
-      <w:proofErr w:type="spellEnd"/>
+        <w:t>What is random? RanDAO</w:t>
+      </w:r>
     </w:p>
     <w:p>
       <w:pPr>
@@ -3656,13 +3359,8 @@
         </w:numPr>
       </w:pPr>
       <w:r>
-        <w:t xml:space="preserve">Scalability – more TX power, cheaper &amp; more transactions – </w:t>
-      </w:r>
-      <w:proofErr w:type="spellStart"/>
-      <w:r>
-        <w:t>Sharding</w:t>
-      </w:r>
-      <w:proofErr w:type="spellEnd"/>
+        <w:t>Scalability – more TX power, cheaper &amp; more transactions – Sharding</w:t>
+      </w:r>
     </w:p>
     <w:p>
       <w:pPr>
@@ -3712,7 +3410,959 @@
         <w:t xml:space="preserve">L2 – Any application built on top of L1 </w:t>
       </w:r>
     </w:p>
+    <w:p>
+      <w:r>
+        <w:br w:type="page"/>
+      </w:r>
+    </w:p>
+    <w:p>
+      <w:r>
+        <w:lastRenderedPageBreak/>
+        <w:t>Remix – Simple Storage</w:t>
+      </w:r>
+    </w:p>
+    <w:p>
+      <w:r>
+        <w:t>17 April 2022</w:t>
+      </w:r>
+    </w:p>
+    <w:p>
+      <w:hyperlink r:id="rId21" w:anchor="optimize=false&amp;runs=200&amp;evmVersion=null&amp;version=soljson-v0.8.7+commit.e28d00a7.js" w:history="1">
+        <w:r>
+          <w:rPr>
+            <w:rStyle w:val="Hyperlink"/>
+          </w:rPr>
+          <w:t>Remix IDE</w:t>
+        </w:r>
+      </w:hyperlink>
+      <w:r>
+        <w:t xml:space="preserve"> </w:t>
+      </w:r>
+    </w:p>
+    <w:p>
+      <w:r>
+        <w:t>Establishing a smart contract</w:t>
+      </w:r>
+    </w:p>
+    <w:p>
+      <w:pPr>
+        <w:pStyle w:val="ListParagraph"/>
+        <w:numPr>
+          <w:ilvl w:val="0"/>
+          <w:numId w:val="11"/>
+        </w:numPr>
+      </w:pPr>
+      <w:r>
+        <w:t>The doctype HTML equivalent – “pragma solidity 0.6.0”</w:t>
+      </w:r>
+    </w:p>
+    <w:p>
+      <w:pPr>
+        <w:pStyle w:val="ListParagraph"/>
+        <w:numPr>
+          <w:ilvl w:val="0"/>
+          <w:numId w:val="11"/>
+        </w:numPr>
+      </w:pPr>
+      <w:r>
+        <w:t>“Contract” – a keyword that defines a smart contract, similar to JS ‘class’</w:t>
+      </w:r>
+    </w:p>
+    <w:p>
+      <w:pPr>
+        <w:pStyle w:val="ListParagraph"/>
+        <w:numPr>
+          <w:ilvl w:val="0"/>
+          <w:numId w:val="11"/>
+        </w:numPr>
+      </w:pPr>
+      <w:hyperlink r:id="rId22" w:history="1">
+        <w:r>
+          <w:rPr>
+            <w:rStyle w:val="Hyperlink"/>
+          </w:rPr>
+          <w:t>Types</w:t>
+        </w:r>
+      </w:hyperlink>
+      <w:r>
+        <w:t xml:space="preserve"> - Uint256</w:t>
+      </w:r>
+      <w:r>
+        <w:t xml:space="preserve"> (unsigned integer)</w:t>
+      </w:r>
+      <w:r>
+        <w:t xml:space="preserve"> / int256 / bool / string / address / bytes</w:t>
+      </w:r>
+    </w:p>
+    <w:p>
+      <w:r>
+        <w:rPr>
+          <w:noProof/>
+        </w:rPr>
+        <w:drawing>
+          <wp:inline distT="0" distB="0" distL="0" distR="0" wp14:anchorId="04C9DEFD" wp14:editId="4F7C5059">
+            <wp:extent cx="5467350" cy="2438400"/>
+            <wp:effectExtent l="0" t="0" r="0" b="0"/>
+            <wp:docPr id="3" name="Picture 3" descr="A screenshot of a computer&#10;&#10;Description automatically generated with medium confidence"/>
+            <wp:cNvGraphicFramePr>
+              <a:graphicFrameLocks xmlns:a="http://schemas.openxmlformats.org/drawingml/2006/main" noChangeAspect="1"/>
+            </wp:cNvGraphicFramePr>
+            <a:graphic xmlns:a="http://schemas.openxmlformats.org/drawingml/2006/main">
+              <a:graphicData uri="http://schemas.openxmlformats.org/drawingml/2006/picture">
+                <pic:pic xmlns:pic="http://schemas.openxmlformats.org/drawingml/2006/picture">
+                  <pic:nvPicPr>
+                    <pic:cNvPr id="3" name="Picture 3" descr="A screenshot of a computer&#10;&#10;Description automatically generated with medium confidence"/>
+                    <pic:cNvPicPr/>
+                  </pic:nvPicPr>
+                  <pic:blipFill>
+                    <a:blip r:embed="rId23"/>
+                    <a:stretch>
+                      <a:fillRect/>
+                    </a:stretch>
+                  </pic:blipFill>
+                  <pic:spPr>
+                    <a:xfrm>
+                      <a:off x="0" y="0"/>
+                      <a:ext cx="5467350" cy="2438400"/>
+                    </a:xfrm>
+                    <a:prstGeom prst="rect">
+                      <a:avLst/>
+                    </a:prstGeom>
+                  </pic:spPr>
+                </pic:pic>
+              </a:graphicData>
+            </a:graphic>
+          </wp:inline>
+        </w:drawing>
+      </w:r>
+    </w:p>
+    <w:p>
+      <w:r>
+        <w:t>Very similar structure to JavaScript (!!)</w:t>
+      </w:r>
+    </w:p>
+    <w:p>
+      <w:pPr>
+        <w:pStyle w:val="ListParagraph"/>
+        <w:numPr>
+          <w:ilvl w:val="0"/>
+          <w:numId w:val="12"/>
+        </w:numPr>
+      </w:pPr>
+      <w:r>
+        <w:t>Deploying contract</w:t>
+      </w:r>
+    </w:p>
+    <w:p>
+      <w:r>
+        <w:rPr>
+          <w:noProof/>
+        </w:rPr>
+        <w:drawing>
+          <wp:inline distT="0" distB="0" distL="0" distR="0" wp14:anchorId="5017B714" wp14:editId="193B4307">
+            <wp:extent cx="5731510" cy="1061720"/>
+            <wp:effectExtent l="0" t="0" r="2540" b="5080"/>
+            <wp:docPr id="9" name="Picture 9" descr="Graphical user interface, text, application&#10;&#10;Description automatically generated"/>
+            <wp:cNvGraphicFramePr>
+              <a:graphicFrameLocks xmlns:a="http://schemas.openxmlformats.org/drawingml/2006/main" noChangeAspect="1"/>
+            </wp:cNvGraphicFramePr>
+            <a:graphic xmlns:a="http://schemas.openxmlformats.org/drawingml/2006/main">
+              <a:graphicData uri="http://schemas.openxmlformats.org/drawingml/2006/picture">
+                <pic:pic xmlns:pic="http://schemas.openxmlformats.org/drawingml/2006/picture">
+                  <pic:nvPicPr>
+                    <pic:cNvPr id="9" name="Picture 9" descr="Graphical user interface, text, application&#10;&#10;Description automatically generated"/>
+                    <pic:cNvPicPr/>
+                  </pic:nvPicPr>
+                  <pic:blipFill>
+                    <a:blip r:embed="rId24"/>
+                    <a:stretch>
+                      <a:fillRect/>
+                    </a:stretch>
+                  </pic:blipFill>
+                  <pic:spPr>
+                    <a:xfrm>
+                      <a:off x="0" y="0"/>
+                      <a:ext cx="5731510" cy="1061720"/>
+                    </a:xfrm>
+                    <a:prstGeom prst="rect">
+                      <a:avLst/>
+                    </a:prstGeom>
+                  </pic:spPr>
+                </pic:pic>
+              </a:graphicData>
+            </a:graphic>
+          </wp:inline>
+        </w:drawing>
+      </w:r>
+    </w:p>
+    <w:p>
+      <w:pPr>
+        <w:pStyle w:val="ListParagraph"/>
+        <w:numPr>
+          <w:ilvl w:val="0"/>
+          <w:numId w:val="12"/>
+        </w:numPr>
+      </w:pPr>
+      <w:r>
+        <w:t xml:space="preserve">“Public” keyword – visibility of variable or function to UI. Can be called either internally or via messages. External is the opposite. </w:t>
+      </w:r>
+      <w:r>
+        <w:rPr>
+          <w:b/>
+          <w:bCs/>
+        </w:rPr>
+        <w:t>The default setting is internal.</w:t>
+      </w:r>
+    </w:p>
+    <w:p>
+      <w:r>
+        <w:rPr>
+          <w:noProof/>
+        </w:rPr>
+        <w:drawing>
+          <wp:inline distT="0" distB="0" distL="0" distR="0" wp14:anchorId="42FF8272" wp14:editId="5F3C1D30">
+            <wp:extent cx="2781300" cy="238125"/>
+            <wp:effectExtent l="0" t="0" r="0" b="9525"/>
+            <wp:docPr id="12" name="Picture 12"/>
+            <wp:cNvGraphicFramePr>
+              <a:graphicFrameLocks xmlns:a="http://schemas.openxmlformats.org/drawingml/2006/main" noChangeAspect="1"/>
+            </wp:cNvGraphicFramePr>
+            <a:graphic xmlns:a="http://schemas.openxmlformats.org/drawingml/2006/main">
+              <a:graphicData uri="http://schemas.openxmlformats.org/drawingml/2006/picture">
+                <pic:pic xmlns:pic="http://schemas.openxmlformats.org/drawingml/2006/picture">
+                  <pic:nvPicPr>
+                    <pic:cNvPr id="1" name=""/>
+                    <pic:cNvPicPr/>
+                  </pic:nvPicPr>
+                  <pic:blipFill>
+                    <a:blip r:embed="rId25"/>
+                    <a:stretch>
+                      <a:fillRect/>
+                    </a:stretch>
+                  </pic:blipFill>
+                  <pic:spPr>
+                    <a:xfrm>
+                      <a:off x="0" y="0"/>
+                      <a:ext cx="2781300" cy="238125"/>
+                    </a:xfrm>
+                    <a:prstGeom prst="rect">
+                      <a:avLst/>
+                    </a:prstGeom>
+                  </pic:spPr>
+                </pic:pic>
+              </a:graphicData>
+            </a:graphic>
+          </wp:inline>
+        </w:drawing>
+      </w:r>
+    </w:p>
+    <w:p>
+      <w:r>
+        <w:t xml:space="preserve">Visibility - </w:t>
+      </w:r>
+      <w:hyperlink r:id="rId26" w:history="1">
+        <w:r>
+          <w:rPr>
+            <w:rStyle w:val="Hyperlink"/>
+          </w:rPr>
+          <w:t>https://docs.soliditylang.org/en/v0.7.3/contracts.html#visibility-and-getters</w:t>
+        </w:r>
+      </w:hyperlink>
+    </w:p>
+    <w:p>
+      <w:pPr>
+        <w:pStyle w:val="ListParagraph"/>
+        <w:numPr>
+          <w:ilvl w:val="0"/>
+          <w:numId w:val="12"/>
+        </w:numPr>
+      </w:pPr>
+      <w:r>
+        <w:t>View and returns keyword in function declaration</w:t>
+      </w:r>
+    </w:p>
+    <w:p>
+      <w:pPr>
+        <w:pStyle w:val="ListParagraph"/>
+        <w:numPr>
+          <w:ilvl w:val="1"/>
+          <w:numId w:val="12"/>
+        </w:numPr>
+      </w:pPr>
+      <w:r>
+        <w:t>View – reading some state off the blockchain</w:t>
+      </w:r>
+    </w:p>
+    <w:p>
+      <w:pPr>
+        <w:pStyle w:val="ListParagraph"/>
+        <w:numPr>
+          <w:ilvl w:val="1"/>
+          <w:numId w:val="12"/>
+        </w:numPr>
+      </w:pPr>
+      <w:r>
+        <w:t>Pure – just does maths</w:t>
+      </w:r>
+    </w:p>
+    <w:p>
+      <w:r>
+        <w:rPr>
+          <w:noProof/>
+        </w:rPr>
+        <w:drawing>
+          <wp:inline distT="0" distB="0" distL="0" distR="0" wp14:anchorId="013DC167" wp14:editId="39313D92">
+            <wp:extent cx="4381500" cy="866775"/>
+            <wp:effectExtent l="0" t="0" r="0" b="9525"/>
+            <wp:docPr id="14" name="Picture 14" descr="Graphical user interface, application&#10;&#10;Description automatically generated"/>
+            <wp:cNvGraphicFramePr>
+              <a:graphicFrameLocks xmlns:a="http://schemas.openxmlformats.org/drawingml/2006/main" noChangeAspect="1"/>
+            </wp:cNvGraphicFramePr>
+            <a:graphic xmlns:a="http://schemas.openxmlformats.org/drawingml/2006/main">
+              <a:graphicData uri="http://schemas.openxmlformats.org/drawingml/2006/picture">
+                <pic:pic xmlns:pic="http://schemas.openxmlformats.org/drawingml/2006/picture">
+                  <pic:nvPicPr>
+                    <pic:cNvPr id="14" name="Picture 14" descr="Graphical user interface, application&#10;&#10;Description automatically generated"/>
+                    <pic:cNvPicPr/>
+                  </pic:nvPicPr>
+                  <pic:blipFill>
+                    <a:blip r:embed="rId27"/>
+                    <a:stretch>
+                      <a:fillRect/>
+                    </a:stretch>
+                  </pic:blipFill>
+                  <pic:spPr>
+                    <a:xfrm>
+                      <a:off x="0" y="0"/>
+                      <a:ext cx="4381500" cy="866775"/>
+                    </a:xfrm>
+                    <a:prstGeom prst="rect">
+                      <a:avLst/>
+                    </a:prstGeom>
+                  </pic:spPr>
+                </pic:pic>
+              </a:graphicData>
+            </a:graphic>
+          </wp:inline>
+        </w:drawing>
+      </w:r>
+    </w:p>
+    <w:p>
+      <w:pPr>
+        <w:pStyle w:val="ListParagraph"/>
+        <w:numPr>
+          <w:ilvl w:val="0"/>
+          <w:numId w:val="12"/>
+        </w:numPr>
+      </w:pPr>
+      <w:r>
+        <w:lastRenderedPageBreak/>
+        <w:t>Creating ‘objects’ via struct keyword</w:t>
+      </w:r>
+    </w:p>
+    <w:p>
+      <w:r>
+        <w:rPr>
+          <w:noProof/>
+        </w:rPr>
+        <w:drawing>
+          <wp:inline distT="0" distB="0" distL="0" distR="0" wp14:anchorId="210D2BDD" wp14:editId="115881EC">
+            <wp:extent cx="2581275" cy="866775"/>
+            <wp:effectExtent l="0" t="0" r="9525" b="9525"/>
+            <wp:docPr id="15" name="Picture 15" descr="Graphical user interface, text&#10;&#10;Description automatically generated"/>
+            <wp:cNvGraphicFramePr>
+              <a:graphicFrameLocks xmlns:a="http://schemas.openxmlformats.org/drawingml/2006/main" noChangeAspect="1"/>
+            </wp:cNvGraphicFramePr>
+            <a:graphic xmlns:a="http://schemas.openxmlformats.org/drawingml/2006/main">
+              <a:graphicData uri="http://schemas.openxmlformats.org/drawingml/2006/picture">
+                <pic:pic xmlns:pic="http://schemas.openxmlformats.org/drawingml/2006/picture">
+                  <pic:nvPicPr>
+                    <pic:cNvPr id="15" name="Picture 15" descr="Graphical user interface, text&#10;&#10;Description automatically generated"/>
+                    <pic:cNvPicPr/>
+                  </pic:nvPicPr>
+                  <pic:blipFill>
+                    <a:blip r:embed="rId28"/>
+                    <a:stretch>
+                      <a:fillRect/>
+                    </a:stretch>
+                  </pic:blipFill>
+                  <pic:spPr>
+                    <a:xfrm>
+                      <a:off x="0" y="0"/>
+                      <a:ext cx="2581275" cy="866775"/>
+                    </a:xfrm>
+                    <a:prstGeom prst="rect">
+                      <a:avLst/>
+                    </a:prstGeom>
+                  </pic:spPr>
+                </pic:pic>
+              </a:graphicData>
+            </a:graphic>
+          </wp:inline>
+        </w:drawing>
+      </w:r>
+    </w:p>
+    <w:p>
+      <w:pPr>
+        <w:shd w:val="clear" w:color="auto" w:fill="222336"/>
+        <w:spacing w:after="0" w:line="285" w:lineRule="atLeast"/>
+        <w:rPr>
+          <w:rFonts w:ascii="Consolas" w:eastAsia="Times New Roman" w:hAnsi="Consolas" w:cs="Times New Roman"/>
+          <w:color w:val="BABBCC"/>
+          <w:sz w:val="21"/>
+          <w:szCs w:val="21"/>
+          <w:lang w:eastAsia="en-AU"/>
+        </w:rPr>
+      </w:pPr>
+      <w:r>
+        <w:rPr>
+          <w:rFonts w:ascii="Consolas" w:eastAsia="Times New Roman" w:hAnsi="Consolas" w:cs="Times New Roman"/>
+          <w:color w:val="569CD6"/>
+          <w:sz w:val="21"/>
+          <w:szCs w:val="21"/>
+          <w:lang w:eastAsia="en-AU"/>
+        </w:rPr>
+        <w:t>struct</w:t>
+      </w:r>
+      <w:r>
+        <w:rPr>
+          <w:rFonts w:ascii="Consolas" w:eastAsia="Times New Roman" w:hAnsi="Consolas" w:cs="Times New Roman"/>
+          <w:color w:val="BABBCC"/>
+          <w:sz w:val="21"/>
+          <w:szCs w:val="21"/>
+          <w:lang w:eastAsia="en-AU"/>
+        </w:rPr>
+        <w:t xml:space="preserve"> People </w:t>
+      </w:r>
+      <w:r>
+        <w:rPr>
+          <w:rFonts w:ascii="Consolas" w:eastAsia="Times New Roman" w:hAnsi="Consolas" w:cs="Times New Roman"/>
+          <w:color w:val="DCDCDC"/>
+          <w:sz w:val="21"/>
+          <w:szCs w:val="21"/>
+          <w:lang w:eastAsia="en-AU"/>
+        </w:rPr>
+        <w:t>{</w:t>
+      </w:r>
+    </w:p>
+    <w:p>
+      <w:pPr>
+        <w:shd w:val="clear" w:color="auto" w:fill="222336"/>
+        <w:spacing w:after="0" w:line="285" w:lineRule="atLeast"/>
+        <w:rPr>
+          <w:rFonts w:ascii="Consolas" w:eastAsia="Times New Roman" w:hAnsi="Consolas" w:cs="Times New Roman"/>
+          <w:color w:val="BABBCC"/>
+          <w:sz w:val="21"/>
+          <w:szCs w:val="21"/>
+          <w:lang w:eastAsia="en-AU"/>
+        </w:rPr>
+      </w:pPr>
+      <w:r>
+        <w:rPr>
+          <w:rFonts w:ascii="Consolas" w:eastAsia="Times New Roman" w:hAnsi="Consolas" w:cs="Times New Roman"/>
+          <w:color w:val="BABBCC"/>
+          <w:sz w:val="21"/>
+          <w:szCs w:val="21"/>
+          <w:lang w:eastAsia="en-AU"/>
+        </w:rPr>
+        <w:t xml:space="preserve">        </w:t>
+      </w:r>
+      <w:r>
+        <w:rPr>
+          <w:rFonts w:ascii="Consolas" w:eastAsia="Times New Roman" w:hAnsi="Consolas" w:cs="Times New Roman"/>
+          <w:color w:val="569CD6"/>
+          <w:sz w:val="21"/>
+          <w:szCs w:val="21"/>
+          <w:lang w:eastAsia="en-AU"/>
+        </w:rPr>
+        <w:t>uint256</w:t>
+      </w:r>
+      <w:r>
+        <w:rPr>
+          <w:rFonts w:ascii="Consolas" w:eastAsia="Times New Roman" w:hAnsi="Consolas" w:cs="Times New Roman"/>
+          <w:color w:val="BABBCC"/>
+          <w:sz w:val="21"/>
+          <w:szCs w:val="21"/>
+          <w:lang w:eastAsia="en-AU"/>
+        </w:rPr>
+        <w:t xml:space="preserve"> favouriteNumber</w:t>
+      </w:r>
+      <w:r>
+        <w:rPr>
+          <w:rFonts w:ascii="Consolas" w:eastAsia="Times New Roman" w:hAnsi="Consolas" w:cs="Times New Roman"/>
+          <w:color w:val="DCDCDC"/>
+          <w:sz w:val="21"/>
+          <w:szCs w:val="21"/>
+          <w:lang w:eastAsia="en-AU"/>
+        </w:rPr>
+        <w:t>;</w:t>
+      </w:r>
+    </w:p>
+    <w:p>
+      <w:pPr>
+        <w:shd w:val="clear" w:color="auto" w:fill="222336"/>
+        <w:spacing w:after="0" w:line="285" w:lineRule="atLeast"/>
+        <w:rPr>
+          <w:rFonts w:ascii="Consolas" w:eastAsia="Times New Roman" w:hAnsi="Consolas" w:cs="Times New Roman"/>
+          <w:color w:val="BABBCC"/>
+          <w:sz w:val="21"/>
+          <w:szCs w:val="21"/>
+          <w:lang w:eastAsia="en-AU"/>
+        </w:rPr>
+      </w:pPr>
+      <w:r>
+        <w:rPr>
+          <w:rFonts w:ascii="Consolas" w:eastAsia="Times New Roman" w:hAnsi="Consolas" w:cs="Times New Roman"/>
+          <w:color w:val="BABBCC"/>
+          <w:sz w:val="21"/>
+          <w:szCs w:val="21"/>
+          <w:lang w:eastAsia="en-AU"/>
+        </w:rPr>
+        <w:t xml:space="preserve">        </w:t>
+      </w:r>
+      <w:r>
+        <w:rPr>
+          <w:rFonts w:ascii="Consolas" w:eastAsia="Times New Roman" w:hAnsi="Consolas" w:cs="Times New Roman"/>
+          <w:color w:val="569CD6"/>
+          <w:sz w:val="21"/>
+          <w:szCs w:val="21"/>
+          <w:lang w:eastAsia="en-AU"/>
+        </w:rPr>
+        <w:t>string</w:t>
+      </w:r>
+      <w:r>
+        <w:rPr>
+          <w:rFonts w:ascii="Consolas" w:eastAsia="Times New Roman" w:hAnsi="Consolas" w:cs="Times New Roman"/>
+          <w:color w:val="BABBCC"/>
+          <w:sz w:val="21"/>
+          <w:szCs w:val="21"/>
+          <w:lang w:eastAsia="en-AU"/>
+        </w:rPr>
+        <w:t xml:space="preserve"> name</w:t>
+      </w:r>
+      <w:r>
+        <w:rPr>
+          <w:rFonts w:ascii="Consolas" w:eastAsia="Times New Roman" w:hAnsi="Consolas" w:cs="Times New Roman"/>
+          <w:color w:val="DCDCDC"/>
+          <w:sz w:val="21"/>
+          <w:szCs w:val="21"/>
+          <w:lang w:eastAsia="en-AU"/>
+        </w:rPr>
+        <w:t>;</w:t>
+      </w:r>
+    </w:p>
+    <w:p>
+      <w:pPr>
+        <w:shd w:val="clear" w:color="auto" w:fill="222336"/>
+        <w:spacing w:after="0" w:line="285" w:lineRule="atLeast"/>
+        <w:rPr>
+          <w:rFonts w:ascii="Consolas" w:eastAsia="Times New Roman" w:hAnsi="Consolas" w:cs="Times New Roman"/>
+          <w:color w:val="BABBCC"/>
+          <w:sz w:val="21"/>
+          <w:szCs w:val="21"/>
+          <w:lang w:eastAsia="en-AU"/>
+        </w:rPr>
+      </w:pPr>
+      <w:r>
+        <w:rPr>
+          <w:rFonts w:ascii="Consolas" w:eastAsia="Times New Roman" w:hAnsi="Consolas" w:cs="Times New Roman"/>
+          <w:color w:val="BABBCC"/>
+          <w:sz w:val="21"/>
+          <w:szCs w:val="21"/>
+          <w:lang w:eastAsia="en-AU"/>
+        </w:rPr>
+        <w:t xml:space="preserve">    </w:t>
+      </w:r>
+      <w:r>
+        <w:rPr>
+          <w:rFonts w:ascii="Consolas" w:eastAsia="Times New Roman" w:hAnsi="Consolas" w:cs="Times New Roman"/>
+          <w:color w:val="DCDCDC"/>
+          <w:sz w:val="21"/>
+          <w:szCs w:val="21"/>
+          <w:lang w:eastAsia="en-AU"/>
+        </w:rPr>
+        <w:t>}</w:t>
+      </w:r>
+    </w:p>
+    <w:p>
+      <w:pPr>
+        <w:shd w:val="clear" w:color="auto" w:fill="222336"/>
+        <w:spacing w:after="0" w:line="285" w:lineRule="atLeast"/>
+        <w:rPr>
+          <w:rFonts w:ascii="Consolas" w:eastAsia="Times New Roman" w:hAnsi="Consolas" w:cs="Times New Roman"/>
+          <w:color w:val="BABBCC"/>
+          <w:sz w:val="21"/>
+          <w:szCs w:val="21"/>
+          <w:lang w:eastAsia="en-AU"/>
+        </w:rPr>
+      </w:pPr>
+    </w:p>
+    <w:p>
+      <w:pPr>
+        <w:shd w:val="clear" w:color="auto" w:fill="222336"/>
+        <w:spacing w:after="0" w:line="285" w:lineRule="atLeast"/>
+        <w:rPr>
+          <w:rFonts w:ascii="Consolas" w:eastAsia="Times New Roman" w:hAnsi="Consolas" w:cs="Times New Roman"/>
+          <w:color w:val="BABBCC"/>
+          <w:sz w:val="21"/>
+          <w:szCs w:val="21"/>
+          <w:lang w:eastAsia="en-AU"/>
+        </w:rPr>
+      </w:pPr>
+      <w:r>
+        <w:rPr>
+          <w:rFonts w:ascii="Consolas" w:eastAsia="Times New Roman" w:hAnsi="Consolas" w:cs="Times New Roman"/>
+          <w:color w:val="BABBCC"/>
+          <w:sz w:val="21"/>
+          <w:szCs w:val="21"/>
+          <w:lang w:eastAsia="en-AU"/>
+        </w:rPr>
+        <w:t xml:space="preserve">    People </w:t>
+      </w:r>
+      <w:r>
+        <w:rPr>
+          <w:rFonts w:ascii="Consolas" w:eastAsia="Times New Roman" w:hAnsi="Consolas" w:cs="Times New Roman"/>
+          <w:color w:val="32BA89"/>
+          <w:sz w:val="21"/>
+          <w:szCs w:val="21"/>
+          <w:lang w:eastAsia="en-AU"/>
+        </w:rPr>
+        <w:t>public</w:t>
+      </w:r>
+      <w:r>
+        <w:rPr>
+          <w:rFonts w:ascii="Consolas" w:eastAsia="Times New Roman" w:hAnsi="Consolas" w:cs="Times New Roman"/>
+          <w:color w:val="BABBCC"/>
+          <w:sz w:val="21"/>
+          <w:szCs w:val="21"/>
+          <w:lang w:eastAsia="en-AU"/>
+        </w:rPr>
+        <w:t xml:space="preserve"> person </w:t>
+      </w:r>
+      <w:r>
+        <w:rPr>
+          <w:rFonts w:ascii="Consolas" w:eastAsia="Times New Roman" w:hAnsi="Consolas" w:cs="Times New Roman"/>
+          <w:color w:val="DCDCDC"/>
+          <w:sz w:val="21"/>
+          <w:szCs w:val="21"/>
+          <w:lang w:eastAsia="en-AU"/>
+        </w:rPr>
+        <w:t>=</w:t>
+      </w:r>
+      <w:r>
+        <w:rPr>
+          <w:rFonts w:ascii="Consolas" w:eastAsia="Times New Roman" w:hAnsi="Consolas" w:cs="Times New Roman"/>
+          <w:color w:val="BABBCC"/>
+          <w:sz w:val="21"/>
+          <w:szCs w:val="21"/>
+          <w:lang w:eastAsia="en-AU"/>
+        </w:rPr>
+        <w:t xml:space="preserve"> People</w:t>
+      </w:r>
+      <w:r>
+        <w:rPr>
+          <w:rFonts w:ascii="Consolas" w:eastAsia="Times New Roman" w:hAnsi="Consolas" w:cs="Times New Roman"/>
+          <w:color w:val="DCDCDC"/>
+          <w:sz w:val="21"/>
+          <w:szCs w:val="21"/>
+          <w:lang w:eastAsia="en-AU"/>
+        </w:rPr>
+        <w:t>({</w:t>
+      </w:r>
+      <w:r>
+        <w:rPr>
+          <w:rFonts w:ascii="Consolas" w:eastAsia="Times New Roman" w:hAnsi="Consolas" w:cs="Times New Roman"/>
+          <w:color w:val="BABBCC"/>
+          <w:sz w:val="21"/>
+          <w:szCs w:val="21"/>
+          <w:lang w:eastAsia="en-AU"/>
+        </w:rPr>
+        <w:t>favouriteNumber</w:t>
+      </w:r>
+      <w:r>
+        <w:rPr>
+          <w:rFonts w:ascii="Consolas" w:eastAsia="Times New Roman" w:hAnsi="Consolas" w:cs="Times New Roman"/>
+          <w:color w:val="DCDCDC"/>
+          <w:sz w:val="21"/>
+          <w:szCs w:val="21"/>
+          <w:lang w:eastAsia="en-AU"/>
+        </w:rPr>
+        <w:t>:</w:t>
+      </w:r>
+      <w:r>
+        <w:rPr>
+          <w:rFonts w:ascii="Consolas" w:eastAsia="Times New Roman" w:hAnsi="Consolas" w:cs="Times New Roman"/>
+          <w:color w:val="BABBCC"/>
+          <w:sz w:val="21"/>
+          <w:szCs w:val="21"/>
+          <w:lang w:eastAsia="en-AU"/>
+        </w:rPr>
+        <w:t xml:space="preserve"> </w:t>
+      </w:r>
+      <w:r>
+        <w:rPr>
+          <w:rFonts w:ascii="Consolas" w:eastAsia="Times New Roman" w:hAnsi="Consolas" w:cs="Times New Roman"/>
+          <w:color w:val="B5CEA8"/>
+          <w:sz w:val="21"/>
+          <w:szCs w:val="21"/>
+          <w:lang w:eastAsia="en-AU"/>
+        </w:rPr>
+        <w:t>2</w:t>
+      </w:r>
+      <w:r>
+        <w:rPr>
+          <w:rFonts w:ascii="Consolas" w:eastAsia="Times New Roman" w:hAnsi="Consolas" w:cs="Times New Roman"/>
+          <w:color w:val="DCDCDC"/>
+          <w:sz w:val="21"/>
+          <w:szCs w:val="21"/>
+          <w:lang w:eastAsia="en-AU"/>
+        </w:rPr>
+        <w:t>,</w:t>
+      </w:r>
+      <w:r>
+        <w:rPr>
+          <w:rFonts w:ascii="Consolas" w:eastAsia="Times New Roman" w:hAnsi="Consolas" w:cs="Times New Roman"/>
+          <w:color w:val="BABBCC"/>
+          <w:sz w:val="21"/>
+          <w:szCs w:val="21"/>
+          <w:lang w:eastAsia="en-AU"/>
+        </w:rPr>
+        <w:t xml:space="preserve"> name</w:t>
+      </w:r>
+      <w:r>
+        <w:rPr>
+          <w:rFonts w:ascii="Consolas" w:eastAsia="Times New Roman" w:hAnsi="Consolas" w:cs="Times New Roman"/>
+          <w:color w:val="DCDCDC"/>
+          <w:sz w:val="21"/>
+          <w:szCs w:val="21"/>
+          <w:lang w:eastAsia="en-AU"/>
+        </w:rPr>
+        <w:t>:</w:t>
+      </w:r>
+      <w:r>
+        <w:rPr>
+          <w:rFonts w:ascii="Consolas" w:eastAsia="Times New Roman" w:hAnsi="Consolas" w:cs="Times New Roman"/>
+          <w:color w:val="BABBCC"/>
+          <w:sz w:val="21"/>
+          <w:szCs w:val="21"/>
+          <w:lang w:eastAsia="en-AU"/>
+        </w:rPr>
+        <w:t xml:space="preserve"> </w:t>
+      </w:r>
+      <w:r>
+        <w:rPr>
+          <w:rFonts w:ascii="Consolas" w:eastAsia="Times New Roman" w:hAnsi="Consolas" w:cs="Times New Roman"/>
+          <w:color w:val="CE9178"/>
+          <w:sz w:val="21"/>
+          <w:szCs w:val="21"/>
+          <w:lang w:eastAsia="en-AU"/>
+        </w:rPr>
+        <w:t>'</w:t>
+      </w:r>
+      <w:r>
+        <w:rPr>
+          <w:rFonts w:ascii="Consolas" w:eastAsia="Times New Roman" w:hAnsi="Consolas" w:cs="Times New Roman"/>
+          <w:color w:val="BABBCC"/>
+          <w:sz w:val="21"/>
+          <w:szCs w:val="21"/>
+          <w:lang w:eastAsia="en-AU"/>
+        </w:rPr>
+        <w:t>Patrick</w:t>
+      </w:r>
+      <w:r>
+        <w:rPr>
+          <w:rFonts w:ascii="Consolas" w:eastAsia="Times New Roman" w:hAnsi="Consolas" w:cs="Times New Roman"/>
+          <w:color w:val="CE9178"/>
+          <w:sz w:val="21"/>
+          <w:szCs w:val="21"/>
+          <w:lang w:eastAsia="en-AU"/>
+        </w:rPr>
+        <w:t>'</w:t>
+      </w:r>
+      <w:r>
+        <w:rPr>
+          <w:rFonts w:ascii="Consolas" w:eastAsia="Times New Roman" w:hAnsi="Consolas" w:cs="Times New Roman"/>
+          <w:color w:val="DCDCDC"/>
+          <w:sz w:val="21"/>
+          <w:szCs w:val="21"/>
+          <w:lang w:eastAsia="en-AU"/>
+        </w:rPr>
+        <w:t>});</w:t>
+      </w:r>
+    </w:p>
     <w:p/>
+    <w:p>
+      <w:r>
+        <w:t>The ‘People’ is the class, public the visibility and person the name of the new variable being declared</w:t>
+      </w:r>
+    </w:p>
+    <w:p>
+      <w:r>
+        <w:rPr>
+          <w:noProof/>
+        </w:rPr>
+        <w:drawing>
+          <wp:inline distT="0" distB="0" distL="0" distR="0" wp14:anchorId="344A9A7A" wp14:editId="0BCB305C">
+            <wp:extent cx="5731510" cy="1599565"/>
+            <wp:effectExtent l="0" t="0" r="2540" b="635"/>
+            <wp:docPr id="16" name="Picture 16" descr="A screenshot of a computer&#10;&#10;Description automatically generated"/>
+            <wp:cNvGraphicFramePr>
+              <a:graphicFrameLocks xmlns:a="http://schemas.openxmlformats.org/drawingml/2006/main" noChangeAspect="1"/>
+            </wp:cNvGraphicFramePr>
+            <a:graphic xmlns:a="http://schemas.openxmlformats.org/drawingml/2006/main">
+              <a:graphicData uri="http://schemas.openxmlformats.org/drawingml/2006/picture">
+                <pic:pic xmlns:pic="http://schemas.openxmlformats.org/drawingml/2006/picture">
+                  <pic:nvPicPr>
+                    <pic:cNvPr id="16" name="Picture 16" descr="A screenshot of a computer&#10;&#10;Description automatically generated"/>
+                    <pic:cNvPicPr/>
+                  </pic:nvPicPr>
+                  <pic:blipFill>
+                    <a:blip r:embed="rId29"/>
+                    <a:stretch>
+                      <a:fillRect/>
+                    </a:stretch>
+                  </pic:blipFill>
+                  <pic:spPr>
+                    <a:xfrm>
+                      <a:off x="0" y="0"/>
+                      <a:ext cx="5731510" cy="1599565"/>
+                    </a:xfrm>
+                    <a:prstGeom prst="rect">
+                      <a:avLst/>
+                    </a:prstGeom>
+                  </pic:spPr>
+                </pic:pic>
+              </a:graphicData>
+            </a:graphic>
+          </wp:inline>
+        </w:drawing>
+      </w:r>
+    </w:p>
+    <w:p/>
+    <w:p>
+      <w:pPr>
+        <w:pStyle w:val="ListParagraph"/>
+        <w:numPr>
+          <w:ilvl w:val="0"/>
+          <w:numId w:val="12"/>
+        </w:numPr>
+      </w:pPr>
+      <w:r>
+        <w:t>Memory keyword – data will only be stored during execution of the function</w:t>
+      </w:r>
+    </w:p>
+    <w:p>
+      <w:pPr>
+        <w:pStyle w:val="ListParagraph"/>
+        <w:numPr>
+          <w:ilvl w:val="1"/>
+          <w:numId w:val="12"/>
+        </w:numPr>
+      </w:pPr>
+      <w:r>
+        <w:t>Vs ‘storage’ – persistent storage</w:t>
+      </w:r>
+    </w:p>
+    <w:p>
+      <w:r>
+        <w:rPr>
+          <w:noProof/>
+        </w:rPr>
+        <w:drawing>
+          <wp:inline distT="0" distB="0" distL="0" distR="0" wp14:anchorId="3D80E017" wp14:editId="0E610E1C">
+            <wp:extent cx="5731510" cy="552450"/>
+            <wp:effectExtent l="0" t="0" r="2540" b="0"/>
+            <wp:docPr id="17" name="Picture 17"/>
+            <wp:cNvGraphicFramePr>
+              <a:graphicFrameLocks xmlns:a="http://schemas.openxmlformats.org/drawingml/2006/main" noChangeAspect="1"/>
+            </wp:cNvGraphicFramePr>
+            <a:graphic xmlns:a="http://schemas.openxmlformats.org/drawingml/2006/main">
+              <a:graphicData uri="http://schemas.openxmlformats.org/drawingml/2006/picture">
+                <pic:pic xmlns:pic="http://schemas.openxmlformats.org/drawingml/2006/picture">
+                  <pic:nvPicPr>
+                    <pic:cNvPr id="1" name=""/>
+                    <pic:cNvPicPr/>
+                  </pic:nvPicPr>
+                  <pic:blipFill>
+                    <a:blip r:embed="rId30"/>
+                    <a:stretch>
+                      <a:fillRect/>
+                    </a:stretch>
+                  </pic:blipFill>
+                  <pic:spPr>
+                    <a:xfrm>
+                      <a:off x="0" y="0"/>
+                      <a:ext cx="5731510" cy="552450"/>
+                    </a:xfrm>
+                    <a:prstGeom prst="rect">
+                      <a:avLst/>
+                    </a:prstGeom>
+                  </pic:spPr>
+                </pic:pic>
+              </a:graphicData>
+            </a:graphic>
+          </wp:inline>
+        </w:drawing>
+      </w:r>
+    </w:p>
+    <w:p/>
+    <w:p>
+      <w:pPr>
+        <w:pStyle w:val="ListParagraph"/>
+        <w:numPr>
+          <w:ilvl w:val="0"/>
+          <w:numId w:val="12"/>
+        </w:numPr>
+      </w:pPr>
+      <w:r>
+        <w:t xml:space="preserve">Inputting values into the contract – note how “Patrick” and 2 have indexes 1 and 0 respectively, yet they are </w:t>
+      </w:r>
+      <w:r>
+        <w:t>accepted as opposite in the input field</w:t>
+      </w:r>
+    </w:p>
+    <w:p>
+      <w:r>
+        <w:rPr>
+          <w:noProof/>
+        </w:rPr>
+        <w:drawing>
+          <wp:inline distT="0" distB="0" distL="0" distR="0" wp14:anchorId="09FDCF78" wp14:editId="690CEE5B">
+            <wp:extent cx="2524125" cy="1495425"/>
+            <wp:effectExtent l="0" t="0" r="9525" b="9525"/>
+            <wp:docPr id="22" name="Picture 22" descr="Graphical user interface&#10;&#10;Description automatically generated"/>
+            <wp:cNvGraphicFramePr>
+              <a:graphicFrameLocks xmlns:a="http://schemas.openxmlformats.org/drawingml/2006/main" noChangeAspect="1"/>
+            </wp:cNvGraphicFramePr>
+            <a:graphic xmlns:a="http://schemas.openxmlformats.org/drawingml/2006/main">
+              <a:graphicData uri="http://schemas.openxmlformats.org/drawingml/2006/picture">
+                <pic:pic xmlns:pic="http://schemas.openxmlformats.org/drawingml/2006/picture">
+                  <pic:nvPicPr>
+                    <pic:cNvPr id="22" name="Picture 22" descr="Graphical user interface&#10;&#10;Description automatically generated"/>
+                    <pic:cNvPicPr/>
+                  </pic:nvPicPr>
+                  <pic:blipFill>
+                    <a:blip r:embed="rId31"/>
+                    <a:stretch>
+                      <a:fillRect/>
+                    </a:stretch>
+                  </pic:blipFill>
+                  <pic:spPr>
+                    <a:xfrm>
+                      <a:off x="0" y="0"/>
+                      <a:ext cx="2524125" cy="1495425"/>
+                    </a:xfrm>
+                    <a:prstGeom prst="rect">
+                      <a:avLst/>
+                    </a:prstGeom>
+                  </pic:spPr>
+                </pic:pic>
+              </a:graphicData>
+            </a:graphic>
+          </wp:inline>
+        </w:drawing>
+      </w:r>
+    </w:p>
     <w:p>
       <w:r>
         <w:br w:type="page"/>
@@ -3762,13 +4412,8 @@
           <w:numId w:val="1"/>
         </w:numPr>
       </w:pPr>
-      <w:proofErr w:type="spellStart"/>
-      <w:r>
-        <w:t>Chainlink</w:t>
-      </w:r>
-      <w:proofErr w:type="spellEnd"/>
-      <w:r>
-        <w:t xml:space="preserve"> – connecting smart contracts with off-chain data and services </w:t>
+      <w:r>
+        <w:t xml:space="preserve">Chainlink – connecting smart contracts with off-chain data and services </w:t>
       </w:r>
     </w:p>
     <w:p>
@@ -3810,6 +4455,119 @@
 <file path=word/numbering.xml><?xml version="1.0" encoding="utf-8"?>
 <w:numbering xmlns:wpc="http://schemas.microsoft.com/office/word/2010/wordprocessingCanvas" xmlns:cx="http://schemas.microsoft.com/office/drawing/2014/chartex" xmlns:cx1="http://schemas.microsoft.com/office/drawing/2015/9/8/chartex" xmlns:cx2="http://schemas.microsoft.com/office/drawing/2015/10/21/chartex" xmlns:cx3="http://schemas.microsoft.com/office/drawing/2016/5/9/chartex" xmlns:cx4="http://schemas.microsoft.com/office/drawing/2016/5/10/chartex" xmlns:cx5="http://schemas.microsoft.com/office/drawing/2016/5/11/chartex" xmlns:cx6="http://schemas.microsoft.com/office/drawing/2016/5/12/chartex" xmlns:cx7="http://schemas.microsoft.com/office/drawing/2016/5/13/chartex" xmlns:cx8="http://schemas.microsoft.com/office/drawing/2016/5/14/chartex" xmlns:mc="http://schemas.openxmlformats.org/markup-compatibility/2006" xmlns:aink="http://schemas.microsoft.com/office/drawing/2016/ink" xmlns:am3d="http://schemas.microsoft.com/office/drawing/2017/model3d" xmlns:o="urn:schemas-microsoft-com:office:office" xmlns:r="http://schemas.openxmlformats.org/officeDocument/2006/relationships" xmlns:m="http://schemas.openxmlformats.org/officeDocument/2006/math" xmlns:v="urn:schemas-microsoft-com:vml" xmlns:wp14="http://schemas.microsoft.com/office/word/2010/wordprocessingDrawing" xmlns:wp="http://schemas.openxmlformats.org/drawingml/2006/wordprocessingDrawing" xmlns:w10="urn:schemas-microsoft-com:office:word" xmlns:w="http://schemas.openxmlformats.org/wordprocessingml/2006/main" xmlns:w14="http://schemas.microsoft.com/office/word/2010/wordml" xmlns:w15="http://schemas.microsoft.com/office/word/2012/wordml" xmlns:w16cex="http://schemas.microsoft.com/office/word/2018/wordml/cex" xmlns:w16cid="http://schemas.microsoft.com/office/word/2016/wordml/cid" xmlns:w16="http://schemas.microsoft.com/office/word/2018/wordml" xmlns:w16sdtdh="http://schemas.microsoft.com/office/word/2020/wordml/sdtdatahash" xmlns:w16se="http://schemas.microsoft.com/office/word/2015/wordml/symex" xmlns:wpg="http://schemas.microsoft.com/office/word/2010/wordprocessingGroup" xmlns:wpi="http://schemas.microsoft.com/office/word/2010/wordprocessingInk" xmlns:wne="http://schemas.microsoft.com/office/word/2006/wordml" xmlns:wps="http://schemas.microsoft.com/office/word/2010/wordprocessingShape" mc:Ignorable="w14 w15 w16se w16cid w16 w16cex w16sdtdh wp14">
   <w:abstractNum w:abstractNumId="0" w15:restartNumberingAfterBreak="0">
+    <w:nsid w:val="0EFC7A58"/>
+    <w:multiLevelType w:val="hybridMultilevel"/>
+    <w:tmpl w:val="B78E4D16"/>
+    <w:lvl w:ilvl="0" w:tplc="0C090001">
+      <w:start w:val="1"/>
+      <w:numFmt w:val="bullet"/>
+      <w:lvlText w:val=""/>
+      <w:lvlJc w:val="left"/>
+      <w:pPr>
+        <w:ind w:left="720" w:hanging="360"/>
+      </w:pPr>
+      <w:rPr>
+        <w:rFonts w:ascii="Symbol" w:hAnsi="Symbol" w:hint="default"/>
+      </w:rPr>
+    </w:lvl>
+    <w:lvl w:ilvl="1" w:tplc="0C090003" w:tentative="1">
+      <w:start w:val="1"/>
+      <w:numFmt w:val="bullet"/>
+      <w:lvlText w:val="o"/>
+      <w:lvlJc w:val="left"/>
+      <w:pPr>
+        <w:ind w:left="1440" w:hanging="360"/>
+      </w:pPr>
+      <w:rPr>
+        <w:rFonts w:ascii="Courier New" w:hAnsi="Courier New" w:cs="Courier New" w:hint="default"/>
+      </w:rPr>
+    </w:lvl>
+    <w:lvl w:ilvl="2" w:tplc="0C090005" w:tentative="1">
+      <w:start w:val="1"/>
+      <w:numFmt w:val="bullet"/>
+      <w:lvlText w:val=""/>
+      <w:lvlJc w:val="left"/>
+      <w:pPr>
+        <w:ind w:left="2160" w:hanging="360"/>
+      </w:pPr>
+      <w:rPr>
+        <w:rFonts w:ascii="Wingdings" w:hAnsi="Wingdings" w:hint="default"/>
+      </w:rPr>
+    </w:lvl>
+    <w:lvl w:ilvl="3" w:tplc="0C090001" w:tentative="1">
+      <w:start w:val="1"/>
+      <w:numFmt w:val="bullet"/>
+      <w:lvlText w:val=""/>
+      <w:lvlJc w:val="left"/>
+      <w:pPr>
+        <w:ind w:left="2880" w:hanging="360"/>
+      </w:pPr>
+      <w:rPr>
+        <w:rFonts w:ascii="Symbol" w:hAnsi="Symbol" w:hint="default"/>
+      </w:rPr>
+    </w:lvl>
+    <w:lvl w:ilvl="4" w:tplc="0C090003" w:tentative="1">
+      <w:start w:val="1"/>
+      <w:numFmt w:val="bullet"/>
+      <w:lvlText w:val="o"/>
+      <w:lvlJc w:val="left"/>
+      <w:pPr>
+        <w:ind w:left="3600" w:hanging="360"/>
+      </w:pPr>
+      <w:rPr>
+        <w:rFonts w:ascii="Courier New" w:hAnsi="Courier New" w:cs="Courier New" w:hint="default"/>
+      </w:rPr>
+    </w:lvl>
+    <w:lvl w:ilvl="5" w:tplc="0C090005" w:tentative="1">
+      <w:start w:val="1"/>
+      <w:numFmt w:val="bullet"/>
+      <w:lvlText w:val=""/>
+      <w:lvlJc w:val="left"/>
+      <w:pPr>
+        <w:ind w:left="4320" w:hanging="360"/>
+      </w:pPr>
+      <w:rPr>
+        <w:rFonts w:ascii="Wingdings" w:hAnsi="Wingdings" w:hint="default"/>
+      </w:rPr>
+    </w:lvl>
+    <w:lvl w:ilvl="6" w:tplc="0C090001" w:tentative="1">
+      <w:start w:val="1"/>
+      <w:numFmt w:val="bullet"/>
+      <w:lvlText w:val=""/>
+      <w:lvlJc w:val="left"/>
+      <w:pPr>
+        <w:ind w:left="5040" w:hanging="360"/>
+      </w:pPr>
+      <w:rPr>
+        <w:rFonts w:ascii="Symbol" w:hAnsi="Symbol" w:hint="default"/>
+      </w:rPr>
+    </w:lvl>
+    <w:lvl w:ilvl="7" w:tplc="0C090003" w:tentative="1">
+      <w:start w:val="1"/>
+      <w:numFmt w:val="bullet"/>
+      <w:lvlText w:val="o"/>
+      <w:lvlJc w:val="left"/>
+      <w:pPr>
+        <w:ind w:left="5760" w:hanging="360"/>
+      </w:pPr>
+      <w:rPr>
+        <w:rFonts w:ascii="Courier New" w:hAnsi="Courier New" w:cs="Courier New" w:hint="default"/>
+      </w:rPr>
+    </w:lvl>
+    <w:lvl w:ilvl="8" w:tplc="0C090005" w:tentative="1">
+      <w:start w:val="1"/>
+      <w:numFmt w:val="bullet"/>
+      <w:lvlText w:val=""/>
+      <w:lvlJc w:val="left"/>
+      <w:pPr>
+        <w:ind w:left="6480" w:hanging="360"/>
+      </w:pPr>
+      <w:rPr>
+        <w:rFonts w:ascii="Wingdings" w:hAnsi="Wingdings" w:hint="default"/>
+      </w:rPr>
+    </w:lvl>
+  </w:abstractNum>
+  <w:abstractNum w:abstractNumId="1" w15:restartNumberingAfterBreak="0">
     <w:nsid w:val="30BA1E20"/>
     <w:multiLevelType w:val="hybridMultilevel"/>
     <w:tmpl w:val="D30E77F2"/>
@@ -3922,7 +4680,7 @@
       </w:rPr>
     </w:lvl>
   </w:abstractNum>
-  <w:abstractNum w:abstractNumId="1" w15:restartNumberingAfterBreak="0">
+  <w:abstractNum w:abstractNumId="2" w15:restartNumberingAfterBreak="0">
     <w:nsid w:val="33306E32"/>
     <w:multiLevelType w:val="hybridMultilevel"/>
     <w:tmpl w:val="7FD8F448"/>
@@ -4035,7 +4793,7 @@
       </w:rPr>
     </w:lvl>
   </w:abstractNum>
-  <w:abstractNum w:abstractNumId="2" w15:restartNumberingAfterBreak="0">
+  <w:abstractNum w:abstractNumId="3" w15:restartNumberingAfterBreak="0">
     <w:nsid w:val="44006C4A"/>
     <w:multiLevelType w:val="hybridMultilevel"/>
     <w:tmpl w:val="34AE69EA"/>
@@ -4148,7 +4906,7 @@
       </w:rPr>
     </w:lvl>
   </w:abstractNum>
-  <w:abstractNum w:abstractNumId="3" w15:restartNumberingAfterBreak="0">
+  <w:abstractNum w:abstractNumId="4" w15:restartNumberingAfterBreak="0">
     <w:nsid w:val="4A6A031B"/>
     <w:multiLevelType w:val="hybridMultilevel"/>
     <w:tmpl w:val="A9A6B6A4"/>
@@ -4261,7 +5019,7 @@
       </w:rPr>
     </w:lvl>
   </w:abstractNum>
-  <w:abstractNum w:abstractNumId="4" w15:restartNumberingAfterBreak="0">
+  <w:abstractNum w:abstractNumId="5" w15:restartNumberingAfterBreak="0">
     <w:nsid w:val="4B553B3D"/>
     <w:multiLevelType w:val="hybridMultilevel"/>
     <w:tmpl w:val="A5A8AE44"/>
@@ -4374,7 +5132,7 @@
       </w:rPr>
     </w:lvl>
   </w:abstractNum>
-  <w:abstractNum w:abstractNumId="5" w15:restartNumberingAfterBreak="0">
+  <w:abstractNum w:abstractNumId="6" w15:restartNumberingAfterBreak="0">
     <w:nsid w:val="5D316AD5"/>
     <w:multiLevelType w:val="hybridMultilevel"/>
     <w:tmpl w:val="6CCC5448"/>
@@ -4487,7 +5245,7 @@
       </w:rPr>
     </w:lvl>
   </w:abstractNum>
-  <w:abstractNum w:abstractNumId="6" w15:restartNumberingAfterBreak="0">
+  <w:abstractNum w:abstractNumId="7" w15:restartNumberingAfterBreak="0">
     <w:nsid w:val="62953BB5"/>
     <w:multiLevelType w:val="hybridMultilevel"/>
     <w:tmpl w:val="DC52F544"/>
@@ -4600,7 +5358,7 @@
       </w:rPr>
     </w:lvl>
   </w:abstractNum>
-  <w:abstractNum w:abstractNumId="7" w15:restartNumberingAfterBreak="0">
+  <w:abstractNum w:abstractNumId="8" w15:restartNumberingAfterBreak="0">
     <w:nsid w:val="6917723A"/>
     <w:multiLevelType w:val="hybridMultilevel"/>
     <w:tmpl w:val="F0267E3E"/>
@@ -4713,7 +5471,120 @@
       </w:rPr>
     </w:lvl>
   </w:abstractNum>
-  <w:abstractNum w:abstractNumId="8" w15:restartNumberingAfterBreak="0">
+  <w:abstractNum w:abstractNumId="9" w15:restartNumberingAfterBreak="0">
+    <w:nsid w:val="74442ACC"/>
+    <w:multiLevelType w:val="hybridMultilevel"/>
+    <w:tmpl w:val="7C66F3CA"/>
+    <w:lvl w:ilvl="0" w:tplc="0C090001">
+      <w:start w:val="1"/>
+      <w:numFmt w:val="bullet"/>
+      <w:lvlText w:val=""/>
+      <w:lvlJc w:val="left"/>
+      <w:pPr>
+        <w:ind w:left="720" w:hanging="360"/>
+      </w:pPr>
+      <w:rPr>
+        <w:rFonts w:ascii="Symbol" w:hAnsi="Symbol" w:hint="default"/>
+      </w:rPr>
+    </w:lvl>
+    <w:lvl w:ilvl="1" w:tplc="0C090003">
+      <w:start w:val="1"/>
+      <w:numFmt w:val="bullet"/>
+      <w:lvlText w:val="o"/>
+      <w:lvlJc w:val="left"/>
+      <w:pPr>
+        <w:ind w:left="1440" w:hanging="360"/>
+      </w:pPr>
+      <w:rPr>
+        <w:rFonts w:ascii="Courier New" w:hAnsi="Courier New" w:cs="Courier New" w:hint="default"/>
+      </w:rPr>
+    </w:lvl>
+    <w:lvl w:ilvl="2" w:tplc="0C090005" w:tentative="1">
+      <w:start w:val="1"/>
+      <w:numFmt w:val="bullet"/>
+      <w:lvlText w:val=""/>
+      <w:lvlJc w:val="left"/>
+      <w:pPr>
+        <w:ind w:left="2160" w:hanging="360"/>
+      </w:pPr>
+      <w:rPr>
+        <w:rFonts w:ascii="Wingdings" w:hAnsi="Wingdings" w:hint="default"/>
+      </w:rPr>
+    </w:lvl>
+    <w:lvl w:ilvl="3" w:tplc="0C090001" w:tentative="1">
+      <w:start w:val="1"/>
+      <w:numFmt w:val="bullet"/>
+      <w:lvlText w:val=""/>
+      <w:lvlJc w:val="left"/>
+      <w:pPr>
+        <w:ind w:left="2880" w:hanging="360"/>
+      </w:pPr>
+      <w:rPr>
+        <w:rFonts w:ascii="Symbol" w:hAnsi="Symbol" w:hint="default"/>
+      </w:rPr>
+    </w:lvl>
+    <w:lvl w:ilvl="4" w:tplc="0C090003" w:tentative="1">
+      <w:start w:val="1"/>
+      <w:numFmt w:val="bullet"/>
+      <w:lvlText w:val="o"/>
+      <w:lvlJc w:val="left"/>
+      <w:pPr>
+        <w:ind w:left="3600" w:hanging="360"/>
+      </w:pPr>
+      <w:rPr>
+        <w:rFonts w:ascii="Courier New" w:hAnsi="Courier New" w:cs="Courier New" w:hint="default"/>
+      </w:rPr>
+    </w:lvl>
+    <w:lvl w:ilvl="5" w:tplc="0C090005" w:tentative="1">
+      <w:start w:val="1"/>
+      <w:numFmt w:val="bullet"/>
+      <w:lvlText w:val=""/>
+      <w:lvlJc w:val="left"/>
+      <w:pPr>
+        <w:ind w:left="4320" w:hanging="360"/>
+      </w:pPr>
+      <w:rPr>
+        <w:rFonts w:ascii="Wingdings" w:hAnsi="Wingdings" w:hint="default"/>
+      </w:rPr>
+    </w:lvl>
+    <w:lvl w:ilvl="6" w:tplc="0C090001" w:tentative="1">
+      <w:start w:val="1"/>
+      <w:numFmt w:val="bullet"/>
+      <w:lvlText w:val=""/>
+      <w:lvlJc w:val="left"/>
+      <w:pPr>
+        <w:ind w:left="5040" w:hanging="360"/>
+      </w:pPr>
+      <w:rPr>
+        <w:rFonts w:ascii="Symbol" w:hAnsi="Symbol" w:hint="default"/>
+      </w:rPr>
+    </w:lvl>
+    <w:lvl w:ilvl="7" w:tplc="0C090003" w:tentative="1">
+      <w:start w:val="1"/>
+      <w:numFmt w:val="bullet"/>
+      <w:lvlText w:val="o"/>
+      <w:lvlJc w:val="left"/>
+      <w:pPr>
+        <w:ind w:left="5760" w:hanging="360"/>
+      </w:pPr>
+      <w:rPr>
+        <w:rFonts w:ascii="Courier New" w:hAnsi="Courier New" w:cs="Courier New" w:hint="default"/>
+      </w:rPr>
+    </w:lvl>
+    <w:lvl w:ilvl="8" w:tplc="0C090005" w:tentative="1">
+      <w:start w:val="1"/>
+      <w:numFmt w:val="bullet"/>
+      <w:lvlText w:val=""/>
+      <w:lvlJc w:val="left"/>
+      <w:pPr>
+        <w:ind w:left="6480" w:hanging="360"/>
+      </w:pPr>
+      <w:rPr>
+        <w:rFonts w:ascii="Wingdings" w:hAnsi="Wingdings" w:hint="default"/>
+      </w:rPr>
+    </w:lvl>
+  </w:abstractNum>
+  <w:abstractNum w:abstractNumId="10" w15:restartNumberingAfterBreak="0">
     <w:nsid w:val="75B7311D"/>
     <w:multiLevelType w:val="hybridMultilevel"/>
     <w:tmpl w:val="B5CCC7A6"/>
@@ -4826,7 +5697,7 @@
       </w:rPr>
     </w:lvl>
   </w:abstractNum>
-  <w:abstractNum w:abstractNumId="9" w15:restartNumberingAfterBreak="0">
+  <w:abstractNum w:abstractNumId="11" w15:restartNumberingAfterBreak="0">
     <w:nsid w:val="7B570534"/>
     <w:multiLevelType w:val="hybridMultilevel"/>
     <w:tmpl w:val="7DBACA02"/>
@@ -4939,35 +5810,41 @@
       </w:rPr>
     </w:lvl>
   </w:abstractNum>
-  <w:num w:numId="1">
+  <w:num w:numId="1" w16cid:durableId="409691867">
+    <w:abstractNumId w:val="1"/>
+  </w:num>
+  <w:num w:numId="2" w16cid:durableId="1948074248">
+    <w:abstractNumId w:val="10"/>
+  </w:num>
+  <w:num w:numId="3" w16cid:durableId="325675523">
+    <w:abstractNumId w:val="6"/>
+  </w:num>
+  <w:num w:numId="4" w16cid:durableId="994138521">
+    <w:abstractNumId w:val="8"/>
+  </w:num>
+  <w:num w:numId="5" w16cid:durableId="112873425">
+    <w:abstractNumId w:val="2"/>
+  </w:num>
+  <w:num w:numId="6" w16cid:durableId="559634729">
+    <w:abstractNumId w:val="4"/>
+  </w:num>
+  <w:num w:numId="7" w16cid:durableId="739715336">
+    <w:abstractNumId w:val="11"/>
+  </w:num>
+  <w:num w:numId="8" w16cid:durableId="739791151">
+    <w:abstractNumId w:val="5"/>
+  </w:num>
+  <w:num w:numId="9" w16cid:durableId="845703795">
+    <w:abstractNumId w:val="7"/>
+  </w:num>
+  <w:num w:numId="10" w16cid:durableId="366757684">
+    <w:abstractNumId w:val="3"/>
+  </w:num>
+  <w:num w:numId="11" w16cid:durableId="1173030895">
     <w:abstractNumId w:val="0"/>
   </w:num>
-  <w:num w:numId="2">
-    <w:abstractNumId w:val="8"/>
-  </w:num>
-  <w:num w:numId="3">
-    <w:abstractNumId w:val="5"/>
-  </w:num>
-  <w:num w:numId="4">
-    <w:abstractNumId w:val="7"/>
-  </w:num>
-  <w:num w:numId="5">
-    <w:abstractNumId w:val="1"/>
-  </w:num>
-  <w:num w:numId="6">
-    <w:abstractNumId w:val="3"/>
-  </w:num>
-  <w:num w:numId="7">
+  <w:num w:numId="12" w16cid:durableId="568926713">
     <w:abstractNumId w:val="9"/>
-  </w:num>
-  <w:num w:numId="8">
-    <w:abstractNumId w:val="4"/>
-  </w:num>
-  <w:num w:numId="9">
-    <w:abstractNumId w:val="6"/>
-  </w:num>
-  <w:num w:numId="10">
-    <w:abstractNumId w:val="2"/>
   </w:num>
 </w:numbering>
 </file>

</xml_diff>

<commit_message>
26/4 - Finished up Remix challenges, started Web3.py intro
- Sooooo much time wasted on bugs from the course material
</commit_message>
<xml_diff>
--- a/Course notes.docx
+++ b/Course notes.docx
@@ -9192,6 +9192,9 @@
     </w:p>
     <w:p>
       <w:r>
+        <w:rPr>
+          <w:noProof/>
+        </w:rPr>
         <w:drawing>
           <wp:inline distT="0" distB="0" distL="0" distR="0" wp14:anchorId="51620074" wp14:editId="70943DDC">
             <wp:extent cx="5731510" cy="3343910"/>
@@ -11802,7 +11805,7 @@
       <w:r>
         <w:t xml:space="preserve">Importing SafeMath - </w:t>
       </w:r>
-      <w:hyperlink r:id="rId43" w:history="1">
+      <w:hyperlink r:id="rId43" w:anchor="SafeMath" w:history="1">
         <w:r>
           <w:rPr>
             <w:rStyle w:val="Hyperlink"/>
@@ -11823,8 +11826,3393 @@
         <w:t>“using” and “for” keywords</w:t>
       </w:r>
     </w:p>
+    <w:p>
+      <w:pPr>
+        <w:pStyle w:val="ListParagraph"/>
+        <w:numPr>
+          <w:ilvl w:val="1"/>
+          <w:numId w:val="19"/>
+        </w:numPr>
+      </w:pPr>
+      <w:r>
+        <w:t>A library is similar to contracts but they are isolated code that is deployed only once at a specific address and their code is reused</w:t>
+      </w:r>
+    </w:p>
+    <w:p>
+      <w:r>
+        <w:rPr>
+          <w:noProof/>
+        </w:rPr>
+        <w:drawing>
+          <wp:inline distT="0" distB="0" distL="0" distR="0" wp14:anchorId="6D8310B5" wp14:editId="493BF390">
+            <wp:extent cx="5731510" cy="1325245"/>
+            <wp:effectExtent l="0" t="0" r="2540" b="8255"/>
+            <wp:docPr id="31" name="Picture 31" descr="Graphical user interface, text, application&#10;&#10;Description automatically generated"/>
+            <wp:cNvGraphicFramePr>
+              <a:graphicFrameLocks xmlns:a="http://schemas.openxmlformats.org/drawingml/2006/main" noChangeAspect="1"/>
+            </wp:cNvGraphicFramePr>
+            <a:graphic xmlns:a="http://schemas.openxmlformats.org/drawingml/2006/main">
+              <a:graphicData uri="http://schemas.openxmlformats.org/drawingml/2006/picture">
+                <pic:pic xmlns:pic="http://schemas.openxmlformats.org/drawingml/2006/picture">
+                  <pic:nvPicPr>
+                    <pic:cNvPr id="31" name="Picture 31" descr="Graphical user interface, text, application&#10;&#10;Description automatically generated"/>
+                    <pic:cNvPicPr/>
+                  </pic:nvPicPr>
+                  <pic:blipFill>
+                    <a:blip r:embed="rId44"/>
+                    <a:stretch>
+                      <a:fillRect/>
+                    </a:stretch>
+                  </pic:blipFill>
+                  <pic:spPr>
+                    <a:xfrm>
+                      <a:off x="0" y="0"/>
+                      <a:ext cx="5731510" cy="1325245"/>
+                    </a:xfrm>
+                    <a:prstGeom prst="rect">
+                      <a:avLst/>
+                    </a:prstGeom>
+                  </pic:spPr>
+                </pic:pic>
+              </a:graphicData>
+            </a:graphic>
+          </wp:inline>
+        </w:drawing>
+      </w:r>
+    </w:p>
+    <w:p>
+      <w:pPr>
+        <w:pStyle w:val="ListParagraph"/>
+        <w:numPr>
+          <w:ilvl w:val="0"/>
+          <w:numId w:val="19"/>
+        </w:numPr>
+      </w:pPr>
+      <w:r>
+        <w:t>Require keyword – check for lower threshold of value</w:t>
+      </w:r>
+    </w:p>
+    <w:p>
+      <w:pPr>
+        <w:pStyle w:val="ListParagraph"/>
+        <w:numPr>
+          <w:ilvl w:val="0"/>
+          <w:numId w:val="19"/>
+        </w:numPr>
+        <w:shd w:val="clear" w:color="auto" w:fill="222336"/>
+        <w:spacing w:after="0" w:line="285" w:lineRule="atLeast"/>
+        <w:rPr>
+          <w:rFonts w:ascii="Consolas" w:eastAsia="Times New Roman" w:hAnsi="Consolas" w:cs="Times New Roman"/>
+          <w:color w:val="BABBCC"/>
+          <w:sz w:val="21"/>
+          <w:szCs w:val="21"/>
+          <w:lang w:eastAsia="en-AU"/>
+        </w:rPr>
+      </w:pPr>
+      <w:r>
+        <w:rPr>
+          <w:rFonts w:ascii="Consolas" w:eastAsia="Times New Roman" w:hAnsi="Consolas" w:cs="Times New Roman"/>
+          <w:color w:val="569CD6"/>
+          <w:sz w:val="21"/>
+          <w:szCs w:val="21"/>
+          <w:lang w:eastAsia="en-AU"/>
+        </w:rPr>
+        <w:t>function</w:t>
+      </w:r>
+      <w:r>
+        <w:rPr>
+          <w:rFonts w:ascii="Consolas" w:eastAsia="Times New Roman" w:hAnsi="Consolas" w:cs="Times New Roman"/>
+          <w:color w:val="BABBCC"/>
+          <w:sz w:val="21"/>
+          <w:szCs w:val="21"/>
+          <w:lang w:eastAsia="en-AU"/>
+        </w:rPr>
+        <w:t xml:space="preserve"> fund</w:t>
+      </w:r>
+      <w:r>
+        <w:rPr>
+          <w:rFonts w:ascii="Consolas" w:eastAsia="Times New Roman" w:hAnsi="Consolas" w:cs="Times New Roman"/>
+          <w:color w:val="DCDCDC"/>
+          <w:sz w:val="21"/>
+          <w:szCs w:val="21"/>
+          <w:lang w:eastAsia="en-AU"/>
+        </w:rPr>
+        <w:t>()</w:t>
+      </w:r>
+      <w:r>
+        <w:rPr>
+          <w:rFonts w:ascii="Consolas" w:eastAsia="Times New Roman" w:hAnsi="Consolas" w:cs="Times New Roman"/>
+          <w:color w:val="BABBCC"/>
+          <w:sz w:val="21"/>
+          <w:szCs w:val="21"/>
+          <w:lang w:eastAsia="en-AU"/>
+        </w:rPr>
+        <w:t xml:space="preserve"> </w:t>
+      </w:r>
+      <w:r>
+        <w:rPr>
+          <w:rFonts w:ascii="Consolas" w:eastAsia="Times New Roman" w:hAnsi="Consolas" w:cs="Times New Roman"/>
+          <w:color w:val="32BA89"/>
+          <w:sz w:val="21"/>
+          <w:szCs w:val="21"/>
+          <w:lang w:eastAsia="en-AU"/>
+        </w:rPr>
+        <w:t>public</w:t>
+      </w:r>
+      <w:r>
+        <w:rPr>
+          <w:rFonts w:ascii="Consolas" w:eastAsia="Times New Roman" w:hAnsi="Consolas" w:cs="Times New Roman"/>
+          <w:color w:val="BABBCC"/>
+          <w:sz w:val="21"/>
+          <w:szCs w:val="21"/>
+          <w:lang w:eastAsia="en-AU"/>
+        </w:rPr>
+        <w:t xml:space="preserve"> </w:t>
+      </w:r>
+      <w:r>
+        <w:rPr>
+          <w:rFonts w:ascii="Consolas" w:eastAsia="Times New Roman" w:hAnsi="Consolas" w:cs="Times New Roman"/>
+          <w:color w:val="32BA89"/>
+          <w:sz w:val="21"/>
+          <w:szCs w:val="21"/>
+          <w:lang w:eastAsia="en-AU"/>
+        </w:rPr>
+        <w:t>payable</w:t>
+      </w:r>
+      <w:r>
+        <w:rPr>
+          <w:rFonts w:ascii="Consolas" w:eastAsia="Times New Roman" w:hAnsi="Consolas" w:cs="Times New Roman"/>
+          <w:color w:val="BABBCC"/>
+          <w:sz w:val="21"/>
+          <w:szCs w:val="21"/>
+          <w:lang w:eastAsia="en-AU"/>
+        </w:rPr>
+        <w:t xml:space="preserve"> </w:t>
+      </w:r>
+      <w:r>
+        <w:rPr>
+          <w:rFonts w:ascii="Consolas" w:eastAsia="Times New Roman" w:hAnsi="Consolas" w:cs="Times New Roman"/>
+          <w:color w:val="DCDCDC"/>
+          <w:sz w:val="21"/>
+          <w:szCs w:val="21"/>
+          <w:lang w:eastAsia="en-AU"/>
+        </w:rPr>
+        <w:t>{</w:t>
+      </w:r>
+    </w:p>
+    <w:p>
+      <w:pPr>
+        <w:pStyle w:val="ListParagraph"/>
+        <w:numPr>
+          <w:ilvl w:val="0"/>
+          <w:numId w:val="19"/>
+        </w:numPr>
+        <w:shd w:val="clear" w:color="auto" w:fill="222336"/>
+        <w:spacing w:after="0" w:line="285" w:lineRule="atLeast"/>
+        <w:rPr>
+          <w:rFonts w:ascii="Consolas" w:eastAsia="Times New Roman" w:hAnsi="Consolas" w:cs="Times New Roman"/>
+          <w:color w:val="BABBCC"/>
+          <w:sz w:val="21"/>
+          <w:szCs w:val="21"/>
+          <w:lang w:eastAsia="en-AU"/>
+        </w:rPr>
+      </w:pPr>
+      <w:r>
+        <w:rPr>
+          <w:rFonts w:ascii="Consolas" w:eastAsia="Times New Roman" w:hAnsi="Consolas" w:cs="Times New Roman"/>
+          <w:color w:val="BABBCC"/>
+          <w:sz w:val="21"/>
+          <w:szCs w:val="21"/>
+          <w:lang w:eastAsia="en-AU"/>
+        </w:rPr>
+        <w:t xml:space="preserve">        </w:t>
+      </w:r>
+      <w:r>
+        <w:rPr>
+          <w:rFonts w:ascii="Consolas" w:eastAsia="Times New Roman" w:hAnsi="Consolas" w:cs="Times New Roman"/>
+          <w:color w:val="569CD6"/>
+          <w:sz w:val="21"/>
+          <w:szCs w:val="21"/>
+          <w:lang w:eastAsia="en-AU"/>
+        </w:rPr>
+        <w:t>uint256</w:t>
+      </w:r>
+      <w:r>
+        <w:rPr>
+          <w:rFonts w:ascii="Consolas" w:eastAsia="Times New Roman" w:hAnsi="Consolas" w:cs="Times New Roman"/>
+          <w:color w:val="BABBCC"/>
+          <w:sz w:val="21"/>
+          <w:szCs w:val="21"/>
+          <w:lang w:eastAsia="en-AU"/>
+        </w:rPr>
+        <w:t xml:space="preserve"> minimumUSD </w:t>
+      </w:r>
+      <w:r>
+        <w:rPr>
+          <w:rFonts w:ascii="Consolas" w:eastAsia="Times New Roman" w:hAnsi="Consolas" w:cs="Times New Roman"/>
+          <w:color w:val="DCDCDC"/>
+          <w:sz w:val="21"/>
+          <w:szCs w:val="21"/>
+          <w:lang w:eastAsia="en-AU"/>
+        </w:rPr>
+        <w:t>=</w:t>
+      </w:r>
+      <w:r>
+        <w:rPr>
+          <w:rFonts w:ascii="Consolas" w:eastAsia="Times New Roman" w:hAnsi="Consolas" w:cs="Times New Roman"/>
+          <w:color w:val="BABBCC"/>
+          <w:sz w:val="21"/>
+          <w:szCs w:val="21"/>
+          <w:lang w:eastAsia="en-AU"/>
+        </w:rPr>
+        <w:t xml:space="preserve"> </w:t>
+      </w:r>
+      <w:r>
+        <w:rPr>
+          <w:rFonts w:ascii="Consolas" w:eastAsia="Times New Roman" w:hAnsi="Consolas" w:cs="Times New Roman"/>
+          <w:color w:val="B5CEA8"/>
+          <w:sz w:val="21"/>
+          <w:szCs w:val="21"/>
+          <w:lang w:eastAsia="en-AU"/>
+        </w:rPr>
+        <w:t>50</w:t>
+      </w:r>
+      <w:r>
+        <w:rPr>
+          <w:rFonts w:ascii="Consolas" w:eastAsia="Times New Roman" w:hAnsi="Consolas" w:cs="Times New Roman"/>
+          <w:color w:val="BABBCC"/>
+          <w:sz w:val="21"/>
+          <w:szCs w:val="21"/>
+          <w:lang w:eastAsia="en-AU"/>
+        </w:rPr>
+        <w:t xml:space="preserve"> </w:t>
+      </w:r>
+      <w:r>
+        <w:rPr>
+          <w:rFonts w:ascii="Consolas" w:eastAsia="Times New Roman" w:hAnsi="Consolas" w:cs="Times New Roman"/>
+          <w:color w:val="DCDCDC"/>
+          <w:sz w:val="21"/>
+          <w:szCs w:val="21"/>
+          <w:lang w:eastAsia="en-AU"/>
+        </w:rPr>
+        <w:t>/</w:t>
+      </w:r>
+      <w:r>
+        <w:rPr>
+          <w:rFonts w:ascii="Consolas" w:eastAsia="Times New Roman" w:hAnsi="Consolas" w:cs="Times New Roman"/>
+          <w:color w:val="BABBCC"/>
+          <w:sz w:val="21"/>
+          <w:szCs w:val="21"/>
+          <w:lang w:eastAsia="en-AU"/>
+        </w:rPr>
+        <w:t xml:space="preserve"> getPrice</w:t>
+      </w:r>
+      <w:r>
+        <w:rPr>
+          <w:rFonts w:ascii="Consolas" w:eastAsia="Times New Roman" w:hAnsi="Consolas" w:cs="Times New Roman"/>
+          <w:color w:val="DCDCDC"/>
+          <w:sz w:val="21"/>
+          <w:szCs w:val="21"/>
+          <w:lang w:eastAsia="en-AU"/>
+        </w:rPr>
+        <w:t>();</w:t>
+      </w:r>
+    </w:p>
+    <w:p>
+      <w:pPr>
+        <w:pStyle w:val="ListParagraph"/>
+        <w:numPr>
+          <w:ilvl w:val="0"/>
+          <w:numId w:val="19"/>
+        </w:numPr>
+        <w:shd w:val="clear" w:color="auto" w:fill="222336"/>
+        <w:spacing w:after="0" w:line="285" w:lineRule="atLeast"/>
+        <w:rPr>
+          <w:rFonts w:ascii="Consolas" w:eastAsia="Times New Roman" w:hAnsi="Consolas" w:cs="Times New Roman"/>
+          <w:color w:val="BABBCC"/>
+          <w:sz w:val="21"/>
+          <w:szCs w:val="21"/>
+          <w:lang w:eastAsia="en-AU"/>
+        </w:rPr>
+      </w:pPr>
+      <w:r>
+        <w:rPr>
+          <w:rFonts w:ascii="Consolas" w:eastAsia="Times New Roman" w:hAnsi="Consolas" w:cs="Times New Roman"/>
+          <w:color w:val="BABBCC"/>
+          <w:sz w:val="21"/>
+          <w:szCs w:val="21"/>
+          <w:lang w:eastAsia="en-AU"/>
+        </w:rPr>
+        <w:t xml:space="preserve">        </w:t>
+      </w:r>
+      <w:r>
+        <w:rPr>
+          <w:rFonts w:ascii="Consolas" w:eastAsia="Times New Roman" w:hAnsi="Consolas" w:cs="Times New Roman"/>
+          <w:color w:val="007AA6"/>
+          <w:sz w:val="21"/>
+          <w:szCs w:val="21"/>
+          <w:lang w:eastAsia="en-AU"/>
+        </w:rPr>
+        <w:t>require</w:t>
+      </w:r>
+      <w:r>
+        <w:rPr>
+          <w:rFonts w:ascii="Consolas" w:eastAsia="Times New Roman" w:hAnsi="Consolas" w:cs="Times New Roman"/>
+          <w:color w:val="DCDCDC"/>
+          <w:sz w:val="21"/>
+          <w:szCs w:val="21"/>
+          <w:lang w:eastAsia="en-AU"/>
+        </w:rPr>
+        <w:t>(</w:t>
+      </w:r>
+      <w:r>
+        <w:rPr>
+          <w:rFonts w:ascii="Consolas" w:eastAsia="Times New Roman" w:hAnsi="Consolas" w:cs="Times New Roman"/>
+          <w:color w:val="BABBCC"/>
+          <w:sz w:val="21"/>
+          <w:szCs w:val="21"/>
+          <w:lang w:eastAsia="en-AU"/>
+        </w:rPr>
+        <w:t>getConversionRate</w:t>
+      </w:r>
+      <w:r>
+        <w:rPr>
+          <w:rFonts w:ascii="Consolas" w:eastAsia="Times New Roman" w:hAnsi="Consolas" w:cs="Times New Roman"/>
+          <w:color w:val="DCDCDC"/>
+          <w:sz w:val="21"/>
+          <w:szCs w:val="21"/>
+          <w:lang w:eastAsia="en-AU"/>
+        </w:rPr>
+        <w:t>(</w:t>
+      </w:r>
+      <w:r>
+        <w:rPr>
+          <w:rFonts w:ascii="Consolas" w:eastAsia="Times New Roman" w:hAnsi="Consolas" w:cs="Times New Roman"/>
+          <w:color w:val="007AA6"/>
+          <w:sz w:val="21"/>
+          <w:szCs w:val="21"/>
+          <w:lang w:eastAsia="en-AU"/>
+        </w:rPr>
+        <w:t>msg</w:t>
+      </w:r>
+      <w:r>
+        <w:rPr>
+          <w:rFonts w:ascii="Consolas" w:eastAsia="Times New Roman" w:hAnsi="Consolas" w:cs="Times New Roman"/>
+          <w:color w:val="DCDCDC"/>
+          <w:sz w:val="21"/>
+          <w:szCs w:val="21"/>
+          <w:lang w:eastAsia="en-AU"/>
+        </w:rPr>
+        <w:t>.</w:t>
+      </w:r>
+      <w:r>
+        <w:rPr>
+          <w:rFonts w:ascii="Consolas" w:eastAsia="Times New Roman" w:hAnsi="Consolas" w:cs="Times New Roman"/>
+          <w:color w:val="BABBCC"/>
+          <w:sz w:val="21"/>
+          <w:szCs w:val="21"/>
+          <w:lang w:eastAsia="en-AU"/>
+        </w:rPr>
+        <w:t>value</w:t>
+      </w:r>
+      <w:r>
+        <w:rPr>
+          <w:rFonts w:ascii="Consolas" w:eastAsia="Times New Roman" w:hAnsi="Consolas" w:cs="Times New Roman"/>
+          <w:color w:val="DCDCDC"/>
+          <w:sz w:val="21"/>
+          <w:szCs w:val="21"/>
+          <w:lang w:eastAsia="en-AU"/>
+        </w:rPr>
+        <w:t>)</w:t>
+      </w:r>
+      <w:r>
+        <w:rPr>
+          <w:rFonts w:ascii="Consolas" w:eastAsia="Times New Roman" w:hAnsi="Consolas" w:cs="Times New Roman"/>
+          <w:color w:val="BABBCC"/>
+          <w:sz w:val="21"/>
+          <w:szCs w:val="21"/>
+          <w:lang w:eastAsia="en-AU"/>
+        </w:rPr>
+        <w:t xml:space="preserve"> </w:t>
+      </w:r>
+      <w:r>
+        <w:rPr>
+          <w:rFonts w:ascii="Consolas" w:eastAsia="Times New Roman" w:hAnsi="Consolas" w:cs="Times New Roman"/>
+          <w:color w:val="DCDCDC"/>
+          <w:sz w:val="21"/>
+          <w:szCs w:val="21"/>
+          <w:lang w:eastAsia="en-AU"/>
+        </w:rPr>
+        <w:t>&gt;=</w:t>
+      </w:r>
+      <w:r>
+        <w:rPr>
+          <w:rFonts w:ascii="Consolas" w:eastAsia="Times New Roman" w:hAnsi="Consolas" w:cs="Times New Roman"/>
+          <w:color w:val="BABBCC"/>
+          <w:sz w:val="21"/>
+          <w:szCs w:val="21"/>
+          <w:lang w:eastAsia="en-AU"/>
+        </w:rPr>
+        <w:t xml:space="preserve"> minimumUSD</w:t>
+      </w:r>
+      <w:r>
+        <w:rPr>
+          <w:rFonts w:ascii="Consolas" w:eastAsia="Times New Roman" w:hAnsi="Consolas" w:cs="Times New Roman"/>
+          <w:color w:val="DCDCDC"/>
+          <w:sz w:val="21"/>
+          <w:szCs w:val="21"/>
+          <w:lang w:eastAsia="en-AU"/>
+        </w:rPr>
+        <w:t>,</w:t>
+      </w:r>
+      <w:r>
+        <w:rPr>
+          <w:rFonts w:ascii="Consolas" w:eastAsia="Times New Roman" w:hAnsi="Consolas" w:cs="Times New Roman"/>
+          <w:color w:val="BABBCC"/>
+          <w:sz w:val="21"/>
+          <w:szCs w:val="21"/>
+          <w:lang w:eastAsia="en-AU"/>
+        </w:rPr>
+        <w:t xml:space="preserve"> </w:t>
+      </w:r>
+      <w:r>
+        <w:rPr>
+          <w:rFonts w:ascii="Consolas" w:eastAsia="Times New Roman" w:hAnsi="Consolas" w:cs="Times New Roman"/>
+          <w:color w:val="CE9178"/>
+          <w:sz w:val="21"/>
+          <w:szCs w:val="21"/>
+          <w:lang w:eastAsia="en-AU"/>
+        </w:rPr>
+        <w:t>"You need to spend more ETH"</w:t>
+      </w:r>
+      <w:r>
+        <w:rPr>
+          <w:rFonts w:ascii="Consolas" w:eastAsia="Times New Roman" w:hAnsi="Consolas" w:cs="Times New Roman"/>
+          <w:color w:val="DCDCDC"/>
+          <w:sz w:val="21"/>
+          <w:szCs w:val="21"/>
+          <w:lang w:eastAsia="en-AU"/>
+        </w:rPr>
+        <w:t>);</w:t>
+      </w:r>
+    </w:p>
+    <w:p>
+      <w:pPr>
+        <w:pStyle w:val="ListParagraph"/>
+        <w:numPr>
+          <w:ilvl w:val="0"/>
+          <w:numId w:val="19"/>
+        </w:numPr>
+        <w:shd w:val="clear" w:color="auto" w:fill="222336"/>
+        <w:spacing w:after="0" w:line="285" w:lineRule="atLeast"/>
+        <w:rPr>
+          <w:rFonts w:ascii="Consolas" w:eastAsia="Times New Roman" w:hAnsi="Consolas" w:cs="Times New Roman"/>
+          <w:color w:val="BABBCC"/>
+          <w:sz w:val="21"/>
+          <w:szCs w:val="21"/>
+          <w:lang w:eastAsia="en-AU"/>
+        </w:rPr>
+      </w:pPr>
+    </w:p>
+    <w:p>
+      <w:pPr>
+        <w:pStyle w:val="ListParagraph"/>
+        <w:numPr>
+          <w:ilvl w:val="0"/>
+          <w:numId w:val="19"/>
+        </w:numPr>
+        <w:shd w:val="clear" w:color="auto" w:fill="222336"/>
+        <w:spacing w:after="0" w:line="285" w:lineRule="atLeast"/>
+        <w:rPr>
+          <w:rFonts w:ascii="Consolas" w:eastAsia="Times New Roman" w:hAnsi="Consolas" w:cs="Times New Roman"/>
+          <w:color w:val="BABBCC"/>
+          <w:sz w:val="21"/>
+          <w:szCs w:val="21"/>
+          <w:lang w:eastAsia="en-AU"/>
+        </w:rPr>
+      </w:pPr>
+      <w:r>
+        <w:rPr>
+          <w:rFonts w:ascii="Consolas" w:eastAsia="Times New Roman" w:hAnsi="Consolas" w:cs="Times New Roman"/>
+          <w:color w:val="BABBCC"/>
+          <w:sz w:val="21"/>
+          <w:szCs w:val="21"/>
+          <w:lang w:eastAsia="en-AU"/>
+        </w:rPr>
+        <w:t>        addressToAmountFunded</w:t>
+      </w:r>
+      <w:r>
+        <w:rPr>
+          <w:rFonts w:ascii="Consolas" w:eastAsia="Times New Roman" w:hAnsi="Consolas" w:cs="Times New Roman"/>
+          <w:color w:val="DCDCDC"/>
+          <w:sz w:val="21"/>
+          <w:szCs w:val="21"/>
+          <w:lang w:eastAsia="en-AU"/>
+        </w:rPr>
+        <w:t>[</w:t>
+      </w:r>
+      <w:r>
+        <w:rPr>
+          <w:rFonts w:ascii="Consolas" w:eastAsia="Times New Roman" w:hAnsi="Consolas" w:cs="Times New Roman"/>
+          <w:color w:val="007AA6"/>
+          <w:sz w:val="21"/>
+          <w:szCs w:val="21"/>
+          <w:lang w:eastAsia="en-AU"/>
+        </w:rPr>
+        <w:t>msg</w:t>
+      </w:r>
+      <w:r>
+        <w:rPr>
+          <w:rFonts w:ascii="Consolas" w:eastAsia="Times New Roman" w:hAnsi="Consolas" w:cs="Times New Roman"/>
+          <w:color w:val="DCDCDC"/>
+          <w:sz w:val="21"/>
+          <w:szCs w:val="21"/>
+          <w:lang w:eastAsia="en-AU"/>
+        </w:rPr>
+        <w:t>.</w:t>
+      </w:r>
+      <w:r>
+        <w:rPr>
+          <w:rFonts w:ascii="Consolas" w:eastAsia="Times New Roman" w:hAnsi="Consolas" w:cs="Times New Roman"/>
+          <w:color w:val="BABBCC"/>
+          <w:sz w:val="21"/>
+          <w:szCs w:val="21"/>
+          <w:lang w:eastAsia="en-AU"/>
+        </w:rPr>
+        <w:t>sender</w:t>
+      </w:r>
+      <w:r>
+        <w:rPr>
+          <w:rFonts w:ascii="Consolas" w:eastAsia="Times New Roman" w:hAnsi="Consolas" w:cs="Times New Roman"/>
+          <w:color w:val="DCDCDC"/>
+          <w:sz w:val="21"/>
+          <w:szCs w:val="21"/>
+          <w:lang w:eastAsia="en-AU"/>
+        </w:rPr>
+        <w:t>]</w:t>
+      </w:r>
+      <w:r>
+        <w:rPr>
+          <w:rFonts w:ascii="Consolas" w:eastAsia="Times New Roman" w:hAnsi="Consolas" w:cs="Times New Roman"/>
+          <w:color w:val="BABBCC"/>
+          <w:sz w:val="21"/>
+          <w:szCs w:val="21"/>
+          <w:lang w:eastAsia="en-AU"/>
+        </w:rPr>
+        <w:t xml:space="preserve"> </w:t>
+      </w:r>
+      <w:r>
+        <w:rPr>
+          <w:rFonts w:ascii="Consolas" w:eastAsia="Times New Roman" w:hAnsi="Consolas" w:cs="Times New Roman"/>
+          <w:color w:val="DCDCDC"/>
+          <w:sz w:val="21"/>
+          <w:szCs w:val="21"/>
+          <w:lang w:eastAsia="en-AU"/>
+        </w:rPr>
+        <w:t>+=</w:t>
+      </w:r>
+      <w:r>
+        <w:rPr>
+          <w:rFonts w:ascii="Consolas" w:eastAsia="Times New Roman" w:hAnsi="Consolas" w:cs="Times New Roman"/>
+          <w:color w:val="BABBCC"/>
+          <w:sz w:val="21"/>
+          <w:szCs w:val="21"/>
+          <w:lang w:eastAsia="en-AU"/>
+        </w:rPr>
+        <w:t xml:space="preserve"> </w:t>
+      </w:r>
+      <w:r>
+        <w:rPr>
+          <w:rFonts w:ascii="Consolas" w:eastAsia="Times New Roman" w:hAnsi="Consolas" w:cs="Times New Roman"/>
+          <w:color w:val="007AA6"/>
+          <w:sz w:val="21"/>
+          <w:szCs w:val="21"/>
+          <w:lang w:eastAsia="en-AU"/>
+        </w:rPr>
+        <w:t>msg</w:t>
+      </w:r>
+      <w:r>
+        <w:rPr>
+          <w:rFonts w:ascii="Consolas" w:eastAsia="Times New Roman" w:hAnsi="Consolas" w:cs="Times New Roman"/>
+          <w:color w:val="DCDCDC"/>
+          <w:sz w:val="21"/>
+          <w:szCs w:val="21"/>
+          <w:lang w:eastAsia="en-AU"/>
+        </w:rPr>
+        <w:t>.</w:t>
+      </w:r>
+      <w:r>
+        <w:rPr>
+          <w:rFonts w:ascii="Consolas" w:eastAsia="Times New Roman" w:hAnsi="Consolas" w:cs="Times New Roman"/>
+          <w:color w:val="BABBCC"/>
+          <w:sz w:val="21"/>
+          <w:szCs w:val="21"/>
+          <w:lang w:eastAsia="en-AU"/>
+        </w:rPr>
+        <w:t>value</w:t>
+      </w:r>
+      <w:r>
+        <w:rPr>
+          <w:rFonts w:ascii="Consolas" w:eastAsia="Times New Roman" w:hAnsi="Consolas" w:cs="Times New Roman"/>
+          <w:color w:val="DCDCDC"/>
+          <w:sz w:val="21"/>
+          <w:szCs w:val="21"/>
+          <w:lang w:eastAsia="en-AU"/>
+        </w:rPr>
+        <w:t>;</w:t>
+      </w:r>
+    </w:p>
+    <w:p>
+      <w:pPr>
+        <w:pStyle w:val="ListParagraph"/>
+        <w:numPr>
+          <w:ilvl w:val="0"/>
+          <w:numId w:val="19"/>
+        </w:numPr>
+        <w:shd w:val="clear" w:color="auto" w:fill="222336"/>
+        <w:spacing w:after="0" w:line="285" w:lineRule="atLeast"/>
+        <w:rPr>
+          <w:rFonts w:ascii="Consolas" w:eastAsia="Times New Roman" w:hAnsi="Consolas" w:cs="Times New Roman"/>
+          <w:color w:val="BABBCC"/>
+          <w:sz w:val="21"/>
+          <w:szCs w:val="21"/>
+          <w:lang w:eastAsia="en-AU"/>
+        </w:rPr>
+      </w:pPr>
+    </w:p>
+    <w:p>
+      <w:pPr>
+        <w:pStyle w:val="ListParagraph"/>
+        <w:numPr>
+          <w:ilvl w:val="0"/>
+          <w:numId w:val="19"/>
+        </w:numPr>
+        <w:shd w:val="clear" w:color="auto" w:fill="222336"/>
+        <w:spacing w:after="0" w:line="285" w:lineRule="atLeast"/>
+        <w:rPr>
+          <w:rFonts w:ascii="Consolas" w:eastAsia="Times New Roman" w:hAnsi="Consolas" w:cs="Times New Roman"/>
+          <w:color w:val="BABBCC"/>
+          <w:sz w:val="21"/>
+          <w:szCs w:val="21"/>
+          <w:lang w:eastAsia="en-AU"/>
+        </w:rPr>
+      </w:pPr>
+      <w:r>
+        <w:rPr>
+          <w:rFonts w:ascii="Consolas" w:eastAsia="Times New Roman" w:hAnsi="Consolas" w:cs="Times New Roman"/>
+          <w:color w:val="BABBCC"/>
+          <w:sz w:val="21"/>
+          <w:szCs w:val="21"/>
+          <w:lang w:eastAsia="en-AU"/>
+        </w:rPr>
+        <w:t xml:space="preserve">        </w:t>
+      </w:r>
+      <w:r>
+        <w:rPr>
+          <w:rFonts w:ascii="Consolas" w:eastAsia="Times New Roman" w:hAnsi="Consolas" w:cs="Times New Roman"/>
+          <w:color w:val="608B4E"/>
+          <w:sz w:val="21"/>
+          <w:szCs w:val="21"/>
+          <w:lang w:eastAsia="en-AU"/>
+        </w:rPr>
+        <w:t>//Conversion rates of other currencies</w:t>
+      </w:r>
+    </w:p>
+    <w:p>
+      <w:pPr>
+        <w:pStyle w:val="ListParagraph"/>
+        <w:numPr>
+          <w:ilvl w:val="0"/>
+          <w:numId w:val="19"/>
+        </w:numPr>
+        <w:shd w:val="clear" w:color="auto" w:fill="222336"/>
+        <w:spacing w:after="0" w:line="285" w:lineRule="atLeast"/>
+        <w:rPr>
+          <w:rFonts w:ascii="Consolas" w:eastAsia="Times New Roman" w:hAnsi="Consolas" w:cs="Times New Roman"/>
+          <w:color w:val="BABBCC"/>
+          <w:sz w:val="21"/>
+          <w:szCs w:val="21"/>
+          <w:lang w:eastAsia="en-AU"/>
+        </w:rPr>
+      </w:pPr>
+      <w:r>
+        <w:rPr>
+          <w:rFonts w:ascii="Consolas" w:eastAsia="Times New Roman" w:hAnsi="Consolas" w:cs="Times New Roman"/>
+          <w:color w:val="BABBCC"/>
+          <w:sz w:val="21"/>
+          <w:szCs w:val="21"/>
+          <w:lang w:eastAsia="en-AU"/>
+        </w:rPr>
+        <w:t xml:space="preserve">    </w:t>
+      </w:r>
+      <w:r>
+        <w:rPr>
+          <w:rFonts w:ascii="Consolas" w:eastAsia="Times New Roman" w:hAnsi="Consolas" w:cs="Times New Roman"/>
+          <w:color w:val="DCDCDC"/>
+          <w:sz w:val="21"/>
+          <w:szCs w:val="21"/>
+          <w:lang w:eastAsia="en-AU"/>
+        </w:rPr>
+        <w:t>}</w:t>
+      </w:r>
+    </w:p>
     <w:p/>
     <w:p>
+      <w:r>
+        <w:lastRenderedPageBreak/>
+        <w:t>26 April 2022</w:t>
+      </w:r>
+    </w:p>
+    <w:p>
+      <w:pPr>
+        <w:pStyle w:val="ListParagraph"/>
+        <w:numPr>
+          <w:ilvl w:val="0"/>
+          <w:numId w:val="20"/>
+        </w:numPr>
+      </w:pPr>
+      <w:r>
+        <w:t>Withdraw function</w:t>
+      </w:r>
+    </w:p>
+    <w:p>
+      <w:pPr>
+        <w:pStyle w:val="ListParagraph"/>
+        <w:numPr>
+          <w:ilvl w:val="1"/>
+          <w:numId w:val="20"/>
+        </w:numPr>
+      </w:pPr>
+      <w:r>
+        <w:t>Msg.sender and this keyword</w:t>
+      </w:r>
+    </w:p>
+    <w:p>
+      <w:pPr>
+        <w:pStyle w:val="ListParagraph"/>
+        <w:numPr>
+          <w:ilvl w:val="0"/>
+          <w:numId w:val="20"/>
+        </w:numPr>
+        <w:shd w:val="clear" w:color="auto" w:fill="222336"/>
+        <w:spacing w:after="0" w:line="285" w:lineRule="atLeast"/>
+        <w:rPr>
+          <w:rFonts w:ascii="Consolas" w:eastAsia="Times New Roman" w:hAnsi="Consolas" w:cs="Times New Roman"/>
+          <w:color w:val="BABBCC"/>
+          <w:sz w:val="21"/>
+          <w:szCs w:val="21"/>
+          <w:lang w:eastAsia="en-AU"/>
+        </w:rPr>
+      </w:pPr>
+      <w:r>
+        <w:rPr>
+          <w:rFonts w:ascii="Consolas" w:eastAsia="Times New Roman" w:hAnsi="Consolas" w:cs="Times New Roman"/>
+          <w:color w:val="569CD6"/>
+          <w:sz w:val="21"/>
+          <w:szCs w:val="21"/>
+          <w:lang w:eastAsia="en-AU"/>
+        </w:rPr>
+        <w:t>function</w:t>
+      </w:r>
+      <w:r>
+        <w:rPr>
+          <w:rFonts w:ascii="Consolas" w:eastAsia="Times New Roman" w:hAnsi="Consolas" w:cs="Times New Roman"/>
+          <w:color w:val="BABBCC"/>
+          <w:sz w:val="21"/>
+          <w:szCs w:val="21"/>
+          <w:lang w:eastAsia="en-AU"/>
+        </w:rPr>
+        <w:t xml:space="preserve"> withdraw</w:t>
+      </w:r>
+      <w:r>
+        <w:rPr>
+          <w:rFonts w:ascii="Consolas" w:eastAsia="Times New Roman" w:hAnsi="Consolas" w:cs="Times New Roman"/>
+          <w:color w:val="DCDCDC"/>
+          <w:sz w:val="21"/>
+          <w:szCs w:val="21"/>
+          <w:lang w:eastAsia="en-AU"/>
+        </w:rPr>
+        <w:t>()</w:t>
+      </w:r>
+      <w:r>
+        <w:rPr>
+          <w:rFonts w:ascii="Consolas" w:eastAsia="Times New Roman" w:hAnsi="Consolas" w:cs="Times New Roman"/>
+          <w:color w:val="BABBCC"/>
+          <w:sz w:val="21"/>
+          <w:szCs w:val="21"/>
+          <w:lang w:eastAsia="en-AU"/>
+        </w:rPr>
+        <w:t xml:space="preserve"> </w:t>
+      </w:r>
+      <w:r>
+        <w:rPr>
+          <w:rFonts w:ascii="Consolas" w:eastAsia="Times New Roman" w:hAnsi="Consolas" w:cs="Times New Roman"/>
+          <w:color w:val="32BA89"/>
+          <w:sz w:val="21"/>
+          <w:szCs w:val="21"/>
+          <w:lang w:eastAsia="en-AU"/>
+        </w:rPr>
+        <w:t>payable</w:t>
+      </w:r>
+      <w:r>
+        <w:rPr>
+          <w:rFonts w:ascii="Consolas" w:eastAsia="Times New Roman" w:hAnsi="Consolas" w:cs="Times New Roman"/>
+          <w:color w:val="BABBCC"/>
+          <w:sz w:val="21"/>
+          <w:szCs w:val="21"/>
+          <w:lang w:eastAsia="en-AU"/>
+        </w:rPr>
+        <w:t xml:space="preserve"> </w:t>
+      </w:r>
+      <w:r>
+        <w:rPr>
+          <w:rFonts w:ascii="Consolas" w:eastAsia="Times New Roman" w:hAnsi="Consolas" w:cs="Times New Roman"/>
+          <w:color w:val="32BA89"/>
+          <w:sz w:val="21"/>
+          <w:szCs w:val="21"/>
+          <w:lang w:eastAsia="en-AU"/>
+        </w:rPr>
+        <w:t>public</w:t>
+      </w:r>
+      <w:r>
+        <w:rPr>
+          <w:rFonts w:ascii="Consolas" w:eastAsia="Times New Roman" w:hAnsi="Consolas" w:cs="Times New Roman"/>
+          <w:color w:val="BABBCC"/>
+          <w:sz w:val="21"/>
+          <w:szCs w:val="21"/>
+          <w:lang w:eastAsia="en-AU"/>
+        </w:rPr>
+        <w:t xml:space="preserve"> </w:t>
+      </w:r>
+      <w:r>
+        <w:rPr>
+          <w:rFonts w:ascii="Consolas" w:eastAsia="Times New Roman" w:hAnsi="Consolas" w:cs="Times New Roman"/>
+          <w:color w:val="DCDCDC"/>
+          <w:sz w:val="21"/>
+          <w:szCs w:val="21"/>
+          <w:lang w:eastAsia="en-AU"/>
+        </w:rPr>
+        <w:t>{</w:t>
+      </w:r>
+    </w:p>
+    <w:p>
+      <w:pPr>
+        <w:pStyle w:val="ListParagraph"/>
+        <w:numPr>
+          <w:ilvl w:val="0"/>
+          <w:numId w:val="20"/>
+        </w:numPr>
+        <w:shd w:val="clear" w:color="auto" w:fill="222336"/>
+        <w:spacing w:after="0" w:line="285" w:lineRule="atLeast"/>
+        <w:rPr>
+          <w:rFonts w:ascii="Consolas" w:eastAsia="Times New Roman" w:hAnsi="Consolas" w:cs="Times New Roman"/>
+          <w:color w:val="BABBCC"/>
+          <w:sz w:val="21"/>
+          <w:szCs w:val="21"/>
+          <w:lang w:eastAsia="en-AU"/>
+        </w:rPr>
+      </w:pPr>
+      <w:r>
+        <w:rPr>
+          <w:rFonts w:ascii="Consolas" w:eastAsia="Times New Roman" w:hAnsi="Consolas" w:cs="Times New Roman"/>
+          <w:color w:val="BABBCC"/>
+          <w:sz w:val="21"/>
+          <w:szCs w:val="21"/>
+          <w:lang w:eastAsia="en-AU"/>
+        </w:rPr>
+        <w:t xml:space="preserve">        </w:t>
+      </w:r>
+      <w:r>
+        <w:rPr>
+          <w:rFonts w:ascii="Consolas" w:eastAsia="Times New Roman" w:hAnsi="Consolas" w:cs="Times New Roman"/>
+          <w:color w:val="007AA6"/>
+          <w:sz w:val="21"/>
+          <w:szCs w:val="21"/>
+          <w:lang w:eastAsia="en-AU"/>
+        </w:rPr>
+        <w:t>msg</w:t>
+      </w:r>
+      <w:r>
+        <w:rPr>
+          <w:rFonts w:ascii="Consolas" w:eastAsia="Times New Roman" w:hAnsi="Consolas" w:cs="Times New Roman"/>
+          <w:color w:val="DCDCDC"/>
+          <w:sz w:val="21"/>
+          <w:szCs w:val="21"/>
+          <w:lang w:eastAsia="en-AU"/>
+        </w:rPr>
+        <w:t>.</w:t>
+      </w:r>
+      <w:r>
+        <w:rPr>
+          <w:rFonts w:ascii="Consolas" w:eastAsia="Times New Roman" w:hAnsi="Consolas" w:cs="Times New Roman"/>
+          <w:color w:val="BABBCC"/>
+          <w:sz w:val="21"/>
+          <w:szCs w:val="21"/>
+          <w:lang w:eastAsia="en-AU"/>
+        </w:rPr>
+        <w:t>sender</w:t>
+      </w:r>
+      <w:r>
+        <w:rPr>
+          <w:rFonts w:ascii="Consolas" w:eastAsia="Times New Roman" w:hAnsi="Consolas" w:cs="Times New Roman"/>
+          <w:color w:val="DCDCDC"/>
+          <w:sz w:val="21"/>
+          <w:szCs w:val="21"/>
+          <w:lang w:eastAsia="en-AU"/>
+        </w:rPr>
+        <w:t>.</w:t>
+      </w:r>
+      <w:r>
+        <w:rPr>
+          <w:rFonts w:ascii="Consolas" w:eastAsia="Times New Roman" w:hAnsi="Consolas" w:cs="Times New Roman"/>
+          <w:color w:val="BABBCC"/>
+          <w:sz w:val="21"/>
+          <w:szCs w:val="21"/>
+          <w:lang w:eastAsia="en-AU"/>
+        </w:rPr>
+        <w:t>transfer</w:t>
+      </w:r>
+      <w:r>
+        <w:rPr>
+          <w:rFonts w:ascii="Consolas" w:eastAsia="Times New Roman" w:hAnsi="Consolas" w:cs="Times New Roman"/>
+          <w:color w:val="DCDCDC"/>
+          <w:sz w:val="21"/>
+          <w:szCs w:val="21"/>
+          <w:lang w:eastAsia="en-AU"/>
+        </w:rPr>
+        <w:t>(</w:t>
+      </w:r>
+      <w:r>
+        <w:rPr>
+          <w:rFonts w:ascii="Consolas" w:eastAsia="Times New Roman" w:hAnsi="Consolas" w:cs="Times New Roman"/>
+          <w:color w:val="569CD6"/>
+          <w:sz w:val="21"/>
+          <w:szCs w:val="21"/>
+          <w:lang w:eastAsia="en-AU"/>
+        </w:rPr>
+        <w:t>address</w:t>
+      </w:r>
+      <w:r>
+        <w:rPr>
+          <w:rFonts w:ascii="Consolas" w:eastAsia="Times New Roman" w:hAnsi="Consolas" w:cs="Times New Roman"/>
+          <w:color w:val="DCDCDC"/>
+          <w:sz w:val="21"/>
+          <w:szCs w:val="21"/>
+          <w:lang w:eastAsia="en-AU"/>
+        </w:rPr>
+        <w:t>(</w:t>
+      </w:r>
+      <w:r>
+        <w:rPr>
+          <w:rFonts w:ascii="Consolas" w:eastAsia="Times New Roman" w:hAnsi="Consolas" w:cs="Times New Roman"/>
+          <w:color w:val="086CB5"/>
+          <w:sz w:val="21"/>
+          <w:szCs w:val="21"/>
+          <w:lang w:eastAsia="en-AU"/>
+        </w:rPr>
+        <w:t>this</w:t>
+      </w:r>
+      <w:r>
+        <w:rPr>
+          <w:rFonts w:ascii="Consolas" w:eastAsia="Times New Roman" w:hAnsi="Consolas" w:cs="Times New Roman"/>
+          <w:color w:val="DCDCDC"/>
+          <w:sz w:val="21"/>
+          <w:szCs w:val="21"/>
+          <w:lang w:eastAsia="en-AU"/>
+        </w:rPr>
+        <w:t>).</w:t>
+      </w:r>
+      <w:r>
+        <w:rPr>
+          <w:rFonts w:ascii="Consolas" w:eastAsia="Times New Roman" w:hAnsi="Consolas" w:cs="Times New Roman"/>
+          <w:color w:val="BABBCC"/>
+          <w:sz w:val="21"/>
+          <w:szCs w:val="21"/>
+          <w:lang w:eastAsia="en-AU"/>
+        </w:rPr>
+        <w:t>balance</w:t>
+      </w:r>
+      <w:r>
+        <w:rPr>
+          <w:rFonts w:ascii="Consolas" w:eastAsia="Times New Roman" w:hAnsi="Consolas" w:cs="Times New Roman"/>
+          <w:color w:val="DCDCDC"/>
+          <w:sz w:val="21"/>
+          <w:szCs w:val="21"/>
+          <w:lang w:eastAsia="en-AU"/>
+        </w:rPr>
+        <w:t>);</w:t>
+      </w:r>
+    </w:p>
+    <w:p>
+      <w:pPr>
+        <w:pStyle w:val="ListParagraph"/>
+        <w:numPr>
+          <w:ilvl w:val="0"/>
+          <w:numId w:val="20"/>
+        </w:numPr>
+        <w:shd w:val="clear" w:color="auto" w:fill="222336"/>
+        <w:spacing w:after="0" w:line="285" w:lineRule="atLeast"/>
+        <w:rPr>
+          <w:rFonts w:ascii="Consolas" w:eastAsia="Times New Roman" w:hAnsi="Consolas" w:cs="Times New Roman"/>
+          <w:color w:val="BABBCC"/>
+          <w:sz w:val="21"/>
+          <w:szCs w:val="21"/>
+          <w:lang w:eastAsia="en-AU"/>
+        </w:rPr>
+      </w:pPr>
+      <w:r>
+        <w:rPr>
+          <w:rFonts w:ascii="Consolas" w:eastAsia="Times New Roman" w:hAnsi="Consolas" w:cs="Times New Roman"/>
+          <w:color w:val="BABBCC"/>
+          <w:sz w:val="21"/>
+          <w:szCs w:val="21"/>
+          <w:lang w:eastAsia="en-AU"/>
+        </w:rPr>
+        <w:t xml:space="preserve">    </w:t>
+      </w:r>
+      <w:r>
+        <w:rPr>
+          <w:rFonts w:ascii="Consolas" w:eastAsia="Times New Roman" w:hAnsi="Consolas" w:cs="Times New Roman"/>
+          <w:color w:val="DCDCDC"/>
+          <w:sz w:val="21"/>
+          <w:szCs w:val="21"/>
+          <w:lang w:eastAsia="en-AU"/>
+        </w:rPr>
+        <w:t>}</w:t>
+      </w:r>
+    </w:p>
+    <w:p>
+      <w:pPr>
+        <w:pStyle w:val="ListParagraph"/>
+        <w:numPr>
+          <w:ilvl w:val="0"/>
+          <w:numId w:val="20"/>
+        </w:numPr>
+      </w:pPr>
+      <w:r>
+        <w:t>How to establish proper ‘ownership’ of the smart contract?</w:t>
+      </w:r>
+    </w:p>
+    <w:p>
+      <w:pPr>
+        <w:pStyle w:val="ListParagraph"/>
+        <w:numPr>
+          <w:ilvl w:val="1"/>
+          <w:numId w:val="20"/>
+        </w:numPr>
+      </w:pPr>
+      <w:r>
+        <w:t>Require keyword</w:t>
+      </w:r>
+    </w:p>
+    <w:p>
+      <w:pPr>
+        <w:pStyle w:val="ListParagraph"/>
+        <w:numPr>
+          <w:ilvl w:val="1"/>
+          <w:numId w:val="20"/>
+        </w:numPr>
+      </w:pPr>
+      <w:r>
+        <w:t>Constructor keywod</w:t>
+      </w:r>
+    </w:p>
+    <w:p>
+      <w:pPr>
+        <w:pStyle w:val="ListParagraph"/>
+        <w:numPr>
+          <w:ilvl w:val="0"/>
+          <w:numId w:val="20"/>
+        </w:numPr>
+        <w:shd w:val="clear" w:color="auto" w:fill="222336"/>
+        <w:spacing w:after="0" w:line="285" w:lineRule="atLeast"/>
+        <w:rPr>
+          <w:rFonts w:ascii="Consolas" w:eastAsia="Times New Roman" w:hAnsi="Consolas" w:cs="Times New Roman"/>
+          <w:color w:val="BABBCC"/>
+          <w:sz w:val="21"/>
+          <w:szCs w:val="21"/>
+          <w:lang w:eastAsia="en-AU"/>
+        </w:rPr>
+      </w:pPr>
+      <w:r>
+        <w:rPr>
+          <w:rFonts w:ascii="Consolas" w:eastAsia="Times New Roman" w:hAnsi="Consolas" w:cs="Times New Roman"/>
+          <w:color w:val="569CD6"/>
+          <w:sz w:val="21"/>
+          <w:szCs w:val="21"/>
+          <w:lang w:eastAsia="en-AU"/>
+        </w:rPr>
+        <w:t>address</w:t>
+      </w:r>
+      <w:r>
+        <w:rPr>
+          <w:rFonts w:ascii="Consolas" w:eastAsia="Times New Roman" w:hAnsi="Consolas" w:cs="Times New Roman"/>
+          <w:color w:val="BABBCC"/>
+          <w:sz w:val="21"/>
+          <w:szCs w:val="21"/>
+          <w:lang w:eastAsia="en-AU"/>
+        </w:rPr>
+        <w:t xml:space="preserve"> </w:t>
+      </w:r>
+      <w:r>
+        <w:rPr>
+          <w:rFonts w:ascii="Consolas" w:eastAsia="Times New Roman" w:hAnsi="Consolas" w:cs="Times New Roman"/>
+          <w:color w:val="32BA89"/>
+          <w:sz w:val="21"/>
+          <w:szCs w:val="21"/>
+          <w:lang w:eastAsia="en-AU"/>
+        </w:rPr>
+        <w:t>public</w:t>
+      </w:r>
+      <w:r>
+        <w:rPr>
+          <w:rFonts w:ascii="Consolas" w:eastAsia="Times New Roman" w:hAnsi="Consolas" w:cs="Times New Roman"/>
+          <w:color w:val="BABBCC"/>
+          <w:sz w:val="21"/>
+          <w:szCs w:val="21"/>
+          <w:lang w:eastAsia="en-AU"/>
+        </w:rPr>
+        <w:t xml:space="preserve"> owner</w:t>
+      </w:r>
+      <w:r>
+        <w:rPr>
+          <w:rFonts w:ascii="Consolas" w:eastAsia="Times New Roman" w:hAnsi="Consolas" w:cs="Times New Roman"/>
+          <w:color w:val="DCDCDC"/>
+          <w:sz w:val="21"/>
+          <w:szCs w:val="21"/>
+          <w:lang w:eastAsia="en-AU"/>
+        </w:rPr>
+        <w:t>;</w:t>
+      </w:r>
+    </w:p>
+    <w:p>
+      <w:pPr>
+        <w:pStyle w:val="ListParagraph"/>
+        <w:numPr>
+          <w:ilvl w:val="0"/>
+          <w:numId w:val="20"/>
+        </w:numPr>
+        <w:shd w:val="clear" w:color="auto" w:fill="222336"/>
+        <w:spacing w:after="0" w:line="285" w:lineRule="atLeast"/>
+        <w:rPr>
+          <w:rFonts w:ascii="Consolas" w:eastAsia="Times New Roman" w:hAnsi="Consolas" w:cs="Times New Roman"/>
+          <w:color w:val="BABBCC"/>
+          <w:sz w:val="21"/>
+          <w:szCs w:val="21"/>
+          <w:lang w:eastAsia="en-AU"/>
+        </w:rPr>
+      </w:pPr>
+    </w:p>
+    <w:p>
+      <w:pPr>
+        <w:pStyle w:val="ListParagraph"/>
+        <w:numPr>
+          <w:ilvl w:val="0"/>
+          <w:numId w:val="20"/>
+        </w:numPr>
+        <w:shd w:val="clear" w:color="auto" w:fill="222336"/>
+        <w:spacing w:after="0" w:line="285" w:lineRule="atLeast"/>
+        <w:rPr>
+          <w:rFonts w:ascii="Consolas" w:eastAsia="Times New Roman" w:hAnsi="Consolas" w:cs="Times New Roman"/>
+          <w:color w:val="BABBCC"/>
+          <w:sz w:val="21"/>
+          <w:szCs w:val="21"/>
+          <w:lang w:eastAsia="en-AU"/>
+        </w:rPr>
+      </w:pPr>
+      <w:r>
+        <w:rPr>
+          <w:rFonts w:ascii="Consolas" w:eastAsia="Times New Roman" w:hAnsi="Consolas" w:cs="Times New Roman"/>
+          <w:color w:val="BABBCC"/>
+          <w:sz w:val="21"/>
+          <w:szCs w:val="21"/>
+          <w:lang w:eastAsia="en-AU"/>
+        </w:rPr>
+        <w:t xml:space="preserve">    </w:t>
+      </w:r>
+      <w:r>
+        <w:rPr>
+          <w:rFonts w:ascii="Consolas" w:eastAsia="Times New Roman" w:hAnsi="Consolas" w:cs="Times New Roman"/>
+          <w:color w:val="608B4E"/>
+          <w:sz w:val="21"/>
+          <w:szCs w:val="21"/>
+          <w:lang w:eastAsia="en-AU"/>
+        </w:rPr>
+        <w:t>//Constructor keyword - runs on deployment</w:t>
+      </w:r>
+    </w:p>
+    <w:p>
+      <w:pPr>
+        <w:pStyle w:val="ListParagraph"/>
+        <w:numPr>
+          <w:ilvl w:val="0"/>
+          <w:numId w:val="20"/>
+        </w:numPr>
+        <w:shd w:val="clear" w:color="auto" w:fill="222336"/>
+        <w:spacing w:after="0" w:line="285" w:lineRule="atLeast"/>
+        <w:rPr>
+          <w:rFonts w:ascii="Consolas" w:eastAsia="Times New Roman" w:hAnsi="Consolas" w:cs="Times New Roman"/>
+          <w:color w:val="BABBCC"/>
+          <w:sz w:val="21"/>
+          <w:szCs w:val="21"/>
+          <w:lang w:eastAsia="en-AU"/>
+        </w:rPr>
+      </w:pPr>
+      <w:r>
+        <w:rPr>
+          <w:rFonts w:ascii="Consolas" w:eastAsia="Times New Roman" w:hAnsi="Consolas" w:cs="Times New Roman"/>
+          <w:color w:val="BABBCC"/>
+          <w:sz w:val="21"/>
+          <w:szCs w:val="21"/>
+          <w:lang w:eastAsia="en-AU"/>
+        </w:rPr>
+        <w:t xml:space="preserve">    </w:t>
+      </w:r>
+      <w:r>
+        <w:rPr>
+          <w:rFonts w:ascii="Consolas" w:eastAsia="Times New Roman" w:hAnsi="Consolas" w:cs="Times New Roman"/>
+          <w:color w:val="F38ABB"/>
+          <w:sz w:val="21"/>
+          <w:szCs w:val="21"/>
+          <w:lang w:eastAsia="en-AU"/>
+        </w:rPr>
+        <w:t>constructor</w:t>
+      </w:r>
+      <w:r>
+        <w:rPr>
+          <w:rFonts w:ascii="Consolas" w:eastAsia="Times New Roman" w:hAnsi="Consolas" w:cs="Times New Roman"/>
+          <w:color w:val="DCDCDC"/>
+          <w:sz w:val="21"/>
+          <w:szCs w:val="21"/>
+          <w:lang w:eastAsia="en-AU"/>
+        </w:rPr>
+        <w:t>()</w:t>
+      </w:r>
+      <w:r>
+        <w:rPr>
+          <w:rFonts w:ascii="Consolas" w:eastAsia="Times New Roman" w:hAnsi="Consolas" w:cs="Times New Roman"/>
+          <w:color w:val="BABBCC"/>
+          <w:sz w:val="21"/>
+          <w:szCs w:val="21"/>
+          <w:lang w:eastAsia="en-AU"/>
+        </w:rPr>
+        <w:t xml:space="preserve"> </w:t>
+      </w:r>
+      <w:r>
+        <w:rPr>
+          <w:rFonts w:ascii="Consolas" w:eastAsia="Times New Roman" w:hAnsi="Consolas" w:cs="Times New Roman"/>
+          <w:color w:val="DCDCDC"/>
+          <w:sz w:val="21"/>
+          <w:szCs w:val="21"/>
+          <w:lang w:eastAsia="en-AU"/>
+        </w:rPr>
+        <w:t>{</w:t>
+      </w:r>
+    </w:p>
+    <w:p>
+      <w:pPr>
+        <w:pStyle w:val="ListParagraph"/>
+        <w:numPr>
+          <w:ilvl w:val="0"/>
+          <w:numId w:val="20"/>
+        </w:numPr>
+        <w:shd w:val="clear" w:color="auto" w:fill="222336"/>
+        <w:spacing w:after="0" w:line="285" w:lineRule="atLeast"/>
+        <w:rPr>
+          <w:rFonts w:ascii="Consolas" w:eastAsia="Times New Roman" w:hAnsi="Consolas" w:cs="Times New Roman"/>
+          <w:color w:val="BABBCC"/>
+          <w:sz w:val="21"/>
+          <w:szCs w:val="21"/>
+          <w:lang w:eastAsia="en-AU"/>
+        </w:rPr>
+      </w:pPr>
+      <w:r>
+        <w:rPr>
+          <w:rFonts w:ascii="Consolas" w:eastAsia="Times New Roman" w:hAnsi="Consolas" w:cs="Times New Roman"/>
+          <w:color w:val="BABBCC"/>
+          <w:sz w:val="21"/>
+          <w:szCs w:val="21"/>
+          <w:lang w:eastAsia="en-AU"/>
+        </w:rPr>
+        <w:t xml:space="preserve">        owner </w:t>
+      </w:r>
+      <w:r>
+        <w:rPr>
+          <w:rFonts w:ascii="Consolas" w:eastAsia="Times New Roman" w:hAnsi="Consolas" w:cs="Times New Roman"/>
+          <w:color w:val="DCDCDC"/>
+          <w:sz w:val="21"/>
+          <w:szCs w:val="21"/>
+          <w:lang w:eastAsia="en-AU"/>
+        </w:rPr>
+        <w:t>=</w:t>
+      </w:r>
+      <w:r>
+        <w:rPr>
+          <w:rFonts w:ascii="Consolas" w:eastAsia="Times New Roman" w:hAnsi="Consolas" w:cs="Times New Roman"/>
+          <w:color w:val="BABBCC"/>
+          <w:sz w:val="21"/>
+          <w:szCs w:val="21"/>
+          <w:lang w:eastAsia="en-AU"/>
+        </w:rPr>
+        <w:t xml:space="preserve"> </w:t>
+      </w:r>
+      <w:r>
+        <w:rPr>
+          <w:rFonts w:ascii="Consolas" w:eastAsia="Times New Roman" w:hAnsi="Consolas" w:cs="Times New Roman"/>
+          <w:color w:val="007AA6"/>
+          <w:sz w:val="21"/>
+          <w:szCs w:val="21"/>
+          <w:lang w:eastAsia="en-AU"/>
+        </w:rPr>
+        <w:t>msg</w:t>
+      </w:r>
+      <w:r>
+        <w:rPr>
+          <w:rFonts w:ascii="Consolas" w:eastAsia="Times New Roman" w:hAnsi="Consolas" w:cs="Times New Roman"/>
+          <w:color w:val="DCDCDC"/>
+          <w:sz w:val="21"/>
+          <w:szCs w:val="21"/>
+          <w:lang w:eastAsia="en-AU"/>
+        </w:rPr>
+        <w:t>.</w:t>
+      </w:r>
+      <w:r>
+        <w:rPr>
+          <w:rFonts w:ascii="Consolas" w:eastAsia="Times New Roman" w:hAnsi="Consolas" w:cs="Times New Roman"/>
+          <w:color w:val="BABBCC"/>
+          <w:sz w:val="21"/>
+          <w:szCs w:val="21"/>
+          <w:lang w:eastAsia="en-AU"/>
+        </w:rPr>
+        <w:t>sender</w:t>
+      </w:r>
+      <w:r>
+        <w:rPr>
+          <w:rFonts w:ascii="Consolas" w:eastAsia="Times New Roman" w:hAnsi="Consolas" w:cs="Times New Roman"/>
+          <w:color w:val="DCDCDC"/>
+          <w:sz w:val="21"/>
+          <w:szCs w:val="21"/>
+          <w:lang w:eastAsia="en-AU"/>
+        </w:rPr>
+        <w:t>;</w:t>
+      </w:r>
+    </w:p>
+    <w:p>
+      <w:pPr>
+        <w:pStyle w:val="ListParagraph"/>
+        <w:numPr>
+          <w:ilvl w:val="0"/>
+          <w:numId w:val="20"/>
+        </w:numPr>
+        <w:shd w:val="clear" w:color="auto" w:fill="222336"/>
+        <w:spacing w:after="0" w:line="285" w:lineRule="atLeast"/>
+        <w:rPr>
+          <w:rFonts w:ascii="Consolas" w:eastAsia="Times New Roman" w:hAnsi="Consolas" w:cs="Times New Roman"/>
+          <w:color w:val="BABBCC"/>
+          <w:sz w:val="21"/>
+          <w:szCs w:val="21"/>
+          <w:lang w:eastAsia="en-AU"/>
+        </w:rPr>
+      </w:pPr>
+      <w:r>
+        <w:rPr>
+          <w:rFonts w:ascii="Consolas" w:eastAsia="Times New Roman" w:hAnsi="Consolas" w:cs="Times New Roman"/>
+          <w:color w:val="BABBCC"/>
+          <w:sz w:val="21"/>
+          <w:szCs w:val="21"/>
+          <w:lang w:eastAsia="en-AU"/>
+        </w:rPr>
+        <w:t xml:space="preserve">    </w:t>
+      </w:r>
+      <w:r>
+        <w:rPr>
+          <w:rFonts w:ascii="Consolas" w:eastAsia="Times New Roman" w:hAnsi="Consolas" w:cs="Times New Roman"/>
+          <w:color w:val="DCDCDC"/>
+          <w:sz w:val="21"/>
+          <w:szCs w:val="21"/>
+          <w:lang w:eastAsia="en-AU"/>
+        </w:rPr>
+        <w:t>}</w:t>
+      </w:r>
+    </w:p>
+    <w:p>
+      <w:pPr>
+        <w:pStyle w:val="ListParagraph"/>
+        <w:numPr>
+          <w:ilvl w:val="1"/>
+          <w:numId w:val="20"/>
+        </w:numPr>
+      </w:pPr>
+      <w:r>
+        <w:t>Ran into bug – address that is being sent to needs to be of type ‘address payable’</w:t>
+      </w:r>
+    </w:p>
+    <w:p>
+      <w:pPr>
+        <w:pStyle w:val="ListParagraph"/>
+        <w:numPr>
+          <w:ilvl w:val="0"/>
+          <w:numId w:val="20"/>
+        </w:numPr>
+        <w:shd w:val="clear" w:color="auto" w:fill="222336"/>
+        <w:spacing w:after="0" w:line="285" w:lineRule="atLeast"/>
+        <w:rPr>
+          <w:rFonts w:ascii="Consolas" w:eastAsia="Times New Roman" w:hAnsi="Consolas" w:cs="Times New Roman"/>
+          <w:color w:val="BABBCC"/>
+          <w:sz w:val="21"/>
+          <w:szCs w:val="21"/>
+          <w:lang w:eastAsia="en-AU"/>
+        </w:rPr>
+      </w:pPr>
+      <w:r>
+        <w:rPr>
+          <w:rFonts w:ascii="Consolas" w:eastAsia="Times New Roman" w:hAnsi="Consolas" w:cs="Times New Roman"/>
+          <w:color w:val="569CD6"/>
+          <w:sz w:val="21"/>
+          <w:szCs w:val="21"/>
+          <w:lang w:eastAsia="en-AU"/>
+        </w:rPr>
+        <w:t>function</w:t>
+      </w:r>
+      <w:r>
+        <w:rPr>
+          <w:rFonts w:ascii="Consolas" w:eastAsia="Times New Roman" w:hAnsi="Consolas" w:cs="Times New Roman"/>
+          <w:color w:val="BABBCC"/>
+          <w:sz w:val="21"/>
+          <w:szCs w:val="21"/>
+          <w:lang w:eastAsia="en-AU"/>
+        </w:rPr>
+        <w:t xml:space="preserve"> withdraw</w:t>
+      </w:r>
+      <w:r>
+        <w:rPr>
+          <w:rFonts w:ascii="Consolas" w:eastAsia="Times New Roman" w:hAnsi="Consolas" w:cs="Times New Roman"/>
+          <w:color w:val="DCDCDC"/>
+          <w:sz w:val="21"/>
+          <w:szCs w:val="21"/>
+          <w:lang w:eastAsia="en-AU"/>
+        </w:rPr>
+        <w:t>()</w:t>
+      </w:r>
+      <w:r>
+        <w:rPr>
+          <w:rFonts w:ascii="Consolas" w:eastAsia="Times New Roman" w:hAnsi="Consolas" w:cs="Times New Roman"/>
+          <w:color w:val="BABBCC"/>
+          <w:sz w:val="21"/>
+          <w:szCs w:val="21"/>
+          <w:lang w:eastAsia="en-AU"/>
+        </w:rPr>
+        <w:t xml:space="preserve"> </w:t>
+      </w:r>
+      <w:r>
+        <w:rPr>
+          <w:rFonts w:ascii="Consolas" w:eastAsia="Times New Roman" w:hAnsi="Consolas" w:cs="Times New Roman"/>
+          <w:color w:val="32BA89"/>
+          <w:sz w:val="21"/>
+          <w:szCs w:val="21"/>
+          <w:lang w:eastAsia="en-AU"/>
+        </w:rPr>
+        <w:t>payable</w:t>
+      </w:r>
+      <w:r>
+        <w:rPr>
+          <w:rFonts w:ascii="Consolas" w:eastAsia="Times New Roman" w:hAnsi="Consolas" w:cs="Times New Roman"/>
+          <w:color w:val="BABBCC"/>
+          <w:sz w:val="21"/>
+          <w:szCs w:val="21"/>
+          <w:lang w:eastAsia="en-AU"/>
+        </w:rPr>
+        <w:t xml:space="preserve"> </w:t>
+      </w:r>
+      <w:r>
+        <w:rPr>
+          <w:rFonts w:ascii="Consolas" w:eastAsia="Times New Roman" w:hAnsi="Consolas" w:cs="Times New Roman"/>
+          <w:color w:val="32BA89"/>
+          <w:sz w:val="21"/>
+          <w:szCs w:val="21"/>
+          <w:lang w:eastAsia="en-AU"/>
+        </w:rPr>
+        <w:t>public</w:t>
+      </w:r>
+      <w:r>
+        <w:rPr>
+          <w:rFonts w:ascii="Consolas" w:eastAsia="Times New Roman" w:hAnsi="Consolas" w:cs="Times New Roman"/>
+          <w:color w:val="BABBCC"/>
+          <w:sz w:val="21"/>
+          <w:szCs w:val="21"/>
+          <w:lang w:eastAsia="en-AU"/>
+        </w:rPr>
+        <w:t xml:space="preserve"> </w:t>
+      </w:r>
+      <w:r>
+        <w:rPr>
+          <w:rFonts w:ascii="Consolas" w:eastAsia="Times New Roman" w:hAnsi="Consolas" w:cs="Times New Roman"/>
+          <w:color w:val="DCDCDC"/>
+          <w:sz w:val="21"/>
+          <w:szCs w:val="21"/>
+          <w:lang w:eastAsia="en-AU"/>
+        </w:rPr>
+        <w:t>{</w:t>
+      </w:r>
+    </w:p>
+    <w:p>
+      <w:pPr>
+        <w:pStyle w:val="ListParagraph"/>
+        <w:numPr>
+          <w:ilvl w:val="0"/>
+          <w:numId w:val="20"/>
+        </w:numPr>
+        <w:shd w:val="clear" w:color="auto" w:fill="222336"/>
+        <w:spacing w:after="0" w:line="285" w:lineRule="atLeast"/>
+        <w:rPr>
+          <w:rFonts w:ascii="Consolas" w:eastAsia="Times New Roman" w:hAnsi="Consolas" w:cs="Times New Roman"/>
+          <w:color w:val="BABBCC"/>
+          <w:sz w:val="21"/>
+          <w:szCs w:val="21"/>
+          <w:lang w:eastAsia="en-AU"/>
+        </w:rPr>
+      </w:pPr>
+      <w:r>
+        <w:rPr>
+          <w:rFonts w:ascii="Consolas" w:eastAsia="Times New Roman" w:hAnsi="Consolas" w:cs="Times New Roman"/>
+          <w:color w:val="BABBCC"/>
+          <w:sz w:val="21"/>
+          <w:szCs w:val="21"/>
+          <w:lang w:eastAsia="en-AU"/>
+        </w:rPr>
+        <w:t xml:space="preserve">        </w:t>
+      </w:r>
+      <w:r>
+        <w:rPr>
+          <w:rFonts w:ascii="Consolas" w:eastAsia="Times New Roman" w:hAnsi="Consolas" w:cs="Times New Roman"/>
+          <w:color w:val="007AA6"/>
+          <w:sz w:val="21"/>
+          <w:szCs w:val="21"/>
+          <w:lang w:eastAsia="en-AU"/>
+        </w:rPr>
+        <w:t>require</w:t>
+      </w:r>
+      <w:r>
+        <w:rPr>
+          <w:rFonts w:ascii="Consolas" w:eastAsia="Times New Roman" w:hAnsi="Consolas" w:cs="Times New Roman"/>
+          <w:color w:val="DCDCDC"/>
+          <w:sz w:val="21"/>
+          <w:szCs w:val="21"/>
+          <w:lang w:eastAsia="en-AU"/>
+        </w:rPr>
+        <w:t>(</w:t>
+      </w:r>
+      <w:r>
+        <w:rPr>
+          <w:rFonts w:ascii="Consolas" w:eastAsia="Times New Roman" w:hAnsi="Consolas" w:cs="Times New Roman"/>
+          <w:color w:val="007AA6"/>
+          <w:sz w:val="21"/>
+          <w:szCs w:val="21"/>
+          <w:lang w:eastAsia="en-AU"/>
+        </w:rPr>
+        <w:t>msg</w:t>
+      </w:r>
+      <w:r>
+        <w:rPr>
+          <w:rFonts w:ascii="Consolas" w:eastAsia="Times New Roman" w:hAnsi="Consolas" w:cs="Times New Roman"/>
+          <w:color w:val="DCDCDC"/>
+          <w:sz w:val="21"/>
+          <w:szCs w:val="21"/>
+          <w:lang w:eastAsia="en-AU"/>
+        </w:rPr>
+        <w:t>.</w:t>
+      </w:r>
+      <w:r>
+        <w:rPr>
+          <w:rFonts w:ascii="Consolas" w:eastAsia="Times New Roman" w:hAnsi="Consolas" w:cs="Times New Roman"/>
+          <w:color w:val="BABBCC"/>
+          <w:sz w:val="21"/>
+          <w:szCs w:val="21"/>
+          <w:lang w:eastAsia="en-AU"/>
+        </w:rPr>
+        <w:t xml:space="preserve">sender </w:t>
+      </w:r>
+      <w:r>
+        <w:rPr>
+          <w:rFonts w:ascii="Consolas" w:eastAsia="Times New Roman" w:hAnsi="Consolas" w:cs="Times New Roman"/>
+          <w:color w:val="DCDCDC"/>
+          <w:sz w:val="21"/>
+          <w:szCs w:val="21"/>
+          <w:lang w:eastAsia="en-AU"/>
+        </w:rPr>
+        <w:t>==</w:t>
+      </w:r>
+      <w:r>
+        <w:rPr>
+          <w:rFonts w:ascii="Consolas" w:eastAsia="Times New Roman" w:hAnsi="Consolas" w:cs="Times New Roman"/>
+          <w:color w:val="BABBCC"/>
+          <w:sz w:val="21"/>
+          <w:szCs w:val="21"/>
+          <w:lang w:eastAsia="en-AU"/>
+        </w:rPr>
+        <w:t xml:space="preserve"> owner</w:t>
+      </w:r>
+      <w:r>
+        <w:rPr>
+          <w:rFonts w:ascii="Consolas" w:eastAsia="Times New Roman" w:hAnsi="Consolas" w:cs="Times New Roman"/>
+          <w:color w:val="DCDCDC"/>
+          <w:sz w:val="21"/>
+          <w:szCs w:val="21"/>
+          <w:lang w:eastAsia="en-AU"/>
+        </w:rPr>
+        <w:t>);</w:t>
+      </w:r>
+    </w:p>
+    <w:p>
+      <w:pPr>
+        <w:pStyle w:val="ListParagraph"/>
+        <w:numPr>
+          <w:ilvl w:val="0"/>
+          <w:numId w:val="20"/>
+        </w:numPr>
+        <w:shd w:val="clear" w:color="auto" w:fill="222336"/>
+        <w:spacing w:after="0" w:line="285" w:lineRule="atLeast"/>
+        <w:rPr>
+          <w:rFonts w:ascii="Consolas" w:eastAsia="Times New Roman" w:hAnsi="Consolas" w:cs="Times New Roman"/>
+          <w:color w:val="BABBCC"/>
+          <w:sz w:val="21"/>
+          <w:szCs w:val="21"/>
+          <w:lang w:eastAsia="en-AU"/>
+        </w:rPr>
+      </w:pPr>
+      <w:r>
+        <w:rPr>
+          <w:rFonts w:ascii="Consolas" w:eastAsia="Times New Roman" w:hAnsi="Consolas" w:cs="Times New Roman"/>
+          <w:color w:val="BABBCC"/>
+          <w:sz w:val="21"/>
+          <w:szCs w:val="21"/>
+          <w:lang w:eastAsia="en-AU"/>
+        </w:rPr>
+        <w:t xml:space="preserve">        </w:t>
+      </w:r>
+      <w:r>
+        <w:rPr>
+          <w:rFonts w:ascii="Consolas" w:eastAsia="Times New Roman" w:hAnsi="Consolas" w:cs="Times New Roman"/>
+          <w:color w:val="569CD6"/>
+          <w:sz w:val="21"/>
+          <w:szCs w:val="21"/>
+          <w:lang w:eastAsia="en-AU"/>
+        </w:rPr>
+        <w:t>address</w:t>
+      </w:r>
+      <w:r>
+        <w:rPr>
+          <w:rFonts w:ascii="Consolas" w:eastAsia="Times New Roman" w:hAnsi="Consolas" w:cs="Times New Roman"/>
+          <w:color w:val="BABBCC"/>
+          <w:sz w:val="21"/>
+          <w:szCs w:val="21"/>
+          <w:lang w:eastAsia="en-AU"/>
+        </w:rPr>
+        <w:t xml:space="preserve"> </w:t>
+      </w:r>
+      <w:r>
+        <w:rPr>
+          <w:rFonts w:ascii="Consolas" w:eastAsia="Times New Roman" w:hAnsi="Consolas" w:cs="Times New Roman"/>
+          <w:color w:val="32BA89"/>
+          <w:sz w:val="21"/>
+          <w:szCs w:val="21"/>
+          <w:lang w:eastAsia="en-AU"/>
+        </w:rPr>
+        <w:t>payable</w:t>
+      </w:r>
+      <w:r>
+        <w:rPr>
+          <w:rFonts w:ascii="Consolas" w:eastAsia="Times New Roman" w:hAnsi="Consolas" w:cs="Times New Roman"/>
+          <w:color w:val="BABBCC"/>
+          <w:sz w:val="21"/>
+          <w:szCs w:val="21"/>
+          <w:lang w:eastAsia="en-AU"/>
+        </w:rPr>
+        <w:t xml:space="preserve"> msgSender </w:t>
+      </w:r>
+      <w:r>
+        <w:rPr>
+          <w:rFonts w:ascii="Consolas" w:eastAsia="Times New Roman" w:hAnsi="Consolas" w:cs="Times New Roman"/>
+          <w:color w:val="DCDCDC"/>
+          <w:sz w:val="21"/>
+          <w:szCs w:val="21"/>
+          <w:lang w:eastAsia="en-AU"/>
+        </w:rPr>
+        <w:t>=</w:t>
+      </w:r>
+      <w:r>
+        <w:rPr>
+          <w:rFonts w:ascii="Consolas" w:eastAsia="Times New Roman" w:hAnsi="Consolas" w:cs="Times New Roman"/>
+          <w:color w:val="BABBCC"/>
+          <w:sz w:val="21"/>
+          <w:szCs w:val="21"/>
+          <w:lang w:eastAsia="en-AU"/>
+        </w:rPr>
+        <w:t xml:space="preserve"> </w:t>
+      </w:r>
+      <w:r>
+        <w:rPr>
+          <w:rFonts w:ascii="Consolas" w:eastAsia="Times New Roman" w:hAnsi="Consolas" w:cs="Times New Roman"/>
+          <w:color w:val="32BA89"/>
+          <w:sz w:val="21"/>
+          <w:szCs w:val="21"/>
+          <w:lang w:eastAsia="en-AU"/>
+        </w:rPr>
+        <w:t>payable</w:t>
+      </w:r>
+      <w:r>
+        <w:rPr>
+          <w:rFonts w:ascii="Consolas" w:eastAsia="Times New Roman" w:hAnsi="Consolas" w:cs="Times New Roman"/>
+          <w:color w:val="DCDCDC"/>
+          <w:sz w:val="21"/>
+          <w:szCs w:val="21"/>
+          <w:lang w:eastAsia="en-AU"/>
+        </w:rPr>
+        <w:t>(</w:t>
+      </w:r>
+      <w:r>
+        <w:rPr>
+          <w:rFonts w:ascii="Consolas" w:eastAsia="Times New Roman" w:hAnsi="Consolas" w:cs="Times New Roman"/>
+          <w:color w:val="007AA6"/>
+          <w:sz w:val="21"/>
+          <w:szCs w:val="21"/>
+          <w:lang w:eastAsia="en-AU"/>
+        </w:rPr>
+        <w:t>msg</w:t>
+      </w:r>
+      <w:r>
+        <w:rPr>
+          <w:rFonts w:ascii="Consolas" w:eastAsia="Times New Roman" w:hAnsi="Consolas" w:cs="Times New Roman"/>
+          <w:color w:val="DCDCDC"/>
+          <w:sz w:val="21"/>
+          <w:szCs w:val="21"/>
+          <w:lang w:eastAsia="en-AU"/>
+        </w:rPr>
+        <w:t>.</w:t>
+      </w:r>
+      <w:r>
+        <w:rPr>
+          <w:rFonts w:ascii="Consolas" w:eastAsia="Times New Roman" w:hAnsi="Consolas" w:cs="Times New Roman"/>
+          <w:color w:val="BABBCC"/>
+          <w:sz w:val="21"/>
+          <w:szCs w:val="21"/>
+          <w:lang w:eastAsia="en-AU"/>
+        </w:rPr>
+        <w:t>sender</w:t>
+      </w:r>
+      <w:r>
+        <w:rPr>
+          <w:rFonts w:ascii="Consolas" w:eastAsia="Times New Roman" w:hAnsi="Consolas" w:cs="Times New Roman"/>
+          <w:color w:val="DCDCDC"/>
+          <w:sz w:val="21"/>
+          <w:szCs w:val="21"/>
+          <w:lang w:eastAsia="en-AU"/>
+        </w:rPr>
+        <w:t>);</w:t>
+      </w:r>
+    </w:p>
+    <w:p>
+      <w:pPr>
+        <w:pStyle w:val="ListParagraph"/>
+        <w:numPr>
+          <w:ilvl w:val="0"/>
+          <w:numId w:val="20"/>
+        </w:numPr>
+        <w:shd w:val="clear" w:color="auto" w:fill="222336"/>
+        <w:spacing w:after="0" w:line="285" w:lineRule="atLeast"/>
+        <w:rPr>
+          <w:rFonts w:ascii="Consolas" w:eastAsia="Times New Roman" w:hAnsi="Consolas" w:cs="Times New Roman"/>
+          <w:color w:val="BABBCC"/>
+          <w:sz w:val="21"/>
+          <w:szCs w:val="21"/>
+          <w:lang w:eastAsia="en-AU"/>
+        </w:rPr>
+      </w:pPr>
+      <w:r>
+        <w:rPr>
+          <w:rFonts w:ascii="Consolas" w:eastAsia="Times New Roman" w:hAnsi="Consolas" w:cs="Times New Roman"/>
+          <w:color w:val="BABBCC"/>
+          <w:sz w:val="21"/>
+          <w:szCs w:val="21"/>
+          <w:lang w:eastAsia="en-AU"/>
+        </w:rPr>
+        <w:t>        msgSender</w:t>
+      </w:r>
+      <w:r>
+        <w:rPr>
+          <w:rFonts w:ascii="Consolas" w:eastAsia="Times New Roman" w:hAnsi="Consolas" w:cs="Times New Roman"/>
+          <w:color w:val="DCDCDC"/>
+          <w:sz w:val="21"/>
+          <w:szCs w:val="21"/>
+          <w:lang w:eastAsia="en-AU"/>
+        </w:rPr>
+        <w:t>.</w:t>
+      </w:r>
+      <w:r>
+        <w:rPr>
+          <w:rFonts w:ascii="Consolas" w:eastAsia="Times New Roman" w:hAnsi="Consolas" w:cs="Times New Roman"/>
+          <w:color w:val="BABBCC"/>
+          <w:sz w:val="21"/>
+          <w:szCs w:val="21"/>
+          <w:lang w:eastAsia="en-AU"/>
+        </w:rPr>
+        <w:t>transfer</w:t>
+      </w:r>
+      <w:r>
+        <w:rPr>
+          <w:rFonts w:ascii="Consolas" w:eastAsia="Times New Roman" w:hAnsi="Consolas" w:cs="Times New Roman"/>
+          <w:color w:val="DCDCDC"/>
+          <w:sz w:val="21"/>
+          <w:szCs w:val="21"/>
+          <w:lang w:eastAsia="en-AU"/>
+        </w:rPr>
+        <w:t>(</w:t>
+      </w:r>
+      <w:r>
+        <w:rPr>
+          <w:rFonts w:ascii="Consolas" w:eastAsia="Times New Roman" w:hAnsi="Consolas" w:cs="Times New Roman"/>
+          <w:color w:val="569CD6"/>
+          <w:sz w:val="21"/>
+          <w:szCs w:val="21"/>
+          <w:lang w:eastAsia="en-AU"/>
+        </w:rPr>
+        <w:t>address</w:t>
+      </w:r>
+      <w:r>
+        <w:rPr>
+          <w:rFonts w:ascii="Consolas" w:eastAsia="Times New Roman" w:hAnsi="Consolas" w:cs="Times New Roman"/>
+          <w:color w:val="DCDCDC"/>
+          <w:sz w:val="21"/>
+          <w:szCs w:val="21"/>
+          <w:lang w:eastAsia="en-AU"/>
+        </w:rPr>
+        <w:t>(</w:t>
+      </w:r>
+      <w:r>
+        <w:rPr>
+          <w:rFonts w:ascii="Consolas" w:eastAsia="Times New Roman" w:hAnsi="Consolas" w:cs="Times New Roman"/>
+          <w:color w:val="086CB5"/>
+          <w:sz w:val="21"/>
+          <w:szCs w:val="21"/>
+          <w:lang w:eastAsia="en-AU"/>
+        </w:rPr>
+        <w:t>this</w:t>
+      </w:r>
+      <w:r>
+        <w:rPr>
+          <w:rFonts w:ascii="Consolas" w:eastAsia="Times New Roman" w:hAnsi="Consolas" w:cs="Times New Roman"/>
+          <w:color w:val="DCDCDC"/>
+          <w:sz w:val="21"/>
+          <w:szCs w:val="21"/>
+          <w:lang w:eastAsia="en-AU"/>
+        </w:rPr>
+        <w:t>).</w:t>
+      </w:r>
+      <w:r>
+        <w:rPr>
+          <w:rFonts w:ascii="Consolas" w:eastAsia="Times New Roman" w:hAnsi="Consolas" w:cs="Times New Roman"/>
+          <w:color w:val="BABBCC"/>
+          <w:sz w:val="21"/>
+          <w:szCs w:val="21"/>
+          <w:lang w:eastAsia="en-AU"/>
+        </w:rPr>
+        <w:t>balance</w:t>
+      </w:r>
+      <w:r>
+        <w:rPr>
+          <w:rFonts w:ascii="Consolas" w:eastAsia="Times New Roman" w:hAnsi="Consolas" w:cs="Times New Roman"/>
+          <w:color w:val="DCDCDC"/>
+          <w:sz w:val="21"/>
+          <w:szCs w:val="21"/>
+          <w:lang w:eastAsia="en-AU"/>
+        </w:rPr>
+        <w:t>);</w:t>
+      </w:r>
+    </w:p>
+    <w:p>
+      <w:pPr>
+        <w:pStyle w:val="ListParagraph"/>
+        <w:numPr>
+          <w:ilvl w:val="0"/>
+          <w:numId w:val="20"/>
+        </w:numPr>
+        <w:shd w:val="clear" w:color="auto" w:fill="222336"/>
+        <w:spacing w:after="0" w:line="285" w:lineRule="atLeast"/>
+        <w:rPr>
+          <w:rFonts w:ascii="Consolas" w:eastAsia="Times New Roman" w:hAnsi="Consolas" w:cs="Times New Roman"/>
+          <w:color w:val="BABBCC"/>
+          <w:sz w:val="21"/>
+          <w:szCs w:val="21"/>
+          <w:lang w:eastAsia="en-AU"/>
+        </w:rPr>
+      </w:pPr>
+      <w:r>
+        <w:rPr>
+          <w:rFonts w:ascii="Consolas" w:eastAsia="Times New Roman" w:hAnsi="Consolas" w:cs="Times New Roman"/>
+          <w:color w:val="BABBCC"/>
+          <w:sz w:val="21"/>
+          <w:szCs w:val="21"/>
+          <w:lang w:eastAsia="en-AU"/>
+        </w:rPr>
+        <w:t xml:space="preserve">    </w:t>
+      </w:r>
+      <w:r>
+        <w:rPr>
+          <w:rFonts w:ascii="Consolas" w:eastAsia="Times New Roman" w:hAnsi="Consolas" w:cs="Times New Roman"/>
+          <w:color w:val="DCDCDC"/>
+          <w:sz w:val="21"/>
+          <w:szCs w:val="21"/>
+          <w:lang w:eastAsia="en-AU"/>
+        </w:rPr>
+        <w:t>}</w:t>
+      </w:r>
+    </w:p>
+    <w:p/>
+    <w:p>
+      <w:pPr>
+        <w:pStyle w:val="ListParagraph"/>
+        <w:numPr>
+          <w:ilvl w:val="0"/>
+          <w:numId w:val="20"/>
+        </w:numPr>
+      </w:pPr>
+      <w:r>
+        <w:t>Resetting after full withdrawal</w:t>
+      </w:r>
+    </w:p>
+    <w:p>
+      <w:pPr>
+        <w:pStyle w:val="ListParagraph"/>
+        <w:numPr>
+          <w:ilvl w:val="0"/>
+          <w:numId w:val="20"/>
+        </w:numPr>
+        <w:shd w:val="clear" w:color="auto" w:fill="222336"/>
+        <w:spacing w:after="0" w:line="285" w:lineRule="atLeast"/>
+        <w:rPr>
+          <w:rFonts w:ascii="Consolas" w:eastAsia="Times New Roman" w:hAnsi="Consolas" w:cs="Times New Roman"/>
+          <w:color w:val="BABBCC"/>
+          <w:sz w:val="21"/>
+          <w:szCs w:val="21"/>
+          <w:lang w:eastAsia="en-AU"/>
+        </w:rPr>
+      </w:pPr>
+      <w:r>
+        <w:rPr>
+          <w:rFonts w:ascii="Consolas" w:eastAsia="Times New Roman" w:hAnsi="Consolas" w:cs="Times New Roman"/>
+          <w:color w:val="608B4E"/>
+          <w:sz w:val="21"/>
+          <w:szCs w:val="21"/>
+          <w:lang w:eastAsia="en-AU"/>
+        </w:rPr>
+        <w:t>// Set funders balances to 0</w:t>
+      </w:r>
+    </w:p>
+    <w:p>
+      <w:pPr>
+        <w:pStyle w:val="ListParagraph"/>
+        <w:numPr>
+          <w:ilvl w:val="0"/>
+          <w:numId w:val="20"/>
+        </w:numPr>
+        <w:shd w:val="clear" w:color="auto" w:fill="222336"/>
+        <w:spacing w:after="0" w:line="285" w:lineRule="atLeast"/>
+        <w:rPr>
+          <w:rFonts w:ascii="Consolas" w:eastAsia="Times New Roman" w:hAnsi="Consolas" w:cs="Times New Roman"/>
+          <w:color w:val="BABBCC"/>
+          <w:sz w:val="21"/>
+          <w:szCs w:val="21"/>
+          <w:lang w:eastAsia="en-AU"/>
+        </w:rPr>
+      </w:pPr>
+      <w:r>
+        <w:rPr>
+          <w:rFonts w:ascii="Consolas" w:eastAsia="Times New Roman" w:hAnsi="Consolas" w:cs="Times New Roman"/>
+          <w:color w:val="BABBCC"/>
+          <w:sz w:val="21"/>
+          <w:szCs w:val="21"/>
+          <w:lang w:eastAsia="en-AU"/>
+        </w:rPr>
+        <w:t xml:space="preserve">        </w:t>
+      </w:r>
+      <w:r>
+        <w:rPr>
+          <w:rFonts w:ascii="Consolas" w:eastAsia="Times New Roman" w:hAnsi="Consolas" w:cs="Times New Roman"/>
+          <w:color w:val="C97539"/>
+          <w:sz w:val="21"/>
+          <w:szCs w:val="21"/>
+          <w:lang w:eastAsia="en-AU"/>
+        </w:rPr>
+        <w:t>for</w:t>
+      </w:r>
+      <w:r>
+        <w:rPr>
+          <w:rFonts w:ascii="Consolas" w:eastAsia="Times New Roman" w:hAnsi="Consolas" w:cs="Times New Roman"/>
+          <w:color w:val="BABBCC"/>
+          <w:sz w:val="21"/>
+          <w:szCs w:val="21"/>
+          <w:lang w:eastAsia="en-AU"/>
+        </w:rPr>
+        <w:t xml:space="preserve"> </w:t>
+      </w:r>
+      <w:r>
+        <w:rPr>
+          <w:rFonts w:ascii="Consolas" w:eastAsia="Times New Roman" w:hAnsi="Consolas" w:cs="Times New Roman"/>
+          <w:color w:val="DCDCDC"/>
+          <w:sz w:val="21"/>
+          <w:szCs w:val="21"/>
+          <w:lang w:eastAsia="en-AU"/>
+        </w:rPr>
+        <w:t>(</w:t>
+      </w:r>
+      <w:r>
+        <w:rPr>
+          <w:rFonts w:ascii="Consolas" w:eastAsia="Times New Roman" w:hAnsi="Consolas" w:cs="Times New Roman"/>
+          <w:color w:val="569CD6"/>
+          <w:sz w:val="21"/>
+          <w:szCs w:val="21"/>
+          <w:lang w:eastAsia="en-AU"/>
+        </w:rPr>
+        <w:t>uint256</w:t>
+      </w:r>
+      <w:r>
+        <w:rPr>
+          <w:rFonts w:ascii="Consolas" w:eastAsia="Times New Roman" w:hAnsi="Consolas" w:cs="Times New Roman"/>
+          <w:color w:val="BABBCC"/>
+          <w:sz w:val="21"/>
+          <w:szCs w:val="21"/>
+          <w:lang w:eastAsia="en-AU"/>
+        </w:rPr>
+        <w:t xml:space="preserve"> funderIndex </w:t>
+      </w:r>
+      <w:r>
+        <w:rPr>
+          <w:rFonts w:ascii="Consolas" w:eastAsia="Times New Roman" w:hAnsi="Consolas" w:cs="Times New Roman"/>
+          <w:color w:val="DCDCDC"/>
+          <w:sz w:val="21"/>
+          <w:szCs w:val="21"/>
+          <w:lang w:eastAsia="en-AU"/>
+        </w:rPr>
+        <w:t>=</w:t>
+      </w:r>
+      <w:r>
+        <w:rPr>
+          <w:rFonts w:ascii="Consolas" w:eastAsia="Times New Roman" w:hAnsi="Consolas" w:cs="Times New Roman"/>
+          <w:color w:val="BABBCC"/>
+          <w:sz w:val="21"/>
+          <w:szCs w:val="21"/>
+          <w:lang w:eastAsia="en-AU"/>
+        </w:rPr>
+        <w:t xml:space="preserve"> </w:t>
+      </w:r>
+      <w:r>
+        <w:rPr>
+          <w:rFonts w:ascii="Consolas" w:eastAsia="Times New Roman" w:hAnsi="Consolas" w:cs="Times New Roman"/>
+          <w:color w:val="B5CEA8"/>
+          <w:sz w:val="21"/>
+          <w:szCs w:val="21"/>
+          <w:lang w:eastAsia="en-AU"/>
+        </w:rPr>
+        <w:t>0</w:t>
+      </w:r>
+      <w:r>
+        <w:rPr>
+          <w:rFonts w:ascii="Consolas" w:eastAsia="Times New Roman" w:hAnsi="Consolas" w:cs="Times New Roman"/>
+          <w:color w:val="DCDCDC"/>
+          <w:sz w:val="21"/>
+          <w:szCs w:val="21"/>
+          <w:lang w:eastAsia="en-AU"/>
+        </w:rPr>
+        <w:t>;</w:t>
+      </w:r>
+      <w:r>
+        <w:rPr>
+          <w:rFonts w:ascii="Consolas" w:eastAsia="Times New Roman" w:hAnsi="Consolas" w:cs="Times New Roman"/>
+          <w:color w:val="BABBCC"/>
+          <w:sz w:val="21"/>
+          <w:szCs w:val="21"/>
+          <w:lang w:eastAsia="en-AU"/>
+        </w:rPr>
+        <w:t xml:space="preserve"> funderIndex </w:t>
+      </w:r>
+      <w:r>
+        <w:rPr>
+          <w:rFonts w:ascii="Consolas" w:eastAsia="Times New Roman" w:hAnsi="Consolas" w:cs="Times New Roman"/>
+          <w:color w:val="DCDCDC"/>
+          <w:sz w:val="21"/>
+          <w:szCs w:val="21"/>
+          <w:lang w:eastAsia="en-AU"/>
+        </w:rPr>
+        <w:t>&lt;</w:t>
+      </w:r>
+      <w:r>
+        <w:rPr>
+          <w:rFonts w:ascii="Consolas" w:eastAsia="Times New Roman" w:hAnsi="Consolas" w:cs="Times New Roman"/>
+          <w:color w:val="BABBCC"/>
+          <w:sz w:val="21"/>
+          <w:szCs w:val="21"/>
+          <w:lang w:eastAsia="en-AU"/>
+        </w:rPr>
+        <w:t xml:space="preserve"> funders</w:t>
+      </w:r>
+      <w:r>
+        <w:rPr>
+          <w:rFonts w:ascii="Consolas" w:eastAsia="Times New Roman" w:hAnsi="Consolas" w:cs="Times New Roman"/>
+          <w:color w:val="DCDCDC"/>
+          <w:sz w:val="21"/>
+          <w:szCs w:val="21"/>
+          <w:lang w:eastAsia="en-AU"/>
+        </w:rPr>
+        <w:t>.</w:t>
+      </w:r>
+      <w:r>
+        <w:rPr>
+          <w:rFonts w:ascii="Consolas" w:eastAsia="Times New Roman" w:hAnsi="Consolas" w:cs="Times New Roman"/>
+          <w:color w:val="BABBCC"/>
+          <w:sz w:val="21"/>
+          <w:szCs w:val="21"/>
+          <w:lang w:eastAsia="en-AU"/>
+        </w:rPr>
+        <w:t>length</w:t>
+      </w:r>
+      <w:r>
+        <w:rPr>
+          <w:rFonts w:ascii="Consolas" w:eastAsia="Times New Roman" w:hAnsi="Consolas" w:cs="Times New Roman"/>
+          <w:color w:val="DCDCDC"/>
+          <w:sz w:val="21"/>
+          <w:szCs w:val="21"/>
+          <w:lang w:eastAsia="en-AU"/>
+        </w:rPr>
+        <w:t>;</w:t>
+      </w:r>
+      <w:r>
+        <w:rPr>
+          <w:rFonts w:ascii="Consolas" w:eastAsia="Times New Roman" w:hAnsi="Consolas" w:cs="Times New Roman"/>
+          <w:color w:val="BABBCC"/>
+          <w:sz w:val="21"/>
+          <w:szCs w:val="21"/>
+          <w:lang w:eastAsia="en-AU"/>
+        </w:rPr>
+        <w:t xml:space="preserve"> funderIndex</w:t>
+      </w:r>
+      <w:r>
+        <w:rPr>
+          <w:rFonts w:ascii="Consolas" w:eastAsia="Times New Roman" w:hAnsi="Consolas" w:cs="Times New Roman"/>
+          <w:color w:val="DCDCDC"/>
+          <w:sz w:val="21"/>
+          <w:szCs w:val="21"/>
+          <w:lang w:eastAsia="en-AU"/>
+        </w:rPr>
+        <w:t>++){</w:t>
+      </w:r>
+    </w:p>
+    <w:p>
+      <w:pPr>
+        <w:pStyle w:val="ListParagraph"/>
+        <w:numPr>
+          <w:ilvl w:val="0"/>
+          <w:numId w:val="20"/>
+        </w:numPr>
+        <w:shd w:val="clear" w:color="auto" w:fill="222336"/>
+        <w:spacing w:after="0" w:line="285" w:lineRule="atLeast"/>
+        <w:rPr>
+          <w:rFonts w:ascii="Consolas" w:eastAsia="Times New Roman" w:hAnsi="Consolas" w:cs="Times New Roman"/>
+          <w:color w:val="BABBCC"/>
+          <w:sz w:val="21"/>
+          <w:szCs w:val="21"/>
+          <w:lang w:eastAsia="en-AU"/>
+        </w:rPr>
+      </w:pPr>
+      <w:r>
+        <w:rPr>
+          <w:rFonts w:ascii="Consolas" w:eastAsia="Times New Roman" w:hAnsi="Consolas" w:cs="Times New Roman"/>
+          <w:color w:val="BABBCC"/>
+          <w:sz w:val="21"/>
+          <w:szCs w:val="21"/>
+          <w:lang w:eastAsia="en-AU"/>
+        </w:rPr>
+        <w:t xml:space="preserve">            </w:t>
+      </w:r>
+      <w:r>
+        <w:rPr>
+          <w:rFonts w:ascii="Consolas" w:eastAsia="Times New Roman" w:hAnsi="Consolas" w:cs="Times New Roman"/>
+          <w:color w:val="569CD6"/>
+          <w:sz w:val="21"/>
+          <w:szCs w:val="21"/>
+          <w:lang w:eastAsia="en-AU"/>
+        </w:rPr>
+        <w:t>address</w:t>
+      </w:r>
+      <w:r>
+        <w:rPr>
+          <w:rFonts w:ascii="Consolas" w:eastAsia="Times New Roman" w:hAnsi="Consolas" w:cs="Times New Roman"/>
+          <w:color w:val="BABBCC"/>
+          <w:sz w:val="21"/>
+          <w:szCs w:val="21"/>
+          <w:lang w:eastAsia="en-AU"/>
+        </w:rPr>
+        <w:t xml:space="preserve"> funder </w:t>
+      </w:r>
+      <w:r>
+        <w:rPr>
+          <w:rFonts w:ascii="Consolas" w:eastAsia="Times New Roman" w:hAnsi="Consolas" w:cs="Times New Roman"/>
+          <w:color w:val="DCDCDC"/>
+          <w:sz w:val="21"/>
+          <w:szCs w:val="21"/>
+          <w:lang w:eastAsia="en-AU"/>
+        </w:rPr>
+        <w:t>=</w:t>
+      </w:r>
+      <w:r>
+        <w:rPr>
+          <w:rFonts w:ascii="Consolas" w:eastAsia="Times New Roman" w:hAnsi="Consolas" w:cs="Times New Roman"/>
+          <w:color w:val="BABBCC"/>
+          <w:sz w:val="21"/>
+          <w:szCs w:val="21"/>
+          <w:lang w:eastAsia="en-AU"/>
+        </w:rPr>
+        <w:t xml:space="preserve"> funders</w:t>
+      </w:r>
+      <w:r>
+        <w:rPr>
+          <w:rFonts w:ascii="Consolas" w:eastAsia="Times New Roman" w:hAnsi="Consolas" w:cs="Times New Roman"/>
+          <w:color w:val="DCDCDC"/>
+          <w:sz w:val="21"/>
+          <w:szCs w:val="21"/>
+          <w:lang w:eastAsia="en-AU"/>
+        </w:rPr>
+        <w:t>[</w:t>
+      </w:r>
+      <w:r>
+        <w:rPr>
+          <w:rFonts w:ascii="Consolas" w:eastAsia="Times New Roman" w:hAnsi="Consolas" w:cs="Times New Roman"/>
+          <w:color w:val="BABBCC"/>
+          <w:sz w:val="21"/>
+          <w:szCs w:val="21"/>
+          <w:lang w:eastAsia="en-AU"/>
+        </w:rPr>
+        <w:t>fundersIndex</w:t>
+      </w:r>
+      <w:r>
+        <w:rPr>
+          <w:rFonts w:ascii="Consolas" w:eastAsia="Times New Roman" w:hAnsi="Consolas" w:cs="Times New Roman"/>
+          <w:color w:val="DCDCDC"/>
+          <w:sz w:val="21"/>
+          <w:szCs w:val="21"/>
+          <w:lang w:eastAsia="en-AU"/>
+        </w:rPr>
+        <w:t>];</w:t>
+      </w:r>
+    </w:p>
+    <w:p>
+      <w:pPr>
+        <w:pStyle w:val="ListParagraph"/>
+        <w:numPr>
+          <w:ilvl w:val="0"/>
+          <w:numId w:val="20"/>
+        </w:numPr>
+        <w:shd w:val="clear" w:color="auto" w:fill="222336"/>
+        <w:spacing w:after="0" w:line="285" w:lineRule="atLeast"/>
+        <w:rPr>
+          <w:rFonts w:ascii="Consolas" w:eastAsia="Times New Roman" w:hAnsi="Consolas" w:cs="Times New Roman"/>
+          <w:color w:val="BABBCC"/>
+          <w:sz w:val="21"/>
+          <w:szCs w:val="21"/>
+          <w:lang w:eastAsia="en-AU"/>
+        </w:rPr>
+      </w:pPr>
+      <w:r>
+        <w:rPr>
+          <w:rFonts w:ascii="Consolas" w:eastAsia="Times New Roman" w:hAnsi="Consolas" w:cs="Times New Roman"/>
+          <w:color w:val="BABBCC"/>
+          <w:sz w:val="21"/>
+          <w:szCs w:val="21"/>
+          <w:lang w:eastAsia="en-AU"/>
+        </w:rPr>
+        <w:t>            addressToAmountFunded</w:t>
+      </w:r>
+      <w:r>
+        <w:rPr>
+          <w:rFonts w:ascii="Consolas" w:eastAsia="Times New Roman" w:hAnsi="Consolas" w:cs="Times New Roman"/>
+          <w:color w:val="DCDCDC"/>
+          <w:sz w:val="21"/>
+          <w:szCs w:val="21"/>
+          <w:lang w:eastAsia="en-AU"/>
+        </w:rPr>
+        <w:t>[</w:t>
+      </w:r>
+      <w:r>
+        <w:rPr>
+          <w:rFonts w:ascii="Consolas" w:eastAsia="Times New Roman" w:hAnsi="Consolas" w:cs="Times New Roman"/>
+          <w:color w:val="BABBCC"/>
+          <w:sz w:val="21"/>
+          <w:szCs w:val="21"/>
+          <w:lang w:eastAsia="en-AU"/>
+        </w:rPr>
+        <w:t>funder</w:t>
+      </w:r>
+      <w:r>
+        <w:rPr>
+          <w:rFonts w:ascii="Consolas" w:eastAsia="Times New Roman" w:hAnsi="Consolas" w:cs="Times New Roman"/>
+          <w:color w:val="DCDCDC"/>
+          <w:sz w:val="21"/>
+          <w:szCs w:val="21"/>
+          <w:lang w:eastAsia="en-AU"/>
+        </w:rPr>
+        <w:t>]</w:t>
+      </w:r>
+      <w:r>
+        <w:rPr>
+          <w:rFonts w:ascii="Consolas" w:eastAsia="Times New Roman" w:hAnsi="Consolas" w:cs="Times New Roman"/>
+          <w:color w:val="BABBCC"/>
+          <w:sz w:val="21"/>
+          <w:szCs w:val="21"/>
+          <w:lang w:eastAsia="en-AU"/>
+        </w:rPr>
+        <w:t xml:space="preserve"> </w:t>
+      </w:r>
+      <w:r>
+        <w:rPr>
+          <w:rFonts w:ascii="Consolas" w:eastAsia="Times New Roman" w:hAnsi="Consolas" w:cs="Times New Roman"/>
+          <w:color w:val="DCDCDC"/>
+          <w:sz w:val="21"/>
+          <w:szCs w:val="21"/>
+          <w:lang w:eastAsia="en-AU"/>
+        </w:rPr>
+        <w:t>=</w:t>
+      </w:r>
+      <w:r>
+        <w:rPr>
+          <w:rFonts w:ascii="Consolas" w:eastAsia="Times New Roman" w:hAnsi="Consolas" w:cs="Times New Roman"/>
+          <w:color w:val="BABBCC"/>
+          <w:sz w:val="21"/>
+          <w:szCs w:val="21"/>
+          <w:lang w:eastAsia="en-AU"/>
+        </w:rPr>
+        <w:t xml:space="preserve"> </w:t>
+      </w:r>
+      <w:r>
+        <w:rPr>
+          <w:rFonts w:ascii="Consolas" w:eastAsia="Times New Roman" w:hAnsi="Consolas" w:cs="Times New Roman"/>
+          <w:color w:val="B5CEA8"/>
+          <w:sz w:val="21"/>
+          <w:szCs w:val="21"/>
+          <w:lang w:eastAsia="en-AU"/>
+        </w:rPr>
+        <w:t>0</w:t>
+      </w:r>
+      <w:r>
+        <w:rPr>
+          <w:rFonts w:ascii="Consolas" w:eastAsia="Times New Roman" w:hAnsi="Consolas" w:cs="Times New Roman"/>
+          <w:color w:val="DCDCDC"/>
+          <w:sz w:val="21"/>
+          <w:szCs w:val="21"/>
+          <w:lang w:eastAsia="en-AU"/>
+        </w:rPr>
+        <w:t>;</w:t>
+      </w:r>
+    </w:p>
+    <w:p>
+      <w:pPr>
+        <w:pStyle w:val="ListParagraph"/>
+        <w:numPr>
+          <w:ilvl w:val="0"/>
+          <w:numId w:val="20"/>
+        </w:numPr>
+        <w:shd w:val="clear" w:color="auto" w:fill="222336"/>
+        <w:spacing w:after="0" w:line="285" w:lineRule="atLeast"/>
+        <w:rPr>
+          <w:rFonts w:ascii="Consolas" w:eastAsia="Times New Roman" w:hAnsi="Consolas" w:cs="Times New Roman"/>
+          <w:color w:val="BABBCC"/>
+          <w:sz w:val="21"/>
+          <w:szCs w:val="21"/>
+          <w:lang w:eastAsia="en-AU"/>
+        </w:rPr>
+      </w:pPr>
+      <w:r>
+        <w:rPr>
+          <w:rFonts w:ascii="Consolas" w:eastAsia="Times New Roman" w:hAnsi="Consolas" w:cs="Times New Roman"/>
+          <w:color w:val="BABBCC"/>
+          <w:sz w:val="21"/>
+          <w:szCs w:val="21"/>
+          <w:lang w:eastAsia="en-AU"/>
+        </w:rPr>
+        <w:t xml:space="preserve">        </w:t>
+      </w:r>
+      <w:r>
+        <w:rPr>
+          <w:rFonts w:ascii="Consolas" w:eastAsia="Times New Roman" w:hAnsi="Consolas" w:cs="Times New Roman"/>
+          <w:color w:val="DCDCDC"/>
+          <w:sz w:val="21"/>
+          <w:szCs w:val="21"/>
+          <w:lang w:eastAsia="en-AU"/>
+        </w:rPr>
+        <w:t>}</w:t>
+      </w:r>
+    </w:p>
+    <w:p>
+      <w:pPr>
+        <w:pStyle w:val="ListParagraph"/>
+        <w:numPr>
+          <w:ilvl w:val="0"/>
+          <w:numId w:val="20"/>
+        </w:numPr>
+        <w:shd w:val="clear" w:color="auto" w:fill="222336"/>
+        <w:spacing w:after="0" w:line="285" w:lineRule="atLeast"/>
+        <w:rPr>
+          <w:rFonts w:ascii="Consolas" w:eastAsia="Times New Roman" w:hAnsi="Consolas" w:cs="Times New Roman"/>
+          <w:color w:val="BABBCC"/>
+          <w:sz w:val="21"/>
+          <w:szCs w:val="21"/>
+          <w:lang w:eastAsia="en-AU"/>
+        </w:rPr>
+      </w:pPr>
+      <w:r>
+        <w:rPr>
+          <w:rFonts w:ascii="Consolas" w:eastAsia="Times New Roman" w:hAnsi="Consolas" w:cs="Times New Roman"/>
+          <w:color w:val="BABBCC"/>
+          <w:sz w:val="21"/>
+          <w:szCs w:val="21"/>
+          <w:lang w:eastAsia="en-AU"/>
+        </w:rPr>
+        <w:t xml:space="preserve">        </w:t>
+      </w:r>
+      <w:r>
+        <w:rPr>
+          <w:rFonts w:ascii="Consolas" w:eastAsia="Times New Roman" w:hAnsi="Consolas" w:cs="Times New Roman"/>
+          <w:color w:val="608B4E"/>
+          <w:sz w:val="21"/>
+          <w:szCs w:val="21"/>
+          <w:lang w:eastAsia="en-AU"/>
+        </w:rPr>
+        <w:t>//Empty out funders array</w:t>
+      </w:r>
+    </w:p>
+    <w:p>
+      <w:pPr>
+        <w:pStyle w:val="ListParagraph"/>
+        <w:numPr>
+          <w:ilvl w:val="0"/>
+          <w:numId w:val="20"/>
+        </w:numPr>
+        <w:shd w:val="clear" w:color="auto" w:fill="222336"/>
+        <w:spacing w:after="0" w:line="285" w:lineRule="atLeast"/>
+        <w:rPr>
+          <w:rFonts w:ascii="Consolas" w:eastAsia="Times New Roman" w:hAnsi="Consolas" w:cs="Times New Roman"/>
+          <w:color w:val="BABBCC"/>
+          <w:sz w:val="21"/>
+          <w:szCs w:val="21"/>
+          <w:lang w:eastAsia="en-AU"/>
+        </w:rPr>
+      </w:pPr>
+      <w:r>
+        <w:rPr>
+          <w:rFonts w:ascii="Consolas" w:eastAsia="Times New Roman" w:hAnsi="Consolas" w:cs="Times New Roman"/>
+          <w:color w:val="BABBCC"/>
+          <w:sz w:val="21"/>
+          <w:szCs w:val="21"/>
+          <w:lang w:eastAsia="en-AU"/>
+        </w:rPr>
+        <w:t xml:space="preserve">        funders </w:t>
+      </w:r>
+      <w:r>
+        <w:rPr>
+          <w:rFonts w:ascii="Consolas" w:eastAsia="Times New Roman" w:hAnsi="Consolas" w:cs="Times New Roman"/>
+          <w:color w:val="DCDCDC"/>
+          <w:sz w:val="21"/>
+          <w:szCs w:val="21"/>
+          <w:lang w:eastAsia="en-AU"/>
+        </w:rPr>
+        <w:t>=</w:t>
+      </w:r>
+      <w:r>
+        <w:rPr>
+          <w:rFonts w:ascii="Consolas" w:eastAsia="Times New Roman" w:hAnsi="Consolas" w:cs="Times New Roman"/>
+          <w:color w:val="BABBCC"/>
+          <w:sz w:val="21"/>
+          <w:szCs w:val="21"/>
+          <w:lang w:eastAsia="en-AU"/>
+        </w:rPr>
+        <w:t xml:space="preserve"> </w:t>
+      </w:r>
+      <w:r>
+        <w:rPr>
+          <w:rFonts w:ascii="Consolas" w:eastAsia="Times New Roman" w:hAnsi="Consolas" w:cs="Times New Roman"/>
+          <w:color w:val="569CD6"/>
+          <w:sz w:val="21"/>
+          <w:szCs w:val="21"/>
+          <w:lang w:eastAsia="en-AU"/>
+        </w:rPr>
+        <w:t>new</w:t>
+      </w:r>
+      <w:r>
+        <w:rPr>
+          <w:rFonts w:ascii="Consolas" w:eastAsia="Times New Roman" w:hAnsi="Consolas" w:cs="Times New Roman"/>
+          <w:color w:val="BABBCC"/>
+          <w:sz w:val="21"/>
+          <w:szCs w:val="21"/>
+          <w:lang w:eastAsia="en-AU"/>
+        </w:rPr>
+        <w:t xml:space="preserve"> </w:t>
+      </w:r>
+      <w:r>
+        <w:rPr>
+          <w:rFonts w:ascii="Consolas" w:eastAsia="Times New Roman" w:hAnsi="Consolas" w:cs="Times New Roman"/>
+          <w:color w:val="569CD6"/>
+          <w:sz w:val="21"/>
+          <w:szCs w:val="21"/>
+          <w:lang w:eastAsia="en-AU"/>
+        </w:rPr>
+        <w:t>address</w:t>
+      </w:r>
+      <w:r>
+        <w:rPr>
+          <w:rFonts w:ascii="Consolas" w:eastAsia="Times New Roman" w:hAnsi="Consolas" w:cs="Times New Roman"/>
+          <w:color w:val="DCDCDC"/>
+          <w:sz w:val="21"/>
+          <w:szCs w:val="21"/>
+          <w:lang w:eastAsia="en-AU"/>
+        </w:rPr>
+        <w:t>[](</w:t>
+      </w:r>
+      <w:r>
+        <w:rPr>
+          <w:rFonts w:ascii="Consolas" w:eastAsia="Times New Roman" w:hAnsi="Consolas" w:cs="Times New Roman"/>
+          <w:color w:val="B5CEA8"/>
+          <w:sz w:val="21"/>
+          <w:szCs w:val="21"/>
+          <w:lang w:eastAsia="en-AU"/>
+        </w:rPr>
+        <w:t>0</w:t>
+      </w:r>
+      <w:r>
+        <w:rPr>
+          <w:rFonts w:ascii="Consolas" w:eastAsia="Times New Roman" w:hAnsi="Consolas" w:cs="Times New Roman"/>
+          <w:color w:val="DCDCDC"/>
+          <w:sz w:val="21"/>
+          <w:szCs w:val="21"/>
+          <w:lang w:eastAsia="en-AU"/>
+        </w:rPr>
+        <w:t>);</w:t>
+      </w:r>
+    </w:p>
+    <w:p/>
+    <w:p>
+      <w:r>
+        <w:t>Lesson 4 - Web3.py Simple Storage</w:t>
+      </w:r>
+    </w:p>
+    <w:p>
+      <w:pPr>
+        <w:pStyle w:val="ListParagraph"/>
+        <w:numPr>
+          <w:ilvl w:val="0"/>
+          <w:numId w:val="21"/>
+        </w:numPr>
+      </w:pPr>
+      <w:r>
+        <w:t>Remix – starting ground as a Web IDE – Integrated Development Environment</w:t>
+      </w:r>
+    </w:p>
+    <w:p>
+      <w:pPr>
+        <w:pStyle w:val="ListParagraph"/>
+        <w:numPr>
+          <w:ilvl w:val="1"/>
+          <w:numId w:val="21"/>
+        </w:numPr>
+      </w:pPr>
+      <w:r>
+        <w:t>Web based</w:t>
+      </w:r>
+    </w:p>
+    <w:p>
+      <w:pPr>
+        <w:pStyle w:val="ListParagraph"/>
+        <w:numPr>
+          <w:ilvl w:val="1"/>
+          <w:numId w:val="21"/>
+        </w:numPr>
+      </w:pPr>
+      <w:r>
+        <w:t>Modules for testing, debugging, deploying</w:t>
+      </w:r>
+    </w:p>
+    <w:p>
+      <w:pPr>
+        <w:pStyle w:val="ListParagraph"/>
+        <w:numPr>
+          <w:ilvl w:val="1"/>
+          <w:numId w:val="21"/>
+        </w:numPr>
+      </w:pPr>
+      <w:r>
+        <w:t>Local JS VM to simulate Ethereum</w:t>
+      </w:r>
+    </w:p>
+    <w:p>
+      <w:pPr>
+        <w:pStyle w:val="ListParagraph"/>
+        <w:numPr>
+          <w:ilvl w:val="1"/>
+          <w:numId w:val="21"/>
+        </w:numPr>
+      </w:pPr>
+      <w:r>
+        <w:t>Quick and easy to create &amp; test smart contracts</w:t>
+      </w:r>
+    </w:p>
+    <w:p>
+      <w:pPr>
+        <w:pStyle w:val="ListParagraph"/>
+        <w:numPr>
+          <w:ilvl w:val="0"/>
+          <w:numId w:val="21"/>
+        </w:numPr>
+      </w:pPr>
+      <w:r>
+        <w:t>Connecting into Python – web3.py</w:t>
+      </w:r>
+    </w:p>
+    <w:p>
+      <w:pPr>
+        <w:pStyle w:val="ListParagraph"/>
+        <w:numPr>
+          <w:ilvl w:val="1"/>
+          <w:numId w:val="21"/>
+        </w:numPr>
+      </w:pPr>
+      <w:r>
+        <w:t>Contract deployment in VS via Python</w:t>
+      </w:r>
+    </w:p>
+    <w:p>
+      <w:pPr>
+        <w:pStyle w:val="ListParagraph"/>
+        <w:numPr>
+          <w:ilvl w:val="1"/>
+          <w:numId w:val="21"/>
+        </w:numPr>
+      </w:pPr>
+      <w:r>
+        <w:t>At least a couple hours troubleshooting the lack of autosave with black formatter</w:t>
+      </w:r>
+    </w:p>
+    <w:p/>
+    <w:p>
+      <w:pPr>
+        <w:shd w:val="clear" w:color="auto" w:fill="2D2A2E"/>
+        <w:spacing w:after="0" w:line="285" w:lineRule="atLeast"/>
+        <w:rPr>
+          <w:rFonts w:ascii="Consolas" w:eastAsia="Times New Roman" w:hAnsi="Consolas" w:cs="Times New Roman"/>
+          <w:color w:val="FCFCFA"/>
+          <w:sz w:val="21"/>
+          <w:szCs w:val="21"/>
+          <w:lang w:eastAsia="en-AU"/>
+        </w:rPr>
+      </w:pPr>
+      <w:r>
+        <w:rPr>
+          <w:rFonts w:ascii="Consolas" w:eastAsia="Times New Roman" w:hAnsi="Consolas" w:cs="Times New Roman"/>
+          <w:i/>
+          <w:iCs/>
+          <w:color w:val="727072"/>
+          <w:sz w:val="21"/>
+          <w:szCs w:val="21"/>
+          <w:lang w:eastAsia="en-AU"/>
+        </w:rPr>
+        <w:t>//Python</w:t>
+      </w:r>
+    </w:p>
+    <w:p>
+      <w:pPr>
+        <w:shd w:val="clear" w:color="auto" w:fill="2D2A2E"/>
+        <w:spacing w:after="0" w:line="285" w:lineRule="atLeast"/>
+        <w:rPr>
+          <w:rFonts w:ascii="Consolas" w:eastAsia="Times New Roman" w:hAnsi="Consolas" w:cs="Times New Roman"/>
+          <w:color w:val="FCFCFA"/>
+          <w:sz w:val="21"/>
+          <w:szCs w:val="21"/>
+          <w:lang w:eastAsia="en-AU"/>
+        </w:rPr>
+      </w:pPr>
+      <w:r>
+        <w:rPr>
+          <w:rFonts w:ascii="Consolas" w:eastAsia="Times New Roman" w:hAnsi="Consolas" w:cs="Times New Roman"/>
+          <w:color w:val="FCFCFA"/>
+          <w:sz w:val="21"/>
+          <w:szCs w:val="21"/>
+          <w:lang w:eastAsia="en-AU"/>
+        </w:rPr>
+        <w:t xml:space="preserve">  </w:t>
+      </w:r>
+      <w:r>
+        <w:rPr>
+          <w:rFonts w:ascii="Consolas" w:eastAsia="Times New Roman" w:hAnsi="Consolas" w:cs="Times New Roman"/>
+          <w:color w:val="939293"/>
+          <w:sz w:val="21"/>
+          <w:szCs w:val="21"/>
+          <w:lang w:eastAsia="en-AU"/>
+        </w:rPr>
+        <w:t>"</w:t>
+      </w:r>
+      <w:r>
+        <w:rPr>
+          <w:rFonts w:ascii="Consolas" w:eastAsia="Times New Roman" w:hAnsi="Consolas" w:cs="Times New Roman"/>
+          <w:color w:val="FCFCFA"/>
+          <w:sz w:val="21"/>
+          <w:szCs w:val="21"/>
+          <w:lang w:eastAsia="en-AU"/>
+        </w:rPr>
+        <w:t>[python]</w:t>
+      </w:r>
+      <w:r>
+        <w:rPr>
+          <w:rFonts w:ascii="Consolas" w:eastAsia="Times New Roman" w:hAnsi="Consolas" w:cs="Times New Roman"/>
+          <w:color w:val="939293"/>
+          <w:sz w:val="21"/>
+          <w:szCs w:val="21"/>
+          <w:lang w:eastAsia="en-AU"/>
+        </w:rPr>
+        <w:t>":</w:t>
+      </w:r>
+      <w:r>
+        <w:rPr>
+          <w:rFonts w:ascii="Consolas" w:eastAsia="Times New Roman" w:hAnsi="Consolas" w:cs="Times New Roman"/>
+          <w:color w:val="FCFCFA"/>
+          <w:sz w:val="21"/>
+          <w:szCs w:val="21"/>
+          <w:lang w:eastAsia="en-AU"/>
+        </w:rPr>
+        <w:t xml:space="preserve"> </w:t>
+      </w:r>
+      <w:r>
+        <w:rPr>
+          <w:rFonts w:ascii="Consolas" w:eastAsia="Times New Roman" w:hAnsi="Consolas" w:cs="Times New Roman"/>
+          <w:color w:val="939293"/>
+          <w:sz w:val="21"/>
+          <w:szCs w:val="21"/>
+          <w:lang w:eastAsia="en-AU"/>
+        </w:rPr>
+        <w:t>{</w:t>
+      </w:r>
+    </w:p>
+    <w:p>
+      <w:pPr>
+        <w:shd w:val="clear" w:color="auto" w:fill="2D2A2E"/>
+        <w:spacing w:after="0" w:line="285" w:lineRule="atLeast"/>
+        <w:rPr>
+          <w:rFonts w:ascii="Consolas" w:eastAsia="Times New Roman" w:hAnsi="Consolas" w:cs="Times New Roman"/>
+          <w:color w:val="FCFCFA"/>
+          <w:sz w:val="21"/>
+          <w:szCs w:val="21"/>
+          <w:lang w:eastAsia="en-AU"/>
+        </w:rPr>
+      </w:pPr>
+      <w:r>
+        <w:rPr>
+          <w:rFonts w:ascii="Consolas" w:eastAsia="Times New Roman" w:hAnsi="Consolas" w:cs="Times New Roman"/>
+          <w:color w:val="FCFCFA"/>
+          <w:sz w:val="21"/>
+          <w:szCs w:val="21"/>
+          <w:lang w:eastAsia="en-AU"/>
+        </w:rPr>
+        <w:t xml:space="preserve">    </w:t>
+      </w:r>
+      <w:r>
+        <w:rPr>
+          <w:rFonts w:ascii="Consolas" w:eastAsia="Times New Roman" w:hAnsi="Consolas" w:cs="Times New Roman"/>
+          <w:color w:val="939293"/>
+          <w:sz w:val="21"/>
+          <w:szCs w:val="21"/>
+          <w:lang w:eastAsia="en-AU"/>
+        </w:rPr>
+        <w:t>"</w:t>
+      </w:r>
+      <w:r>
+        <w:rPr>
+          <w:rFonts w:ascii="Consolas" w:eastAsia="Times New Roman" w:hAnsi="Consolas" w:cs="Times New Roman"/>
+          <w:color w:val="FCFCFA"/>
+          <w:sz w:val="21"/>
+          <w:szCs w:val="21"/>
+          <w:lang w:eastAsia="en-AU"/>
+        </w:rPr>
+        <w:t>editor.defaultFormatter</w:t>
+      </w:r>
+      <w:r>
+        <w:rPr>
+          <w:rFonts w:ascii="Consolas" w:eastAsia="Times New Roman" w:hAnsi="Consolas" w:cs="Times New Roman"/>
+          <w:color w:val="939293"/>
+          <w:sz w:val="21"/>
+          <w:szCs w:val="21"/>
+          <w:lang w:eastAsia="en-AU"/>
+        </w:rPr>
+        <w:t>":</w:t>
+      </w:r>
+      <w:r>
+        <w:rPr>
+          <w:rFonts w:ascii="Consolas" w:eastAsia="Times New Roman" w:hAnsi="Consolas" w:cs="Times New Roman"/>
+          <w:color w:val="FCFCFA"/>
+          <w:sz w:val="21"/>
+          <w:szCs w:val="21"/>
+          <w:lang w:eastAsia="en-AU"/>
+        </w:rPr>
+        <w:t xml:space="preserve"> </w:t>
+      </w:r>
+      <w:r>
+        <w:rPr>
+          <w:rFonts w:ascii="Consolas" w:eastAsia="Times New Roman" w:hAnsi="Consolas" w:cs="Times New Roman"/>
+          <w:color w:val="AB9DF2"/>
+          <w:sz w:val="21"/>
+          <w:szCs w:val="21"/>
+          <w:lang w:eastAsia="en-AU"/>
+        </w:rPr>
+        <w:t>null</w:t>
+      </w:r>
+      <w:r>
+        <w:rPr>
+          <w:rFonts w:ascii="Consolas" w:eastAsia="Times New Roman" w:hAnsi="Consolas" w:cs="Times New Roman"/>
+          <w:color w:val="939293"/>
+          <w:sz w:val="21"/>
+          <w:szCs w:val="21"/>
+          <w:lang w:eastAsia="en-AU"/>
+        </w:rPr>
+        <w:t>,</w:t>
+      </w:r>
+    </w:p>
+    <w:p>
+      <w:pPr>
+        <w:shd w:val="clear" w:color="auto" w:fill="2D2A2E"/>
+        <w:spacing w:after="0" w:line="285" w:lineRule="atLeast"/>
+        <w:rPr>
+          <w:rFonts w:ascii="Consolas" w:eastAsia="Times New Roman" w:hAnsi="Consolas" w:cs="Times New Roman"/>
+          <w:color w:val="FCFCFA"/>
+          <w:sz w:val="21"/>
+          <w:szCs w:val="21"/>
+          <w:lang w:eastAsia="en-AU"/>
+        </w:rPr>
+      </w:pPr>
+      <w:r>
+        <w:rPr>
+          <w:rFonts w:ascii="Consolas" w:eastAsia="Times New Roman" w:hAnsi="Consolas" w:cs="Times New Roman"/>
+          <w:color w:val="FCFCFA"/>
+          <w:sz w:val="21"/>
+          <w:szCs w:val="21"/>
+          <w:lang w:eastAsia="en-AU"/>
+        </w:rPr>
+        <w:lastRenderedPageBreak/>
+        <w:t xml:space="preserve">    </w:t>
+      </w:r>
+      <w:r>
+        <w:rPr>
+          <w:rFonts w:ascii="Consolas" w:eastAsia="Times New Roman" w:hAnsi="Consolas" w:cs="Times New Roman"/>
+          <w:color w:val="939293"/>
+          <w:sz w:val="21"/>
+          <w:szCs w:val="21"/>
+          <w:lang w:eastAsia="en-AU"/>
+        </w:rPr>
+        <w:t>"</w:t>
+      </w:r>
+      <w:r>
+        <w:rPr>
+          <w:rFonts w:ascii="Consolas" w:eastAsia="Times New Roman" w:hAnsi="Consolas" w:cs="Times New Roman"/>
+          <w:color w:val="FCFCFA"/>
+          <w:sz w:val="21"/>
+          <w:szCs w:val="21"/>
+          <w:lang w:eastAsia="en-AU"/>
+        </w:rPr>
+        <w:t>editor.formatOnSave</w:t>
+      </w:r>
+      <w:r>
+        <w:rPr>
+          <w:rFonts w:ascii="Consolas" w:eastAsia="Times New Roman" w:hAnsi="Consolas" w:cs="Times New Roman"/>
+          <w:color w:val="939293"/>
+          <w:sz w:val="21"/>
+          <w:szCs w:val="21"/>
+          <w:lang w:eastAsia="en-AU"/>
+        </w:rPr>
+        <w:t>":</w:t>
+      </w:r>
+      <w:r>
+        <w:rPr>
+          <w:rFonts w:ascii="Consolas" w:eastAsia="Times New Roman" w:hAnsi="Consolas" w:cs="Times New Roman"/>
+          <w:color w:val="FCFCFA"/>
+          <w:sz w:val="21"/>
+          <w:szCs w:val="21"/>
+          <w:lang w:eastAsia="en-AU"/>
+        </w:rPr>
+        <w:t xml:space="preserve"> </w:t>
+      </w:r>
+      <w:r>
+        <w:rPr>
+          <w:rFonts w:ascii="Consolas" w:eastAsia="Times New Roman" w:hAnsi="Consolas" w:cs="Times New Roman"/>
+          <w:color w:val="AB9DF2"/>
+          <w:sz w:val="21"/>
+          <w:szCs w:val="21"/>
+          <w:lang w:eastAsia="en-AU"/>
+        </w:rPr>
+        <w:t>true</w:t>
+      </w:r>
+    </w:p>
+    <w:p>
+      <w:pPr>
+        <w:shd w:val="clear" w:color="auto" w:fill="2D2A2E"/>
+        <w:spacing w:after="0" w:line="285" w:lineRule="atLeast"/>
+        <w:rPr>
+          <w:rFonts w:ascii="Consolas" w:eastAsia="Times New Roman" w:hAnsi="Consolas" w:cs="Times New Roman"/>
+          <w:color w:val="FCFCFA"/>
+          <w:sz w:val="21"/>
+          <w:szCs w:val="21"/>
+          <w:lang w:eastAsia="en-AU"/>
+        </w:rPr>
+      </w:pPr>
+      <w:r>
+        <w:rPr>
+          <w:rFonts w:ascii="Consolas" w:eastAsia="Times New Roman" w:hAnsi="Consolas" w:cs="Times New Roman"/>
+          <w:color w:val="FCFCFA"/>
+          <w:sz w:val="21"/>
+          <w:szCs w:val="21"/>
+          <w:lang w:eastAsia="en-AU"/>
+        </w:rPr>
+        <w:t xml:space="preserve">  </w:t>
+      </w:r>
+      <w:r>
+        <w:rPr>
+          <w:rFonts w:ascii="Consolas" w:eastAsia="Times New Roman" w:hAnsi="Consolas" w:cs="Times New Roman"/>
+          <w:color w:val="939293"/>
+          <w:sz w:val="21"/>
+          <w:szCs w:val="21"/>
+          <w:lang w:eastAsia="en-AU"/>
+        </w:rPr>
+        <w:t>}</w:t>
+      </w:r>
+    </w:p>
+    <w:p/>
+    <w:p/>
+    <w:p>
+      <w:pPr>
+        <w:pStyle w:val="ListParagraph"/>
+        <w:numPr>
+          <w:ilvl w:val="0"/>
+          <w:numId w:val="21"/>
+        </w:numPr>
+      </w:pPr>
+      <w:r>
+        <w:t>Installing compiller – pip install py-solc-x</w:t>
+      </w:r>
+    </w:p>
+    <w:p>
+      <w:pPr>
+        <w:pStyle w:val="ListParagraph"/>
+        <w:numPr>
+          <w:ilvl w:val="1"/>
+          <w:numId w:val="21"/>
+        </w:numPr>
+      </w:pPr>
+      <w:r>
+        <w:t xml:space="preserve">More bugs from the solc install…. </w:t>
+      </w:r>
+      <w:r>
+        <w:rPr>
+          <mc:AlternateContent>
+            <mc:Choice Requires="w16se"/>
+            <mc:Fallback>
+              <w:rFonts w:ascii="Segoe UI Emoji" w:eastAsia="Segoe UI Emoji" w:hAnsi="Segoe UI Emoji" w:cs="Segoe UI Emoji"/>
+            </mc:Fallback>
+          </mc:AlternateContent>
+        </w:rPr>
+        <mc:AlternateContent>
+          <mc:Choice Requires="w16se">
+            <w16se:symEx w16se:font="Segoe UI Emoji" w16se:char="1F644"/>
+          </mc:Choice>
+          <mc:Fallback>
+            <w:t>🙄</w:t>
+          </mc:Fallback>
+        </mc:AlternateContent>
+      </w:r>
+    </w:p>
+    <w:p>
+      <w:r>
+        <w:rPr>
+          <w:noProof/>
+        </w:rPr>
+        <w:drawing>
+          <wp:inline distT="0" distB="0" distL="0" distR="0" wp14:anchorId="3D412441" wp14:editId="7D9D1DFA">
+            <wp:extent cx="5731510" cy="4323715"/>
+            <wp:effectExtent l="0" t="0" r="2540" b="635"/>
+            <wp:docPr id="32" name="Picture 32" descr="Graphical user interface, text, application, email&#10;&#10;Description automatically generated"/>
+            <wp:cNvGraphicFramePr>
+              <a:graphicFrameLocks xmlns:a="http://schemas.openxmlformats.org/drawingml/2006/main" noChangeAspect="1"/>
+            </wp:cNvGraphicFramePr>
+            <a:graphic xmlns:a="http://schemas.openxmlformats.org/drawingml/2006/main">
+              <a:graphicData uri="http://schemas.openxmlformats.org/drawingml/2006/picture">
+                <pic:pic xmlns:pic="http://schemas.openxmlformats.org/drawingml/2006/picture">
+                  <pic:nvPicPr>
+                    <pic:cNvPr id="32" name="Picture 32" descr="Graphical user interface, text, application, email&#10;&#10;Description automatically generated"/>
+                    <pic:cNvPicPr/>
+                  </pic:nvPicPr>
+                  <pic:blipFill>
+                    <a:blip r:embed="rId45"/>
+                    <a:stretch>
+                      <a:fillRect/>
+                    </a:stretch>
+                  </pic:blipFill>
+                  <pic:spPr>
+                    <a:xfrm>
+                      <a:off x="0" y="0"/>
+                      <a:ext cx="5731510" cy="4323715"/>
+                    </a:xfrm>
+                    <a:prstGeom prst="rect">
+                      <a:avLst/>
+                    </a:prstGeom>
+                  </pic:spPr>
+                </pic:pic>
+              </a:graphicData>
+            </a:graphic>
+          </wp:inline>
+        </w:drawing>
+      </w:r>
+    </w:p>
+    <w:p>
+      <w:pPr>
+        <w:pStyle w:val="ListParagraph"/>
+        <w:numPr>
+          <w:ilvl w:val="0"/>
+          <w:numId w:val="24"/>
+        </w:numPr>
+      </w:pPr>
+      <w:r>
+        <w:t>Retrieving byte code of contract</w:t>
+      </w:r>
+    </w:p>
+    <w:p>
+      <w:pPr>
+        <w:pStyle w:val="ListParagraph"/>
+        <w:numPr>
+          <w:ilvl w:val="0"/>
+          <w:numId w:val="24"/>
+        </w:numPr>
+        <w:shd w:val="clear" w:color="auto" w:fill="2D2A2E"/>
+        <w:spacing w:after="0" w:line="285" w:lineRule="atLeast"/>
+        <w:rPr>
+          <w:rFonts w:ascii="Consolas" w:eastAsia="Times New Roman" w:hAnsi="Consolas" w:cs="Times New Roman"/>
+          <w:color w:val="FCFCFA"/>
+          <w:sz w:val="21"/>
+          <w:szCs w:val="21"/>
+          <w:lang w:eastAsia="en-AU"/>
+        </w:rPr>
+      </w:pPr>
+      <w:r>
+        <w:rPr>
+          <w:rFonts w:ascii="Consolas" w:eastAsia="Times New Roman" w:hAnsi="Consolas" w:cs="Times New Roman"/>
+          <w:i/>
+          <w:iCs/>
+          <w:color w:val="727072"/>
+          <w:sz w:val="21"/>
+          <w:szCs w:val="21"/>
+          <w:lang w:eastAsia="en-AU"/>
+        </w:rPr>
+        <w:t># get bytecode of the contract</w:t>
+      </w:r>
+    </w:p>
+    <w:p>
+      <w:pPr>
+        <w:pStyle w:val="ListParagraph"/>
+        <w:numPr>
+          <w:ilvl w:val="0"/>
+          <w:numId w:val="24"/>
+        </w:numPr>
+        <w:shd w:val="clear" w:color="auto" w:fill="2D2A2E"/>
+        <w:spacing w:after="0" w:line="285" w:lineRule="atLeast"/>
+        <w:rPr>
+          <w:rFonts w:ascii="Consolas" w:eastAsia="Times New Roman" w:hAnsi="Consolas" w:cs="Times New Roman"/>
+          <w:color w:val="FCFCFA"/>
+          <w:sz w:val="21"/>
+          <w:szCs w:val="21"/>
+          <w:lang w:eastAsia="en-AU"/>
+        </w:rPr>
+      </w:pPr>
+      <w:r>
+        <w:rPr>
+          <w:rFonts w:ascii="Consolas" w:eastAsia="Times New Roman" w:hAnsi="Consolas" w:cs="Times New Roman"/>
+          <w:color w:val="FCFCFA"/>
+          <w:sz w:val="21"/>
+          <w:szCs w:val="21"/>
+          <w:lang w:eastAsia="en-AU"/>
+        </w:rPr>
+        <w:t xml:space="preserve">bytecode </w:t>
+      </w:r>
+      <w:r>
+        <w:rPr>
+          <w:rFonts w:ascii="Consolas" w:eastAsia="Times New Roman" w:hAnsi="Consolas" w:cs="Times New Roman"/>
+          <w:color w:val="FF6188"/>
+          <w:sz w:val="21"/>
+          <w:szCs w:val="21"/>
+          <w:lang w:eastAsia="en-AU"/>
+        </w:rPr>
+        <w:t>=</w:t>
+      </w:r>
+      <w:r>
+        <w:rPr>
+          <w:rFonts w:ascii="Consolas" w:eastAsia="Times New Roman" w:hAnsi="Consolas" w:cs="Times New Roman"/>
+          <w:color w:val="FCFCFA"/>
+          <w:sz w:val="21"/>
+          <w:szCs w:val="21"/>
+          <w:lang w:eastAsia="en-AU"/>
+        </w:rPr>
+        <w:t xml:space="preserve"> compiled_sol</w:t>
+      </w:r>
+      <w:r>
+        <w:rPr>
+          <w:rFonts w:ascii="Consolas" w:eastAsia="Times New Roman" w:hAnsi="Consolas" w:cs="Times New Roman"/>
+          <w:color w:val="939293"/>
+          <w:sz w:val="21"/>
+          <w:szCs w:val="21"/>
+          <w:lang w:eastAsia="en-AU"/>
+        </w:rPr>
+        <w:t>["</w:t>
+      </w:r>
+      <w:r>
+        <w:rPr>
+          <w:rFonts w:ascii="Consolas" w:eastAsia="Times New Roman" w:hAnsi="Consolas" w:cs="Times New Roman"/>
+          <w:color w:val="FFD866"/>
+          <w:sz w:val="21"/>
+          <w:szCs w:val="21"/>
+          <w:lang w:eastAsia="en-AU"/>
+        </w:rPr>
+        <w:t>contracts</w:t>
+      </w:r>
+      <w:r>
+        <w:rPr>
+          <w:rFonts w:ascii="Consolas" w:eastAsia="Times New Roman" w:hAnsi="Consolas" w:cs="Times New Roman"/>
+          <w:color w:val="939293"/>
+          <w:sz w:val="21"/>
+          <w:szCs w:val="21"/>
+          <w:lang w:eastAsia="en-AU"/>
+        </w:rPr>
+        <w:t>"]["</w:t>
+      </w:r>
+      <w:r>
+        <w:rPr>
+          <w:rFonts w:ascii="Consolas" w:eastAsia="Times New Roman" w:hAnsi="Consolas" w:cs="Times New Roman"/>
+          <w:color w:val="FFD866"/>
+          <w:sz w:val="21"/>
+          <w:szCs w:val="21"/>
+          <w:lang w:eastAsia="en-AU"/>
+        </w:rPr>
+        <w:t>SimpleStorage.sol</w:t>
+      </w:r>
+      <w:r>
+        <w:rPr>
+          <w:rFonts w:ascii="Consolas" w:eastAsia="Times New Roman" w:hAnsi="Consolas" w:cs="Times New Roman"/>
+          <w:color w:val="939293"/>
+          <w:sz w:val="21"/>
+          <w:szCs w:val="21"/>
+          <w:lang w:eastAsia="en-AU"/>
+        </w:rPr>
+        <w:t>"]["</w:t>
+      </w:r>
+      <w:r>
+        <w:rPr>
+          <w:rFonts w:ascii="Consolas" w:eastAsia="Times New Roman" w:hAnsi="Consolas" w:cs="Times New Roman"/>
+          <w:color w:val="FFD866"/>
+          <w:sz w:val="21"/>
+          <w:szCs w:val="21"/>
+          <w:lang w:eastAsia="en-AU"/>
+        </w:rPr>
+        <w:t>SimpleStorage</w:t>
+      </w:r>
+      <w:r>
+        <w:rPr>
+          <w:rFonts w:ascii="Consolas" w:eastAsia="Times New Roman" w:hAnsi="Consolas" w:cs="Times New Roman"/>
+          <w:color w:val="939293"/>
+          <w:sz w:val="21"/>
+          <w:szCs w:val="21"/>
+          <w:lang w:eastAsia="en-AU"/>
+        </w:rPr>
+        <w:t>"]["</w:t>
+      </w:r>
+      <w:r>
+        <w:rPr>
+          <w:rFonts w:ascii="Consolas" w:eastAsia="Times New Roman" w:hAnsi="Consolas" w:cs="Times New Roman"/>
+          <w:color w:val="FFD866"/>
+          <w:sz w:val="21"/>
+          <w:szCs w:val="21"/>
+          <w:lang w:eastAsia="en-AU"/>
+        </w:rPr>
+        <w:t>evm</w:t>
+      </w:r>
+      <w:r>
+        <w:rPr>
+          <w:rFonts w:ascii="Consolas" w:eastAsia="Times New Roman" w:hAnsi="Consolas" w:cs="Times New Roman"/>
+          <w:color w:val="939293"/>
+          <w:sz w:val="21"/>
+          <w:szCs w:val="21"/>
+          <w:lang w:eastAsia="en-AU"/>
+        </w:rPr>
+        <w:t>"]["</w:t>
+      </w:r>
+      <w:r>
+        <w:rPr>
+          <w:rFonts w:ascii="Consolas" w:eastAsia="Times New Roman" w:hAnsi="Consolas" w:cs="Times New Roman"/>
+          <w:color w:val="FFD866"/>
+          <w:sz w:val="21"/>
+          <w:szCs w:val="21"/>
+          <w:lang w:eastAsia="en-AU"/>
+        </w:rPr>
+        <w:t>bytecode</w:t>
+      </w:r>
+      <w:r>
+        <w:rPr>
+          <w:rFonts w:ascii="Consolas" w:eastAsia="Times New Roman" w:hAnsi="Consolas" w:cs="Times New Roman"/>
+          <w:color w:val="939293"/>
+          <w:sz w:val="21"/>
+          <w:szCs w:val="21"/>
+          <w:lang w:eastAsia="en-AU"/>
+        </w:rPr>
+        <w:t>"]["</w:t>
+      </w:r>
+      <w:r>
+        <w:rPr>
+          <w:rFonts w:ascii="Consolas" w:eastAsia="Times New Roman" w:hAnsi="Consolas" w:cs="Times New Roman"/>
+          <w:color w:val="FFD866"/>
+          <w:sz w:val="21"/>
+          <w:szCs w:val="21"/>
+          <w:lang w:eastAsia="en-AU"/>
+        </w:rPr>
+        <w:t>object</w:t>
+      </w:r>
+      <w:r>
+        <w:rPr>
+          <w:rFonts w:ascii="Consolas" w:eastAsia="Times New Roman" w:hAnsi="Consolas" w:cs="Times New Roman"/>
+          <w:color w:val="939293"/>
+          <w:sz w:val="21"/>
+          <w:szCs w:val="21"/>
+          <w:lang w:eastAsia="en-AU"/>
+        </w:rPr>
+        <w:t>"]</w:t>
+      </w:r>
+    </w:p>
+    <w:p/>
+    <w:p>
+      <w:r>
+        <w:rPr>
+          <w:noProof/>
+        </w:rPr>
+        <w:lastRenderedPageBreak/>
+        <w:drawing>
+          <wp:inline distT="0" distB="0" distL="0" distR="0" wp14:anchorId="72E96476" wp14:editId="7EBFEC83">
+            <wp:extent cx="5553075" cy="3524250"/>
+            <wp:effectExtent l="0" t="0" r="9525" b="0"/>
+            <wp:docPr id="33" name="Picture 33" descr="Text&#10;&#10;Description automatically generated"/>
+            <wp:cNvGraphicFramePr>
+              <a:graphicFrameLocks xmlns:a="http://schemas.openxmlformats.org/drawingml/2006/main" noChangeAspect="1"/>
+            </wp:cNvGraphicFramePr>
+            <a:graphic xmlns:a="http://schemas.openxmlformats.org/drawingml/2006/main">
+              <a:graphicData uri="http://schemas.openxmlformats.org/drawingml/2006/picture">
+                <pic:pic xmlns:pic="http://schemas.openxmlformats.org/drawingml/2006/picture">
+                  <pic:nvPicPr>
+                    <pic:cNvPr id="33" name="Picture 33" descr="Text&#10;&#10;Description automatically generated"/>
+                    <pic:cNvPicPr/>
+                  </pic:nvPicPr>
+                  <pic:blipFill>
+                    <a:blip r:embed="rId46"/>
+                    <a:stretch>
+                      <a:fillRect/>
+                    </a:stretch>
+                  </pic:blipFill>
+                  <pic:spPr>
+                    <a:xfrm>
+                      <a:off x="0" y="0"/>
+                      <a:ext cx="5553075" cy="3524250"/>
+                    </a:xfrm>
+                    <a:prstGeom prst="rect">
+                      <a:avLst/>
+                    </a:prstGeom>
+                  </pic:spPr>
+                </pic:pic>
+              </a:graphicData>
+            </a:graphic>
+          </wp:inline>
+        </w:drawing>
+      </w:r>
+    </w:p>
+    <w:p>
+      <w:pPr>
+        <w:pStyle w:val="ListParagraph"/>
+        <w:numPr>
+          <w:ilvl w:val="0"/>
+          <w:numId w:val="24"/>
+        </w:numPr>
+      </w:pPr>
+      <w:r>
+        <w:t>Retrieving abi</w:t>
+      </w:r>
+    </w:p>
+    <w:p>
+      <w:r>
+        <w:rPr>
+          <w:noProof/>
+        </w:rPr>
+        <w:drawing>
+          <wp:inline distT="0" distB="0" distL="0" distR="0" wp14:anchorId="01885890" wp14:editId="3CCEBA6E">
+            <wp:extent cx="5731510" cy="1984375"/>
+            <wp:effectExtent l="0" t="0" r="2540" b="0"/>
+            <wp:docPr id="34" name="Picture 34" descr="Text&#10;&#10;Description automatically generated"/>
+            <wp:cNvGraphicFramePr>
+              <a:graphicFrameLocks xmlns:a="http://schemas.openxmlformats.org/drawingml/2006/main" noChangeAspect="1"/>
+            </wp:cNvGraphicFramePr>
+            <a:graphic xmlns:a="http://schemas.openxmlformats.org/drawingml/2006/main">
+              <a:graphicData uri="http://schemas.openxmlformats.org/drawingml/2006/picture">
+                <pic:pic xmlns:pic="http://schemas.openxmlformats.org/drawingml/2006/picture">
+                  <pic:nvPicPr>
+                    <pic:cNvPr id="34" name="Picture 34" descr="Text&#10;&#10;Description automatically generated"/>
+                    <pic:cNvPicPr/>
+                  </pic:nvPicPr>
+                  <pic:blipFill>
+                    <a:blip r:embed="rId47"/>
+                    <a:stretch>
+                      <a:fillRect/>
+                    </a:stretch>
+                  </pic:blipFill>
+                  <pic:spPr>
+                    <a:xfrm>
+                      <a:off x="0" y="0"/>
+                      <a:ext cx="5731510" cy="1984375"/>
+                    </a:xfrm>
+                    <a:prstGeom prst="rect">
+                      <a:avLst/>
+                    </a:prstGeom>
+                  </pic:spPr>
+                </pic:pic>
+              </a:graphicData>
+            </a:graphic>
+          </wp:inline>
+        </w:drawing>
+      </w:r>
+    </w:p>
+    <w:p>
+      <w:pPr>
+        <w:pStyle w:val="ListParagraph"/>
+        <w:numPr>
+          <w:ilvl w:val="0"/>
+          <w:numId w:val="24"/>
+        </w:numPr>
+      </w:pPr>
+      <w:r>
+        <w:t>Test deploying via ‘JavaScript EVM’ via Ganache</w:t>
+      </w:r>
+    </w:p>
+    <w:p/>
+    <w:p/>
+    <w:p>
+      <w:pPr>
+        <w:pStyle w:val="ListParagraph"/>
+        <w:numPr>
+          <w:ilvl w:val="0"/>
+          <w:numId w:val="24"/>
+        </w:numPr>
+      </w:pPr>
       <w:r>
         <w:br w:type="page"/>
       </w:r>
@@ -12481,6 +15869,119 @@
     </w:lvl>
   </w:abstractNum>
   <w:abstractNum w:abstractNumId="5" w15:restartNumberingAfterBreak="0">
+    <w:nsid w:val="18FE7251"/>
+    <w:multiLevelType w:val="hybridMultilevel"/>
+    <w:tmpl w:val="CE3EBA4C"/>
+    <w:lvl w:ilvl="0" w:tplc="0C090001">
+      <w:start w:val="1"/>
+      <w:numFmt w:val="bullet"/>
+      <w:lvlText w:val=""/>
+      <w:lvlJc w:val="left"/>
+      <w:pPr>
+        <w:ind w:left="3600" w:hanging="360"/>
+      </w:pPr>
+      <w:rPr>
+        <w:rFonts w:ascii="Symbol" w:hAnsi="Symbol" w:hint="default"/>
+      </w:rPr>
+    </w:lvl>
+    <w:lvl w:ilvl="1" w:tplc="0C090003" w:tentative="1">
+      <w:start w:val="1"/>
+      <w:numFmt w:val="bullet"/>
+      <w:lvlText w:val="o"/>
+      <w:lvlJc w:val="left"/>
+      <w:pPr>
+        <w:ind w:left="4320" w:hanging="360"/>
+      </w:pPr>
+      <w:rPr>
+        <w:rFonts w:ascii="Courier New" w:hAnsi="Courier New" w:cs="Courier New" w:hint="default"/>
+      </w:rPr>
+    </w:lvl>
+    <w:lvl w:ilvl="2" w:tplc="0C090005" w:tentative="1">
+      <w:start w:val="1"/>
+      <w:numFmt w:val="bullet"/>
+      <w:lvlText w:val=""/>
+      <w:lvlJc w:val="left"/>
+      <w:pPr>
+        <w:ind w:left="5040" w:hanging="360"/>
+      </w:pPr>
+      <w:rPr>
+        <w:rFonts w:ascii="Wingdings" w:hAnsi="Wingdings" w:hint="default"/>
+      </w:rPr>
+    </w:lvl>
+    <w:lvl w:ilvl="3" w:tplc="0C090001" w:tentative="1">
+      <w:start w:val="1"/>
+      <w:numFmt w:val="bullet"/>
+      <w:lvlText w:val=""/>
+      <w:lvlJc w:val="left"/>
+      <w:pPr>
+        <w:ind w:left="5760" w:hanging="360"/>
+      </w:pPr>
+      <w:rPr>
+        <w:rFonts w:ascii="Symbol" w:hAnsi="Symbol" w:hint="default"/>
+      </w:rPr>
+    </w:lvl>
+    <w:lvl w:ilvl="4" w:tplc="0C090003" w:tentative="1">
+      <w:start w:val="1"/>
+      <w:numFmt w:val="bullet"/>
+      <w:lvlText w:val="o"/>
+      <w:lvlJc w:val="left"/>
+      <w:pPr>
+        <w:ind w:left="6480" w:hanging="360"/>
+      </w:pPr>
+      <w:rPr>
+        <w:rFonts w:ascii="Courier New" w:hAnsi="Courier New" w:cs="Courier New" w:hint="default"/>
+      </w:rPr>
+    </w:lvl>
+    <w:lvl w:ilvl="5" w:tplc="0C090005" w:tentative="1">
+      <w:start w:val="1"/>
+      <w:numFmt w:val="bullet"/>
+      <w:lvlText w:val=""/>
+      <w:lvlJc w:val="left"/>
+      <w:pPr>
+        <w:ind w:left="7200" w:hanging="360"/>
+      </w:pPr>
+      <w:rPr>
+        <w:rFonts w:ascii="Wingdings" w:hAnsi="Wingdings" w:hint="default"/>
+      </w:rPr>
+    </w:lvl>
+    <w:lvl w:ilvl="6" w:tplc="0C090001" w:tentative="1">
+      <w:start w:val="1"/>
+      <w:numFmt w:val="bullet"/>
+      <w:lvlText w:val=""/>
+      <w:lvlJc w:val="left"/>
+      <w:pPr>
+        <w:ind w:left="7920" w:hanging="360"/>
+      </w:pPr>
+      <w:rPr>
+        <w:rFonts w:ascii="Symbol" w:hAnsi="Symbol" w:hint="default"/>
+      </w:rPr>
+    </w:lvl>
+    <w:lvl w:ilvl="7" w:tplc="0C090003" w:tentative="1">
+      <w:start w:val="1"/>
+      <w:numFmt w:val="bullet"/>
+      <w:lvlText w:val="o"/>
+      <w:lvlJc w:val="left"/>
+      <w:pPr>
+        <w:ind w:left="8640" w:hanging="360"/>
+      </w:pPr>
+      <w:rPr>
+        <w:rFonts w:ascii="Courier New" w:hAnsi="Courier New" w:cs="Courier New" w:hint="default"/>
+      </w:rPr>
+    </w:lvl>
+    <w:lvl w:ilvl="8" w:tplc="0C090005" w:tentative="1">
+      <w:start w:val="1"/>
+      <w:numFmt w:val="bullet"/>
+      <w:lvlText w:val=""/>
+      <w:lvlJc w:val="left"/>
+      <w:pPr>
+        <w:ind w:left="9360" w:hanging="360"/>
+      </w:pPr>
+      <w:rPr>
+        <w:rFonts w:ascii="Wingdings" w:hAnsi="Wingdings" w:hint="default"/>
+      </w:rPr>
+    </w:lvl>
+  </w:abstractNum>
+  <w:abstractNum w:abstractNumId="6" w15:restartNumberingAfterBreak="0">
     <w:nsid w:val="30BA1E20"/>
     <w:multiLevelType w:val="hybridMultilevel"/>
     <w:tmpl w:val="D30E77F2"/>
@@ -12593,7 +16094,7 @@
       </w:rPr>
     </w:lvl>
   </w:abstractNum>
-  <w:abstractNum w:abstractNumId="6" w15:restartNumberingAfterBreak="0">
+  <w:abstractNum w:abstractNumId="7" w15:restartNumberingAfterBreak="0">
     <w:nsid w:val="33306E32"/>
     <w:multiLevelType w:val="hybridMultilevel"/>
     <w:tmpl w:val="7FD8F448"/>
@@ -12706,7 +16207,120 @@
       </w:rPr>
     </w:lvl>
   </w:abstractNum>
-  <w:abstractNum w:abstractNumId="7" w15:restartNumberingAfterBreak="0">
+  <w:abstractNum w:abstractNumId="8" w15:restartNumberingAfterBreak="0">
+    <w:nsid w:val="37532C48"/>
+    <w:multiLevelType w:val="hybridMultilevel"/>
+    <w:tmpl w:val="E1D44094"/>
+    <w:lvl w:ilvl="0" w:tplc="0C090001">
+      <w:start w:val="1"/>
+      <w:numFmt w:val="bullet"/>
+      <w:lvlText w:val=""/>
+      <w:lvlJc w:val="left"/>
+      <w:pPr>
+        <w:ind w:left="3600" w:hanging="360"/>
+      </w:pPr>
+      <w:rPr>
+        <w:rFonts w:ascii="Symbol" w:hAnsi="Symbol" w:hint="default"/>
+      </w:rPr>
+    </w:lvl>
+    <w:lvl w:ilvl="1" w:tplc="0C090003" w:tentative="1">
+      <w:start w:val="1"/>
+      <w:numFmt w:val="bullet"/>
+      <w:lvlText w:val="o"/>
+      <w:lvlJc w:val="left"/>
+      <w:pPr>
+        <w:ind w:left="4320" w:hanging="360"/>
+      </w:pPr>
+      <w:rPr>
+        <w:rFonts w:ascii="Courier New" w:hAnsi="Courier New" w:cs="Courier New" w:hint="default"/>
+      </w:rPr>
+    </w:lvl>
+    <w:lvl w:ilvl="2" w:tplc="0C090005" w:tentative="1">
+      <w:start w:val="1"/>
+      <w:numFmt w:val="bullet"/>
+      <w:lvlText w:val=""/>
+      <w:lvlJc w:val="left"/>
+      <w:pPr>
+        <w:ind w:left="5040" w:hanging="360"/>
+      </w:pPr>
+      <w:rPr>
+        <w:rFonts w:ascii="Wingdings" w:hAnsi="Wingdings" w:hint="default"/>
+      </w:rPr>
+    </w:lvl>
+    <w:lvl w:ilvl="3" w:tplc="0C090001" w:tentative="1">
+      <w:start w:val="1"/>
+      <w:numFmt w:val="bullet"/>
+      <w:lvlText w:val=""/>
+      <w:lvlJc w:val="left"/>
+      <w:pPr>
+        <w:ind w:left="5760" w:hanging="360"/>
+      </w:pPr>
+      <w:rPr>
+        <w:rFonts w:ascii="Symbol" w:hAnsi="Symbol" w:hint="default"/>
+      </w:rPr>
+    </w:lvl>
+    <w:lvl w:ilvl="4" w:tplc="0C090003" w:tentative="1">
+      <w:start w:val="1"/>
+      <w:numFmt w:val="bullet"/>
+      <w:lvlText w:val="o"/>
+      <w:lvlJc w:val="left"/>
+      <w:pPr>
+        <w:ind w:left="6480" w:hanging="360"/>
+      </w:pPr>
+      <w:rPr>
+        <w:rFonts w:ascii="Courier New" w:hAnsi="Courier New" w:cs="Courier New" w:hint="default"/>
+      </w:rPr>
+    </w:lvl>
+    <w:lvl w:ilvl="5" w:tplc="0C090005" w:tentative="1">
+      <w:start w:val="1"/>
+      <w:numFmt w:val="bullet"/>
+      <w:lvlText w:val=""/>
+      <w:lvlJc w:val="left"/>
+      <w:pPr>
+        <w:ind w:left="7200" w:hanging="360"/>
+      </w:pPr>
+      <w:rPr>
+        <w:rFonts w:ascii="Wingdings" w:hAnsi="Wingdings" w:hint="default"/>
+      </w:rPr>
+    </w:lvl>
+    <w:lvl w:ilvl="6" w:tplc="0C090001" w:tentative="1">
+      <w:start w:val="1"/>
+      <w:numFmt w:val="bullet"/>
+      <w:lvlText w:val=""/>
+      <w:lvlJc w:val="left"/>
+      <w:pPr>
+        <w:ind w:left="7920" w:hanging="360"/>
+      </w:pPr>
+      <w:rPr>
+        <w:rFonts w:ascii="Symbol" w:hAnsi="Symbol" w:hint="default"/>
+      </w:rPr>
+    </w:lvl>
+    <w:lvl w:ilvl="7" w:tplc="0C090003" w:tentative="1">
+      <w:start w:val="1"/>
+      <w:numFmt w:val="bullet"/>
+      <w:lvlText w:val="o"/>
+      <w:lvlJc w:val="left"/>
+      <w:pPr>
+        <w:ind w:left="8640" w:hanging="360"/>
+      </w:pPr>
+      <w:rPr>
+        <w:rFonts w:ascii="Courier New" w:hAnsi="Courier New" w:cs="Courier New" w:hint="default"/>
+      </w:rPr>
+    </w:lvl>
+    <w:lvl w:ilvl="8" w:tplc="0C090005" w:tentative="1">
+      <w:start w:val="1"/>
+      <w:numFmt w:val="bullet"/>
+      <w:lvlText w:val=""/>
+      <w:lvlJc w:val="left"/>
+      <w:pPr>
+        <w:ind w:left="9360" w:hanging="360"/>
+      </w:pPr>
+      <w:rPr>
+        <w:rFonts w:ascii="Wingdings" w:hAnsi="Wingdings" w:hint="default"/>
+      </w:rPr>
+    </w:lvl>
+  </w:abstractNum>
+  <w:abstractNum w:abstractNumId="9" w15:restartNumberingAfterBreak="0">
     <w:nsid w:val="43025533"/>
     <w:multiLevelType w:val="hybridMultilevel"/>
     <w:tmpl w:val="D5EEA23A"/>
@@ -12819,7 +16433,7 @@
       </w:rPr>
     </w:lvl>
   </w:abstractNum>
-  <w:abstractNum w:abstractNumId="8" w15:restartNumberingAfterBreak="0">
+  <w:abstractNum w:abstractNumId="10" w15:restartNumberingAfterBreak="0">
     <w:nsid w:val="44006C4A"/>
     <w:multiLevelType w:val="hybridMultilevel"/>
     <w:tmpl w:val="34AE69EA"/>
@@ -12932,7 +16546,7 @@
       </w:rPr>
     </w:lvl>
   </w:abstractNum>
-  <w:abstractNum w:abstractNumId="9" w15:restartNumberingAfterBreak="0">
+  <w:abstractNum w:abstractNumId="11" w15:restartNumberingAfterBreak="0">
     <w:nsid w:val="45CE2DB0"/>
     <w:multiLevelType w:val="hybridMultilevel"/>
     <w:tmpl w:val="119281A6"/>
@@ -13045,7 +16659,7 @@
       </w:rPr>
     </w:lvl>
   </w:abstractNum>
-  <w:abstractNum w:abstractNumId="10" w15:restartNumberingAfterBreak="0">
+  <w:abstractNum w:abstractNumId="12" w15:restartNumberingAfterBreak="0">
     <w:nsid w:val="4A6A031B"/>
     <w:multiLevelType w:val="hybridMultilevel"/>
     <w:tmpl w:val="A9A6B6A4"/>
@@ -13158,7 +16772,7 @@
       </w:rPr>
     </w:lvl>
   </w:abstractNum>
-  <w:abstractNum w:abstractNumId="11" w15:restartNumberingAfterBreak="0">
+  <w:abstractNum w:abstractNumId="13" w15:restartNumberingAfterBreak="0">
     <w:nsid w:val="4B553B3D"/>
     <w:multiLevelType w:val="hybridMultilevel"/>
     <w:tmpl w:val="A5A8AE44"/>
@@ -13271,7 +16885,120 @@
       </w:rPr>
     </w:lvl>
   </w:abstractNum>
-  <w:abstractNum w:abstractNumId="12" w15:restartNumberingAfterBreak="0">
+  <w:abstractNum w:abstractNumId="14" w15:restartNumberingAfterBreak="0">
+    <w:nsid w:val="55D76D67"/>
+    <w:multiLevelType w:val="hybridMultilevel"/>
+    <w:tmpl w:val="C030ABC2"/>
+    <w:lvl w:ilvl="0" w:tplc="0C090001">
+      <w:start w:val="1"/>
+      <w:numFmt w:val="bullet"/>
+      <w:lvlText w:val=""/>
+      <w:lvlJc w:val="left"/>
+      <w:pPr>
+        <w:ind w:left="720" w:hanging="360"/>
+      </w:pPr>
+      <w:rPr>
+        <w:rFonts w:ascii="Symbol" w:hAnsi="Symbol" w:hint="default"/>
+      </w:rPr>
+    </w:lvl>
+    <w:lvl w:ilvl="1" w:tplc="0C090003">
+      <w:start w:val="1"/>
+      <w:numFmt w:val="bullet"/>
+      <w:lvlText w:val="o"/>
+      <w:lvlJc w:val="left"/>
+      <w:pPr>
+        <w:ind w:left="1440" w:hanging="360"/>
+      </w:pPr>
+      <w:rPr>
+        <w:rFonts w:ascii="Courier New" w:hAnsi="Courier New" w:cs="Courier New" w:hint="default"/>
+      </w:rPr>
+    </w:lvl>
+    <w:lvl w:ilvl="2" w:tplc="0C090005" w:tentative="1">
+      <w:start w:val="1"/>
+      <w:numFmt w:val="bullet"/>
+      <w:lvlText w:val=""/>
+      <w:lvlJc w:val="left"/>
+      <w:pPr>
+        <w:ind w:left="2160" w:hanging="360"/>
+      </w:pPr>
+      <w:rPr>
+        <w:rFonts w:ascii="Wingdings" w:hAnsi="Wingdings" w:hint="default"/>
+      </w:rPr>
+    </w:lvl>
+    <w:lvl w:ilvl="3" w:tplc="0C090001" w:tentative="1">
+      <w:start w:val="1"/>
+      <w:numFmt w:val="bullet"/>
+      <w:lvlText w:val=""/>
+      <w:lvlJc w:val="left"/>
+      <w:pPr>
+        <w:ind w:left="2880" w:hanging="360"/>
+      </w:pPr>
+      <w:rPr>
+        <w:rFonts w:ascii="Symbol" w:hAnsi="Symbol" w:hint="default"/>
+      </w:rPr>
+    </w:lvl>
+    <w:lvl w:ilvl="4" w:tplc="0C090003" w:tentative="1">
+      <w:start w:val="1"/>
+      <w:numFmt w:val="bullet"/>
+      <w:lvlText w:val="o"/>
+      <w:lvlJc w:val="left"/>
+      <w:pPr>
+        <w:ind w:left="3600" w:hanging="360"/>
+      </w:pPr>
+      <w:rPr>
+        <w:rFonts w:ascii="Courier New" w:hAnsi="Courier New" w:cs="Courier New" w:hint="default"/>
+      </w:rPr>
+    </w:lvl>
+    <w:lvl w:ilvl="5" w:tplc="0C090005" w:tentative="1">
+      <w:start w:val="1"/>
+      <w:numFmt w:val="bullet"/>
+      <w:lvlText w:val=""/>
+      <w:lvlJc w:val="left"/>
+      <w:pPr>
+        <w:ind w:left="4320" w:hanging="360"/>
+      </w:pPr>
+      <w:rPr>
+        <w:rFonts w:ascii="Wingdings" w:hAnsi="Wingdings" w:hint="default"/>
+      </w:rPr>
+    </w:lvl>
+    <w:lvl w:ilvl="6" w:tplc="0C090001" w:tentative="1">
+      <w:start w:val="1"/>
+      <w:numFmt w:val="bullet"/>
+      <w:lvlText w:val=""/>
+      <w:lvlJc w:val="left"/>
+      <w:pPr>
+        <w:ind w:left="5040" w:hanging="360"/>
+      </w:pPr>
+      <w:rPr>
+        <w:rFonts w:ascii="Symbol" w:hAnsi="Symbol" w:hint="default"/>
+      </w:rPr>
+    </w:lvl>
+    <w:lvl w:ilvl="7" w:tplc="0C090003" w:tentative="1">
+      <w:start w:val="1"/>
+      <w:numFmt w:val="bullet"/>
+      <w:lvlText w:val="o"/>
+      <w:lvlJc w:val="left"/>
+      <w:pPr>
+        <w:ind w:left="5760" w:hanging="360"/>
+      </w:pPr>
+      <w:rPr>
+        <w:rFonts w:ascii="Courier New" w:hAnsi="Courier New" w:cs="Courier New" w:hint="default"/>
+      </w:rPr>
+    </w:lvl>
+    <w:lvl w:ilvl="8" w:tplc="0C090005" w:tentative="1">
+      <w:start w:val="1"/>
+      <w:numFmt w:val="bullet"/>
+      <w:lvlText w:val=""/>
+      <w:lvlJc w:val="left"/>
+      <w:pPr>
+        <w:ind w:left="6480" w:hanging="360"/>
+      </w:pPr>
+      <w:rPr>
+        <w:rFonts w:ascii="Wingdings" w:hAnsi="Wingdings" w:hint="default"/>
+      </w:rPr>
+    </w:lvl>
+  </w:abstractNum>
+  <w:abstractNum w:abstractNumId="15" w15:restartNumberingAfterBreak="0">
     <w:nsid w:val="5A8444A7"/>
     <w:multiLevelType w:val="hybridMultilevel"/>
     <w:tmpl w:val="EF60C3B4"/>
@@ -13384,7 +17111,7 @@
       </w:rPr>
     </w:lvl>
   </w:abstractNum>
-  <w:abstractNum w:abstractNumId="13" w15:restartNumberingAfterBreak="0">
+  <w:abstractNum w:abstractNumId="16" w15:restartNumberingAfterBreak="0">
     <w:nsid w:val="5D316AD5"/>
     <w:multiLevelType w:val="hybridMultilevel"/>
     <w:tmpl w:val="6CCC5448"/>
@@ -13497,7 +17224,7 @@
       </w:rPr>
     </w:lvl>
   </w:abstractNum>
-  <w:abstractNum w:abstractNumId="14" w15:restartNumberingAfterBreak="0">
+  <w:abstractNum w:abstractNumId="17" w15:restartNumberingAfterBreak="0">
     <w:nsid w:val="62953BB5"/>
     <w:multiLevelType w:val="hybridMultilevel"/>
     <w:tmpl w:val="DC52F544"/>
@@ -13610,7 +17337,7 @@
       </w:rPr>
     </w:lvl>
   </w:abstractNum>
-  <w:abstractNum w:abstractNumId="15" w15:restartNumberingAfterBreak="0">
+  <w:abstractNum w:abstractNumId="18" w15:restartNumberingAfterBreak="0">
     <w:nsid w:val="6917723A"/>
     <w:multiLevelType w:val="hybridMultilevel"/>
     <w:tmpl w:val="F0267E3E"/>
@@ -13723,7 +17450,120 @@
       </w:rPr>
     </w:lvl>
   </w:abstractNum>
-  <w:abstractNum w:abstractNumId="16" w15:restartNumberingAfterBreak="0">
+  <w:abstractNum w:abstractNumId="19" w15:restartNumberingAfterBreak="0">
+    <w:nsid w:val="69390882"/>
+    <w:multiLevelType w:val="hybridMultilevel"/>
+    <w:tmpl w:val="DF10F9CC"/>
+    <w:lvl w:ilvl="0" w:tplc="0C090003">
+      <w:start w:val="1"/>
+      <w:numFmt w:val="bullet"/>
+      <w:lvlText w:val="o"/>
+      <w:lvlJc w:val="left"/>
+      <w:pPr>
+        <w:ind w:left="720" w:hanging="360"/>
+      </w:pPr>
+      <w:rPr>
+        <w:rFonts w:ascii="Courier New" w:hAnsi="Courier New" w:cs="Courier New" w:hint="default"/>
+      </w:rPr>
+    </w:lvl>
+    <w:lvl w:ilvl="1" w:tplc="0C090003" w:tentative="1">
+      <w:start w:val="1"/>
+      <w:numFmt w:val="bullet"/>
+      <w:lvlText w:val="o"/>
+      <w:lvlJc w:val="left"/>
+      <w:pPr>
+        <w:ind w:left="1440" w:hanging="360"/>
+      </w:pPr>
+      <w:rPr>
+        <w:rFonts w:ascii="Courier New" w:hAnsi="Courier New" w:cs="Courier New" w:hint="default"/>
+      </w:rPr>
+    </w:lvl>
+    <w:lvl w:ilvl="2" w:tplc="0C090005" w:tentative="1">
+      <w:start w:val="1"/>
+      <w:numFmt w:val="bullet"/>
+      <w:lvlText w:val=""/>
+      <w:lvlJc w:val="left"/>
+      <w:pPr>
+        <w:ind w:left="2160" w:hanging="360"/>
+      </w:pPr>
+      <w:rPr>
+        <w:rFonts w:ascii="Wingdings" w:hAnsi="Wingdings" w:hint="default"/>
+      </w:rPr>
+    </w:lvl>
+    <w:lvl w:ilvl="3" w:tplc="0C090001" w:tentative="1">
+      <w:start w:val="1"/>
+      <w:numFmt w:val="bullet"/>
+      <w:lvlText w:val=""/>
+      <w:lvlJc w:val="left"/>
+      <w:pPr>
+        <w:ind w:left="2880" w:hanging="360"/>
+      </w:pPr>
+      <w:rPr>
+        <w:rFonts w:ascii="Symbol" w:hAnsi="Symbol" w:hint="default"/>
+      </w:rPr>
+    </w:lvl>
+    <w:lvl w:ilvl="4" w:tplc="0C090003" w:tentative="1">
+      <w:start w:val="1"/>
+      <w:numFmt w:val="bullet"/>
+      <w:lvlText w:val="o"/>
+      <w:lvlJc w:val="left"/>
+      <w:pPr>
+        <w:ind w:left="3600" w:hanging="360"/>
+      </w:pPr>
+      <w:rPr>
+        <w:rFonts w:ascii="Courier New" w:hAnsi="Courier New" w:cs="Courier New" w:hint="default"/>
+      </w:rPr>
+    </w:lvl>
+    <w:lvl w:ilvl="5" w:tplc="0C090005" w:tentative="1">
+      <w:start w:val="1"/>
+      <w:numFmt w:val="bullet"/>
+      <w:lvlText w:val=""/>
+      <w:lvlJc w:val="left"/>
+      <w:pPr>
+        <w:ind w:left="4320" w:hanging="360"/>
+      </w:pPr>
+      <w:rPr>
+        <w:rFonts w:ascii="Wingdings" w:hAnsi="Wingdings" w:hint="default"/>
+      </w:rPr>
+    </w:lvl>
+    <w:lvl w:ilvl="6" w:tplc="0C090001" w:tentative="1">
+      <w:start w:val="1"/>
+      <w:numFmt w:val="bullet"/>
+      <w:lvlText w:val=""/>
+      <w:lvlJc w:val="left"/>
+      <w:pPr>
+        <w:ind w:left="5040" w:hanging="360"/>
+      </w:pPr>
+      <w:rPr>
+        <w:rFonts w:ascii="Symbol" w:hAnsi="Symbol" w:hint="default"/>
+      </w:rPr>
+    </w:lvl>
+    <w:lvl w:ilvl="7" w:tplc="0C090003" w:tentative="1">
+      <w:start w:val="1"/>
+      <w:numFmt w:val="bullet"/>
+      <w:lvlText w:val="o"/>
+      <w:lvlJc w:val="left"/>
+      <w:pPr>
+        <w:ind w:left="5760" w:hanging="360"/>
+      </w:pPr>
+      <w:rPr>
+        <w:rFonts w:ascii="Courier New" w:hAnsi="Courier New" w:cs="Courier New" w:hint="default"/>
+      </w:rPr>
+    </w:lvl>
+    <w:lvl w:ilvl="8" w:tplc="0C090005" w:tentative="1">
+      <w:start w:val="1"/>
+      <w:numFmt w:val="bullet"/>
+      <w:lvlText w:val=""/>
+      <w:lvlJc w:val="left"/>
+      <w:pPr>
+        <w:ind w:left="6480" w:hanging="360"/>
+      </w:pPr>
+      <w:rPr>
+        <w:rFonts w:ascii="Wingdings" w:hAnsi="Wingdings" w:hint="default"/>
+      </w:rPr>
+    </w:lvl>
+  </w:abstractNum>
+  <w:abstractNum w:abstractNumId="20" w15:restartNumberingAfterBreak="0">
     <w:nsid w:val="74442ACC"/>
     <w:multiLevelType w:val="hybridMultilevel"/>
     <w:tmpl w:val="56E0424E"/>
@@ -13836,7 +17676,7 @@
       </w:rPr>
     </w:lvl>
   </w:abstractNum>
-  <w:abstractNum w:abstractNumId="17" w15:restartNumberingAfterBreak="0">
+  <w:abstractNum w:abstractNumId="21" w15:restartNumberingAfterBreak="0">
     <w:nsid w:val="75B7311D"/>
     <w:multiLevelType w:val="hybridMultilevel"/>
     <w:tmpl w:val="B5CCC7A6"/>
@@ -13949,7 +17789,7 @@
       </w:rPr>
     </w:lvl>
   </w:abstractNum>
-  <w:abstractNum w:abstractNumId="18" w15:restartNumberingAfterBreak="0">
+  <w:abstractNum w:abstractNumId="22" w15:restartNumberingAfterBreak="0">
     <w:nsid w:val="7B570534"/>
     <w:multiLevelType w:val="hybridMultilevel"/>
     <w:tmpl w:val="7DBACA02"/>
@@ -14062,41 +17902,154 @@
       </w:rPr>
     </w:lvl>
   </w:abstractNum>
+  <w:abstractNum w:abstractNumId="23" w15:restartNumberingAfterBreak="0">
+    <w:nsid w:val="7E251C98"/>
+    <w:multiLevelType w:val="hybridMultilevel"/>
+    <w:tmpl w:val="38CA105E"/>
+    <w:lvl w:ilvl="0" w:tplc="0C090001">
+      <w:start w:val="1"/>
+      <w:numFmt w:val="bullet"/>
+      <w:lvlText w:val=""/>
+      <w:lvlJc w:val="left"/>
+      <w:pPr>
+        <w:ind w:left="720" w:hanging="360"/>
+      </w:pPr>
+      <w:rPr>
+        <w:rFonts w:ascii="Symbol" w:hAnsi="Symbol" w:hint="default"/>
+      </w:rPr>
+    </w:lvl>
+    <w:lvl w:ilvl="1" w:tplc="0C090003">
+      <w:start w:val="1"/>
+      <w:numFmt w:val="bullet"/>
+      <w:lvlText w:val="o"/>
+      <w:lvlJc w:val="left"/>
+      <w:pPr>
+        <w:ind w:left="1440" w:hanging="360"/>
+      </w:pPr>
+      <w:rPr>
+        <w:rFonts w:ascii="Courier New" w:hAnsi="Courier New" w:cs="Courier New" w:hint="default"/>
+      </w:rPr>
+    </w:lvl>
+    <w:lvl w:ilvl="2" w:tplc="0C090005">
+      <w:start w:val="1"/>
+      <w:numFmt w:val="bullet"/>
+      <w:lvlText w:val=""/>
+      <w:lvlJc w:val="left"/>
+      <w:pPr>
+        <w:ind w:left="2160" w:hanging="360"/>
+      </w:pPr>
+      <w:rPr>
+        <w:rFonts w:ascii="Wingdings" w:hAnsi="Wingdings" w:hint="default"/>
+      </w:rPr>
+    </w:lvl>
+    <w:lvl w:ilvl="3" w:tplc="0C090001" w:tentative="1">
+      <w:start w:val="1"/>
+      <w:numFmt w:val="bullet"/>
+      <w:lvlText w:val=""/>
+      <w:lvlJc w:val="left"/>
+      <w:pPr>
+        <w:ind w:left="2880" w:hanging="360"/>
+      </w:pPr>
+      <w:rPr>
+        <w:rFonts w:ascii="Symbol" w:hAnsi="Symbol" w:hint="default"/>
+      </w:rPr>
+    </w:lvl>
+    <w:lvl w:ilvl="4" w:tplc="0C090003" w:tentative="1">
+      <w:start w:val="1"/>
+      <w:numFmt w:val="bullet"/>
+      <w:lvlText w:val="o"/>
+      <w:lvlJc w:val="left"/>
+      <w:pPr>
+        <w:ind w:left="3600" w:hanging="360"/>
+      </w:pPr>
+      <w:rPr>
+        <w:rFonts w:ascii="Courier New" w:hAnsi="Courier New" w:cs="Courier New" w:hint="default"/>
+      </w:rPr>
+    </w:lvl>
+    <w:lvl w:ilvl="5" w:tplc="0C090005" w:tentative="1">
+      <w:start w:val="1"/>
+      <w:numFmt w:val="bullet"/>
+      <w:lvlText w:val=""/>
+      <w:lvlJc w:val="left"/>
+      <w:pPr>
+        <w:ind w:left="4320" w:hanging="360"/>
+      </w:pPr>
+      <w:rPr>
+        <w:rFonts w:ascii="Wingdings" w:hAnsi="Wingdings" w:hint="default"/>
+      </w:rPr>
+    </w:lvl>
+    <w:lvl w:ilvl="6" w:tplc="0C090001" w:tentative="1">
+      <w:start w:val="1"/>
+      <w:numFmt w:val="bullet"/>
+      <w:lvlText w:val=""/>
+      <w:lvlJc w:val="left"/>
+      <w:pPr>
+        <w:ind w:left="5040" w:hanging="360"/>
+      </w:pPr>
+      <w:rPr>
+        <w:rFonts w:ascii="Symbol" w:hAnsi="Symbol" w:hint="default"/>
+      </w:rPr>
+    </w:lvl>
+    <w:lvl w:ilvl="7" w:tplc="0C090003" w:tentative="1">
+      <w:start w:val="1"/>
+      <w:numFmt w:val="bullet"/>
+      <w:lvlText w:val="o"/>
+      <w:lvlJc w:val="left"/>
+      <w:pPr>
+        <w:ind w:left="5760" w:hanging="360"/>
+      </w:pPr>
+      <w:rPr>
+        <w:rFonts w:ascii="Courier New" w:hAnsi="Courier New" w:cs="Courier New" w:hint="default"/>
+      </w:rPr>
+    </w:lvl>
+    <w:lvl w:ilvl="8" w:tplc="0C090005" w:tentative="1">
+      <w:start w:val="1"/>
+      <w:numFmt w:val="bullet"/>
+      <w:lvlText w:val=""/>
+      <w:lvlJc w:val="left"/>
+      <w:pPr>
+        <w:ind w:left="6480" w:hanging="360"/>
+      </w:pPr>
+      <w:rPr>
+        <w:rFonts w:ascii="Wingdings" w:hAnsi="Wingdings" w:hint="default"/>
+      </w:rPr>
+    </w:lvl>
+  </w:abstractNum>
   <w:num w:numId="1" w16cid:durableId="409691867">
-    <w:abstractNumId w:val="5"/>
+    <w:abstractNumId w:val="6"/>
   </w:num>
   <w:num w:numId="2" w16cid:durableId="1948074248">
+    <w:abstractNumId w:val="21"/>
+  </w:num>
+  <w:num w:numId="3" w16cid:durableId="325675523">
+    <w:abstractNumId w:val="16"/>
+  </w:num>
+  <w:num w:numId="4" w16cid:durableId="994138521">
+    <w:abstractNumId w:val="18"/>
+  </w:num>
+  <w:num w:numId="5" w16cid:durableId="112873425">
+    <w:abstractNumId w:val="7"/>
+  </w:num>
+  <w:num w:numId="6" w16cid:durableId="559634729">
+    <w:abstractNumId w:val="12"/>
+  </w:num>
+  <w:num w:numId="7" w16cid:durableId="739715336">
+    <w:abstractNumId w:val="22"/>
+  </w:num>
+  <w:num w:numId="8" w16cid:durableId="739791151">
+    <w:abstractNumId w:val="13"/>
+  </w:num>
+  <w:num w:numId="9" w16cid:durableId="845703795">
     <w:abstractNumId w:val="17"/>
   </w:num>
-  <w:num w:numId="3" w16cid:durableId="325675523">
-    <w:abstractNumId w:val="13"/>
-  </w:num>
-  <w:num w:numId="4" w16cid:durableId="994138521">
-    <w:abstractNumId w:val="15"/>
-  </w:num>
-  <w:num w:numId="5" w16cid:durableId="112873425">
-    <w:abstractNumId w:val="6"/>
-  </w:num>
-  <w:num w:numId="6" w16cid:durableId="559634729">
+  <w:num w:numId="10" w16cid:durableId="366757684">
     <w:abstractNumId w:val="10"/>
-  </w:num>
-  <w:num w:numId="7" w16cid:durableId="739715336">
-    <w:abstractNumId w:val="18"/>
-  </w:num>
-  <w:num w:numId="8" w16cid:durableId="739791151">
-    <w:abstractNumId w:val="11"/>
-  </w:num>
-  <w:num w:numId="9" w16cid:durableId="845703795">
-    <w:abstractNumId w:val="14"/>
-  </w:num>
-  <w:num w:numId="10" w16cid:durableId="366757684">
-    <w:abstractNumId w:val="8"/>
   </w:num>
   <w:num w:numId="11" w16cid:durableId="1173030895">
     <w:abstractNumId w:val="3"/>
   </w:num>
   <w:num w:numId="12" w16cid:durableId="568926713">
-    <w:abstractNumId w:val="16"/>
+    <w:abstractNumId w:val="20"/>
   </w:num>
   <w:num w:numId="13" w16cid:durableId="967199865">
     <w:abstractNumId w:val="1"/>
@@ -14105,19 +18058,34 @@
     <w:abstractNumId w:val="4"/>
   </w:num>
   <w:num w:numId="15" w16cid:durableId="585503993">
-    <w:abstractNumId w:val="12"/>
+    <w:abstractNumId w:val="15"/>
   </w:num>
   <w:num w:numId="16" w16cid:durableId="1340544506">
-    <w:abstractNumId w:val="9"/>
+    <w:abstractNumId w:val="11"/>
   </w:num>
   <w:num w:numId="17" w16cid:durableId="1208952584">
     <w:abstractNumId w:val="2"/>
   </w:num>
   <w:num w:numId="18" w16cid:durableId="992760862">
-    <w:abstractNumId w:val="7"/>
+    <w:abstractNumId w:val="9"/>
   </w:num>
   <w:num w:numId="19" w16cid:durableId="513305513">
     <w:abstractNumId w:val="0"/>
+  </w:num>
+  <w:num w:numId="20" w16cid:durableId="541284910">
+    <w:abstractNumId w:val="14"/>
+  </w:num>
+  <w:num w:numId="21" w16cid:durableId="134682985">
+    <w:abstractNumId w:val="23"/>
+  </w:num>
+  <w:num w:numId="22" w16cid:durableId="144250845">
+    <w:abstractNumId w:val="8"/>
+  </w:num>
+  <w:num w:numId="23" w16cid:durableId="331495094">
+    <w:abstractNumId w:val="5"/>
+  </w:num>
+  <w:num w:numId="24" w16cid:durableId="2004626393">
+    <w:abstractNumId w:val="19"/>
   </w:num>
 </w:numbering>
 </file>

</xml_diff>

<commit_message>
2/5/22 - Updated course notes
</commit_message>
<xml_diff>
--- a/Course notes.docx
+++ b/Course notes.docx
@@ -1,6 +1,6 @@
 
 <file path=word/document.xml><?xml version="1.0" encoding="utf-8"?>
-<w:document xmlns:wpc="http://schemas.microsoft.com/office/word/2010/wordprocessingCanvas" xmlns:cx="http://schemas.microsoft.com/office/drawing/2014/chartex" xmlns:cx1="http://schemas.microsoft.com/office/drawing/2015/9/8/chartex" xmlns:cx2="http://schemas.microsoft.com/office/drawing/2015/10/21/chartex" xmlns:cx3="http://schemas.microsoft.com/office/drawing/2016/5/9/chartex" xmlns:cx4="http://schemas.microsoft.com/office/drawing/2016/5/10/chartex" xmlns:cx5="http://schemas.microsoft.com/office/drawing/2016/5/11/chartex" xmlns:cx6="http://schemas.microsoft.com/office/drawing/2016/5/12/chartex" xmlns:cx7="http://schemas.microsoft.com/office/drawing/2016/5/13/chartex" xmlns:cx8="http://schemas.microsoft.com/office/drawing/2016/5/14/chartex" xmlns:mc="http://schemas.openxmlformats.org/markup-compatibility/2006" xmlns:aink="http://schemas.microsoft.com/office/drawing/2016/ink" xmlns:am3d="http://schemas.microsoft.com/office/drawing/2017/model3d" xmlns:o="urn:schemas-microsoft-com:office:office" xmlns:r="http://schemas.openxmlformats.org/officeDocument/2006/relationships" xmlns:m="http://schemas.openxmlformats.org/officeDocument/2006/math" xmlns:v="urn:schemas-microsoft-com:vml" xmlns:wp14="http://schemas.microsoft.com/office/word/2010/wordprocessingDrawing" xmlns:wp="http://schemas.openxmlformats.org/drawingml/2006/wordprocessingDrawing" xmlns:w10="urn:schemas-microsoft-com:office:word" xmlns:w="http://schemas.openxmlformats.org/wordprocessingml/2006/main" xmlns:w14="http://schemas.microsoft.com/office/word/2010/wordml" xmlns:w15="http://schemas.microsoft.com/office/word/2012/wordml" xmlns:w16cex="http://schemas.microsoft.com/office/word/2018/wordml/cex" xmlns:w16cid="http://schemas.microsoft.com/office/word/2016/wordml/cid" xmlns:w16="http://schemas.microsoft.com/office/word/2018/wordml" xmlns:w16sdtdh="http://schemas.microsoft.com/office/word/2020/wordml/sdtdatahash" xmlns:w16se="http://schemas.microsoft.com/office/word/2015/wordml/symex" xmlns:wpg="http://schemas.microsoft.com/office/word/2010/wordprocessingGroup" xmlns:wpi="http://schemas.microsoft.com/office/word/2010/wordprocessingInk" xmlns:wne="http://schemas.microsoft.com/office/word/2006/wordml" xmlns:wps="http://schemas.microsoft.com/office/word/2010/wordprocessingShape" mc:Ignorable="w14 w15 w16se w16cid w16 w16cex w16sdtdh wp14">
+<w:document xmlns:wpc="http://schemas.microsoft.com/office/word/2010/wordprocessingCanvas" xmlns:cx="http://schemas.microsoft.com/office/drawing/2014/chartex" xmlns:cx1="http://schemas.microsoft.com/office/drawing/2015/9/8/chartex" xmlns:cx2="http://schemas.microsoft.com/office/drawing/2015/10/21/chartex" xmlns:cx3="http://schemas.microsoft.com/office/drawing/2016/5/9/chartex" xmlns:cx4="http://schemas.microsoft.com/office/drawing/2016/5/10/chartex" xmlns:cx5="http://schemas.microsoft.com/office/drawing/2016/5/11/chartex" xmlns:cx6="http://schemas.microsoft.com/office/drawing/2016/5/12/chartex" xmlns:cx7="http://schemas.microsoft.com/office/drawing/2016/5/13/chartex" xmlns:cx8="http://schemas.microsoft.com/office/drawing/2016/5/14/chartex" xmlns:mc="http://schemas.openxmlformats.org/markup-compatibility/2006" xmlns:aink="http://schemas.microsoft.com/office/drawing/2016/ink" xmlns:am3d="http://schemas.microsoft.com/office/drawing/2017/model3d" xmlns:o="urn:schemas-microsoft-com:office:office" xmlns:oel="http://schemas.microsoft.com/office/2019/extlst" xmlns:r="http://schemas.openxmlformats.org/officeDocument/2006/relationships" xmlns:m="http://schemas.openxmlformats.org/officeDocument/2006/math" xmlns:v="urn:schemas-microsoft-com:vml" xmlns:wp14="http://schemas.microsoft.com/office/word/2010/wordprocessingDrawing" xmlns:wp="http://schemas.openxmlformats.org/drawingml/2006/wordprocessingDrawing" xmlns:w10="urn:schemas-microsoft-com:office:word" xmlns:w="http://schemas.openxmlformats.org/wordprocessingml/2006/main" xmlns:w14="http://schemas.microsoft.com/office/word/2010/wordml" xmlns:w15="http://schemas.microsoft.com/office/word/2012/wordml" xmlns:w16cex="http://schemas.microsoft.com/office/word/2018/wordml/cex" xmlns:w16cid="http://schemas.microsoft.com/office/word/2016/wordml/cid" xmlns:w16="http://schemas.microsoft.com/office/word/2018/wordml" xmlns:w16sdtdh="http://schemas.microsoft.com/office/word/2020/wordml/sdtdatahash" xmlns:w16se="http://schemas.microsoft.com/office/word/2015/wordml/symex" xmlns:wpg="http://schemas.microsoft.com/office/word/2010/wordprocessingGroup" xmlns:wpi="http://schemas.microsoft.com/office/word/2010/wordprocessingInk" xmlns:wne="http://schemas.microsoft.com/office/word/2006/wordml" xmlns:wps="http://schemas.microsoft.com/office/word/2010/wordprocessingShape" mc:Ignorable="w14 w15 w16se w16cid w16 w16cex w16sdtdh wp14">
   <w:body>
     <w:p>
       <w:r>
@@ -11805,7 +11805,7 @@
       <w:r>
         <w:t xml:space="preserve">Importing SafeMath - </w:t>
       </w:r>
-      <w:hyperlink r:id="rId43" w:anchor="SafeMath" w:history="1">
+      <w:hyperlink r:id="rId43" w:anchor="api:math.adoc" w:history="1">
         <w:r>
           <w:rPr>
             <w:rStyle w:val="Hyperlink"/>
@@ -15204,7 +15204,287 @@
       </w:r>
     </w:p>
     <w:p/>
+    <w:p>
+      <w:r>
+        <w:br w:type="page"/>
+      </w:r>
+    </w:p>
+    <w:p>
+      <w:r>
+        <w:lastRenderedPageBreak/>
+        <w:t>2 May 2022</w:t>
+      </w:r>
+    </w:p>
+    <w:p>
+      <w:r>
+        <w:t>Build contract deploy / sign / send transaction</w:t>
+      </w:r>
+    </w:p>
+    <w:p>
+      <w:pPr>
+        <w:pStyle w:val="ListParagraph"/>
+        <w:numPr>
+          <w:ilvl w:val="0"/>
+          <w:numId w:val="21"/>
+        </w:numPr>
+      </w:pPr>
+      <w:r>
+        <w:t>Obfuscating private key via os and dotenv</w:t>
+      </w:r>
+    </w:p>
+    <w:p>
+      <w:pPr>
+        <w:pStyle w:val="ListParagraph"/>
+        <w:numPr>
+          <w:ilvl w:val="0"/>
+          <w:numId w:val="21"/>
+        </w:numPr>
+        <w:shd w:val="clear" w:color="auto" w:fill="2D2A2E"/>
+        <w:spacing w:after="0" w:line="285" w:lineRule="atLeast"/>
+        <w:rPr>
+          <w:rFonts w:ascii="Consolas" w:eastAsia="Times New Roman" w:hAnsi="Consolas" w:cs="Times New Roman"/>
+          <w:color w:val="FCFCFA"/>
+          <w:sz w:val="21"/>
+          <w:szCs w:val="21"/>
+          <w:lang w:eastAsia="en-AU"/>
+        </w:rPr>
+      </w:pPr>
+      <w:r>
+        <w:rPr>
+          <w:rFonts w:ascii="Consolas" w:eastAsia="Times New Roman" w:hAnsi="Consolas" w:cs="Times New Roman"/>
+          <w:color w:val="FF6188"/>
+          <w:sz w:val="21"/>
+          <w:szCs w:val="21"/>
+          <w:lang w:eastAsia="en-AU"/>
+        </w:rPr>
+        <w:t>from</w:t>
+      </w:r>
+      <w:r>
+        <w:rPr>
+          <w:rFonts w:ascii="Consolas" w:eastAsia="Times New Roman" w:hAnsi="Consolas" w:cs="Times New Roman"/>
+          <w:color w:val="FCFCFA"/>
+          <w:sz w:val="21"/>
+          <w:szCs w:val="21"/>
+          <w:lang w:eastAsia="en-AU"/>
+        </w:rPr>
+        <w:t xml:space="preserve"> dotenv </w:t>
+      </w:r>
+      <w:r>
+        <w:rPr>
+          <w:rFonts w:ascii="Consolas" w:eastAsia="Times New Roman" w:hAnsi="Consolas" w:cs="Times New Roman"/>
+          <w:color w:val="FF6188"/>
+          <w:sz w:val="21"/>
+          <w:szCs w:val="21"/>
+          <w:lang w:eastAsia="en-AU"/>
+        </w:rPr>
+        <w:t>import</w:t>
+      </w:r>
+      <w:r>
+        <w:rPr>
+          <w:rFonts w:ascii="Consolas" w:eastAsia="Times New Roman" w:hAnsi="Consolas" w:cs="Times New Roman"/>
+          <w:color w:val="FCFCFA"/>
+          <w:sz w:val="21"/>
+          <w:szCs w:val="21"/>
+          <w:lang w:eastAsia="en-AU"/>
+        </w:rPr>
+        <w:t xml:space="preserve"> load_dotenv</w:t>
+      </w:r>
+    </w:p>
+    <w:p>
+      <w:pPr>
+        <w:pStyle w:val="ListParagraph"/>
+        <w:numPr>
+          <w:ilvl w:val="0"/>
+          <w:numId w:val="21"/>
+        </w:numPr>
+        <w:shd w:val="clear" w:color="auto" w:fill="2D2A2E"/>
+        <w:spacing w:after="0" w:line="285" w:lineRule="atLeast"/>
+        <w:rPr>
+          <w:rFonts w:ascii="Consolas" w:eastAsia="Times New Roman" w:hAnsi="Consolas" w:cs="Times New Roman"/>
+          <w:color w:val="FCFCFA"/>
+          <w:sz w:val="21"/>
+          <w:szCs w:val="21"/>
+          <w:lang w:eastAsia="en-AU"/>
+        </w:rPr>
+      </w:pPr>
+      <w:r>
+        <w:rPr>
+          <w:rFonts w:ascii="Consolas" w:eastAsia="Times New Roman" w:hAnsi="Consolas" w:cs="Times New Roman"/>
+          <w:color w:val="FF6188"/>
+          <w:sz w:val="21"/>
+          <w:szCs w:val="21"/>
+          <w:lang w:eastAsia="en-AU"/>
+        </w:rPr>
+        <w:t>import</w:t>
+      </w:r>
+      <w:r>
+        <w:rPr>
+          <w:rFonts w:ascii="Consolas" w:eastAsia="Times New Roman" w:hAnsi="Consolas" w:cs="Times New Roman"/>
+          <w:color w:val="FCFCFA"/>
+          <w:sz w:val="21"/>
+          <w:szCs w:val="21"/>
+          <w:lang w:eastAsia="en-AU"/>
+        </w:rPr>
+        <w:t xml:space="preserve"> os</w:t>
+      </w:r>
+    </w:p>
+    <w:p>
+      <w:pPr>
+        <w:pStyle w:val="ListParagraph"/>
+        <w:numPr>
+          <w:ilvl w:val="0"/>
+          <w:numId w:val="21"/>
+        </w:numPr>
+        <w:shd w:val="clear" w:color="auto" w:fill="2D2A2E"/>
+        <w:spacing w:after="0" w:line="285" w:lineRule="atLeast"/>
+        <w:rPr>
+          <w:rFonts w:ascii="Consolas" w:eastAsia="Times New Roman" w:hAnsi="Consolas" w:cs="Times New Roman"/>
+          <w:color w:val="FCFCFA"/>
+          <w:sz w:val="21"/>
+          <w:szCs w:val="21"/>
+          <w:lang w:eastAsia="en-AU"/>
+        </w:rPr>
+      </w:pPr>
+    </w:p>
     <w:p/>
+    <w:p>
+      <w:r>
+        <w:rPr>
+          <w:noProof/>
+        </w:rPr>
+        <w:drawing>
+          <wp:inline distT="0" distB="0" distL="0" distR="0" wp14:anchorId="177AE5E1" wp14:editId="4C4C4B0C">
+            <wp:extent cx="5731510" cy="688340"/>
+            <wp:effectExtent l="0" t="0" r="2540" b="0"/>
+            <wp:docPr id="35" name="Picture 35"/>
+            <wp:cNvGraphicFramePr>
+              <a:graphicFrameLocks xmlns:a="http://schemas.openxmlformats.org/drawingml/2006/main" noChangeAspect="1"/>
+            </wp:cNvGraphicFramePr>
+            <a:graphic xmlns:a="http://schemas.openxmlformats.org/drawingml/2006/main">
+              <a:graphicData uri="http://schemas.openxmlformats.org/drawingml/2006/picture">
+                <pic:pic xmlns:pic="http://schemas.openxmlformats.org/drawingml/2006/picture">
+                  <pic:nvPicPr>
+                    <pic:cNvPr id="1" name=""/>
+                    <pic:cNvPicPr/>
+                  </pic:nvPicPr>
+                  <pic:blipFill>
+                    <a:blip r:embed="rId48"/>
+                    <a:stretch>
+                      <a:fillRect/>
+                    </a:stretch>
+                  </pic:blipFill>
+                  <pic:spPr>
+                    <a:xfrm>
+                      <a:off x="0" y="0"/>
+                      <a:ext cx="5731510" cy="688340"/>
+                    </a:xfrm>
+                    <a:prstGeom prst="rect">
+                      <a:avLst/>
+                    </a:prstGeom>
+                  </pic:spPr>
+                </pic:pic>
+              </a:graphicData>
+            </a:graphic>
+          </wp:inline>
+        </w:drawing>
+      </w:r>
+    </w:p>
+    <w:p>
+      <w:pPr>
+        <w:pStyle w:val="ListParagraph"/>
+        <w:numPr>
+          <w:ilvl w:val="0"/>
+          <w:numId w:val="25"/>
+        </w:numPr>
+      </w:pPr>
+      <w:r>
+        <w:t>buildTransaction method</w:t>
+      </w:r>
+    </w:p>
+    <w:p>
+      <w:pPr>
+        <w:pStyle w:val="ListParagraph"/>
+        <w:numPr>
+          <w:ilvl w:val="1"/>
+          <w:numId w:val="25"/>
+        </w:numPr>
+      </w:pPr>
+      <w:r>
+        <w:t>Found bugs when maxFeePerGas and maxPriorityFeePerGas were not in input variables</w:t>
+      </w:r>
+    </w:p>
+    <w:p>
+      <w:r>
+        <w:rPr>
+          <w:noProof/>
+        </w:rPr>
+        <w:drawing>
+          <wp:inline distT="0" distB="0" distL="0" distR="0" wp14:anchorId="5BD45E9C" wp14:editId="7D659C5C">
+            <wp:extent cx="5731510" cy="2587625"/>
+            <wp:effectExtent l="0" t="0" r="2540" b="3175"/>
+            <wp:docPr id="36" name="Picture 36" descr="Text&#10;&#10;Description automatically generated"/>
+            <wp:cNvGraphicFramePr>
+              <a:graphicFrameLocks xmlns:a="http://schemas.openxmlformats.org/drawingml/2006/main" noChangeAspect="1"/>
+            </wp:cNvGraphicFramePr>
+            <a:graphic xmlns:a="http://schemas.openxmlformats.org/drawingml/2006/main">
+              <a:graphicData uri="http://schemas.openxmlformats.org/drawingml/2006/picture">
+                <pic:pic xmlns:pic="http://schemas.openxmlformats.org/drawingml/2006/picture">
+                  <pic:nvPicPr>
+                    <pic:cNvPr id="36" name="Picture 36" descr="Text&#10;&#10;Description automatically generated"/>
+                    <pic:cNvPicPr/>
+                  </pic:nvPicPr>
+                  <pic:blipFill>
+                    <a:blip r:embed="rId49"/>
+                    <a:stretch>
+                      <a:fillRect/>
+                    </a:stretch>
+                  </pic:blipFill>
+                  <pic:spPr>
+                    <a:xfrm>
+                      <a:off x="0" y="0"/>
+                      <a:ext cx="5731510" cy="2587625"/>
+                    </a:xfrm>
+                    <a:prstGeom prst="rect">
+                      <a:avLst/>
+                    </a:prstGeom>
+                  </pic:spPr>
+                </pic:pic>
+              </a:graphicData>
+            </a:graphic>
+          </wp:inline>
+        </w:drawing>
+      </w:r>
+    </w:p>
+    <w:p>
+      <w:pPr>
+        <w:pStyle w:val="ListParagraph"/>
+        <w:numPr>
+          <w:ilvl w:val="0"/>
+          <w:numId w:val="25"/>
+        </w:numPr>
+      </w:pPr>
+      <w:r>
+        <w:t xml:space="preserve">More bugs with send_raw_transaction() </w:t>
+      </w:r>
+      <w:r>
+        <w:rPr>
+          <mc:AlternateContent>
+            <mc:Choice Requires="w16se"/>
+            <mc:Fallback>
+              <w:rFonts w:ascii="Segoe UI Emoji" w:eastAsia="Segoe UI Emoji" w:hAnsi="Segoe UI Emoji" w:cs="Segoe UI Emoji"/>
+            </mc:Fallback>
+          </mc:AlternateContent>
+        </w:rPr>
+        <mc:AlternateContent>
+          <mc:Choice Requires="w16se">
+            <w16se:symEx w16se:font="Segoe UI Emoji" w16se:char="1F922"/>
+          </mc:Choice>
+          <mc:Fallback>
+            <w:t>🤢</w:t>
+          </mc:Fallback>
+        </mc:AlternateContent>
+      </w:r>
+    </w:p>
     <w:p>
       <w:pPr>
         <w:pStyle w:val="ListParagraph"/>
@@ -15302,7 +15582,7 @@
 </file>
 
 <file path=word/numbering.xml><?xml version="1.0" encoding="utf-8"?>
-<w:numbering xmlns:wpc="http://schemas.microsoft.com/office/word/2010/wordprocessingCanvas" xmlns:cx="http://schemas.microsoft.com/office/drawing/2014/chartex" xmlns:cx1="http://schemas.microsoft.com/office/drawing/2015/9/8/chartex" xmlns:cx2="http://schemas.microsoft.com/office/drawing/2015/10/21/chartex" xmlns:cx3="http://schemas.microsoft.com/office/drawing/2016/5/9/chartex" xmlns:cx4="http://schemas.microsoft.com/office/drawing/2016/5/10/chartex" xmlns:cx5="http://schemas.microsoft.com/office/drawing/2016/5/11/chartex" xmlns:cx6="http://schemas.microsoft.com/office/drawing/2016/5/12/chartex" xmlns:cx7="http://schemas.microsoft.com/office/drawing/2016/5/13/chartex" xmlns:cx8="http://schemas.microsoft.com/office/drawing/2016/5/14/chartex" xmlns:mc="http://schemas.openxmlformats.org/markup-compatibility/2006" xmlns:aink="http://schemas.microsoft.com/office/drawing/2016/ink" xmlns:am3d="http://schemas.microsoft.com/office/drawing/2017/model3d" xmlns:o="urn:schemas-microsoft-com:office:office" xmlns:r="http://schemas.openxmlformats.org/officeDocument/2006/relationships" xmlns:m="http://schemas.openxmlformats.org/officeDocument/2006/math" xmlns:v="urn:schemas-microsoft-com:vml" xmlns:wp14="http://schemas.microsoft.com/office/word/2010/wordprocessingDrawing" xmlns:wp="http://schemas.openxmlformats.org/drawingml/2006/wordprocessingDrawing" xmlns:w10="urn:schemas-microsoft-com:office:word" xmlns:w="http://schemas.openxmlformats.org/wordprocessingml/2006/main" xmlns:w14="http://schemas.microsoft.com/office/word/2010/wordml" xmlns:w15="http://schemas.microsoft.com/office/word/2012/wordml" xmlns:w16cex="http://schemas.microsoft.com/office/word/2018/wordml/cex" xmlns:w16cid="http://schemas.microsoft.com/office/word/2016/wordml/cid" xmlns:w16="http://schemas.microsoft.com/office/word/2018/wordml" xmlns:w16sdtdh="http://schemas.microsoft.com/office/word/2020/wordml/sdtdatahash" xmlns:w16se="http://schemas.microsoft.com/office/word/2015/wordml/symex" xmlns:wpg="http://schemas.microsoft.com/office/word/2010/wordprocessingGroup" xmlns:wpi="http://schemas.microsoft.com/office/word/2010/wordprocessingInk" xmlns:wne="http://schemas.microsoft.com/office/word/2006/wordml" xmlns:wps="http://schemas.microsoft.com/office/word/2010/wordprocessingShape" mc:Ignorable="w14 w15 w16se w16cid w16 w16cex w16sdtdh wp14">
+<w:numbering xmlns:wpc="http://schemas.microsoft.com/office/word/2010/wordprocessingCanvas" xmlns:cx="http://schemas.microsoft.com/office/drawing/2014/chartex" xmlns:cx1="http://schemas.microsoft.com/office/drawing/2015/9/8/chartex" xmlns:cx2="http://schemas.microsoft.com/office/drawing/2015/10/21/chartex" xmlns:cx3="http://schemas.microsoft.com/office/drawing/2016/5/9/chartex" xmlns:cx4="http://schemas.microsoft.com/office/drawing/2016/5/10/chartex" xmlns:cx5="http://schemas.microsoft.com/office/drawing/2016/5/11/chartex" xmlns:cx6="http://schemas.microsoft.com/office/drawing/2016/5/12/chartex" xmlns:cx7="http://schemas.microsoft.com/office/drawing/2016/5/13/chartex" xmlns:cx8="http://schemas.microsoft.com/office/drawing/2016/5/14/chartex" xmlns:mc="http://schemas.openxmlformats.org/markup-compatibility/2006" xmlns:aink="http://schemas.microsoft.com/office/drawing/2016/ink" xmlns:am3d="http://schemas.microsoft.com/office/drawing/2017/model3d" xmlns:o="urn:schemas-microsoft-com:office:office" xmlns:oel="http://schemas.microsoft.com/office/2019/extlst" xmlns:r="http://schemas.openxmlformats.org/officeDocument/2006/relationships" xmlns:m="http://schemas.openxmlformats.org/officeDocument/2006/math" xmlns:v="urn:schemas-microsoft-com:vml" xmlns:wp14="http://schemas.microsoft.com/office/word/2010/wordprocessingDrawing" xmlns:wp="http://schemas.openxmlformats.org/drawingml/2006/wordprocessingDrawing" xmlns:w10="urn:schemas-microsoft-com:office:word" xmlns:w="http://schemas.openxmlformats.org/wordprocessingml/2006/main" xmlns:w14="http://schemas.microsoft.com/office/word/2010/wordml" xmlns:w15="http://schemas.microsoft.com/office/word/2012/wordml" xmlns:w16cex="http://schemas.microsoft.com/office/word/2018/wordml/cex" xmlns:w16cid="http://schemas.microsoft.com/office/word/2016/wordml/cid" xmlns:w16="http://schemas.microsoft.com/office/word/2018/wordml" xmlns:w16sdtdh="http://schemas.microsoft.com/office/word/2020/wordml/sdtdatahash" xmlns:w16se="http://schemas.microsoft.com/office/word/2015/wordml/symex" xmlns:wpg="http://schemas.microsoft.com/office/word/2010/wordprocessingGroup" xmlns:wpi="http://schemas.microsoft.com/office/word/2010/wordprocessingInk" xmlns:wne="http://schemas.microsoft.com/office/word/2006/wordml" xmlns:wps="http://schemas.microsoft.com/office/word/2010/wordprocessingShape" mc:Ignorable="w14 w15 w16se w16cid w16 w16cex w16sdtdh wp14">
   <w:abstractNum w:abstractNumId="0" w15:restartNumberingAfterBreak="0">
     <w:nsid w:val="008A5959"/>
     <w:multiLevelType w:val="hybridMultilevel"/>
@@ -16660,6 +16940,119 @@
     </w:lvl>
   </w:abstractNum>
   <w:abstractNum w:abstractNumId="12" w15:restartNumberingAfterBreak="0">
+    <w:nsid w:val="46091BB1"/>
+    <w:multiLevelType w:val="hybridMultilevel"/>
+    <w:tmpl w:val="048CDD98"/>
+    <w:lvl w:ilvl="0" w:tplc="0C090001">
+      <w:start w:val="1"/>
+      <w:numFmt w:val="bullet"/>
+      <w:lvlText w:val=""/>
+      <w:lvlJc w:val="left"/>
+      <w:pPr>
+        <w:ind w:left="720" w:hanging="360"/>
+      </w:pPr>
+      <w:rPr>
+        <w:rFonts w:ascii="Symbol" w:hAnsi="Symbol" w:hint="default"/>
+      </w:rPr>
+    </w:lvl>
+    <w:lvl w:ilvl="1" w:tplc="0C090003">
+      <w:start w:val="1"/>
+      <w:numFmt w:val="bullet"/>
+      <w:lvlText w:val="o"/>
+      <w:lvlJc w:val="left"/>
+      <w:pPr>
+        <w:ind w:left="1440" w:hanging="360"/>
+      </w:pPr>
+      <w:rPr>
+        <w:rFonts w:ascii="Courier New" w:hAnsi="Courier New" w:cs="Courier New" w:hint="default"/>
+      </w:rPr>
+    </w:lvl>
+    <w:lvl w:ilvl="2" w:tplc="0C090005" w:tentative="1">
+      <w:start w:val="1"/>
+      <w:numFmt w:val="bullet"/>
+      <w:lvlText w:val=""/>
+      <w:lvlJc w:val="left"/>
+      <w:pPr>
+        <w:ind w:left="2160" w:hanging="360"/>
+      </w:pPr>
+      <w:rPr>
+        <w:rFonts w:ascii="Wingdings" w:hAnsi="Wingdings" w:hint="default"/>
+      </w:rPr>
+    </w:lvl>
+    <w:lvl w:ilvl="3" w:tplc="0C090001" w:tentative="1">
+      <w:start w:val="1"/>
+      <w:numFmt w:val="bullet"/>
+      <w:lvlText w:val=""/>
+      <w:lvlJc w:val="left"/>
+      <w:pPr>
+        <w:ind w:left="2880" w:hanging="360"/>
+      </w:pPr>
+      <w:rPr>
+        <w:rFonts w:ascii="Symbol" w:hAnsi="Symbol" w:hint="default"/>
+      </w:rPr>
+    </w:lvl>
+    <w:lvl w:ilvl="4" w:tplc="0C090003" w:tentative="1">
+      <w:start w:val="1"/>
+      <w:numFmt w:val="bullet"/>
+      <w:lvlText w:val="o"/>
+      <w:lvlJc w:val="left"/>
+      <w:pPr>
+        <w:ind w:left="3600" w:hanging="360"/>
+      </w:pPr>
+      <w:rPr>
+        <w:rFonts w:ascii="Courier New" w:hAnsi="Courier New" w:cs="Courier New" w:hint="default"/>
+      </w:rPr>
+    </w:lvl>
+    <w:lvl w:ilvl="5" w:tplc="0C090005" w:tentative="1">
+      <w:start w:val="1"/>
+      <w:numFmt w:val="bullet"/>
+      <w:lvlText w:val=""/>
+      <w:lvlJc w:val="left"/>
+      <w:pPr>
+        <w:ind w:left="4320" w:hanging="360"/>
+      </w:pPr>
+      <w:rPr>
+        <w:rFonts w:ascii="Wingdings" w:hAnsi="Wingdings" w:hint="default"/>
+      </w:rPr>
+    </w:lvl>
+    <w:lvl w:ilvl="6" w:tplc="0C090001" w:tentative="1">
+      <w:start w:val="1"/>
+      <w:numFmt w:val="bullet"/>
+      <w:lvlText w:val=""/>
+      <w:lvlJc w:val="left"/>
+      <w:pPr>
+        <w:ind w:left="5040" w:hanging="360"/>
+      </w:pPr>
+      <w:rPr>
+        <w:rFonts w:ascii="Symbol" w:hAnsi="Symbol" w:hint="default"/>
+      </w:rPr>
+    </w:lvl>
+    <w:lvl w:ilvl="7" w:tplc="0C090003" w:tentative="1">
+      <w:start w:val="1"/>
+      <w:numFmt w:val="bullet"/>
+      <w:lvlText w:val="o"/>
+      <w:lvlJc w:val="left"/>
+      <w:pPr>
+        <w:ind w:left="5760" w:hanging="360"/>
+      </w:pPr>
+      <w:rPr>
+        <w:rFonts w:ascii="Courier New" w:hAnsi="Courier New" w:cs="Courier New" w:hint="default"/>
+      </w:rPr>
+    </w:lvl>
+    <w:lvl w:ilvl="8" w:tplc="0C090005" w:tentative="1">
+      <w:start w:val="1"/>
+      <w:numFmt w:val="bullet"/>
+      <w:lvlText w:val=""/>
+      <w:lvlJc w:val="left"/>
+      <w:pPr>
+        <w:ind w:left="6480" w:hanging="360"/>
+      </w:pPr>
+      <w:rPr>
+        <w:rFonts w:ascii="Wingdings" w:hAnsi="Wingdings" w:hint="default"/>
+      </w:rPr>
+    </w:lvl>
+  </w:abstractNum>
+  <w:abstractNum w:abstractNumId="13" w15:restartNumberingAfterBreak="0">
     <w:nsid w:val="4A6A031B"/>
     <w:multiLevelType w:val="hybridMultilevel"/>
     <w:tmpl w:val="A9A6B6A4"/>
@@ -16772,7 +17165,7 @@
       </w:rPr>
     </w:lvl>
   </w:abstractNum>
-  <w:abstractNum w:abstractNumId="13" w15:restartNumberingAfterBreak="0">
+  <w:abstractNum w:abstractNumId="14" w15:restartNumberingAfterBreak="0">
     <w:nsid w:val="4B553B3D"/>
     <w:multiLevelType w:val="hybridMultilevel"/>
     <w:tmpl w:val="A5A8AE44"/>
@@ -16885,7 +17278,7 @@
       </w:rPr>
     </w:lvl>
   </w:abstractNum>
-  <w:abstractNum w:abstractNumId="14" w15:restartNumberingAfterBreak="0">
+  <w:abstractNum w:abstractNumId="15" w15:restartNumberingAfterBreak="0">
     <w:nsid w:val="55D76D67"/>
     <w:multiLevelType w:val="hybridMultilevel"/>
     <w:tmpl w:val="C030ABC2"/>
@@ -16998,7 +17391,7 @@
       </w:rPr>
     </w:lvl>
   </w:abstractNum>
-  <w:abstractNum w:abstractNumId="15" w15:restartNumberingAfterBreak="0">
+  <w:abstractNum w:abstractNumId="16" w15:restartNumberingAfterBreak="0">
     <w:nsid w:val="5A8444A7"/>
     <w:multiLevelType w:val="hybridMultilevel"/>
     <w:tmpl w:val="EF60C3B4"/>
@@ -17111,7 +17504,7 @@
       </w:rPr>
     </w:lvl>
   </w:abstractNum>
-  <w:abstractNum w:abstractNumId="16" w15:restartNumberingAfterBreak="0">
+  <w:abstractNum w:abstractNumId="17" w15:restartNumberingAfterBreak="0">
     <w:nsid w:val="5D316AD5"/>
     <w:multiLevelType w:val="hybridMultilevel"/>
     <w:tmpl w:val="6CCC5448"/>
@@ -17224,7 +17617,7 @@
       </w:rPr>
     </w:lvl>
   </w:abstractNum>
-  <w:abstractNum w:abstractNumId="17" w15:restartNumberingAfterBreak="0">
+  <w:abstractNum w:abstractNumId="18" w15:restartNumberingAfterBreak="0">
     <w:nsid w:val="62953BB5"/>
     <w:multiLevelType w:val="hybridMultilevel"/>
     <w:tmpl w:val="DC52F544"/>
@@ -17337,7 +17730,7 @@
       </w:rPr>
     </w:lvl>
   </w:abstractNum>
-  <w:abstractNum w:abstractNumId="18" w15:restartNumberingAfterBreak="0">
+  <w:abstractNum w:abstractNumId="19" w15:restartNumberingAfterBreak="0">
     <w:nsid w:val="6917723A"/>
     <w:multiLevelType w:val="hybridMultilevel"/>
     <w:tmpl w:val="F0267E3E"/>
@@ -17450,7 +17843,7 @@
       </w:rPr>
     </w:lvl>
   </w:abstractNum>
-  <w:abstractNum w:abstractNumId="19" w15:restartNumberingAfterBreak="0">
+  <w:abstractNum w:abstractNumId="20" w15:restartNumberingAfterBreak="0">
     <w:nsid w:val="69390882"/>
     <w:multiLevelType w:val="hybridMultilevel"/>
     <w:tmpl w:val="DF10F9CC"/>
@@ -17563,7 +17956,7 @@
       </w:rPr>
     </w:lvl>
   </w:abstractNum>
-  <w:abstractNum w:abstractNumId="20" w15:restartNumberingAfterBreak="0">
+  <w:abstractNum w:abstractNumId="21" w15:restartNumberingAfterBreak="0">
     <w:nsid w:val="74442ACC"/>
     <w:multiLevelType w:val="hybridMultilevel"/>
     <w:tmpl w:val="56E0424E"/>
@@ -17676,7 +18069,7 @@
       </w:rPr>
     </w:lvl>
   </w:abstractNum>
-  <w:abstractNum w:abstractNumId="21" w15:restartNumberingAfterBreak="0">
+  <w:abstractNum w:abstractNumId="22" w15:restartNumberingAfterBreak="0">
     <w:nsid w:val="75B7311D"/>
     <w:multiLevelType w:val="hybridMultilevel"/>
     <w:tmpl w:val="B5CCC7A6"/>
@@ -17789,7 +18182,7 @@
       </w:rPr>
     </w:lvl>
   </w:abstractNum>
-  <w:abstractNum w:abstractNumId="22" w15:restartNumberingAfterBreak="0">
+  <w:abstractNum w:abstractNumId="23" w15:restartNumberingAfterBreak="0">
     <w:nsid w:val="7B570534"/>
     <w:multiLevelType w:val="hybridMultilevel"/>
     <w:tmpl w:val="7DBACA02"/>
@@ -17902,10 +18295,10 @@
       </w:rPr>
     </w:lvl>
   </w:abstractNum>
-  <w:abstractNum w:abstractNumId="23" w15:restartNumberingAfterBreak="0">
+  <w:abstractNum w:abstractNumId="24" w15:restartNumberingAfterBreak="0">
     <w:nsid w:val="7E251C98"/>
     <w:multiLevelType w:val="hybridMultilevel"/>
-    <w:tmpl w:val="38CA105E"/>
+    <w:tmpl w:val="88942B74"/>
     <w:lvl w:ilvl="0" w:tplc="0C090001">
       <w:start w:val="1"/>
       <w:numFmt w:val="bullet"/>
@@ -18019,28 +18412,28 @@
     <w:abstractNumId w:val="6"/>
   </w:num>
   <w:num w:numId="2" w16cid:durableId="1948074248">
-    <w:abstractNumId w:val="21"/>
+    <w:abstractNumId w:val="22"/>
   </w:num>
   <w:num w:numId="3" w16cid:durableId="325675523">
-    <w:abstractNumId w:val="16"/>
+    <w:abstractNumId w:val="17"/>
   </w:num>
   <w:num w:numId="4" w16cid:durableId="994138521">
-    <w:abstractNumId w:val="18"/>
+    <w:abstractNumId w:val="19"/>
   </w:num>
   <w:num w:numId="5" w16cid:durableId="112873425">
     <w:abstractNumId w:val="7"/>
   </w:num>
   <w:num w:numId="6" w16cid:durableId="559634729">
-    <w:abstractNumId w:val="12"/>
+    <w:abstractNumId w:val="13"/>
   </w:num>
   <w:num w:numId="7" w16cid:durableId="739715336">
-    <w:abstractNumId w:val="22"/>
+    <w:abstractNumId w:val="23"/>
   </w:num>
   <w:num w:numId="8" w16cid:durableId="739791151">
-    <w:abstractNumId w:val="13"/>
+    <w:abstractNumId w:val="14"/>
   </w:num>
   <w:num w:numId="9" w16cid:durableId="845703795">
-    <w:abstractNumId w:val="17"/>
+    <w:abstractNumId w:val="18"/>
   </w:num>
   <w:num w:numId="10" w16cid:durableId="366757684">
     <w:abstractNumId w:val="10"/>
@@ -18049,7 +18442,7 @@
     <w:abstractNumId w:val="3"/>
   </w:num>
   <w:num w:numId="12" w16cid:durableId="568926713">
-    <w:abstractNumId w:val="20"/>
+    <w:abstractNumId w:val="21"/>
   </w:num>
   <w:num w:numId="13" w16cid:durableId="967199865">
     <w:abstractNumId w:val="1"/>
@@ -18058,7 +18451,7 @@
     <w:abstractNumId w:val="4"/>
   </w:num>
   <w:num w:numId="15" w16cid:durableId="585503993">
-    <w:abstractNumId w:val="15"/>
+    <w:abstractNumId w:val="16"/>
   </w:num>
   <w:num w:numId="16" w16cid:durableId="1340544506">
     <w:abstractNumId w:val="11"/>
@@ -18073,10 +18466,10 @@
     <w:abstractNumId w:val="0"/>
   </w:num>
   <w:num w:numId="20" w16cid:durableId="541284910">
-    <w:abstractNumId w:val="14"/>
+    <w:abstractNumId w:val="15"/>
   </w:num>
   <w:num w:numId="21" w16cid:durableId="134682985">
-    <w:abstractNumId w:val="23"/>
+    <w:abstractNumId w:val="24"/>
   </w:num>
   <w:num w:numId="22" w16cid:durableId="144250845">
     <w:abstractNumId w:val="8"/>
@@ -18085,7 +18478,10 @@
     <w:abstractNumId w:val="5"/>
   </w:num>
   <w:num w:numId="24" w16cid:durableId="2004626393">
-    <w:abstractNumId w:val="19"/>
+    <w:abstractNumId w:val="20"/>
+  </w:num>
+  <w:num w:numId="25" w16cid:durableId="564023339">
+    <w:abstractNumId w:val="12"/>
   </w:num>
 </w:numbering>
 </file>

</xml_diff>